<commit_message>
Writing the second part of the report about the Model Description.
</commit_message>
<xml_diff>
--- a/Assignment 2.docx
+++ b/Assignment 2.docx
@@ -1,6 +1,6 @@
 
 <file path=word/document.xml><?xml version="1.0" encoding="utf-8"?>
-<w:document xmlns:wpc="http://schemas.microsoft.com/office/word/2010/wordprocessingCanvas" xmlns:cx="http://schemas.microsoft.com/office/drawing/2014/chartex" xmlns:cx1="http://schemas.microsoft.com/office/drawing/2015/9/8/chartex" xmlns:cx2="http://schemas.microsoft.com/office/drawing/2015/10/21/chartex" xmlns:cx3="http://schemas.microsoft.com/office/drawing/2016/5/9/chartex" xmlns:cx4="http://schemas.microsoft.com/office/drawing/2016/5/10/chartex" xmlns:cx5="http://schemas.microsoft.com/office/drawing/2016/5/11/chartex" xmlns:cx6="http://schemas.microsoft.com/office/drawing/2016/5/12/chartex" xmlns:cx7="http://schemas.microsoft.com/office/drawing/2016/5/13/chartex" xmlns:cx8="http://schemas.microsoft.com/office/drawing/2016/5/14/chartex" xmlns:mc="http://schemas.openxmlformats.org/markup-compatibility/2006" xmlns:aink="http://schemas.microsoft.com/office/drawing/2016/ink" xmlns:am3d="http://schemas.microsoft.com/office/drawing/2017/model3d" xmlns:o="urn:schemas-microsoft-com:office:office" xmlns:oel="http://schemas.microsoft.com/office/2019/extlst" xmlns:r="http://schemas.openxmlformats.org/officeDocument/2006/relationships" xmlns:m="http://schemas.openxmlformats.org/officeDocument/2006/math" xmlns:v="urn:schemas-microsoft-com:vml" xmlns:wp14="http://schemas.microsoft.com/office/word/2010/wordprocessingDrawing" xmlns:wp="http://schemas.openxmlformats.org/drawingml/2006/wordprocessingDrawing" xmlns:w10="urn:schemas-microsoft-com:office:word" xmlns:w="http://schemas.openxmlformats.org/wordprocessingml/2006/main" xmlns:w14="http://schemas.microsoft.com/office/word/2010/wordml" xmlns:w15="http://schemas.microsoft.com/office/word/2012/wordml" xmlns:w16cex="http://schemas.microsoft.com/office/word/2018/wordml/cex" xmlns:w16cid="http://schemas.microsoft.com/office/word/2016/wordml/cid" xmlns:w16="http://schemas.microsoft.com/office/word/2018/wordml" xmlns:w16du="http://schemas.microsoft.com/office/word/2023/wordml/word16du" xmlns:w16sdtdh="http://schemas.microsoft.com/office/word/2020/wordml/sdtdatahash" xmlns:w16se="http://schemas.microsoft.com/office/word/2015/wordml/symex" xmlns:wpg="http://schemas.microsoft.com/office/word/2010/wordprocessingGroup" xmlns:wpi="http://schemas.microsoft.com/office/word/2010/wordprocessingInk" xmlns:wne="http://schemas.microsoft.com/office/word/2006/wordml" xmlns:wps="http://schemas.microsoft.com/office/word/2010/wordprocessingShape" mc:Ignorable="w14 w15 w16se w16cid w16 w16cex w16sdtdh w16du wp14">
+<w:document xmlns:wpc="http://schemas.microsoft.com/office/word/2010/wordprocessingCanvas" xmlns:cx="http://schemas.microsoft.com/office/drawing/2014/chartex" xmlns:cx1="http://schemas.microsoft.com/office/drawing/2015/9/8/chartex" xmlns:cx2="http://schemas.microsoft.com/office/drawing/2015/10/21/chartex" xmlns:cx3="http://schemas.microsoft.com/office/drawing/2016/5/9/chartex" xmlns:cx4="http://schemas.microsoft.com/office/drawing/2016/5/10/chartex" xmlns:cx5="http://schemas.microsoft.com/office/drawing/2016/5/11/chartex" xmlns:cx6="http://schemas.microsoft.com/office/drawing/2016/5/12/chartex" xmlns:cx7="http://schemas.microsoft.com/office/drawing/2016/5/13/chartex" xmlns:cx8="http://schemas.microsoft.com/office/drawing/2016/5/14/chartex" xmlns:mc="http://schemas.openxmlformats.org/markup-compatibility/2006" xmlns:aink="http://schemas.microsoft.com/office/drawing/2016/ink" xmlns:am3d="http://schemas.microsoft.com/office/drawing/2017/model3d" xmlns:o="urn:schemas-microsoft-com:office:office" xmlns:r="http://schemas.openxmlformats.org/officeDocument/2006/relationships" xmlns:m="http://schemas.openxmlformats.org/officeDocument/2006/math" xmlns:v="urn:schemas-microsoft-com:vml" xmlns:wp14="http://schemas.microsoft.com/office/word/2010/wordprocessingDrawing" xmlns:wp="http://schemas.openxmlformats.org/drawingml/2006/wordprocessingDrawing" xmlns:w10="urn:schemas-microsoft-com:office:word" xmlns:w="http://schemas.openxmlformats.org/wordprocessingml/2006/main" xmlns:w14="http://schemas.microsoft.com/office/word/2010/wordml" xmlns:w15="http://schemas.microsoft.com/office/word/2012/wordml" xmlns:w16cex="http://schemas.microsoft.com/office/word/2018/wordml/cex" xmlns:w16cid="http://schemas.microsoft.com/office/word/2016/wordml/cid" xmlns:w16="http://schemas.microsoft.com/office/word/2018/wordml" xmlns:w16sdtdh="http://schemas.microsoft.com/office/word/2020/wordml/sdtdatahash" xmlns:w16se="http://schemas.microsoft.com/office/word/2015/wordml/symex" xmlns:wpg="http://schemas.microsoft.com/office/word/2010/wordprocessingGroup" xmlns:wpi="http://schemas.microsoft.com/office/word/2010/wordprocessingInk" xmlns:wne="http://schemas.microsoft.com/office/word/2006/wordml" xmlns:wps="http://schemas.microsoft.com/office/word/2010/wordprocessingShape" mc:Ignorable="w14 w15 w16se w16cid w16 w16cex w16sdtdh wp14">
   <w:body>
     <w:p>
       <w:pPr>
@@ -150,13 +150,6 @@
     </w:p>
     <w:p>
       <w:pPr>
-        <w:rPr>
-          <w:lang w:val="en-GB"/>
-        </w:rPr>
-      </w:pPr>
-    </w:p>
-    <w:p>
-      <w:pPr>
         <w:pStyle w:val="Titolo3"/>
         <w:rPr>
           <w:lang w:val="en-GB"/>
@@ -179,13 +172,7 @@
         <w:rPr>
           <w:lang w:val="en-GB"/>
         </w:rPr>
-        <w:t xml:space="preserve">The </w:t>
-      </w:r>
-      <w:r>
-        <w:rPr>
-          <w:lang w:val="en-GB"/>
-        </w:rPr>
-        <w:t>overall model consists of multiple subsystems, each one of them modelling different aspects of the vehicle.</w:t>
+        <w:t>The overall model consists of multiple subsystems, each one of them modelling different aspects of the vehicle.</w:t>
       </w:r>
     </w:p>
     <w:p>
@@ -402,7 +389,13 @@
         <w:rPr>
           <w:lang w:val="en-GB"/>
         </w:rPr>
-        <w:t xml:space="preserve"> or to a subsystem which models tyre relaxation and computes a delayed slip ratio based on a mass-damper first order dynamics similarity</w:t>
+        <w:t xml:space="preserve"> or to a subsystem which models tyre </w:t>
+      </w:r>
+      <w:r>
+        <w:rPr>
+          <w:lang w:val="en-GB"/>
+        </w:rPr>
+        <w:t>relaxation and computes a delayed slip ratio based on a mass-damper first order dynamics similarity</w:t>
       </w:r>
       <w:r>
         <w:rPr>
@@ -518,45 +511,481 @@
           <w:lang w:val="en-GB"/>
         </w:rPr>
       </w:pPr>
-    </w:p>
-    <w:p>
-      <w:pPr>
-        <w:rPr>
-          <w:lang w:val="en-GB"/>
-        </w:rPr>
-      </w:pPr>
-      <w:r>
-        <w:rPr>
-          <w:lang w:val="en-GB"/>
-        </w:rPr>
-        <w:t xml:space="preserve">The model relies on a </w:t>
+      <w:r>
+        <w:rPr>
+          <w:lang w:val="en-GB"/>
+        </w:rPr>
+        <w:t>In the model some power losses are firstly computed and then integrated to obtain the energy losses of rolling resistance, aerodynamic drag, powertrain</w:t>
+      </w:r>
+      <w:r>
+        <w:rPr>
+          <w:lang w:val="en-GB"/>
+        </w:rPr>
+        <w:t xml:space="preserve">, </w:t>
+      </w:r>
+      <w:proofErr w:type="gramStart"/>
+      <w:r>
+        <w:rPr>
+          <w:lang w:val="en-GB"/>
+        </w:rPr>
+        <w:t>transmission</w:t>
+      </w:r>
+      <w:proofErr w:type="gramEnd"/>
+      <w:r>
+        <w:rPr>
+          <w:lang w:val="en-GB"/>
+        </w:rPr>
+        <w:t xml:space="preserve"> and longitudinal slip.</w:t>
+      </w:r>
+    </w:p>
+    <w:p>
+      <w:pPr>
+        <w:pStyle w:val="Titolo4"/>
+        <w:rPr>
+          <w:lang w:val="en-GB"/>
+        </w:rPr>
+      </w:pPr>
+      <w:r>
+        <w:rPr>
+          <w:lang w:val="en-GB"/>
+        </w:rPr>
+        <w:t>Vertical load distribution</w:t>
+      </w:r>
+    </w:p>
+    <w:p>
+      <w:pPr>
+        <w:rPr>
+          <w:lang w:val="en-GB"/>
+        </w:rPr>
+      </w:pPr>
+      <w:r>
+        <w:rPr>
+          <w:lang w:val="en-GB"/>
+        </w:rPr>
+        <w:t xml:space="preserve">The computation of vertical force </w:t>
       </w:r>
       <w:proofErr w:type="spellStart"/>
-      <w:proofErr w:type="gramStart"/>
       <w:r>
         <w:rPr>
           <w:i/>
           <w:iCs/>
           <w:lang w:val="en-GB"/>
         </w:rPr>
-        <w:t>parameters</w:t>
+        <w:t>Fz</w:t>
+      </w:r>
+      <w:proofErr w:type="spellEnd"/>
+      <w:r>
+        <w:rPr>
+          <w:lang w:val="en-GB"/>
+        </w:rPr>
+        <w:t xml:space="preserve"> for each wheel </w:t>
+      </w:r>
+      <w:proofErr w:type="gramStart"/>
+      <w:r>
+        <w:rPr>
+          <w:lang w:val="en-GB"/>
+        </w:rPr>
+        <w:t>takes into account</w:t>
       </w:r>
       <w:proofErr w:type="gramEnd"/>
       <w:r>
         <w:rPr>
-          <w:i/>
-          <w:iCs/>
-          <w:lang w:val="en-GB"/>
-        </w:rPr>
-        <w:t>.m</w:t>
+          <w:lang w:val="en-GB"/>
+        </w:rPr>
+        <w:t xml:space="preserve"> also load transfers due to aerodynamic drag and non-zero acceleration while it neglects the aerodynamic downforce and the rolling resistance parameter Dx which shifts the application point of </w:t>
+      </w:r>
+      <w:proofErr w:type="spellStart"/>
+      <w:r>
+        <w:rPr>
+          <w:lang w:val="en-GB"/>
+        </w:rPr>
+        <w:t>Fzr</w:t>
       </w:r>
       <w:proofErr w:type="spellEnd"/>
       <w:r>
         <w:rPr>
           <w:lang w:val="en-GB"/>
         </w:rPr>
-        <w:t xml:space="preserve"> file which contains both given and assumed parameters.</w:t>
-      </w:r>
+        <w:t xml:space="preserve"> and </w:t>
+      </w:r>
+      <w:proofErr w:type="spellStart"/>
+      <w:r>
+        <w:rPr>
+          <w:lang w:val="en-GB"/>
+        </w:rPr>
+        <w:t>Fzf</w:t>
+      </w:r>
+      <w:proofErr w:type="spellEnd"/>
+      <w:r>
+        <w:rPr>
+          <w:lang w:val="en-GB"/>
+        </w:rPr>
+        <w:t xml:space="preserve"> as it was considered negligible in prior simulations.</w:t>
+      </w:r>
+    </w:p>
+    <w:p>
+      <w:pPr>
+        <w:pStyle w:val="Titolo4"/>
+        <w:rPr>
+          <w:lang w:val="en-GB"/>
+        </w:rPr>
+      </w:pPr>
+      <w:r>
+        <w:rPr>
+          <w:lang w:val="en-GB"/>
+        </w:rPr>
+        <w:t>Electric machine</w:t>
+      </w:r>
+    </w:p>
+    <w:p>
+      <w:pPr>
+        <w:rPr>
+          <w:lang w:val="en-GB"/>
+        </w:rPr>
+      </w:pPr>
+      <w:r>
+        <w:rPr>
+          <w:lang w:val="en-GB"/>
+        </w:rPr>
+        <w:t xml:space="preserve">In the first part of the subsystem, we computed the motor speed as a function of the vehicle speed, gear ratio and wheel radius. Then, a MATLAB function </w:t>
+      </w:r>
+      <w:r>
+        <w:rPr>
+          <w:lang w:val="en-GB"/>
+        </w:rPr>
+        <w:t xml:space="preserve">computes </w:t>
+      </w:r>
+      <w:r>
+        <w:rPr>
+          <w:lang w:val="en-GB"/>
+        </w:rPr>
+        <w:t xml:space="preserve">the </w:t>
+      </w:r>
+      <w:r>
+        <w:rPr>
+          <w:lang w:val="en-GB"/>
+        </w:rPr>
+        <w:t>maximum available torque that can be produced at a given motor speed.</w:t>
+      </w:r>
+      <w:r>
+        <w:rPr>
+          <w:lang w:val="en-GB"/>
+        </w:rPr>
+        <w:t xml:space="preserve"> This default behaviour can be modified by test cases in which we’re interested in specific torque profiles, while preserving the torque/speed characteristic of the</w:t>
+      </w:r>
+      <w:r>
+        <w:rPr>
+          <w:lang w:val="en-GB"/>
+        </w:rPr>
+        <w:t xml:space="preserve"> electric</w:t>
+      </w:r>
+      <w:r>
+        <w:rPr>
+          <w:lang w:val="en-GB"/>
+        </w:rPr>
+        <w:t xml:space="preserve"> motor.</w:t>
+      </w:r>
+    </w:p>
+    <w:p>
+      <w:pPr>
+        <w:rPr>
+          <w:lang w:val="en-GB"/>
+        </w:rPr>
+      </w:pPr>
+      <w:r>
+        <w:rPr>
+          <w:lang w:val="en-GB"/>
+        </w:rPr>
+        <w:t xml:space="preserve">Furthermore, a transfer function was added </w:t>
+      </w:r>
+      <w:proofErr w:type="gramStart"/>
+      <w:r>
+        <w:rPr>
+          <w:lang w:val="en-GB"/>
+        </w:rPr>
+        <w:t>in order to</w:t>
+      </w:r>
+      <w:proofErr w:type="gramEnd"/>
+      <w:r>
+        <w:rPr>
+          <w:lang w:val="en-GB"/>
+        </w:rPr>
+        <w:t xml:space="preserve"> model a realistic motor with a given torque generation time constant.</w:t>
+      </w:r>
+    </w:p>
+    <w:p>
+      <w:pPr>
+        <w:pStyle w:val="Titolo4"/>
+        <w:rPr>
+          <w:lang w:val="en-GB"/>
+        </w:rPr>
+      </w:pPr>
+      <w:r>
+        <w:rPr>
+          <w:lang w:val="en-GB"/>
+        </w:rPr>
+        <w:lastRenderedPageBreak/>
+        <w:t>Battery</w:t>
+      </w:r>
+    </w:p>
+    <w:p>
+      <w:pPr>
+        <w:rPr>
+          <w:lang w:val="en-GB"/>
+        </w:rPr>
+      </w:pPr>
+      <w:r>
+        <w:rPr>
+          <w:lang w:val="en-GB"/>
+        </w:rPr>
+        <w:t>To manage the current available energy, we decided to work in terms of Wh.</w:t>
+      </w:r>
+      <w:r>
+        <w:rPr>
+          <w:lang w:val="en-GB"/>
+        </w:rPr>
+        <w:t xml:space="preserve"> The available energy from the battery is computed starting from an initial State of Charge (SoC) and the nominal capacity. It is then modified during the simulations based on the energy requested or given from the Electric Motor, after </w:t>
+      </w:r>
+      <w:proofErr w:type="gramStart"/>
+      <w:r>
+        <w:rPr>
+          <w:lang w:val="en-GB"/>
+        </w:rPr>
+        <w:t>taking into account</w:t>
+      </w:r>
+      <w:proofErr w:type="gramEnd"/>
+      <w:r>
+        <w:rPr>
+          <w:lang w:val="en-GB"/>
+        </w:rPr>
+        <w:t xml:space="preserve"> the efficiency of motor and inverter. It </w:t>
+      </w:r>
+      <w:proofErr w:type="gramStart"/>
+      <w:r>
+        <w:rPr>
+          <w:lang w:val="en-GB"/>
+        </w:rPr>
+        <w:t>has to</w:t>
+      </w:r>
+      <w:proofErr w:type="gramEnd"/>
+      <w:r>
+        <w:rPr>
+          <w:lang w:val="en-GB"/>
+        </w:rPr>
+        <w:t xml:space="preserve"> be noticed that </w:t>
+      </w:r>
+      <w:r>
+        <w:rPr>
+          <w:lang w:val="en-GB"/>
+        </w:rPr>
+        <w:t>the implemented mechanism can also manage recovered energy obtained during regenerative braking in a consistent way. The SoC is updated at each time step.</w:t>
+      </w:r>
+    </w:p>
+    <w:p>
+      <w:pPr>
+        <w:pStyle w:val="Titolo4"/>
+        <w:rPr>
+          <w:lang w:val="en-GB"/>
+        </w:rPr>
+      </w:pPr>
+      <w:r>
+        <w:rPr>
+          <w:lang w:val="en-GB"/>
+        </w:rPr>
+        <w:t>Braking System</w:t>
+      </w:r>
+    </w:p>
+    <w:p>
+      <w:pPr>
+        <w:rPr>
+          <w:lang w:val="en-GB"/>
+        </w:rPr>
+      </w:pPr>
+      <w:r>
+        <w:rPr>
+          <w:lang w:val="en-GB"/>
+        </w:rPr>
+        <w:t>Our friction braking system consists of 4 individually controlled brakes with a fixed front-to-rear brake torque distribution.</w:t>
+      </w:r>
+    </w:p>
+    <w:p>
+      <w:pPr>
+        <w:rPr>
+          <w:lang w:val="en-GB"/>
+        </w:rPr>
+      </w:pPr>
+      <w:r>
+        <w:rPr>
+          <w:lang w:val="en-GB"/>
+        </w:rPr>
+        <w:t>To compute the total braking force, we</w:t>
+      </w:r>
+      <w:r>
+        <w:rPr>
+          <w:lang w:val="en-GB"/>
+        </w:rPr>
+        <w:t xml:space="preserve"> first compute the force for the front wheels by </w:t>
+      </w:r>
+      <w:proofErr w:type="gramStart"/>
+      <w:r>
+        <w:rPr>
+          <w:lang w:val="en-GB"/>
+        </w:rPr>
+        <w:t xml:space="preserve">taking </w:t>
+      </w:r>
+      <w:r>
+        <w:rPr>
+          <w:lang w:val="en-GB"/>
+        </w:rPr>
+        <w:t>into account</w:t>
+      </w:r>
+      <w:proofErr w:type="gramEnd"/>
+      <w:r>
+        <w:rPr>
+          <w:lang w:val="en-GB"/>
+        </w:rPr>
+        <w:t xml:space="preserve"> </w:t>
+      </w:r>
+      <w:r>
+        <w:rPr>
+          <w:lang w:val="en-GB"/>
+        </w:rPr>
+        <w:t xml:space="preserve">the </w:t>
+      </w:r>
+      <w:r>
+        <w:rPr>
+          <w:lang w:val="en-GB"/>
+        </w:rPr>
+        <w:t xml:space="preserve">vertical force of the front </w:t>
+      </w:r>
+      <w:proofErr w:type="spellStart"/>
+      <w:r>
+        <w:rPr>
+          <w:lang w:val="en-GB"/>
+        </w:rPr>
+        <w:t>Fzf</w:t>
+      </w:r>
+      <w:proofErr w:type="spellEnd"/>
+      <w:r>
+        <w:rPr>
+          <w:lang w:val="en-GB"/>
+        </w:rPr>
+        <w:t xml:space="preserve">, a specific friction coefficient </w:t>
+      </w:r>
+      <w:r>
+        <w:rPr>
+          <w:lang w:val="en-GB"/>
+        </w:rPr>
+        <w:t>μ</w:t>
+      </w:r>
+      <w:r>
+        <w:rPr>
+          <w:lang w:val="en-GB"/>
+        </w:rPr>
+        <w:t xml:space="preserve"> and the </w:t>
+      </w:r>
+      <w:r>
+        <w:rPr>
+          <w:lang w:val="en-GB"/>
+        </w:rPr>
+        <w:t xml:space="preserve">current </w:t>
+      </w:r>
+      <w:r>
+        <w:rPr>
+          <w:lang w:val="en-GB"/>
+        </w:rPr>
+        <w:t>position of the brake pedal, that we normalized in [0;1] interval.</w:t>
+      </w:r>
+      <w:r>
+        <w:rPr>
+          <w:lang w:val="en-GB"/>
+        </w:rPr>
+        <w:t xml:space="preserve"> The rear braking force is then </w:t>
+      </w:r>
+      <w:r>
+        <w:rPr>
+          <w:lang w:val="en-GB"/>
+        </w:rPr>
+        <w:t>derived from</w:t>
+      </w:r>
+      <w:r>
+        <w:rPr>
+          <w:lang w:val="en-GB"/>
+        </w:rPr>
+        <w:t xml:space="preserve"> </w:t>
+      </w:r>
+      <w:r>
+        <w:rPr>
+          <w:lang w:val="en-GB"/>
+        </w:rPr>
+        <w:t xml:space="preserve">the front one and </w:t>
+      </w:r>
+      <w:r>
+        <w:rPr>
+          <w:lang w:val="en-GB"/>
+        </w:rPr>
+        <w:t>the fixed distributio</w:t>
+      </w:r>
+      <w:r>
+        <w:rPr>
+          <w:lang w:val="en-GB"/>
+        </w:rPr>
+        <w:t>n. The output of the subsystem is a braking torque Tb (defined as positive) which goes to the corresponding wheel model.</w:t>
+      </w:r>
+    </w:p>
+    <w:p>
+      <w:pPr>
+        <w:rPr>
+          <w:lang w:val="en-GB"/>
+        </w:rPr>
+      </w:pPr>
+      <w:r>
+        <w:rPr>
+          <w:lang w:val="en-GB"/>
+        </w:rPr>
+        <w:t>A first-order</w:t>
+      </w:r>
+      <w:r>
+        <w:rPr>
+          <w:lang w:val="en-GB"/>
+        </w:rPr>
+        <w:t xml:space="preserve"> transfer function, also in this case, was added </w:t>
+      </w:r>
+      <w:proofErr w:type="gramStart"/>
+      <w:r>
+        <w:rPr>
+          <w:lang w:val="en-GB"/>
+        </w:rPr>
+        <w:t>in order to</w:t>
+      </w:r>
+      <w:proofErr w:type="gramEnd"/>
+      <w:r>
+        <w:rPr>
+          <w:lang w:val="en-GB"/>
+        </w:rPr>
+        <w:t xml:space="preserve"> simulate a realistic behaviour of the braking system.</w:t>
+      </w:r>
+    </w:p>
+    <w:p>
+      <w:pPr>
+        <w:pStyle w:val="Titolo3"/>
+        <w:rPr>
+          <w:lang w:val="en-GB"/>
+        </w:rPr>
+      </w:pPr>
+      <w:r>
+        <w:rPr>
+          <w:lang w:val="en-GB"/>
+        </w:rPr>
+        <w:t>Tests</w:t>
+      </w:r>
+    </w:p>
+    <w:p>
+      <w:pPr>
+        <w:rPr>
+          <w:lang w:val="en-GB"/>
+        </w:rPr>
+      </w:pPr>
     </w:p>
     <w:sectPr>
       <w:type w:val="continuous"/>
@@ -570,7 +999,7 @@
 </file>
 
 <file path=word/numbering.xml><?xml version="1.0" encoding="utf-8"?>
-<w:numbering xmlns:wpc="http://schemas.microsoft.com/office/word/2010/wordprocessingCanvas" xmlns:cx="http://schemas.microsoft.com/office/drawing/2014/chartex" xmlns:cx1="http://schemas.microsoft.com/office/drawing/2015/9/8/chartex" xmlns:cx2="http://schemas.microsoft.com/office/drawing/2015/10/21/chartex" xmlns:cx3="http://schemas.microsoft.com/office/drawing/2016/5/9/chartex" xmlns:cx4="http://schemas.microsoft.com/office/drawing/2016/5/10/chartex" xmlns:cx5="http://schemas.microsoft.com/office/drawing/2016/5/11/chartex" xmlns:cx6="http://schemas.microsoft.com/office/drawing/2016/5/12/chartex" xmlns:cx7="http://schemas.microsoft.com/office/drawing/2016/5/13/chartex" xmlns:cx8="http://schemas.microsoft.com/office/drawing/2016/5/14/chartex" xmlns:mc="http://schemas.openxmlformats.org/markup-compatibility/2006" xmlns:aink="http://schemas.microsoft.com/office/drawing/2016/ink" xmlns:am3d="http://schemas.microsoft.com/office/drawing/2017/model3d" xmlns:o="urn:schemas-microsoft-com:office:office" xmlns:oel="http://schemas.microsoft.com/office/2019/extlst" xmlns:r="http://schemas.openxmlformats.org/officeDocument/2006/relationships" xmlns:m="http://schemas.openxmlformats.org/officeDocument/2006/math" xmlns:v="urn:schemas-microsoft-com:vml" xmlns:wp14="http://schemas.microsoft.com/office/word/2010/wordprocessingDrawing" xmlns:wp="http://schemas.openxmlformats.org/drawingml/2006/wordprocessingDrawing" xmlns:w10="urn:schemas-microsoft-com:office:word" xmlns:w="http://schemas.openxmlformats.org/wordprocessingml/2006/main" xmlns:w14="http://schemas.microsoft.com/office/word/2010/wordml" xmlns:w15="http://schemas.microsoft.com/office/word/2012/wordml" xmlns:w16cex="http://schemas.microsoft.com/office/word/2018/wordml/cex" xmlns:w16cid="http://schemas.microsoft.com/office/word/2016/wordml/cid" xmlns:w16="http://schemas.microsoft.com/office/word/2018/wordml" xmlns:w16du="http://schemas.microsoft.com/office/word/2023/wordml/word16du" xmlns:w16sdtdh="http://schemas.microsoft.com/office/word/2020/wordml/sdtdatahash" xmlns:w16se="http://schemas.microsoft.com/office/word/2015/wordml/symex" xmlns:wpg="http://schemas.microsoft.com/office/word/2010/wordprocessingGroup" xmlns:wpi="http://schemas.microsoft.com/office/word/2010/wordprocessingInk" xmlns:wne="http://schemas.microsoft.com/office/word/2006/wordml" xmlns:wps="http://schemas.microsoft.com/office/word/2010/wordprocessingShape" mc:Ignorable="w14 w15 w16se w16cid w16 w16cex w16sdtdh w16du wp14">
+<w:numbering xmlns:wpc="http://schemas.microsoft.com/office/word/2010/wordprocessingCanvas" xmlns:cx="http://schemas.microsoft.com/office/drawing/2014/chartex" xmlns:cx1="http://schemas.microsoft.com/office/drawing/2015/9/8/chartex" xmlns:cx2="http://schemas.microsoft.com/office/drawing/2015/10/21/chartex" xmlns:cx3="http://schemas.microsoft.com/office/drawing/2016/5/9/chartex" xmlns:cx4="http://schemas.microsoft.com/office/drawing/2016/5/10/chartex" xmlns:cx5="http://schemas.microsoft.com/office/drawing/2016/5/11/chartex" xmlns:cx6="http://schemas.microsoft.com/office/drawing/2016/5/12/chartex" xmlns:cx7="http://schemas.microsoft.com/office/drawing/2016/5/13/chartex" xmlns:cx8="http://schemas.microsoft.com/office/drawing/2016/5/14/chartex" xmlns:mc="http://schemas.openxmlformats.org/markup-compatibility/2006" xmlns:aink="http://schemas.microsoft.com/office/drawing/2016/ink" xmlns:am3d="http://schemas.microsoft.com/office/drawing/2017/model3d" xmlns:o="urn:schemas-microsoft-com:office:office" xmlns:r="http://schemas.openxmlformats.org/officeDocument/2006/relationships" xmlns:m="http://schemas.openxmlformats.org/officeDocument/2006/math" xmlns:v="urn:schemas-microsoft-com:vml" xmlns:wp14="http://schemas.microsoft.com/office/word/2010/wordprocessingDrawing" xmlns:wp="http://schemas.openxmlformats.org/drawingml/2006/wordprocessingDrawing" xmlns:w10="urn:schemas-microsoft-com:office:word" xmlns:w="http://schemas.openxmlformats.org/wordprocessingml/2006/main" xmlns:w14="http://schemas.microsoft.com/office/word/2010/wordml" xmlns:w15="http://schemas.microsoft.com/office/word/2012/wordml" xmlns:w16cex="http://schemas.microsoft.com/office/word/2018/wordml/cex" xmlns:w16cid="http://schemas.microsoft.com/office/word/2016/wordml/cid" xmlns:w16="http://schemas.microsoft.com/office/word/2018/wordml" xmlns:w16sdtdh="http://schemas.microsoft.com/office/word/2020/wordml/sdtdatahash" xmlns:w16se="http://schemas.microsoft.com/office/word/2015/wordml/symex" xmlns:wpg="http://schemas.microsoft.com/office/word/2010/wordprocessingGroup" xmlns:wpi="http://schemas.microsoft.com/office/word/2010/wordprocessingInk" xmlns:wne="http://schemas.microsoft.com/office/word/2006/wordml" xmlns:wps="http://schemas.microsoft.com/office/word/2010/wordprocessingShape" mc:Ignorable="w14 w15 w16se w16cid w16 w16cex w16sdtdh wp14">
   <w:abstractNum w:abstractNumId="0" w15:restartNumberingAfterBreak="0">
     <w:nsid w:val="25880F2C"/>
     <w:multiLevelType w:val="hybridMultilevel"/>
@@ -683,14 +1112,14 @@
       </w:rPr>
     </w:lvl>
   </w:abstractNum>
-  <w:num w:numId="1" w16cid:durableId="1221406979">
+  <w:num w:numId="1">
     <w:abstractNumId w:val="0"/>
   </w:num>
 </w:numbering>
 </file>
 
 <file path=word/styles.xml><?xml version="1.0" encoding="utf-8"?>
-<w:styles xmlns:mc="http://schemas.openxmlformats.org/markup-compatibility/2006" xmlns:r="http://schemas.openxmlformats.org/officeDocument/2006/relationships" xmlns:w="http://schemas.openxmlformats.org/wordprocessingml/2006/main" xmlns:w14="http://schemas.microsoft.com/office/word/2010/wordml" xmlns:w15="http://schemas.microsoft.com/office/word/2012/wordml" xmlns:w16cex="http://schemas.microsoft.com/office/word/2018/wordml/cex" xmlns:w16cid="http://schemas.microsoft.com/office/word/2016/wordml/cid" xmlns:w16="http://schemas.microsoft.com/office/word/2018/wordml" xmlns:w16du="http://schemas.microsoft.com/office/word/2023/wordml/word16du" xmlns:w16sdtdh="http://schemas.microsoft.com/office/word/2020/wordml/sdtdatahash" xmlns:w16se="http://schemas.microsoft.com/office/word/2015/wordml/symex" mc:Ignorable="w14 w15 w16se w16cid w16 w16cex w16sdtdh w16du">
+<w:styles xmlns:mc="http://schemas.openxmlformats.org/markup-compatibility/2006" xmlns:r="http://schemas.openxmlformats.org/officeDocument/2006/relationships" xmlns:w="http://schemas.openxmlformats.org/wordprocessingml/2006/main" xmlns:w14="http://schemas.microsoft.com/office/word/2010/wordml" xmlns:w15="http://schemas.microsoft.com/office/word/2012/wordml" xmlns:w16cex="http://schemas.microsoft.com/office/word/2018/wordml/cex" xmlns:w16cid="http://schemas.microsoft.com/office/word/2016/wordml/cid" xmlns:w16="http://schemas.microsoft.com/office/word/2018/wordml" xmlns:w16sdtdh="http://schemas.microsoft.com/office/word/2020/wordml/sdtdatahash" xmlns:w16se="http://schemas.microsoft.com/office/word/2015/wordml/symex" mc:Ignorable="w14 w15 w16se w16cid w16 w16cex w16sdtdh">
   <w:docDefaults>
     <w:rPrDefault>
       <w:rPr>
@@ -1288,6 +1717,7 @@
   <w:style w:type="character" w:default="1" w:styleId="Carpredefinitoparagrafo">
     <w:name w:val="Default Paragraph Font"/>
     <w:uiPriority w:val="1"/>
+    <w:semiHidden/>
     <w:unhideWhenUsed/>
   </w:style>
   <w:style w:type="table" w:default="1" w:styleId="Tabellanormale">
@@ -1893,4 +2323,16 @@
     </a:ext>
   </a:extLst>
 </a:theme>
+</file>
+
+<file path=customXml/item1.xml><?xml version="1.0" encoding="utf-8"?>
+<b:Sources xmlns:b="http://schemas.openxmlformats.org/officeDocument/2006/bibliography" xmlns="http://schemas.openxmlformats.org/officeDocument/2006/bibliography" SelectedStyle="\APASixthEditionOfficeOnline.xsl" StyleName="APA" Version="6"/>
+</file>
+
+<file path=customXml/itemProps1.xml><?xml version="1.0" encoding="utf-8"?>
+<ds:datastoreItem xmlns:ds="http://schemas.openxmlformats.org/officeDocument/2006/customXml" ds:itemID="{C1ED793D-D22D-4B81-AA7F-903A735D078B}">
+  <ds:schemaRefs>
+    <ds:schemaRef ds:uri="http://schemas.openxmlformats.org/officeDocument/2006/bibliography"/>
+  </ds:schemaRefs>
+</ds:datastoreItem>
 </file>
</xml_diff>

<commit_message>
Started acceleration tests discussion on the report, script repositioning
</commit_message>
<xml_diff>
--- a/Assignment 2.docx
+++ b/Assignment 2.docx
@@ -1,6 +1,6 @@
 
 <file path=word/document.xml><?xml version="1.0" encoding="utf-8"?>
-<w:document xmlns:wpc="http://schemas.microsoft.com/office/word/2010/wordprocessingCanvas" xmlns:cx="http://schemas.microsoft.com/office/drawing/2014/chartex" xmlns:cx1="http://schemas.microsoft.com/office/drawing/2015/9/8/chartex" xmlns:cx2="http://schemas.microsoft.com/office/drawing/2015/10/21/chartex" xmlns:cx3="http://schemas.microsoft.com/office/drawing/2016/5/9/chartex" xmlns:cx4="http://schemas.microsoft.com/office/drawing/2016/5/10/chartex" xmlns:cx5="http://schemas.microsoft.com/office/drawing/2016/5/11/chartex" xmlns:cx6="http://schemas.microsoft.com/office/drawing/2016/5/12/chartex" xmlns:cx7="http://schemas.microsoft.com/office/drawing/2016/5/13/chartex" xmlns:cx8="http://schemas.microsoft.com/office/drawing/2016/5/14/chartex" xmlns:mc="http://schemas.openxmlformats.org/markup-compatibility/2006" xmlns:aink="http://schemas.microsoft.com/office/drawing/2016/ink" xmlns:am3d="http://schemas.microsoft.com/office/drawing/2017/model3d" xmlns:o="urn:schemas-microsoft-com:office:office" xmlns:r="http://schemas.openxmlformats.org/officeDocument/2006/relationships" xmlns:m="http://schemas.openxmlformats.org/officeDocument/2006/math" xmlns:v="urn:schemas-microsoft-com:vml" xmlns:wp14="http://schemas.microsoft.com/office/word/2010/wordprocessingDrawing" xmlns:wp="http://schemas.openxmlformats.org/drawingml/2006/wordprocessingDrawing" xmlns:w10="urn:schemas-microsoft-com:office:word" xmlns:w="http://schemas.openxmlformats.org/wordprocessingml/2006/main" xmlns:w14="http://schemas.microsoft.com/office/word/2010/wordml" xmlns:w15="http://schemas.microsoft.com/office/word/2012/wordml" xmlns:w16cex="http://schemas.microsoft.com/office/word/2018/wordml/cex" xmlns:w16cid="http://schemas.microsoft.com/office/word/2016/wordml/cid" xmlns:w16="http://schemas.microsoft.com/office/word/2018/wordml" xmlns:w16sdtdh="http://schemas.microsoft.com/office/word/2020/wordml/sdtdatahash" xmlns:w16se="http://schemas.microsoft.com/office/word/2015/wordml/symex" xmlns:wpg="http://schemas.microsoft.com/office/word/2010/wordprocessingGroup" xmlns:wpi="http://schemas.microsoft.com/office/word/2010/wordprocessingInk" xmlns:wne="http://schemas.microsoft.com/office/word/2006/wordml" xmlns:wps="http://schemas.microsoft.com/office/word/2010/wordprocessingShape" mc:Ignorable="w14 w15 w16se w16cid w16 w16cex w16sdtdh wp14">
+<w:document xmlns:wpc="http://schemas.microsoft.com/office/word/2010/wordprocessingCanvas" xmlns:cx="http://schemas.microsoft.com/office/drawing/2014/chartex" xmlns:cx1="http://schemas.microsoft.com/office/drawing/2015/9/8/chartex" xmlns:cx2="http://schemas.microsoft.com/office/drawing/2015/10/21/chartex" xmlns:cx3="http://schemas.microsoft.com/office/drawing/2016/5/9/chartex" xmlns:cx4="http://schemas.microsoft.com/office/drawing/2016/5/10/chartex" xmlns:cx5="http://schemas.microsoft.com/office/drawing/2016/5/11/chartex" xmlns:cx6="http://schemas.microsoft.com/office/drawing/2016/5/12/chartex" xmlns:cx7="http://schemas.microsoft.com/office/drawing/2016/5/13/chartex" xmlns:cx8="http://schemas.microsoft.com/office/drawing/2016/5/14/chartex" xmlns:mc="http://schemas.openxmlformats.org/markup-compatibility/2006" xmlns:aink="http://schemas.microsoft.com/office/drawing/2016/ink" xmlns:am3d="http://schemas.microsoft.com/office/drawing/2017/model3d" xmlns:o="urn:schemas-microsoft-com:office:office" xmlns:oel="http://schemas.microsoft.com/office/2019/extlst" xmlns:r="http://schemas.openxmlformats.org/officeDocument/2006/relationships" xmlns:m="http://schemas.openxmlformats.org/officeDocument/2006/math" xmlns:v="urn:schemas-microsoft-com:vml" xmlns:wp14="http://schemas.microsoft.com/office/word/2010/wordprocessingDrawing" xmlns:wp="http://schemas.openxmlformats.org/drawingml/2006/wordprocessingDrawing" xmlns:w10="urn:schemas-microsoft-com:office:word" xmlns:w="http://schemas.openxmlformats.org/wordprocessingml/2006/main" xmlns:w14="http://schemas.microsoft.com/office/word/2010/wordml" xmlns:w15="http://schemas.microsoft.com/office/word/2012/wordml" xmlns:w16cex="http://schemas.microsoft.com/office/word/2018/wordml/cex" xmlns:w16cid="http://schemas.microsoft.com/office/word/2016/wordml/cid" xmlns:w16="http://schemas.microsoft.com/office/word/2018/wordml" xmlns:w16du="http://schemas.microsoft.com/office/word/2023/wordml/word16du" xmlns:w16sdtdh="http://schemas.microsoft.com/office/word/2020/wordml/sdtdatahash" xmlns:w16se="http://schemas.microsoft.com/office/word/2015/wordml/symex" xmlns:wpg="http://schemas.microsoft.com/office/word/2010/wordprocessingGroup" xmlns:wpi="http://schemas.microsoft.com/office/word/2010/wordprocessingInk" xmlns:wne="http://schemas.microsoft.com/office/word/2006/wordml" xmlns:wps="http://schemas.microsoft.com/office/word/2010/wordprocessingShape" mc:Ignorable="w14 w15 w16se w16cid w16 w16cex w16sdtdh w16du wp14">
   <w:body>
     <w:p>
       <w:pPr>
@@ -37,6 +37,7 @@
           <w:lang w:val="en-GB"/>
         </w:rPr>
         <w:sectPr>
+          <w:headerReference w:type="default" r:id="rId8"/>
           <w:pgSz w:w="11906" w:h="16838"/>
           <w:pgMar w:top="1417" w:right="1134" w:bottom="1134" w:left="1134" w:header="708" w:footer="708" w:gutter="0"/>
           <w:cols w:space="708"/>
@@ -122,455 +123,1066 @@
       </w:r>
       <w:r>
         <w:rPr>
-          <w:highlight w:val="yellow"/>
-          <w:lang w:val="en-GB"/>
-        </w:rPr>
-        <w:t>Fig/table</w:t>
-      </w:r>
-      <w:r>
-        <w:rPr>
-          <w:lang w:val="en-GB"/>
-        </w:rPr>
-        <w:t xml:space="preserve"> and, whenever required, reasonable assumptions were made </w:t>
-      </w:r>
-      <w:proofErr w:type="gramStart"/>
-      <w:r>
-        <w:rPr>
-          <w:lang w:val="en-GB"/>
-        </w:rPr>
-        <w:t>in order to</w:t>
-      </w:r>
-      <w:proofErr w:type="gramEnd"/>
-      <w:r>
-        <w:rPr>
-          <w:lang w:val="en-GB"/>
-        </w:rPr>
-        <w:t xml:space="preserve"> obtain a complete and consistent description of the vehicle.  </w:t>
-      </w:r>
-    </w:p>
-    <w:p>
-      <w:pPr>
-        <w:pStyle w:val="Titolo3"/>
-        <w:rPr>
-          <w:lang w:val="en-GB"/>
-        </w:rPr>
-      </w:pPr>
-      <w:r>
-        <w:rPr>
-          <w:lang w:val="en-GB"/>
-        </w:rPr>
-        <w:t>Description of the model</w:t>
-      </w:r>
-    </w:p>
-    <w:p>
-      <w:pPr>
-        <w:rPr>
-          <w:lang w:val="en-GB"/>
-        </w:rPr>
-      </w:pPr>
-      <w:r>
-        <w:rPr>
-          <w:lang w:val="en-GB"/>
-        </w:rPr>
-        <w:t>The overall model consists of multiple subsystems, each one of them modelling different aspects of the vehicle.</w:t>
-      </w:r>
-    </w:p>
-    <w:p>
-      <w:pPr>
-        <w:pStyle w:val="Titolo4"/>
-        <w:rPr>
-          <w:lang w:val="en-GB"/>
-        </w:rPr>
-      </w:pPr>
-      <w:r>
-        <w:rPr>
-          <w:lang w:val="en-GB"/>
-        </w:rPr>
-        <w:t>Wheels</w:t>
-      </w:r>
-    </w:p>
-    <w:p>
-      <w:pPr>
-        <w:rPr>
-          <w:lang w:val="en-GB"/>
-        </w:rPr>
-      </w:pPr>
-      <w:r>
-        <w:rPr>
-          <w:lang w:val="en-GB"/>
-        </w:rPr>
-        <w:t xml:space="preserve">4 </w:t>
-      </w:r>
-      <w:r>
-        <w:rPr>
-          <w:lang w:val="en-GB"/>
-        </w:rPr>
-        <w:t xml:space="preserve">independent </w:t>
-      </w:r>
-      <w:r>
-        <w:rPr>
-          <w:lang w:val="en-GB"/>
-        </w:rPr>
-        <w:t>wheels, which share a common referenced model</w:t>
-      </w:r>
-      <w:r>
-        <w:rPr>
-          <w:lang w:val="en-GB"/>
-        </w:rPr>
-        <w:t xml:space="preserve"> </w:t>
-      </w:r>
-      <w:proofErr w:type="spellStart"/>
+          <w:lang w:val="en-GB"/>
+        </w:rPr>
+        <w:t xml:space="preserve">in </w:t>
+      </w:r>
       <w:r>
         <w:rPr>
           <w:i/>
           <w:iCs/>
           <w:lang w:val="en-GB"/>
         </w:rPr>
-        <w:t>wheel_model.slx</w:t>
-      </w:r>
-      <w:proofErr w:type="spellEnd"/>
-      <w:r>
-        <w:rPr>
-          <w:lang w:val="en-GB"/>
-        </w:rPr>
-        <w:t>,</w:t>
-      </w:r>
-      <w:r>
-        <w:rPr>
-          <w:lang w:val="en-GB"/>
-        </w:rPr>
-        <w:t xml:space="preserve"> </w:t>
-      </w:r>
-      <w:r>
-        <w:rPr>
-          <w:lang w:val="en-GB"/>
-        </w:rPr>
-        <w:t>take as inputs the vertical load, friction coefficient, velocity of the vehicle and applied motor and braking (due to dissipative brakes) torques.</w:t>
-      </w:r>
-    </w:p>
-    <w:p>
-      <w:pPr>
-        <w:rPr>
-          <w:lang w:val="en-GB"/>
-        </w:rPr>
-      </w:pPr>
-      <w:r>
-        <w:rPr>
-          <w:lang w:val="en-GB"/>
-        </w:rPr>
-        <w:t xml:space="preserve">According to the </w:t>
-      </w:r>
-      <w:proofErr w:type="spellStart"/>
-      <w:r>
-        <w:rPr>
-          <w:lang w:val="en-GB"/>
-        </w:rPr>
-        <w:t>Pacejka</w:t>
-      </w:r>
-      <w:proofErr w:type="spellEnd"/>
-      <w:r>
-        <w:rPr>
-          <w:lang w:val="en-GB"/>
-        </w:rPr>
-        <w:t xml:space="preserve"> 96 tyre model, forces are computed and, in our case study, only the longitudinal component is used in next steps.</w:t>
-      </w:r>
-    </w:p>
-    <w:p>
-      <w:pPr>
-        <w:rPr>
-          <w:lang w:val="en-GB"/>
-        </w:rPr>
-      </w:pPr>
-      <w:r>
-        <w:rPr>
-          <w:lang w:val="en-GB"/>
-        </w:rPr>
-        <w:t>A second s</w:t>
-      </w:r>
-      <w:r>
-        <w:rPr>
-          <w:lang w:val="en-GB"/>
-        </w:rPr>
-        <w:t>ubs</w:t>
-      </w:r>
-      <w:r>
-        <w:rPr>
-          <w:lang w:val="en-GB"/>
-        </w:rPr>
-        <w:t>ystem</w:t>
-      </w:r>
-      <w:r>
-        <w:rPr>
-          <w:lang w:val="en-GB"/>
-        </w:rPr>
-        <w:t xml:space="preserve">, regarding wheel dynamics, applies the moment balance equation, which considers torque given from the motor, friction brakes, rolling resistance and longitudinal force, </w:t>
-      </w:r>
-      <w:proofErr w:type="gramStart"/>
-      <w:r>
-        <w:rPr>
-          <w:lang w:val="en-GB"/>
-        </w:rPr>
-        <w:t>in order to</w:t>
-      </w:r>
-      <w:proofErr w:type="gramEnd"/>
-      <w:r>
-        <w:rPr>
-          <w:lang w:val="en-GB"/>
-        </w:rPr>
-        <w:t xml:space="preserve"> compute the angular </w:t>
-      </w:r>
-      <w:r>
-        <w:rPr>
-          <w:highlight w:val="yellow"/>
-          <w:lang w:val="en-GB"/>
-        </w:rPr>
-        <w:t>acceleration</w:t>
-      </w:r>
-      <w:r>
-        <w:rPr>
-          <w:lang w:val="en-GB"/>
-        </w:rPr>
-        <w:t xml:space="preserve"> and </w:t>
-      </w:r>
-      <w:r>
-        <w:rPr>
-          <w:lang w:val="en-GB"/>
-        </w:rPr>
-        <w:t>speed.</w:t>
-      </w:r>
-    </w:p>
-    <w:p>
-      <w:pPr>
-        <w:rPr>
-          <w:lang w:val="en-GB"/>
-        </w:rPr>
-      </w:pPr>
-      <w:r>
-        <w:rPr>
-          <w:lang w:val="en-GB"/>
-        </w:rPr>
-        <w:t xml:space="preserve">Tyre longitudinal slip is computed as a function of the vehicle speed and the obtained angular speed, it can </w:t>
-      </w:r>
-      <w:proofErr w:type="gramStart"/>
-      <w:r>
-        <w:rPr>
-          <w:lang w:val="en-GB"/>
-        </w:rPr>
-        <w:t>fed</w:t>
-      </w:r>
-      <w:proofErr w:type="gramEnd"/>
-      <w:r>
-        <w:rPr>
-          <w:lang w:val="en-GB"/>
-        </w:rPr>
-        <w:t xml:space="preserve"> either directly to the </w:t>
-      </w:r>
-      <w:proofErr w:type="spellStart"/>
-      <w:r>
-        <w:rPr>
-          <w:lang w:val="en-GB"/>
-        </w:rPr>
-        <w:t>Pacejka</w:t>
-      </w:r>
-      <w:proofErr w:type="spellEnd"/>
-      <w:r>
-        <w:rPr>
-          <w:lang w:val="en-GB"/>
-        </w:rPr>
-        <w:t xml:space="preserve"> </w:t>
-      </w:r>
-      <w:r>
-        <w:rPr>
-          <w:lang w:val="en-GB"/>
-        </w:rPr>
-        <w:t>function</w:t>
-      </w:r>
-      <w:r>
-        <w:rPr>
-          <w:lang w:val="en-GB"/>
-        </w:rPr>
-        <w:t xml:space="preserve"> or to a subsystem which models tyre </w:t>
-      </w:r>
-      <w:r>
-        <w:rPr>
-          <w:lang w:val="en-GB"/>
-        </w:rPr>
-        <w:t>relaxation and computes a delayed slip ratio based on a mass-damper first order dynamics similarity</w:t>
-      </w:r>
-      <w:r>
-        <w:rPr>
-          <w:lang w:val="en-GB"/>
-        </w:rPr>
-        <w:t>, based on values set in the script.</w:t>
-      </w:r>
-    </w:p>
-    <w:p>
-      <w:pPr>
-        <w:rPr>
-          <w:lang w:val="en-GB"/>
-        </w:rPr>
-      </w:pPr>
-      <w:r>
-        <w:rPr>
-          <w:highlight w:val="yellow"/>
-          <w:lang w:val="en-GB"/>
-        </w:rPr>
-        <w:t>ABS??</w:t>
-      </w:r>
-    </w:p>
-    <w:p>
-      <w:pPr>
-        <w:pStyle w:val="Titolo4"/>
-        <w:rPr>
-          <w:lang w:val="en-GB"/>
-        </w:rPr>
-      </w:pPr>
-      <w:r>
-        <w:rPr>
-          <w:lang w:val="en-GB"/>
-        </w:rPr>
-        <w:t>Longitu</w:t>
-      </w:r>
-      <w:r>
-        <w:rPr>
-          <w:lang w:val="en-GB"/>
-        </w:rPr>
-        <w:t>dinal dynamics</w:t>
-      </w:r>
-    </w:p>
-    <w:p>
-      <w:pPr>
-        <w:rPr>
-          <w:lang w:val="en-GB"/>
-        </w:rPr>
-      </w:pPr>
-      <w:r>
-        <w:rPr>
-          <w:lang w:val="en-GB"/>
-        </w:rPr>
-        <w:t xml:space="preserve">Acceleration and speed at the </w:t>
-      </w:r>
-      <w:proofErr w:type="spellStart"/>
-      <w:r>
-        <w:rPr>
-          <w:lang w:val="en-GB"/>
-        </w:rPr>
-        <w:t>center</w:t>
-      </w:r>
-      <w:proofErr w:type="spellEnd"/>
-      <w:r>
-        <w:rPr>
-          <w:lang w:val="en-GB"/>
-        </w:rPr>
-        <w:t xml:space="preserve"> of gravity are computed based on the force balance equation, which considers the total longitudinal force, aerodynamic drag, gravity (due to possible inclination, but always set to 0 in our examination) and rolling forces.</w:t>
-      </w:r>
-    </w:p>
-    <w:p>
-      <w:pPr>
-        <w:rPr>
-          <w:lang w:val="en-GB"/>
-        </w:rPr>
-      </w:pPr>
-      <w:r>
-        <w:rPr>
-          <w:lang w:val="en-GB"/>
-        </w:rPr>
-        <w:t xml:space="preserve">As some of the </w:t>
-      </w:r>
-      <w:r>
-        <w:rPr>
-          <w:highlight w:val="yellow"/>
-          <w:lang w:val="en-GB"/>
-        </w:rPr>
-        <w:t>formulas</w:t>
-      </w:r>
-      <w:r>
-        <w:rPr>
-          <w:lang w:val="en-GB"/>
-        </w:rPr>
-        <w:t xml:space="preserve"> hold only for non-negative speeds, a saturation block is used.</w:t>
-      </w:r>
-    </w:p>
-    <w:p>
-      <w:pPr>
-        <w:pStyle w:val="Titolo4"/>
-        <w:rPr>
-          <w:lang w:val="en-GB"/>
-        </w:rPr>
-      </w:pPr>
-      <w:r>
-        <w:rPr>
-          <w:lang w:val="en-GB"/>
-        </w:rPr>
-        <w:t>Power losses</w:t>
-      </w:r>
-    </w:p>
-    <w:p>
-      <w:pPr>
-        <w:rPr>
-          <w:lang w:val="en-GB"/>
-        </w:rPr>
-      </w:pPr>
-      <w:r>
-        <w:rPr>
-          <w:lang w:val="en-GB"/>
-        </w:rPr>
-        <w:t>In the model some power losses are firstly computed and then integrated to obtain the energy losses of rolling resistance, aerodynamic drag, powertrain</w:t>
-      </w:r>
-      <w:r>
-        <w:rPr>
-          <w:lang w:val="en-GB"/>
-        </w:rPr>
-        <w:t xml:space="preserve">, </w:t>
-      </w:r>
-      <w:proofErr w:type="gramStart"/>
-      <w:r>
-        <w:rPr>
-          <w:lang w:val="en-GB"/>
-        </w:rPr>
-        <w:t>transmission</w:t>
-      </w:r>
-      <w:proofErr w:type="gramEnd"/>
-      <w:r>
-        <w:rPr>
-          <w:lang w:val="en-GB"/>
-        </w:rPr>
-        <w:t xml:space="preserve"> and longitudinal slip.</w:t>
-      </w:r>
-    </w:p>
-    <w:p>
-      <w:pPr>
-        <w:pStyle w:val="Titolo4"/>
-        <w:rPr>
-          <w:lang w:val="en-GB"/>
-        </w:rPr>
-      </w:pPr>
-      <w:r>
-        <w:rPr>
-          <w:lang w:val="en-GB"/>
-        </w:rPr>
-        <w:t>Vertical load distribution</w:t>
-      </w:r>
-    </w:p>
-    <w:p>
-      <w:pPr>
-        <w:rPr>
-          <w:lang w:val="en-GB"/>
-        </w:rPr>
-      </w:pPr>
-      <w:r>
-        <w:rPr>
-          <w:lang w:val="en-GB"/>
-        </w:rPr>
-        <w:t xml:space="preserve">The computation of vertical force </w:t>
-      </w:r>
-      <w:proofErr w:type="spellStart"/>
+        <w:fldChar w:fldCharType="begin"/>
+      </w:r>
       <w:r>
         <w:rPr>
           <w:i/>
           <w:iCs/>
           <w:lang w:val="en-GB"/>
         </w:rPr>
+        <w:instrText xml:space="preserve"> REF _Ref168073538 \h </w:instrText>
+      </w:r>
+      <w:r>
+        <w:rPr>
+          <w:i/>
+          <w:iCs/>
+          <w:lang w:val="en-GB"/>
+        </w:rPr>
+      </w:r>
+      <w:r>
+        <w:rPr>
+          <w:i/>
+          <w:iCs/>
+          <w:lang w:val="en-GB"/>
+        </w:rPr>
+        <w:instrText xml:space="preserve"> \* MERGEFORMAT </w:instrText>
+      </w:r>
+      <w:r>
+        <w:rPr>
+          <w:i/>
+          <w:iCs/>
+          <w:lang w:val="en-GB"/>
+        </w:rPr>
+        <w:fldChar w:fldCharType="separate"/>
+      </w:r>
+      <w:r>
+        <w:rPr>
+          <w:i/>
+          <w:iCs/>
+          <w:lang w:val="en-GB"/>
+        </w:rPr>
+        <w:t xml:space="preserve">Table </w:t>
+      </w:r>
+      <w:r>
+        <w:rPr>
+          <w:i/>
+          <w:iCs/>
+          <w:noProof/>
+          <w:lang w:val="en-GB"/>
+        </w:rPr>
+        <w:t>1</w:t>
+      </w:r>
+      <w:r>
+        <w:rPr>
+          <w:i/>
+          <w:iCs/>
+          <w:lang w:val="en-GB"/>
+        </w:rPr>
+        <w:fldChar w:fldCharType="end"/>
+      </w:r>
+      <w:r>
+        <w:rPr>
+          <w:lang w:val="en-GB"/>
+        </w:rPr>
+        <w:t xml:space="preserve"> and, whenever required, reasonable assumptions were made in order to obtain a complete and consistent description of the vehicle.  </w:t>
+      </w:r>
+    </w:p>
+    <w:p>
+      <w:pPr>
+        <w:pStyle w:val="Didascalia"/>
+        <w:keepNext/>
+      </w:pPr>
+      <w:bookmarkStart w:id="0" w:name="_Ref168073538"/>
+      <w:proofErr w:type="spellStart"/>
+      <w:r>
+        <w:t>Table</w:t>
+      </w:r>
+      <w:proofErr w:type="spellEnd"/>
+      <w:r>
+        <w:t xml:space="preserve"> </w:t>
+      </w:r>
+      <w:r>
+        <w:fldChar w:fldCharType="begin"/>
+      </w:r>
+      <w:r>
+        <w:instrText xml:space="preserve"> SEQ Table \* ARABIC </w:instrText>
+      </w:r>
+      <w:r>
+        <w:fldChar w:fldCharType="separate"/>
+      </w:r>
+      <w:r>
+        <w:rPr>
+          <w:noProof/>
+        </w:rPr>
+        <w:t>1</w:t>
+      </w:r>
+      <w:r>
+        <w:fldChar w:fldCharType="end"/>
+      </w:r>
+      <w:bookmarkEnd w:id="0"/>
+      <w:r>
+        <w:t xml:space="preserve"> - </w:t>
+      </w:r>
+      <w:proofErr w:type="spellStart"/>
+      <w:r>
+        <w:t>Main</w:t>
+      </w:r>
+      <w:proofErr w:type="spellEnd"/>
+      <w:r>
+        <w:t xml:space="preserve"> </w:t>
+      </w:r>
+      <w:proofErr w:type="spellStart"/>
+      <w:r>
+        <w:t>vehicle</w:t>
+      </w:r>
+      <w:proofErr w:type="spellEnd"/>
+      <w:r>
+        <w:t xml:space="preserve"> </w:t>
+      </w:r>
+      <w:proofErr w:type="spellStart"/>
+      <w:r>
+        <w:t>parameters</w:t>
+      </w:r>
+      <w:proofErr w:type="spellEnd"/>
+    </w:p>
+    <w:tbl>
+      <w:tblPr>
+        <w:tblStyle w:val="Grigliatabellachiara"/>
+        <w:tblW w:w="5000" w:type="pct"/>
+        <w:tblLook w:val="04A0" w:firstRow="1" w:lastRow="0" w:firstColumn="1" w:lastColumn="0" w:noHBand="0" w:noVBand="1"/>
+      </w:tblPr>
+      <w:tblGrid>
+        <w:gridCol w:w="3397"/>
+        <w:gridCol w:w="1058"/>
+      </w:tblGrid>
+      <w:tr>
+        <w:tc>
+          <w:tcPr>
+            <w:tcW w:w="3813" w:type="pct"/>
+          </w:tcPr>
+          <w:p>
+            <w:pPr>
+              <w:rPr>
+                <w:sz w:val="20"/>
+                <w:szCs w:val="20"/>
+                <w:lang w:val="en-GB"/>
+              </w:rPr>
+            </w:pPr>
+            <w:r>
+              <w:rPr>
+                <w:sz w:val="20"/>
+                <w:szCs w:val="20"/>
+                <w:lang w:val="en-GB"/>
+              </w:rPr>
+              <w:t>E. machine peak power</w:t>
+            </w:r>
+          </w:p>
+        </w:tc>
+        <w:tc>
+          <w:tcPr>
+            <w:tcW w:w="1187" w:type="pct"/>
+          </w:tcPr>
+          <w:p>
+            <w:pPr>
+              <w:rPr>
+                <w:sz w:val="20"/>
+                <w:szCs w:val="20"/>
+                <w:lang w:val="en-GB"/>
+              </w:rPr>
+            </w:pPr>
+            <w:r>
+              <w:rPr>
+                <w:sz w:val="20"/>
+                <w:szCs w:val="20"/>
+                <w:lang w:val="en-GB"/>
+              </w:rPr>
+              <w:t>150 kW</w:t>
+            </w:r>
+          </w:p>
+        </w:tc>
+      </w:tr>
+      <w:tr>
+        <w:tc>
+          <w:tcPr>
+            <w:tcW w:w="3813" w:type="pct"/>
+          </w:tcPr>
+          <w:p>
+            <w:pPr>
+              <w:rPr>
+                <w:sz w:val="20"/>
+                <w:szCs w:val="20"/>
+                <w:lang w:val="en-GB"/>
+              </w:rPr>
+            </w:pPr>
+            <w:r>
+              <w:rPr>
+                <w:sz w:val="20"/>
+                <w:szCs w:val="20"/>
+                <w:lang w:val="en-GB"/>
+              </w:rPr>
+              <w:t>E. machine maximum torque</w:t>
+            </w:r>
+          </w:p>
+        </w:tc>
+        <w:tc>
+          <w:tcPr>
+            <w:tcW w:w="1187" w:type="pct"/>
+          </w:tcPr>
+          <w:p>
+            <w:pPr>
+              <w:rPr>
+                <w:sz w:val="20"/>
+                <w:szCs w:val="20"/>
+                <w:lang w:val="en-GB"/>
+              </w:rPr>
+            </w:pPr>
+            <w:r>
+              <w:rPr>
+                <w:sz w:val="20"/>
+                <w:szCs w:val="20"/>
+                <w:lang w:val="en-GB"/>
+              </w:rPr>
+              <w:t>310 Nm</w:t>
+            </w:r>
+          </w:p>
+        </w:tc>
+      </w:tr>
+      <w:tr>
+        <w:tc>
+          <w:tcPr>
+            <w:tcW w:w="3813" w:type="pct"/>
+          </w:tcPr>
+          <w:p>
+            <w:pPr>
+              <w:rPr>
+                <w:sz w:val="20"/>
+                <w:szCs w:val="20"/>
+                <w:lang w:val="en-GB"/>
+              </w:rPr>
+            </w:pPr>
+            <w:r>
+              <w:rPr>
+                <w:sz w:val="20"/>
+                <w:szCs w:val="20"/>
+                <w:lang w:val="en-GB"/>
+              </w:rPr>
+              <w:t>E. machine maximum speed</w:t>
+            </w:r>
+          </w:p>
+        </w:tc>
+        <w:tc>
+          <w:tcPr>
+            <w:tcW w:w="1187" w:type="pct"/>
+          </w:tcPr>
+          <w:p>
+            <w:pPr>
+              <w:rPr>
+                <w:sz w:val="20"/>
+                <w:szCs w:val="20"/>
+                <w:lang w:val="en-GB"/>
+              </w:rPr>
+            </w:pPr>
+            <w:r>
+              <w:rPr>
+                <w:sz w:val="20"/>
+                <w:szCs w:val="20"/>
+                <w:lang w:val="en-GB"/>
+              </w:rPr>
+              <w:t>16000 rpm</w:t>
+            </w:r>
+          </w:p>
+        </w:tc>
+      </w:tr>
+      <w:tr>
+        <w:tc>
+          <w:tcPr>
+            <w:tcW w:w="3813" w:type="pct"/>
+          </w:tcPr>
+          <w:p>
+            <w:pPr>
+              <w:rPr>
+                <w:sz w:val="20"/>
+                <w:szCs w:val="20"/>
+                <w:lang w:val="en-GB"/>
+              </w:rPr>
+            </w:pPr>
+            <w:r>
+              <w:rPr>
+                <w:sz w:val="20"/>
+                <w:szCs w:val="20"/>
+                <w:lang w:val="en-GB"/>
+              </w:rPr>
+              <w:t>Gear ratio</w:t>
+            </w:r>
+          </w:p>
+        </w:tc>
+        <w:tc>
+          <w:tcPr>
+            <w:tcW w:w="1187" w:type="pct"/>
+          </w:tcPr>
+          <w:p>
+            <w:pPr>
+              <w:rPr>
+                <w:sz w:val="20"/>
+                <w:szCs w:val="20"/>
+                <w:lang w:val="en-GB"/>
+              </w:rPr>
+            </w:pPr>
+            <w:r>
+              <w:rPr>
+                <w:sz w:val="20"/>
+                <w:szCs w:val="20"/>
+                <w:lang w:val="en-GB"/>
+              </w:rPr>
+              <w:t>10.5</w:t>
+            </w:r>
+          </w:p>
+        </w:tc>
+      </w:tr>
+      <w:tr>
+        <w:tc>
+          <w:tcPr>
+            <w:tcW w:w="3813" w:type="pct"/>
+          </w:tcPr>
+          <w:p>
+            <w:pPr>
+              <w:rPr>
+                <w:sz w:val="20"/>
+                <w:szCs w:val="20"/>
+                <w:lang w:val="en-GB"/>
+              </w:rPr>
+            </w:pPr>
+            <w:r>
+              <w:rPr>
+                <w:sz w:val="20"/>
+                <w:szCs w:val="20"/>
+                <w:lang w:val="en-GB"/>
+              </w:rPr>
+              <w:t>Usable battery capacity</w:t>
+            </w:r>
+          </w:p>
+        </w:tc>
+        <w:tc>
+          <w:tcPr>
+            <w:tcW w:w="1187" w:type="pct"/>
+          </w:tcPr>
+          <w:p>
+            <w:pPr>
+              <w:rPr>
+                <w:sz w:val="20"/>
+                <w:szCs w:val="20"/>
+                <w:lang w:val="en-GB"/>
+              </w:rPr>
+            </w:pPr>
+            <w:r>
+              <w:rPr>
+                <w:sz w:val="20"/>
+                <w:szCs w:val="20"/>
+                <w:lang w:val="en-GB"/>
+              </w:rPr>
+              <w:t>58 kWh</w:t>
+            </w:r>
+          </w:p>
+        </w:tc>
+      </w:tr>
+      <w:tr>
+        <w:tc>
+          <w:tcPr>
+            <w:tcW w:w="3813" w:type="pct"/>
+          </w:tcPr>
+          <w:p>
+            <w:pPr>
+              <w:rPr>
+                <w:sz w:val="20"/>
+                <w:szCs w:val="20"/>
+                <w:lang w:val="en-GB"/>
+              </w:rPr>
+            </w:pPr>
+            <w:r>
+              <w:rPr>
+                <w:sz w:val="20"/>
+                <w:szCs w:val="20"/>
+                <w:lang w:val="en-GB"/>
+              </w:rPr>
+              <w:t>F-to-R friction brake torque distribution</w:t>
+            </w:r>
+          </w:p>
+        </w:tc>
+        <w:tc>
+          <w:tcPr>
+            <w:tcW w:w="1187" w:type="pct"/>
+          </w:tcPr>
+          <w:p>
+            <w:pPr>
+              <w:rPr>
+                <w:sz w:val="20"/>
+                <w:szCs w:val="20"/>
+                <w:lang w:val="en-GB"/>
+              </w:rPr>
+            </w:pPr>
+            <w:r>
+              <w:rPr>
+                <w:sz w:val="20"/>
+                <w:szCs w:val="20"/>
+                <w:lang w:val="en-GB"/>
+              </w:rPr>
+              <w:t>75:25</w:t>
+            </w:r>
+          </w:p>
+        </w:tc>
+      </w:tr>
+      <w:tr>
+        <w:tc>
+          <w:tcPr>
+            <w:tcW w:w="3813" w:type="pct"/>
+          </w:tcPr>
+          <w:p>
+            <w:pPr>
+              <w:rPr>
+                <w:sz w:val="20"/>
+                <w:szCs w:val="20"/>
+                <w:lang w:val="en-GB"/>
+              </w:rPr>
+            </w:pPr>
+            <w:r>
+              <w:rPr>
+                <w:sz w:val="20"/>
+                <w:szCs w:val="20"/>
+                <w:lang w:val="en-GB"/>
+              </w:rPr>
+              <w:t>Kerb weight</w:t>
+            </w:r>
+          </w:p>
+        </w:tc>
+        <w:tc>
+          <w:tcPr>
+            <w:tcW w:w="1187" w:type="pct"/>
+          </w:tcPr>
+          <w:p>
+            <w:pPr>
+              <w:rPr>
+                <w:sz w:val="20"/>
+                <w:szCs w:val="20"/>
+                <w:lang w:val="en-GB"/>
+              </w:rPr>
+            </w:pPr>
+            <w:r>
+              <w:rPr>
+                <w:sz w:val="20"/>
+                <w:szCs w:val="20"/>
+                <w:lang w:val="en-GB"/>
+              </w:rPr>
+              <w:t>1812 kg</w:t>
+            </w:r>
+          </w:p>
+        </w:tc>
+      </w:tr>
+      <w:tr>
+        <w:tc>
+          <w:tcPr>
+            <w:tcW w:w="3813" w:type="pct"/>
+          </w:tcPr>
+          <w:p>
+            <w:pPr>
+              <w:rPr>
+                <w:sz w:val="20"/>
+                <w:szCs w:val="20"/>
+                <w:lang w:val="en-GB"/>
+              </w:rPr>
+            </w:pPr>
+            <w:r>
+              <w:rPr>
+                <w:sz w:val="20"/>
+                <w:szCs w:val="20"/>
+                <w:lang w:val="en-GB"/>
+              </w:rPr>
+              <w:t>Wheelbase</w:t>
+            </w:r>
+          </w:p>
+        </w:tc>
+        <w:tc>
+          <w:tcPr>
+            <w:tcW w:w="1187" w:type="pct"/>
+          </w:tcPr>
+          <w:p>
+            <w:pPr>
+              <w:rPr>
+                <w:sz w:val="20"/>
+                <w:szCs w:val="20"/>
+                <w:lang w:val="en-GB"/>
+              </w:rPr>
+            </w:pPr>
+            <w:r>
+              <w:rPr>
+                <w:sz w:val="20"/>
+                <w:szCs w:val="20"/>
+                <w:lang w:val="en-GB"/>
+              </w:rPr>
+              <w:t>2.77</w:t>
+            </w:r>
+            <w:r>
+              <w:rPr>
+                <w:sz w:val="20"/>
+                <w:szCs w:val="20"/>
+                <w:lang w:val="en-GB"/>
+              </w:rPr>
+              <w:t xml:space="preserve"> </w:t>
+            </w:r>
+            <w:r>
+              <w:rPr>
+                <w:sz w:val="20"/>
+                <w:szCs w:val="20"/>
+                <w:lang w:val="en-GB"/>
+              </w:rPr>
+              <w:t>m</w:t>
+            </w:r>
+          </w:p>
+        </w:tc>
+      </w:tr>
+      <w:tr>
+        <w:tc>
+          <w:tcPr>
+            <w:tcW w:w="3813" w:type="pct"/>
+          </w:tcPr>
+          <w:p>
+            <w:pPr>
+              <w:rPr>
+                <w:sz w:val="20"/>
+                <w:szCs w:val="20"/>
+                <w:lang w:val="en-GB"/>
+              </w:rPr>
+            </w:pPr>
+            <w:r>
+              <w:rPr>
+                <w:sz w:val="20"/>
+                <w:szCs w:val="20"/>
+                <w:lang w:val="en-GB"/>
+              </w:rPr>
+              <w:t>F-to-R mass distribution</w:t>
+            </w:r>
+          </w:p>
+        </w:tc>
+        <w:tc>
+          <w:tcPr>
+            <w:tcW w:w="1187" w:type="pct"/>
+          </w:tcPr>
+          <w:p>
+            <w:pPr>
+              <w:rPr>
+                <w:sz w:val="20"/>
+                <w:szCs w:val="20"/>
+                <w:lang w:val="en-GB"/>
+              </w:rPr>
+            </w:pPr>
+            <w:r>
+              <w:rPr>
+                <w:sz w:val="20"/>
+                <w:szCs w:val="20"/>
+                <w:lang w:val="en-GB"/>
+              </w:rPr>
+              <w:t>50:50</w:t>
+            </w:r>
+          </w:p>
+        </w:tc>
+      </w:tr>
+      <w:tr>
+        <w:tc>
+          <w:tcPr>
+            <w:tcW w:w="3813" w:type="pct"/>
+          </w:tcPr>
+          <w:p>
+            <w:pPr>
+              <w:rPr>
+                <w:sz w:val="20"/>
+                <w:szCs w:val="20"/>
+                <w:lang w:val="en-GB"/>
+              </w:rPr>
+            </w:pPr>
+            <w:r>
+              <w:rPr>
+                <w:sz w:val="20"/>
+                <w:szCs w:val="20"/>
+                <w:lang w:val="en-GB"/>
+              </w:rPr>
+              <w:t>Frontal area</w:t>
+            </w:r>
+          </w:p>
+        </w:tc>
+        <w:tc>
+          <w:tcPr>
+            <w:tcW w:w="1187" w:type="pct"/>
+          </w:tcPr>
+          <w:p>
+            <w:pPr>
+              <w:rPr>
+                <w:sz w:val="20"/>
+                <w:szCs w:val="20"/>
+                <w:lang w:val="en-GB"/>
+              </w:rPr>
+            </w:pPr>
+            <w:r>
+              <w:rPr>
+                <w:sz w:val="20"/>
+                <w:szCs w:val="20"/>
+                <w:lang w:val="en-GB"/>
+              </w:rPr>
+              <w:t>2.36 m^2</w:t>
+            </w:r>
+          </w:p>
+        </w:tc>
+      </w:tr>
+      <w:tr>
+        <w:tc>
+          <w:tcPr>
+            <w:tcW w:w="3813" w:type="pct"/>
+          </w:tcPr>
+          <w:p>
+            <w:pPr>
+              <w:rPr>
+                <w:sz w:val="20"/>
+                <w:szCs w:val="20"/>
+                <w:lang w:val="en-GB"/>
+              </w:rPr>
+            </w:pPr>
+            <w:r>
+              <w:rPr>
+                <w:sz w:val="20"/>
+                <w:szCs w:val="20"/>
+                <w:lang w:val="en-GB"/>
+              </w:rPr>
+              <w:t>Aerodynamic drag coefficient</w:t>
+            </w:r>
+          </w:p>
+        </w:tc>
+        <w:tc>
+          <w:tcPr>
+            <w:tcW w:w="1187" w:type="pct"/>
+          </w:tcPr>
+          <w:p>
+            <w:pPr>
+              <w:rPr>
+                <w:sz w:val="20"/>
+                <w:szCs w:val="20"/>
+                <w:lang w:val="en-GB"/>
+              </w:rPr>
+            </w:pPr>
+            <w:r>
+              <w:rPr>
+                <w:sz w:val="20"/>
+                <w:szCs w:val="20"/>
+                <w:lang w:val="en-GB"/>
+              </w:rPr>
+              <w:t>0.27</w:t>
+            </w:r>
+          </w:p>
+        </w:tc>
+      </w:tr>
+    </w:tbl>
+    <w:p>
+      <w:pPr>
+        <w:rPr>
+          <w:lang w:val="en-GB"/>
+        </w:rPr>
+      </w:pPr>
+    </w:p>
+    <w:p>
+      <w:pPr>
+        <w:pStyle w:val="Titolo3"/>
+        <w:rPr>
+          <w:lang w:val="en-GB"/>
+        </w:rPr>
+      </w:pPr>
+      <w:r>
+        <w:rPr>
+          <w:lang w:val="en-GB"/>
+        </w:rPr>
+        <w:t>Description of the model</w:t>
+      </w:r>
+    </w:p>
+    <w:p>
+      <w:pPr>
+        <w:rPr>
+          <w:lang w:val="en-GB"/>
+        </w:rPr>
+      </w:pPr>
+      <w:r>
+        <w:rPr>
+          <w:lang w:val="en-GB"/>
+        </w:rPr>
+        <w:t>The overall model consists of multiple subsystems, each one of them modelling different aspects of the vehicle.</w:t>
+      </w:r>
+    </w:p>
+    <w:p>
+      <w:pPr>
+        <w:pStyle w:val="Titolo4"/>
+        <w:rPr>
+          <w:lang w:val="en-GB"/>
+        </w:rPr>
+      </w:pPr>
+      <w:r>
+        <w:rPr>
+          <w:lang w:val="en-GB"/>
+        </w:rPr>
+        <w:t>Wheels</w:t>
+      </w:r>
+    </w:p>
+    <w:p>
+      <w:pPr>
+        <w:rPr>
+          <w:lang w:val="en-GB"/>
+        </w:rPr>
+      </w:pPr>
+      <w:r>
+        <w:rPr>
+          <w:lang w:val="en-GB"/>
+        </w:rPr>
+        <w:t xml:space="preserve">4 </w:t>
+      </w:r>
+      <w:r>
+        <w:rPr>
+          <w:lang w:val="en-GB"/>
+        </w:rPr>
+        <w:t xml:space="preserve">independent </w:t>
+      </w:r>
+      <w:r>
+        <w:rPr>
+          <w:lang w:val="en-GB"/>
+        </w:rPr>
+        <w:t>wheels, which share a common referenced model</w:t>
+      </w:r>
+      <w:r>
+        <w:rPr>
+          <w:lang w:val="en-GB"/>
+        </w:rPr>
+        <w:t xml:space="preserve"> </w:t>
+      </w:r>
+      <w:proofErr w:type="spellStart"/>
+      <w:r>
+        <w:rPr>
+          <w:i/>
+          <w:iCs/>
+          <w:lang w:val="en-GB"/>
+        </w:rPr>
+        <w:t>wheel_model.slx</w:t>
+      </w:r>
+      <w:proofErr w:type="spellEnd"/>
+      <w:r>
+        <w:rPr>
+          <w:lang w:val="en-GB"/>
+        </w:rPr>
+        <w:t>,</w:t>
+      </w:r>
+      <w:r>
+        <w:rPr>
+          <w:lang w:val="en-GB"/>
+        </w:rPr>
+        <w:t xml:space="preserve"> </w:t>
+      </w:r>
+      <w:r>
+        <w:rPr>
+          <w:lang w:val="en-GB"/>
+        </w:rPr>
+        <w:t>take as inputs the vertical load, friction coefficient, velocity of the vehicle and applied motor and braking (due to dissipative brakes) torques.</w:t>
+      </w:r>
+    </w:p>
+    <w:p>
+      <w:pPr>
+        <w:rPr>
+          <w:lang w:val="en-GB"/>
+        </w:rPr>
+      </w:pPr>
+      <w:r>
+        <w:rPr>
+          <w:lang w:val="en-GB"/>
+        </w:rPr>
+        <w:t xml:space="preserve">According to the </w:t>
+      </w:r>
+      <w:proofErr w:type="spellStart"/>
+      <w:r>
+        <w:rPr>
+          <w:lang w:val="en-GB"/>
+        </w:rPr>
+        <w:t>Pacejka</w:t>
+      </w:r>
+      <w:proofErr w:type="spellEnd"/>
+      <w:r>
+        <w:rPr>
+          <w:lang w:val="en-GB"/>
+        </w:rPr>
+        <w:t xml:space="preserve"> 96 tyre model, forces are computed and, in our case study, only the longitudinal component is used in next steps.</w:t>
+      </w:r>
+    </w:p>
+    <w:p>
+      <w:pPr>
+        <w:rPr>
+          <w:lang w:val="en-GB"/>
+        </w:rPr>
+      </w:pPr>
+      <w:r>
+        <w:rPr>
+          <w:lang w:val="en-GB"/>
+        </w:rPr>
+        <w:t>A second s</w:t>
+      </w:r>
+      <w:r>
+        <w:rPr>
+          <w:lang w:val="en-GB"/>
+        </w:rPr>
+        <w:t>ubs</w:t>
+      </w:r>
+      <w:r>
+        <w:rPr>
+          <w:lang w:val="en-GB"/>
+        </w:rPr>
+        <w:t>ystem</w:t>
+      </w:r>
+      <w:r>
+        <w:rPr>
+          <w:lang w:val="en-GB"/>
+        </w:rPr>
+        <w:t xml:space="preserve">, regarding wheel dynamics, applies the moment balance equation, which considers torque given from the motor, friction brakes, rolling resistance and longitudinal force, </w:t>
+      </w:r>
+      <w:r>
+        <w:rPr>
+          <w:lang w:val="en-GB"/>
+        </w:rPr>
+        <w:t>in order to</w:t>
+      </w:r>
+      <w:r>
+        <w:rPr>
+          <w:lang w:val="en-GB"/>
+        </w:rPr>
+        <w:t xml:space="preserve"> compute the angular </w:t>
+      </w:r>
+      <w:r>
+        <w:rPr>
+          <w:highlight w:val="yellow"/>
+          <w:lang w:val="en-GB"/>
+        </w:rPr>
+        <w:t>acceleration</w:t>
+      </w:r>
+      <w:r>
+        <w:rPr>
+          <w:lang w:val="en-GB"/>
+        </w:rPr>
+        <w:t xml:space="preserve"> and </w:t>
+      </w:r>
+      <w:r>
+        <w:rPr>
+          <w:lang w:val="en-GB"/>
+        </w:rPr>
+        <w:t>speed.</w:t>
+      </w:r>
+    </w:p>
+    <w:p>
+      <w:pPr>
+        <w:rPr>
+          <w:lang w:val="en-GB"/>
+        </w:rPr>
+      </w:pPr>
+      <w:r>
+        <w:rPr>
+          <w:lang w:val="en-GB"/>
+        </w:rPr>
+        <w:t xml:space="preserve">Tyre longitudinal slip is computed as a function of the vehicle speed and the obtained angular speed, it can fed either directly to the </w:t>
+      </w:r>
+      <w:proofErr w:type="spellStart"/>
+      <w:r>
+        <w:rPr>
+          <w:lang w:val="en-GB"/>
+        </w:rPr>
+        <w:t>Pacejka</w:t>
+      </w:r>
+      <w:proofErr w:type="spellEnd"/>
+      <w:r>
+        <w:rPr>
+          <w:lang w:val="en-GB"/>
+        </w:rPr>
+        <w:t xml:space="preserve"> </w:t>
+      </w:r>
+      <w:r>
+        <w:rPr>
+          <w:lang w:val="en-GB"/>
+        </w:rPr>
+        <w:t>function</w:t>
+      </w:r>
+      <w:r>
+        <w:rPr>
+          <w:lang w:val="en-GB"/>
+        </w:rPr>
+        <w:t xml:space="preserve"> or to a subsystem which models tyre relaxation and computes a delayed slip ratio based on a mass-damper first order dynamics similarity</w:t>
+      </w:r>
+      <w:r>
+        <w:rPr>
+          <w:lang w:val="en-GB"/>
+        </w:rPr>
+        <w:t>, based on values set in the script.</w:t>
+      </w:r>
+    </w:p>
+    <w:p>
+      <w:pPr>
+        <w:rPr>
+          <w:lang w:val="en-GB"/>
+        </w:rPr>
+      </w:pPr>
+      <w:r>
+        <w:rPr>
+          <w:highlight w:val="yellow"/>
+          <w:lang w:val="en-GB"/>
+        </w:rPr>
+        <w:t>ABS??</w:t>
+      </w:r>
+    </w:p>
+    <w:p>
+      <w:pPr>
+        <w:pStyle w:val="Titolo4"/>
+        <w:rPr>
+          <w:lang w:val="en-GB"/>
+        </w:rPr>
+      </w:pPr>
+      <w:r>
+        <w:rPr>
+          <w:lang w:val="en-GB"/>
+        </w:rPr>
+        <w:t>Longitu</w:t>
+      </w:r>
+      <w:r>
+        <w:rPr>
+          <w:lang w:val="en-GB"/>
+        </w:rPr>
+        <w:t>dinal dynamics</w:t>
+      </w:r>
+    </w:p>
+    <w:p>
+      <w:pPr>
+        <w:rPr>
+          <w:lang w:val="en-GB"/>
+        </w:rPr>
+      </w:pPr>
+      <w:r>
+        <w:rPr>
+          <w:lang w:val="en-GB"/>
+        </w:rPr>
+        <w:t xml:space="preserve">Acceleration and speed at the </w:t>
+      </w:r>
+      <w:proofErr w:type="spellStart"/>
+      <w:r>
+        <w:rPr>
+          <w:lang w:val="en-GB"/>
+        </w:rPr>
+        <w:t>center</w:t>
+      </w:r>
+      <w:proofErr w:type="spellEnd"/>
+      <w:r>
+        <w:rPr>
+          <w:lang w:val="en-GB"/>
+        </w:rPr>
+        <w:t xml:space="preserve"> of gravity are computed based on the force balance equation, which considers the total longitudinal force, aerodynamic drag, gravity (due to possible inclination, but always set to 0 in our examination) and rolling forces.</w:t>
+      </w:r>
+    </w:p>
+    <w:p>
+      <w:pPr>
+        <w:rPr>
+          <w:lang w:val="en-GB"/>
+        </w:rPr>
+      </w:pPr>
+      <w:r>
+        <w:rPr>
+          <w:lang w:val="en-GB"/>
+        </w:rPr>
+        <w:t xml:space="preserve">As some of the </w:t>
+      </w:r>
+      <w:r>
+        <w:rPr>
+          <w:highlight w:val="yellow"/>
+          <w:lang w:val="en-GB"/>
+        </w:rPr>
+        <w:t>formulas</w:t>
+      </w:r>
+      <w:r>
+        <w:rPr>
+          <w:lang w:val="en-GB"/>
+        </w:rPr>
+        <w:t xml:space="preserve"> hold only for non-negative speeds, a saturation block is used.</w:t>
+      </w:r>
+    </w:p>
+    <w:p>
+      <w:pPr>
+        <w:pStyle w:val="Titolo4"/>
+        <w:rPr>
+          <w:lang w:val="en-GB"/>
+        </w:rPr>
+      </w:pPr>
+      <w:r>
+        <w:rPr>
+          <w:lang w:val="en-GB"/>
+        </w:rPr>
+        <w:t>Power losses</w:t>
+      </w:r>
+    </w:p>
+    <w:p>
+      <w:pPr>
+        <w:rPr>
+          <w:lang w:val="en-GB"/>
+        </w:rPr>
+      </w:pPr>
+      <w:r>
+        <w:rPr>
+          <w:lang w:val="en-GB"/>
+        </w:rPr>
+        <w:t>In the model some power losses are firstly computed and then integrated to obtain the energy losses of rolling resistance, aerodynamic drag, powertrain</w:t>
+      </w:r>
+      <w:r>
+        <w:rPr>
+          <w:lang w:val="en-GB"/>
+        </w:rPr>
+        <w:t>, transmission and longitudinal slip.</w:t>
+      </w:r>
+    </w:p>
+    <w:p>
+      <w:pPr>
+        <w:pStyle w:val="Titolo4"/>
+        <w:rPr>
+          <w:lang w:val="en-GB"/>
+        </w:rPr>
+      </w:pPr>
+      <w:r>
+        <w:rPr>
+          <w:lang w:val="en-GB"/>
+        </w:rPr>
+        <w:t>Vertical load distribution</w:t>
+      </w:r>
+    </w:p>
+    <w:p>
+      <w:pPr>
+        <w:rPr>
+          <w:lang w:val="en-GB"/>
+        </w:rPr>
+      </w:pPr>
+      <w:r>
+        <w:rPr>
+          <w:lang w:val="en-GB"/>
+        </w:rPr>
+        <w:t xml:space="preserve">The computation of vertical force </w:t>
+      </w:r>
+      <w:proofErr w:type="spellStart"/>
+      <w:r>
+        <w:rPr>
+          <w:i/>
+          <w:iCs/>
+          <w:lang w:val="en-GB"/>
+        </w:rPr>
         <w:t>Fz</w:t>
       </w:r>
       <w:proofErr w:type="spellEnd"/>
@@ -578,16 +1190,8 @@
         <w:rPr>
           <w:lang w:val="en-GB"/>
         </w:rPr>
-        <w:t xml:space="preserve"> for each wheel </w:t>
-      </w:r>
-      <w:proofErr w:type="gramStart"/>
-      <w:r>
-        <w:rPr>
-          <w:lang w:val="en-GB"/>
-        </w:rPr>
-        <w:t>takes into account</w:t>
-      </w:r>
-      <w:proofErr w:type="gramEnd"/>
+        <w:t xml:space="preserve"> for each wheel takes into account</w:t>
+      </w:r>
       <w:r>
         <w:rPr>
           <w:lang w:val="en-GB"/>
@@ -613,6 +1217,7 @@
         <w:rPr>
           <w:lang w:val="en-GB"/>
         </w:rPr>
+        <w:lastRenderedPageBreak/>
         <w:t>Fzf</w:t>
       </w:r>
       <w:proofErr w:type="spellEnd"/>
@@ -696,21 +1301,7 @@
         <w:rPr>
           <w:lang w:val="en-GB"/>
         </w:rPr>
-        <w:t xml:space="preserve">Furthermore, a transfer function was added </w:t>
-      </w:r>
-      <w:proofErr w:type="gramStart"/>
-      <w:r>
-        <w:rPr>
-          <w:lang w:val="en-GB"/>
-        </w:rPr>
-        <w:t>in order to</w:t>
-      </w:r>
-      <w:proofErr w:type="gramEnd"/>
-      <w:r>
-        <w:rPr>
-          <w:lang w:val="en-GB"/>
-        </w:rPr>
-        <w:t xml:space="preserve"> model a realistic motor with a given torque generation time constant.</w:t>
+        <w:t>Furthermore, a transfer function was added in order to model a realistic motor with a given torque generation time constant.</w:t>
       </w:r>
     </w:p>
     <w:p>
@@ -724,7 +1315,6 @@
         <w:rPr>
           <w:lang w:val="en-GB"/>
         </w:rPr>
-        <w:lastRenderedPageBreak/>
         <w:t>Battery</w:t>
       </w:r>
     </w:p>
@@ -744,35 +1334,7 @@
         <w:rPr>
           <w:lang w:val="en-GB"/>
         </w:rPr>
-        <w:t xml:space="preserve"> The available energy from the battery is computed starting from an initial State of Charge (SoC) and the nominal capacity. It is then modified during the simulations based on the energy requested or given from the Electric Motor, after </w:t>
-      </w:r>
-      <w:proofErr w:type="gramStart"/>
-      <w:r>
-        <w:rPr>
-          <w:lang w:val="en-GB"/>
-        </w:rPr>
-        <w:t>taking into account</w:t>
-      </w:r>
-      <w:proofErr w:type="gramEnd"/>
-      <w:r>
-        <w:rPr>
-          <w:lang w:val="en-GB"/>
-        </w:rPr>
-        <w:t xml:space="preserve"> the efficiency of motor and inverter. It </w:t>
-      </w:r>
-      <w:proofErr w:type="gramStart"/>
-      <w:r>
-        <w:rPr>
-          <w:lang w:val="en-GB"/>
-        </w:rPr>
-        <w:t>has to</w:t>
-      </w:r>
-      <w:proofErr w:type="gramEnd"/>
-      <w:r>
-        <w:rPr>
-          <w:lang w:val="en-GB"/>
-        </w:rPr>
-        <w:t xml:space="preserve"> be noticed that </w:t>
+        <w:t xml:space="preserve"> The available energy from the battery is computed starting from an initial State of Charge (SoC) and the nominal capacity. It is then modified during the simulations based on the energy requested or given from the Electric Motor, after taking into account the efficiency of motor and inverter. It has to be noticed that </w:t>
       </w:r>
       <w:r>
         <w:rPr>
@@ -824,22 +1386,76 @@
         <w:rPr>
           <w:lang w:val="en-GB"/>
         </w:rPr>
-        <w:t xml:space="preserve"> first compute the force for the front wheels by </w:t>
-      </w:r>
-      <w:proofErr w:type="gramStart"/>
-      <w:r>
-        <w:rPr>
-          <w:lang w:val="en-GB"/>
-        </w:rPr>
-        <w:t xml:space="preserve">taking </w:t>
-      </w:r>
-      <w:r>
-        <w:rPr>
-          <w:lang w:val="en-GB"/>
-        </w:rPr>
-        <w:t>into account</w:t>
-      </w:r>
-      <w:proofErr w:type="gramEnd"/>
+        <w:t xml:space="preserve"> first compute the force for the front wheels by taking </w:t>
+      </w:r>
+      <w:r>
+        <w:rPr>
+          <w:lang w:val="en-GB"/>
+        </w:rPr>
+        <w:t xml:space="preserve">into account </w:t>
+      </w:r>
+      <w:r>
+        <w:rPr>
+          <w:lang w:val="en-GB"/>
+        </w:rPr>
+        <w:t xml:space="preserve">the </w:t>
+      </w:r>
+      <w:r>
+        <w:rPr>
+          <w:lang w:val="en-GB"/>
+        </w:rPr>
+        <w:t xml:space="preserve">vertical force of the front </w:t>
+      </w:r>
+      <w:proofErr w:type="spellStart"/>
+      <w:r>
+        <w:rPr>
+          <w:lang w:val="en-GB"/>
+        </w:rPr>
+        <w:t>Fzf</w:t>
+      </w:r>
+      <w:proofErr w:type="spellEnd"/>
+      <w:r>
+        <w:rPr>
+          <w:lang w:val="en-GB"/>
+        </w:rPr>
+        <w:t xml:space="preserve">, a specific friction coefficient </w:t>
+      </w:r>
+      <w:r>
+        <w:rPr>
+          <w:lang w:val="en-GB"/>
+        </w:rPr>
+        <w:t>μ</w:t>
+      </w:r>
+      <w:r>
+        <w:rPr>
+          <w:lang w:val="en-GB"/>
+        </w:rPr>
+        <w:t xml:space="preserve"> and the </w:t>
+      </w:r>
+      <w:r>
+        <w:rPr>
+          <w:lang w:val="en-GB"/>
+        </w:rPr>
+        <w:t xml:space="preserve">current </w:t>
+      </w:r>
+      <w:r>
+        <w:rPr>
+          <w:lang w:val="en-GB"/>
+        </w:rPr>
+        <w:t>position of the brake pedal, that we normalized in [0;1] interval.</w:t>
+      </w:r>
+      <w:r>
+        <w:rPr>
+          <w:lang w:val="en-GB"/>
+        </w:rPr>
+        <w:t xml:space="preserve"> The rear braking force is then </w:t>
+      </w:r>
+      <w:r>
+        <w:rPr>
+          <w:lang w:val="en-GB"/>
+        </w:rPr>
+        <w:t>derived from</w:t>
+      </w:r>
       <w:r>
         <w:rPr>
           <w:lang w:val="en-GB"/>
@@ -850,63 +1466,544 @@
         <w:rPr>
           <w:lang w:val="en-GB"/>
         </w:rPr>
-        <w:t xml:space="preserve">the </w:t>
-      </w:r>
-      <w:r>
-        <w:rPr>
-          <w:lang w:val="en-GB"/>
-        </w:rPr>
-        <w:t xml:space="preserve">vertical force of the front </w:t>
-      </w:r>
-      <w:proofErr w:type="spellStart"/>
-      <w:r>
-        <w:rPr>
-          <w:lang w:val="en-GB"/>
-        </w:rPr>
-        <w:t>Fzf</w:t>
-      </w:r>
-      <w:proofErr w:type="spellEnd"/>
-      <w:r>
-        <w:rPr>
-          <w:lang w:val="en-GB"/>
-        </w:rPr>
-        <w:t xml:space="preserve">, a specific friction coefficient </w:t>
-      </w:r>
-      <w:r>
-        <w:rPr>
-          <w:lang w:val="en-GB"/>
-        </w:rPr>
-        <w:t>μ</w:t>
-      </w:r>
-      <w:r>
-        <w:rPr>
-          <w:lang w:val="en-GB"/>
-        </w:rPr>
-        <w:t xml:space="preserve"> and the </w:t>
-      </w:r>
-      <w:r>
-        <w:rPr>
-          <w:lang w:val="en-GB"/>
-        </w:rPr>
-        <w:t xml:space="preserve">current </w:t>
-      </w:r>
-      <w:r>
-        <w:rPr>
-          <w:lang w:val="en-GB"/>
-        </w:rPr>
-        <w:t>position of the brake pedal, that we normalized in [0;1] interval.</w:t>
-      </w:r>
-      <w:r>
-        <w:rPr>
-          <w:lang w:val="en-GB"/>
-        </w:rPr>
-        <w:t xml:space="preserve"> The rear braking force is then </w:t>
-      </w:r>
-      <w:r>
-        <w:rPr>
-          <w:lang w:val="en-GB"/>
-        </w:rPr>
-        <w:t>derived from</w:t>
+        <w:t xml:space="preserve">the front one and </w:t>
+      </w:r>
+      <w:r>
+        <w:rPr>
+          <w:lang w:val="en-GB"/>
+        </w:rPr>
+        <w:t>the fixed distributio</w:t>
+      </w:r>
+      <w:r>
+        <w:rPr>
+          <w:lang w:val="en-GB"/>
+        </w:rPr>
+        <w:t>n. The output of the subsystem is a braking torque Tb (defined as positive) which goes to the corresponding wheel model.</w:t>
+      </w:r>
+    </w:p>
+    <w:p>
+      <w:pPr>
+        <w:rPr>
+          <w:lang w:val="en-GB"/>
+        </w:rPr>
+      </w:pPr>
+      <w:r>
+        <w:rPr>
+          <w:lang w:val="en-GB"/>
+        </w:rPr>
+        <w:t>A first-order</w:t>
+      </w:r>
+      <w:r>
+        <w:rPr>
+          <w:lang w:val="en-GB"/>
+        </w:rPr>
+        <w:t xml:space="preserve"> transfer function, also in this case, was added in order to simulate a realistic behaviour of the braking system.</w:t>
+      </w:r>
+    </w:p>
+    <w:p>
+      <w:pPr>
+        <w:pStyle w:val="Titolo3"/>
+        <w:rPr>
+          <w:lang w:val="en-GB"/>
+        </w:rPr>
+      </w:pPr>
+      <w:r>
+        <w:rPr>
+          <w:lang w:val="en-GB"/>
+        </w:rPr>
+        <w:t>Tests</w:t>
+      </w:r>
+    </w:p>
+    <w:p>
+      <w:pPr>
+        <w:rPr>
+          <w:lang w:val="en-GB"/>
+        </w:rPr>
+      </w:pPr>
+      <w:r>
+        <w:rPr>
+          <w:lang w:val="en-GB"/>
+        </w:rPr>
+        <w:t>The previously mentioned model was used to simulate the vehicle motion in a set of use cases which are acceleration tests, range tests and braking tests with regenerative and dissipative brakes.</w:t>
+      </w:r>
+    </w:p>
+    <w:p>
+      <w:pPr>
+        <w:pStyle w:val="Titolo4"/>
+        <w:rPr>
+          <w:lang w:val="en-GB"/>
+        </w:rPr>
+      </w:pPr>
+      <w:r>
+        <w:rPr>
+          <w:lang w:val="en-GB"/>
+        </w:rPr>
+        <w:t>Longitudinal acceleration test</w:t>
+      </w:r>
+    </w:p>
+    <w:p>
+      <w:pPr>
+        <w:rPr>
+          <w:lang w:val="en-GB"/>
+        </w:rPr>
+        <w:sectPr>
+          <w:type w:val="continuous"/>
+          <w:pgSz w:w="11906" w:h="16838"/>
+          <w:pgMar w:top="1417" w:right="1134" w:bottom="1134" w:left="1134" w:header="708" w:footer="708" w:gutter="0"/>
+          <w:cols w:num="2" w:space="708"/>
+          <w:docGrid w:linePitch="360"/>
+        </w:sectPr>
+      </w:pPr>
+      <w:r>
+        <w:rPr>
+          <w:lang w:val="en-GB"/>
+        </w:rPr>
+        <w:t xml:space="preserve">In this test, executed in high tyre-road friction conditions, we analysed the vehicle behaviour in cases in which we are interested in reaching certain speeds starting from a given one. </w:t>
+      </w:r>
+    </w:p>
+    <w:tbl>
+      <w:tblPr>
+        <w:tblStyle w:val="Grigliatabella"/>
+        <w:tblW w:w="0" w:type="auto"/>
+        <w:tblBorders>
+          <w:top w:val="none" w:sz="0" w:space="0" w:color="auto"/>
+          <w:left w:val="none" w:sz="0" w:space="0" w:color="auto"/>
+          <w:bottom w:val="none" w:sz="0" w:space="0" w:color="auto"/>
+          <w:right w:val="none" w:sz="0" w:space="0" w:color="auto"/>
+          <w:insideH w:val="none" w:sz="0" w:space="0" w:color="auto"/>
+          <w:insideV w:val="none" w:sz="0" w:space="0" w:color="auto"/>
+        </w:tblBorders>
+        <w:tblLook w:val="04A0" w:firstRow="1" w:lastRow="0" w:firstColumn="1" w:lastColumn="0" w:noHBand="0" w:noVBand="1"/>
+      </w:tblPr>
+      <w:tblGrid>
+        <w:gridCol w:w="4814"/>
+        <w:gridCol w:w="4751"/>
+      </w:tblGrid>
+      <w:tr>
+        <w:tc>
+          <w:tcPr>
+            <w:tcW w:w="4814" w:type="dxa"/>
+          </w:tcPr>
+          <w:p>
+            <w:pPr>
+              <w:rPr>
+                <w:lang w:val="en-GB"/>
+              </w:rPr>
+            </w:pPr>
+            <w:r>
+              <w:rPr>
+                <w:noProof/>
+                <w:lang w:val="en-GB"/>
+              </w:rPr>
+              <w:drawing>
+                <wp:inline distT="0" distB="0" distL="0" distR="0" wp14:anchorId="24A8E9A4" wp14:editId="28877B79">
+                  <wp:extent cx="2785061" cy="2088000"/>
+                  <wp:effectExtent l="0" t="0" r="0" b="7620"/>
+                  <wp:docPr id="107582171" name="Immagine 1" descr="Immagine che contiene testo, linea, Diagramma, diagramma&#10;&#10;Descrizione generata automaticamente"/>
+                  <wp:cNvGraphicFramePr>
+                    <a:graphicFrameLocks xmlns:a="http://schemas.openxmlformats.org/drawingml/2006/main" noChangeAspect="1"/>
+                  </wp:cNvGraphicFramePr>
+                  <a:graphic xmlns:a="http://schemas.openxmlformats.org/drawingml/2006/main">
+                    <a:graphicData uri="http://schemas.openxmlformats.org/drawingml/2006/picture">
+                      <pic:pic xmlns:pic="http://schemas.openxmlformats.org/drawingml/2006/picture">
+                        <pic:nvPicPr>
+                          <pic:cNvPr id="107582171" name="Immagine 1" descr="Immagine che contiene testo, linea, Diagramma, diagramma&#10;&#10;Descrizione generata automaticamente"/>
+                          <pic:cNvPicPr/>
+                        </pic:nvPicPr>
+                        <pic:blipFill>
+                          <a:blip r:embed="rId9" cstate="print">
+                            <a:extLst>
+                              <a:ext uri="{28A0092B-C50C-407E-A947-70E740481C1C}">
+                                <a14:useLocalDpi xmlns:a14="http://schemas.microsoft.com/office/drawing/2010/main" val="0"/>
+                              </a:ext>
+                            </a:extLst>
+                          </a:blip>
+                          <a:stretch>
+                            <a:fillRect/>
+                          </a:stretch>
+                        </pic:blipFill>
+                        <pic:spPr>
+                          <a:xfrm>
+                            <a:off x="0" y="0"/>
+                            <a:ext cx="2785061" cy="2088000"/>
+                          </a:xfrm>
+                          <a:prstGeom prst="rect">
+                            <a:avLst/>
+                          </a:prstGeom>
+                        </pic:spPr>
+                      </pic:pic>
+                    </a:graphicData>
+                  </a:graphic>
+                </wp:inline>
+              </w:drawing>
+            </w:r>
+          </w:p>
+          <w:p>
+            <w:pPr>
+              <w:rPr>
+                <w:lang w:val="en-GB"/>
+              </w:rPr>
+            </w:pPr>
+            <w:r>
+              <w:rPr>
+                <w:lang w:val="en-GB"/>
+              </w:rPr>
+              <w:t>0-50 Km/h</w:t>
+            </w:r>
+          </w:p>
+        </w:tc>
+        <w:tc>
+          <w:tcPr>
+            <w:tcW w:w="4745" w:type="dxa"/>
+          </w:tcPr>
+          <w:p>
+            <w:pPr>
+              <w:rPr>
+                <w:lang w:val="en-GB"/>
+              </w:rPr>
+            </w:pPr>
+            <w:r>
+              <w:rPr>
+                <w:noProof/>
+                <w:lang w:val="en-GB"/>
+              </w:rPr>
+              <w:drawing>
+                <wp:inline distT="0" distB="0" distL="0" distR="0" wp14:anchorId="786464B4" wp14:editId="64C30443">
+                  <wp:extent cx="2785548" cy="2088000"/>
+                  <wp:effectExtent l="0" t="0" r="0" b="7620"/>
+                  <wp:docPr id="3530642" name="Immagine 2"/>
+                  <wp:cNvGraphicFramePr>
+                    <a:graphicFrameLocks xmlns:a="http://schemas.openxmlformats.org/drawingml/2006/main" noChangeAspect="1"/>
+                  </wp:cNvGraphicFramePr>
+                  <a:graphic xmlns:a="http://schemas.openxmlformats.org/drawingml/2006/main">
+                    <a:graphicData uri="http://schemas.openxmlformats.org/drawingml/2006/picture">
+                      <pic:pic xmlns:pic="http://schemas.openxmlformats.org/drawingml/2006/picture">
+                        <pic:nvPicPr>
+                          <pic:cNvPr id="0" name="Picture 1"/>
+                          <pic:cNvPicPr>
+                            <a:picLocks noChangeAspect="1" noChangeArrowheads="1"/>
+                          </pic:cNvPicPr>
+                        </pic:nvPicPr>
+                        <pic:blipFill>
+                          <a:blip r:embed="rId10" cstate="print">
+                            <a:extLst>
+                              <a:ext uri="{28A0092B-C50C-407E-A947-70E740481C1C}">
+                                <a14:useLocalDpi xmlns:a14="http://schemas.microsoft.com/office/drawing/2010/main" val="0"/>
+                              </a:ext>
+                            </a:extLst>
+                          </a:blip>
+                          <a:srcRect/>
+                          <a:stretch>
+                            <a:fillRect/>
+                          </a:stretch>
+                        </pic:blipFill>
+                        <pic:spPr bwMode="auto">
+                          <a:xfrm>
+                            <a:off x="0" y="0"/>
+                            <a:ext cx="2785548" cy="2088000"/>
+                          </a:xfrm>
+                          <a:prstGeom prst="rect">
+                            <a:avLst/>
+                          </a:prstGeom>
+                          <a:noFill/>
+                          <a:ln>
+                            <a:noFill/>
+                          </a:ln>
+                        </pic:spPr>
+                      </pic:pic>
+                    </a:graphicData>
+                  </a:graphic>
+                </wp:inline>
+              </w:drawing>
+            </w:r>
+          </w:p>
+          <w:p>
+            <w:pPr>
+              <w:rPr>
+                <w:lang w:val="en-GB"/>
+              </w:rPr>
+            </w:pPr>
+            <w:r>
+              <w:rPr>
+                <w:lang w:val="en-GB"/>
+              </w:rPr>
+              <w:t>0-100 Km/h</w:t>
+            </w:r>
+          </w:p>
+        </w:tc>
+      </w:tr>
+      <w:tr>
+        <w:tc>
+          <w:tcPr>
+            <w:tcW w:w="4814" w:type="dxa"/>
+          </w:tcPr>
+          <w:p>
+            <w:pPr>
+              <w:rPr>
+                <w:lang w:val="en-GB"/>
+              </w:rPr>
+            </w:pPr>
+            <w:r>
+              <w:rPr>
+                <w:noProof/>
+                <w:lang w:val="en-GB"/>
+              </w:rPr>
+              <w:lastRenderedPageBreak/>
+              <w:drawing>
+                <wp:inline distT="0" distB="0" distL="0" distR="0" wp14:anchorId="7AFC9D81" wp14:editId="51E9E8D2">
+                  <wp:extent cx="2880000" cy="2158800"/>
+                  <wp:effectExtent l="0" t="0" r="0" b="0"/>
+                  <wp:docPr id="1797214740" name="Immagine 3"/>
+                  <wp:cNvGraphicFramePr>
+                    <a:graphicFrameLocks xmlns:a="http://schemas.openxmlformats.org/drawingml/2006/main" noChangeAspect="1"/>
+                  </wp:cNvGraphicFramePr>
+                  <a:graphic xmlns:a="http://schemas.openxmlformats.org/drawingml/2006/main">
+                    <a:graphicData uri="http://schemas.openxmlformats.org/drawingml/2006/picture">
+                      <pic:pic xmlns:pic="http://schemas.openxmlformats.org/drawingml/2006/picture">
+                        <pic:nvPicPr>
+                          <pic:cNvPr id="0" name="Picture 2"/>
+                          <pic:cNvPicPr>
+                            <a:picLocks noChangeAspect="1" noChangeArrowheads="1"/>
+                          </pic:cNvPicPr>
+                        </pic:nvPicPr>
+                        <pic:blipFill>
+                          <a:blip r:embed="rId11" cstate="print">
+                            <a:extLst>
+                              <a:ext uri="{28A0092B-C50C-407E-A947-70E740481C1C}">
+                                <a14:useLocalDpi xmlns:a14="http://schemas.microsoft.com/office/drawing/2010/main" val="0"/>
+                              </a:ext>
+                            </a:extLst>
+                          </a:blip>
+                          <a:srcRect/>
+                          <a:stretch>
+                            <a:fillRect/>
+                          </a:stretch>
+                        </pic:blipFill>
+                        <pic:spPr bwMode="auto">
+                          <a:xfrm>
+                            <a:off x="0" y="0"/>
+                            <a:ext cx="2880000" cy="2158800"/>
+                          </a:xfrm>
+                          <a:prstGeom prst="rect">
+                            <a:avLst/>
+                          </a:prstGeom>
+                          <a:noFill/>
+                          <a:ln>
+                            <a:noFill/>
+                          </a:ln>
+                        </pic:spPr>
+                      </pic:pic>
+                    </a:graphicData>
+                  </a:graphic>
+                </wp:inline>
+              </w:drawing>
+            </w:r>
+          </w:p>
+          <w:p>
+            <w:pPr>
+              <w:rPr>
+                <w:lang w:val="en-GB"/>
+              </w:rPr>
+            </w:pPr>
+            <w:r>
+              <w:rPr>
+                <w:lang w:val="en-GB"/>
+              </w:rPr>
+              <w:t>40-70 Km/h</w:t>
+            </w:r>
+          </w:p>
+        </w:tc>
+        <w:tc>
+          <w:tcPr>
+            <w:tcW w:w="4745" w:type="dxa"/>
+          </w:tcPr>
+          <w:p>
+            <w:pPr>
+              <w:rPr>
+                <w:lang w:val="en-GB"/>
+              </w:rPr>
+            </w:pPr>
+            <w:r>
+              <w:rPr>
+                <w:noProof/>
+                <w:lang w:val="en-GB"/>
+              </w:rPr>
+              <w:drawing>
+                <wp:inline distT="0" distB="0" distL="0" distR="0" wp14:anchorId="398034CE" wp14:editId="0E4D98C1">
+                  <wp:extent cx="2880000" cy="2158800"/>
+                  <wp:effectExtent l="0" t="0" r="0" b="0"/>
+                  <wp:docPr id="1612904512" name="Immagine 4"/>
+                  <wp:cNvGraphicFramePr>
+                    <a:graphicFrameLocks xmlns:a="http://schemas.openxmlformats.org/drawingml/2006/main" noChangeAspect="1"/>
+                  </wp:cNvGraphicFramePr>
+                  <a:graphic xmlns:a="http://schemas.openxmlformats.org/drawingml/2006/main">
+                    <a:graphicData uri="http://schemas.openxmlformats.org/drawingml/2006/picture">
+                      <pic:pic xmlns:pic="http://schemas.openxmlformats.org/drawingml/2006/picture">
+                        <pic:nvPicPr>
+                          <pic:cNvPr id="0" name="Picture 3"/>
+                          <pic:cNvPicPr>
+                            <a:picLocks noChangeAspect="1" noChangeArrowheads="1"/>
+                          </pic:cNvPicPr>
+                        </pic:nvPicPr>
+                        <pic:blipFill>
+                          <a:blip r:embed="rId12" cstate="print">
+                            <a:extLst>
+                              <a:ext uri="{28A0092B-C50C-407E-A947-70E740481C1C}">
+                                <a14:useLocalDpi xmlns:a14="http://schemas.microsoft.com/office/drawing/2010/main" val="0"/>
+                              </a:ext>
+                            </a:extLst>
+                          </a:blip>
+                          <a:srcRect/>
+                          <a:stretch>
+                            <a:fillRect/>
+                          </a:stretch>
+                        </pic:blipFill>
+                        <pic:spPr bwMode="auto">
+                          <a:xfrm>
+                            <a:off x="0" y="0"/>
+                            <a:ext cx="2880000" cy="2158800"/>
+                          </a:xfrm>
+                          <a:prstGeom prst="rect">
+                            <a:avLst/>
+                          </a:prstGeom>
+                          <a:noFill/>
+                          <a:ln>
+                            <a:noFill/>
+                          </a:ln>
+                        </pic:spPr>
+                      </pic:pic>
+                    </a:graphicData>
+                  </a:graphic>
+                </wp:inline>
+              </w:drawing>
+            </w:r>
+          </w:p>
+          <w:p>
+            <w:pPr>
+              <w:rPr>
+                <w:lang w:val="en-GB"/>
+              </w:rPr>
+            </w:pPr>
+            <w:r>
+              <w:rPr>
+                <w:lang w:val="en-GB"/>
+              </w:rPr>
+              <w:t>80-120 Km/h</w:t>
+            </w:r>
+          </w:p>
+        </w:tc>
+      </w:tr>
+      <w:tr>
+        <w:tc>
+          <w:tcPr>
+            <w:tcW w:w="4814" w:type="dxa"/>
+          </w:tcPr>
+          <w:p>
+            <w:pPr>
+              <w:rPr>
+                <w:noProof/>
+                <w:lang w:val="en-GB"/>
+              </w:rPr>
+            </w:pPr>
+          </w:p>
+        </w:tc>
+        <w:tc>
+          <w:tcPr>
+            <w:tcW w:w="4745" w:type="dxa"/>
+          </w:tcPr>
+          <w:p>
+            <w:pPr>
+              <w:rPr>
+                <w:noProof/>
+                <w:lang w:val="en-GB"/>
+              </w:rPr>
+            </w:pPr>
+          </w:p>
+        </w:tc>
+      </w:tr>
+    </w:tbl>
+    <w:p>
+      <w:pPr>
+        <w:pStyle w:val="Didascalia"/>
+        <w:jc w:val="center"/>
+        <w:rPr>
+          <w:lang w:val="en-GB"/>
+        </w:rPr>
+      </w:pPr>
+      <w:r>
+        <w:rPr>
+          <w:lang w:val="en-GB"/>
+        </w:rPr>
+        <w:t xml:space="preserve">Figure </w:t>
+      </w:r>
+      <w:r>
+        <w:rPr>
+          <w:lang w:val="en-GB"/>
+        </w:rPr>
+        <w:t>1</w:t>
+      </w:r>
+      <w:r>
+        <w:rPr>
+          <w:lang w:val="en-GB"/>
+        </w:rPr>
+        <w:t xml:space="preserve"> - Acceleration and speed profiles in acceleration tests.</w:t>
+      </w:r>
+    </w:p>
+    <w:p>
+      <w:pPr>
+        <w:rPr>
+          <w:lang w:val="en-GB"/>
+        </w:rPr>
+        <w:sectPr>
+          <w:type w:val="continuous"/>
+          <w:pgSz w:w="11906" w:h="16838"/>
+          <w:pgMar w:top="1417" w:right="1134" w:bottom="1134" w:left="1134" w:header="708" w:footer="708" w:gutter="0"/>
+          <w:cols w:space="708"/>
+          <w:docGrid w:linePitch="360"/>
+        </w:sectPr>
+      </w:pPr>
+    </w:p>
+    <w:p>
+      <w:pPr>
+        <w:rPr>
+          <w:lang w:val="en-GB"/>
+        </w:rPr>
+      </w:pPr>
+      <w:r>
+        <w:rPr>
+          <w:lang w:val="en-GB"/>
+        </w:rPr>
+        <w:t>The results of the simulations</w:t>
+      </w:r>
+      <w:r>
+        <w:rPr>
+          <w:lang w:val="en-GB"/>
+        </w:rPr>
+        <w:t xml:space="preserve">, in this set of relevant acceleration tests, </w:t>
+      </w:r>
+      <w:r>
+        <w:rPr>
+          <w:lang w:val="en-GB"/>
+        </w:rPr>
+        <w:t>show realistic behaviour of the vehicle, with characteristics such as the responsiveness typical of a rear-wheel drive electric passenger car. The acceleration has a</w:t>
+      </w:r>
+      <w:r>
+        <w:rPr>
+          <w:lang w:val="en-GB"/>
+        </w:rPr>
+        <w:t xml:space="preserve"> nearly </w:t>
+      </w:r>
+      <w:r>
+        <w:rPr>
+          <w:lang w:val="en-GB"/>
+        </w:rPr>
+        <w:t xml:space="preserve">constant </w:t>
+      </w:r>
+      <w:r>
+        <w:rPr>
+          <w:lang w:val="en-GB"/>
+        </w:rPr>
+        <w:t>profile;</w:t>
       </w:r>
       <w:r>
         <w:rPr>
@@ -918,67 +2015,361 @@
         <w:rPr>
           <w:lang w:val="en-GB"/>
         </w:rPr>
-        <w:t xml:space="preserve">the front one and </w:t>
-      </w:r>
-      <w:r>
-        <w:rPr>
-          <w:lang w:val="en-GB"/>
-        </w:rPr>
-        <w:t>the fixed distributio</w:t>
-      </w:r>
-      <w:r>
-        <w:rPr>
-          <w:lang w:val="en-GB"/>
-        </w:rPr>
-        <w:t>n. The output of the subsystem is a braking torque Tb (defined as positive) which goes to the corresponding wheel model.</w:t>
-      </w:r>
-    </w:p>
-    <w:p>
-      <w:pPr>
-        <w:rPr>
-          <w:lang w:val="en-GB"/>
-        </w:rPr>
-      </w:pPr>
-      <w:r>
-        <w:rPr>
-          <w:lang w:val="en-GB"/>
-        </w:rPr>
-        <w:t>A first-order</w:t>
-      </w:r>
-      <w:r>
-        <w:rPr>
-          <w:lang w:val="en-GB"/>
-        </w:rPr>
-        <w:t xml:space="preserve"> transfer function, also in this case, was added </w:t>
-      </w:r>
-      <w:proofErr w:type="gramStart"/>
-      <w:r>
-        <w:rPr>
-          <w:lang w:val="en-GB"/>
-        </w:rPr>
-        <w:t>in order to</w:t>
-      </w:r>
-      <w:proofErr w:type="gramEnd"/>
-      <w:r>
-        <w:rPr>
-          <w:lang w:val="en-GB"/>
-        </w:rPr>
-        <w:t xml:space="preserve"> simulate a realistic behaviour of the braking system.</w:t>
-      </w:r>
-    </w:p>
-    <w:p>
-      <w:pPr>
-        <w:pStyle w:val="Titolo3"/>
-        <w:rPr>
-          <w:lang w:val="en-GB"/>
-        </w:rPr>
-      </w:pPr>
-      <w:r>
-        <w:rPr>
-          <w:lang w:val="en-GB"/>
-        </w:rPr>
-        <w:t>Tests</w:t>
-      </w:r>
+        <w:t>however,</w:t>
+      </w:r>
+      <w:r>
+        <w:rPr>
+          <w:lang w:val="en-GB"/>
+        </w:rPr>
+        <w:t xml:space="preserve"> it is possible to see oscillations</w:t>
+      </w:r>
+      <w:r>
+        <w:rPr>
+          <w:lang w:val="en-GB"/>
+        </w:rPr>
+        <w:t xml:space="preserve">, especially when starting from zero speed, due to the modelling of tyre relaxation. The speed, as expected, shows a linear behaviour which is visible in the </w:t>
+      </w:r>
+      <w:r>
+        <w:rPr>
+          <w:highlight w:val="yellow"/>
+          <w:lang w:val="en-GB"/>
+        </w:rPr>
+        <w:t>Fig. 1a and 1c</w:t>
+      </w:r>
+      <w:r>
+        <w:rPr>
+          <w:lang w:val="en-GB"/>
+        </w:rPr>
+        <w:t>, and becomes more complex as the speed</w:t>
+      </w:r>
+      <w:r>
+        <w:rPr>
+          <w:lang w:val="en-GB"/>
+        </w:rPr>
+        <w:t xml:space="preserve"> increases</w:t>
+      </w:r>
+      <w:r>
+        <w:rPr>
+          <w:lang w:val="en-GB"/>
+        </w:rPr>
+        <w:t xml:space="preserve">, </w:t>
+      </w:r>
+      <w:r>
+        <w:rPr>
+          <w:lang w:val="en-GB"/>
+        </w:rPr>
+        <w:t xml:space="preserve">along with </w:t>
+      </w:r>
+      <w:r>
+        <w:rPr>
+          <w:lang w:val="en-GB"/>
+        </w:rPr>
+        <w:t xml:space="preserve">aerodynamic drag, which can be seen in </w:t>
+      </w:r>
+      <w:r>
+        <w:rPr>
+          <w:highlight w:val="yellow"/>
+          <w:lang w:val="en-GB"/>
+        </w:rPr>
+        <w:t>Fig  1b and 1d</w:t>
+      </w:r>
+      <w:r>
+        <w:rPr>
+          <w:lang w:val="en-GB"/>
+        </w:rPr>
+        <w:t>.</w:t>
+      </w:r>
+    </w:p>
+    <w:p>
+      <w:pPr>
+        <w:pStyle w:val="Didascalia"/>
+        <w:keepNext/>
+        <w:rPr>
+          <w:lang w:val="en-GB"/>
+        </w:rPr>
+      </w:pPr>
+      <w:r>
+        <w:rPr>
+          <w:lang w:val="en-GB"/>
+        </w:rPr>
+        <w:t xml:space="preserve">Table </w:t>
+      </w:r>
+      <w:r>
+        <w:fldChar w:fldCharType="begin"/>
+      </w:r>
+      <w:r>
+        <w:rPr>
+          <w:lang w:val="en-GB"/>
+        </w:rPr>
+        <w:instrText xml:space="preserve"> SEQ Table \* ARABIC </w:instrText>
+      </w:r>
+      <w:r>
+        <w:fldChar w:fldCharType="separate"/>
+      </w:r>
+      <w:r>
+        <w:rPr>
+          <w:noProof/>
+          <w:lang w:val="en-GB"/>
+        </w:rPr>
+        <w:t>2</w:t>
+      </w:r>
+      <w:r>
+        <w:fldChar w:fldCharType="end"/>
+      </w:r>
+      <w:r>
+        <w:rPr>
+          <w:lang w:val="en-GB"/>
+        </w:rPr>
+        <w:t xml:space="preserve"> - Relevant acceleration times</w:t>
+      </w:r>
+    </w:p>
+    <w:tbl>
+      <w:tblPr>
+        <w:tblStyle w:val="Tabellasemplice4"/>
+        <w:tblW w:w="0" w:type="auto"/>
+        <w:tblBorders>
+          <w:top w:val="single" w:sz="4" w:space="0" w:color="auto"/>
+          <w:left w:val="single" w:sz="4" w:space="0" w:color="auto"/>
+          <w:bottom w:val="single" w:sz="4" w:space="0" w:color="auto"/>
+          <w:right w:val="single" w:sz="4" w:space="0" w:color="auto"/>
+        </w:tblBorders>
+        <w:tblLook w:val="04A0" w:firstRow="1" w:lastRow="0" w:firstColumn="1" w:lastColumn="0" w:noHBand="0" w:noVBand="1"/>
+      </w:tblPr>
+      <w:tblGrid>
+        <w:gridCol w:w="2227"/>
+        <w:gridCol w:w="2228"/>
+      </w:tblGrid>
+      <w:tr>
+        <w:trPr>
+          <w:cnfStyle w:val="100000000000" w:firstRow="1" w:lastRow="0" w:firstColumn="0" w:lastColumn="0" w:oddVBand="0" w:evenVBand="0" w:oddHBand="0" w:evenHBand="0" w:firstRowFirstColumn="0" w:firstRowLastColumn="0" w:lastRowFirstColumn="0" w:lastRowLastColumn="0"/>
+        </w:trPr>
+        <w:tc>
+          <w:tcPr>
+            <w:cnfStyle w:val="001000000000" w:firstRow="0" w:lastRow="0" w:firstColumn="1" w:lastColumn="0" w:oddVBand="0" w:evenVBand="0" w:oddHBand="0" w:evenHBand="0" w:firstRowFirstColumn="0" w:firstRowLastColumn="0" w:lastRowFirstColumn="0" w:lastRowLastColumn="0"/>
+            <w:tcW w:w="2227" w:type="dxa"/>
+          </w:tcPr>
+          <w:p>
+            <w:pPr>
+              <w:rPr>
+                <w:lang w:val="en-GB"/>
+              </w:rPr>
+            </w:pPr>
+            <w:r>
+              <w:rPr>
+                <w:lang w:val="en-GB"/>
+              </w:rPr>
+              <w:t>Considered tests</w:t>
+            </w:r>
+          </w:p>
+        </w:tc>
+        <w:tc>
+          <w:tcPr>
+            <w:tcW w:w="2228" w:type="dxa"/>
+          </w:tcPr>
+          <w:p>
+            <w:pPr>
+              <w:cnfStyle w:val="100000000000" w:firstRow="1" w:lastRow="0" w:firstColumn="0" w:lastColumn="0" w:oddVBand="0" w:evenVBand="0" w:oddHBand="0" w:evenHBand="0" w:firstRowFirstColumn="0" w:firstRowLastColumn="0" w:lastRowFirstColumn="0" w:lastRowLastColumn="0"/>
+              <w:rPr>
+                <w:lang w:val="en-GB"/>
+              </w:rPr>
+            </w:pPr>
+            <w:r>
+              <w:rPr>
+                <w:lang w:val="en-GB"/>
+              </w:rPr>
+              <w:t>Time</w:t>
+            </w:r>
+          </w:p>
+        </w:tc>
+      </w:tr>
+      <w:tr>
+        <w:trPr>
+          <w:cnfStyle w:val="000000100000" w:firstRow="0" w:lastRow="0" w:firstColumn="0" w:lastColumn="0" w:oddVBand="0" w:evenVBand="0" w:oddHBand="1" w:evenHBand="0" w:firstRowFirstColumn="0" w:firstRowLastColumn="0" w:lastRowFirstColumn="0" w:lastRowLastColumn="0"/>
+        </w:trPr>
+        <w:tc>
+          <w:tcPr>
+            <w:cnfStyle w:val="001000000000" w:firstRow="0" w:lastRow="0" w:firstColumn="1" w:lastColumn="0" w:oddVBand="0" w:evenVBand="0" w:oddHBand="0" w:evenHBand="0" w:firstRowFirstColumn="0" w:firstRowLastColumn="0" w:lastRowFirstColumn="0" w:lastRowLastColumn="0"/>
+            <w:tcW w:w="2227" w:type="dxa"/>
+          </w:tcPr>
+          <w:p>
+            <w:pPr>
+              <w:jc w:val="center"/>
+              <w:rPr>
+                <w:lang w:val="en-GB"/>
+              </w:rPr>
+            </w:pPr>
+            <w:r>
+              <w:rPr>
+                <w:lang w:val="en-GB"/>
+              </w:rPr>
+              <w:t>0-50 Km/h</w:t>
+            </w:r>
+          </w:p>
+        </w:tc>
+        <w:tc>
+          <w:tcPr>
+            <w:tcW w:w="2228" w:type="dxa"/>
+          </w:tcPr>
+          <w:p>
+            <w:pPr>
+              <w:jc w:val="center"/>
+              <w:cnfStyle w:val="000000100000" w:firstRow="0" w:lastRow="0" w:firstColumn="0" w:lastColumn="0" w:oddVBand="0" w:evenVBand="0" w:oddHBand="1" w:evenHBand="0" w:firstRowFirstColumn="0" w:firstRowLastColumn="0" w:lastRowFirstColumn="0" w:lastRowLastColumn="0"/>
+              <w:rPr>
+                <w:lang w:val="en-GB"/>
+              </w:rPr>
+            </w:pPr>
+            <w:r>
+              <w:rPr>
+                <w:lang w:val="en-GB"/>
+              </w:rPr>
+              <w:t>3.10 s</w:t>
+            </w:r>
+          </w:p>
+        </w:tc>
+      </w:tr>
+      <w:tr>
+        <w:tc>
+          <w:tcPr>
+            <w:cnfStyle w:val="001000000000" w:firstRow="0" w:lastRow="0" w:firstColumn="1" w:lastColumn="0" w:oddVBand="0" w:evenVBand="0" w:oddHBand="0" w:evenHBand="0" w:firstRowFirstColumn="0" w:firstRowLastColumn="0" w:lastRowFirstColumn="0" w:lastRowLastColumn="0"/>
+            <w:tcW w:w="2227" w:type="dxa"/>
+          </w:tcPr>
+          <w:p>
+            <w:pPr>
+              <w:jc w:val="center"/>
+              <w:rPr>
+                <w:lang w:val="en-GB"/>
+              </w:rPr>
+            </w:pPr>
+            <w:r>
+              <w:rPr>
+                <w:lang w:val="en-GB"/>
+              </w:rPr>
+              <w:t>0-100 Km/h</w:t>
+            </w:r>
+          </w:p>
+        </w:tc>
+        <w:tc>
+          <w:tcPr>
+            <w:tcW w:w="2228" w:type="dxa"/>
+          </w:tcPr>
+          <w:p>
+            <w:pPr>
+              <w:jc w:val="center"/>
+              <w:cnfStyle w:val="000000000000" w:firstRow="0" w:lastRow="0" w:firstColumn="0" w:lastColumn="0" w:oddVBand="0" w:evenVBand="0" w:oddHBand="0" w:evenHBand="0" w:firstRowFirstColumn="0" w:firstRowLastColumn="0" w:lastRowFirstColumn="0" w:lastRowLastColumn="0"/>
+              <w:rPr>
+                <w:lang w:val="en-GB"/>
+              </w:rPr>
+            </w:pPr>
+            <w:r>
+              <w:rPr>
+                <w:lang w:val="en-GB"/>
+              </w:rPr>
+              <w:t>7.25 s</w:t>
+            </w:r>
+          </w:p>
+        </w:tc>
+      </w:tr>
+      <w:tr>
+        <w:trPr>
+          <w:cnfStyle w:val="000000100000" w:firstRow="0" w:lastRow="0" w:firstColumn="0" w:lastColumn="0" w:oddVBand="0" w:evenVBand="0" w:oddHBand="1" w:evenHBand="0" w:firstRowFirstColumn="0" w:firstRowLastColumn="0" w:lastRowFirstColumn="0" w:lastRowLastColumn="0"/>
+        </w:trPr>
+        <w:tc>
+          <w:tcPr>
+            <w:cnfStyle w:val="001000000000" w:firstRow="0" w:lastRow="0" w:firstColumn="1" w:lastColumn="0" w:oddVBand="0" w:evenVBand="0" w:oddHBand="0" w:evenHBand="0" w:firstRowFirstColumn="0" w:firstRowLastColumn="0" w:lastRowFirstColumn="0" w:lastRowLastColumn="0"/>
+            <w:tcW w:w="2227" w:type="dxa"/>
+          </w:tcPr>
+          <w:p>
+            <w:pPr>
+              <w:jc w:val="center"/>
+              <w:rPr>
+                <w:lang w:val="en-GB"/>
+              </w:rPr>
+            </w:pPr>
+            <w:r>
+              <w:rPr>
+                <w:lang w:val="en-GB"/>
+              </w:rPr>
+              <w:t>40-70 Km/h</w:t>
+            </w:r>
+          </w:p>
+        </w:tc>
+        <w:tc>
+          <w:tcPr>
+            <w:tcW w:w="2228" w:type="dxa"/>
+          </w:tcPr>
+          <w:p>
+            <w:pPr>
+              <w:jc w:val="center"/>
+              <w:cnfStyle w:val="000000100000" w:firstRow="0" w:lastRow="0" w:firstColumn="0" w:lastColumn="0" w:oddVBand="0" w:evenVBand="0" w:oddHBand="1" w:evenHBand="0" w:firstRowFirstColumn="0" w:firstRowLastColumn="0" w:lastRowFirstColumn="0" w:lastRowLastColumn="0"/>
+              <w:rPr>
+                <w:lang w:val="en-GB"/>
+              </w:rPr>
+            </w:pPr>
+            <w:r>
+              <w:rPr>
+                <w:lang w:val="en-GB"/>
+              </w:rPr>
+              <w:t>1.95 s</w:t>
+            </w:r>
+          </w:p>
+        </w:tc>
+      </w:tr>
+      <w:tr>
+        <w:tc>
+          <w:tcPr>
+            <w:cnfStyle w:val="001000000000" w:firstRow="0" w:lastRow="0" w:firstColumn="1" w:lastColumn="0" w:oddVBand="0" w:evenVBand="0" w:oddHBand="0" w:evenHBand="0" w:firstRowFirstColumn="0" w:firstRowLastColumn="0" w:lastRowFirstColumn="0" w:lastRowLastColumn="0"/>
+            <w:tcW w:w="2227" w:type="dxa"/>
+          </w:tcPr>
+          <w:p>
+            <w:pPr>
+              <w:jc w:val="center"/>
+              <w:rPr>
+                <w:lang w:val="en-GB"/>
+              </w:rPr>
+            </w:pPr>
+            <w:r>
+              <w:rPr>
+                <w:lang w:val="en-GB"/>
+              </w:rPr>
+              <w:t>80-120 Km/h</w:t>
+            </w:r>
+          </w:p>
+        </w:tc>
+        <w:tc>
+          <w:tcPr>
+            <w:tcW w:w="2228" w:type="dxa"/>
+          </w:tcPr>
+          <w:p>
+            <w:pPr>
+              <w:jc w:val="center"/>
+              <w:cnfStyle w:val="000000000000" w:firstRow="0" w:lastRow="0" w:firstColumn="0" w:lastColumn="0" w:oddVBand="0" w:evenVBand="0" w:oddHBand="0" w:evenHBand="0" w:firstRowFirstColumn="0" w:firstRowLastColumn="0" w:lastRowFirstColumn="0" w:lastRowLastColumn="0"/>
+              <w:rPr>
+                <w:lang w:val="en-GB"/>
+              </w:rPr>
+            </w:pPr>
+            <w:r>
+              <w:rPr>
+                <w:lang w:val="en-GB"/>
+              </w:rPr>
+              <w:t>4.75 s</w:t>
+            </w:r>
+          </w:p>
+        </w:tc>
+      </w:tr>
+    </w:tbl>
+    <w:p>
+      <w:pPr>
+        <w:rPr>
+          <w:lang w:val="en-GB"/>
+        </w:rPr>
+      </w:pPr>
+    </w:p>
+    <w:p>
+      <w:pPr>
+        <w:rPr>
+          <w:lang w:val="en-GB"/>
+        </w:rPr>
+      </w:pPr>
     </w:p>
     <w:p>
       <w:pPr>
@@ -998,8 +2389,100 @@
 </w:document>
 </file>
 
+<file path=word/endnotes.xml><?xml version="1.0" encoding="utf-8"?>
+<w:endnotes xmlns:wpc="http://schemas.microsoft.com/office/word/2010/wordprocessingCanvas" xmlns:cx="http://schemas.microsoft.com/office/drawing/2014/chartex" xmlns:cx1="http://schemas.microsoft.com/office/drawing/2015/9/8/chartex" xmlns:cx2="http://schemas.microsoft.com/office/drawing/2015/10/21/chartex" xmlns:cx3="http://schemas.microsoft.com/office/drawing/2016/5/9/chartex" xmlns:cx4="http://schemas.microsoft.com/office/drawing/2016/5/10/chartex" xmlns:cx5="http://schemas.microsoft.com/office/drawing/2016/5/11/chartex" xmlns:cx6="http://schemas.microsoft.com/office/drawing/2016/5/12/chartex" xmlns:cx7="http://schemas.microsoft.com/office/drawing/2016/5/13/chartex" xmlns:cx8="http://schemas.microsoft.com/office/drawing/2016/5/14/chartex" xmlns:mc="http://schemas.openxmlformats.org/markup-compatibility/2006" xmlns:aink="http://schemas.microsoft.com/office/drawing/2016/ink" xmlns:am3d="http://schemas.microsoft.com/office/drawing/2017/model3d" xmlns:o="urn:schemas-microsoft-com:office:office" xmlns:oel="http://schemas.microsoft.com/office/2019/extlst" xmlns:r="http://schemas.openxmlformats.org/officeDocument/2006/relationships" xmlns:m="http://schemas.openxmlformats.org/officeDocument/2006/math" xmlns:v="urn:schemas-microsoft-com:vml" xmlns:wp14="http://schemas.microsoft.com/office/word/2010/wordprocessingDrawing" xmlns:wp="http://schemas.openxmlformats.org/drawingml/2006/wordprocessingDrawing" xmlns:w10="urn:schemas-microsoft-com:office:word" xmlns:w="http://schemas.openxmlformats.org/wordprocessingml/2006/main" xmlns:w14="http://schemas.microsoft.com/office/word/2010/wordml" xmlns:w15="http://schemas.microsoft.com/office/word/2012/wordml" xmlns:w16cex="http://schemas.microsoft.com/office/word/2018/wordml/cex" xmlns:w16cid="http://schemas.microsoft.com/office/word/2016/wordml/cid" xmlns:w16="http://schemas.microsoft.com/office/word/2018/wordml" xmlns:w16du="http://schemas.microsoft.com/office/word/2023/wordml/word16du" xmlns:w16sdtdh="http://schemas.microsoft.com/office/word/2020/wordml/sdtdatahash" xmlns:w16se="http://schemas.microsoft.com/office/word/2015/wordml/symex" xmlns:wpg="http://schemas.microsoft.com/office/word/2010/wordprocessingGroup" xmlns:wpi="http://schemas.microsoft.com/office/word/2010/wordprocessingInk" xmlns:wne="http://schemas.microsoft.com/office/word/2006/wordml" xmlns:wps="http://schemas.microsoft.com/office/word/2010/wordprocessingShape" mc:Ignorable="w14 w15 w16se w16cid w16 w16cex w16sdtdh w16du wp14">
+  <w:endnote w:type="separator" w:id="-1">
+    <w:p>
+      <w:pPr>
+        <w:spacing w:after="0" w:line="240" w:lineRule="auto"/>
+      </w:pPr>
+      <w:r>
+        <w:separator/>
+      </w:r>
+    </w:p>
+  </w:endnote>
+  <w:endnote w:type="continuationSeparator" w:id="0">
+    <w:p>
+      <w:pPr>
+        <w:spacing w:after="0" w:line="240" w:lineRule="auto"/>
+      </w:pPr>
+      <w:r>
+        <w:continuationSeparator/>
+      </w:r>
+    </w:p>
+  </w:endnote>
+</w:endnotes>
+</file>
+
+<file path=word/footnotes.xml><?xml version="1.0" encoding="utf-8"?>
+<w:footnotes xmlns:wpc="http://schemas.microsoft.com/office/word/2010/wordprocessingCanvas" xmlns:cx="http://schemas.microsoft.com/office/drawing/2014/chartex" xmlns:cx1="http://schemas.microsoft.com/office/drawing/2015/9/8/chartex" xmlns:cx2="http://schemas.microsoft.com/office/drawing/2015/10/21/chartex" xmlns:cx3="http://schemas.microsoft.com/office/drawing/2016/5/9/chartex" xmlns:cx4="http://schemas.microsoft.com/office/drawing/2016/5/10/chartex" xmlns:cx5="http://schemas.microsoft.com/office/drawing/2016/5/11/chartex" xmlns:cx6="http://schemas.microsoft.com/office/drawing/2016/5/12/chartex" xmlns:cx7="http://schemas.microsoft.com/office/drawing/2016/5/13/chartex" xmlns:cx8="http://schemas.microsoft.com/office/drawing/2016/5/14/chartex" xmlns:mc="http://schemas.openxmlformats.org/markup-compatibility/2006" xmlns:aink="http://schemas.microsoft.com/office/drawing/2016/ink" xmlns:am3d="http://schemas.microsoft.com/office/drawing/2017/model3d" xmlns:o="urn:schemas-microsoft-com:office:office" xmlns:oel="http://schemas.microsoft.com/office/2019/extlst" xmlns:r="http://schemas.openxmlformats.org/officeDocument/2006/relationships" xmlns:m="http://schemas.openxmlformats.org/officeDocument/2006/math" xmlns:v="urn:schemas-microsoft-com:vml" xmlns:wp14="http://schemas.microsoft.com/office/word/2010/wordprocessingDrawing" xmlns:wp="http://schemas.openxmlformats.org/drawingml/2006/wordprocessingDrawing" xmlns:w10="urn:schemas-microsoft-com:office:word" xmlns:w="http://schemas.openxmlformats.org/wordprocessingml/2006/main" xmlns:w14="http://schemas.microsoft.com/office/word/2010/wordml" xmlns:w15="http://schemas.microsoft.com/office/word/2012/wordml" xmlns:w16cex="http://schemas.microsoft.com/office/word/2018/wordml/cex" xmlns:w16cid="http://schemas.microsoft.com/office/word/2016/wordml/cid" xmlns:w16="http://schemas.microsoft.com/office/word/2018/wordml" xmlns:w16du="http://schemas.microsoft.com/office/word/2023/wordml/word16du" xmlns:w16sdtdh="http://schemas.microsoft.com/office/word/2020/wordml/sdtdatahash" xmlns:w16se="http://schemas.microsoft.com/office/word/2015/wordml/symex" xmlns:wpg="http://schemas.microsoft.com/office/word/2010/wordprocessingGroup" xmlns:wpi="http://schemas.microsoft.com/office/word/2010/wordprocessingInk" xmlns:wne="http://schemas.microsoft.com/office/word/2006/wordml" xmlns:wps="http://schemas.microsoft.com/office/word/2010/wordprocessingShape" mc:Ignorable="w14 w15 w16se w16cid w16 w16cex w16sdtdh w16du wp14">
+  <w:footnote w:type="separator" w:id="-1">
+    <w:p>
+      <w:pPr>
+        <w:spacing w:after="0" w:line="240" w:lineRule="auto"/>
+      </w:pPr>
+      <w:r>
+        <w:separator/>
+      </w:r>
+    </w:p>
+  </w:footnote>
+  <w:footnote w:type="continuationSeparator" w:id="0">
+    <w:p>
+      <w:pPr>
+        <w:spacing w:after="0" w:line="240" w:lineRule="auto"/>
+      </w:pPr>
+      <w:r>
+        <w:continuationSeparator/>
+      </w:r>
+    </w:p>
+  </w:footnote>
+</w:footnotes>
+</file>
+
+<file path=word/header1.xml><?xml version="1.0" encoding="utf-8"?>
+<w:hdr xmlns:wpc="http://schemas.microsoft.com/office/word/2010/wordprocessingCanvas" xmlns:cx="http://schemas.microsoft.com/office/drawing/2014/chartex" xmlns:cx1="http://schemas.microsoft.com/office/drawing/2015/9/8/chartex" xmlns:cx2="http://schemas.microsoft.com/office/drawing/2015/10/21/chartex" xmlns:cx3="http://schemas.microsoft.com/office/drawing/2016/5/9/chartex" xmlns:cx4="http://schemas.microsoft.com/office/drawing/2016/5/10/chartex" xmlns:cx5="http://schemas.microsoft.com/office/drawing/2016/5/11/chartex" xmlns:cx6="http://schemas.microsoft.com/office/drawing/2016/5/12/chartex" xmlns:cx7="http://schemas.microsoft.com/office/drawing/2016/5/13/chartex" xmlns:cx8="http://schemas.microsoft.com/office/drawing/2016/5/14/chartex" xmlns:mc="http://schemas.openxmlformats.org/markup-compatibility/2006" xmlns:aink="http://schemas.microsoft.com/office/drawing/2016/ink" xmlns:am3d="http://schemas.microsoft.com/office/drawing/2017/model3d" xmlns:o="urn:schemas-microsoft-com:office:office" xmlns:oel="http://schemas.microsoft.com/office/2019/extlst" xmlns:r="http://schemas.openxmlformats.org/officeDocument/2006/relationships" xmlns:m="http://schemas.openxmlformats.org/officeDocument/2006/math" xmlns:v="urn:schemas-microsoft-com:vml" xmlns:wp14="http://schemas.microsoft.com/office/word/2010/wordprocessingDrawing" xmlns:wp="http://schemas.openxmlformats.org/drawingml/2006/wordprocessingDrawing" xmlns:w10="urn:schemas-microsoft-com:office:word" xmlns:w="http://schemas.openxmlformats.org/wordprocessingml/2006/main" xmlns:w14="http://schemas.microsoft.com/office/word/2010/wordml" xmlns:w15="http://schemas.microsoft.com/office/word/2012/wordml" xmlns:w16cex="http://schemas.microsoft.com/office/word/2018/wordml/cex" xmlns:w16cid="http://schemas.microsoft.com/office/word/2016/wordml/cid" xmlns:w16="http://schemas.microsoft.com/office/word/2018/wordml" xmlns:w16du="http://schemas.microsoft.com/office/word/2023/wordml/word16du" xmlns:w16sdtdh="http://schemas.microsoft.com/office/word/2020/wordml/sdtdatahash" xmlns:w16se="http://schemas.microsoft.com/office/word/2015/wordml/symex" xmlns:wpg="http://schemas.microsoft.com/office/word/2010/wordprocessingGroup" xmlns:wpi="http://schemas.microsoft.com/office/word/2010/wordprocessingInk" xmlns:wne="http://schemas.microsoft.com/office/word/2006/wordml" xmlns:wps="http://schemas.microsoft.com/office/word/2010/wordprocessingShape" mc:Ignorable="w14 w15 w16se w16cid w16 w16cex w16sdtdh w16du wp14">
+  <w:sdt>
+    <w:sdtPr>
+      <w:id w:val="2038464099"/>
+      <w:docPartObj>
+        <w:docPartGallery w:val="Page Numbers (Top of Page)"/>
+        <w:docPartUnique/>
+      </w:docPartObj>
+    </w:sdtPr>
+    <w:sdtContent>
+      <w:p>
+        <w:pPr>
+          <w:pStyle w:val="Intestazione"/>
+          <w:jc w:val="right"/>
+        </w:pPr>
+        <w:r>
+          <w:fldChar w:fldCharType="begin"/>
+        </w:r>
+        <w:r>
+          <w:instrText>PAGE   \* MERGEFORMAT</w:instrText>
+        </w:r>
+        <w:r>
+          <w:fldChar w:fldCharType="separate"/>
+        </w:r>
+        <w:r>
+          <w:t>2</w:t>
+        </w:r>
+        <w:r>
+          <w:fldChar w:fldCharType="end"/>
+        </w:r>
+      </w:p>
+    </w:sdtContent>
+  </w:sdt>
+  <w:p>
+    <w:pPr>
+      <w:pStyle w:val="Intestazione"/>
+    </w:pPr>
+  </w:p>
+</w:hdr>
+</file>
+
 <file path=word/numbering.xml><?xml version="1.0" encoding="utf-8"?>
-<w:numbering xmlns:wpc="http://schemas.microsoft.com/office/word/2010/wordprocessingCanvas" xmlns:cx="http://schemas.microsoft.com/office/drawing/2014/chartex" xmlns:cx1="http://schemas.microsoft.com/office/drawing/2015/9/8/chartex" xmlns:cx2="http://schemas.microsoft.com/office/drawing/2015/10/21/chartex" xmlns:cx3="http://schemas.microsoft.com/office/drawing/2016/5/9/chartex" xmlns:cx4="http://schemas.microsoft.com/office/drawing/2016/5/10/chartex" xmlns:cx5="http://schemas.microsoft.com/office/drawing/2016/5/11/chartex" xmlns:cx6="http://schemas.microsoft.com/office/drawing/2016/5/12/chartex" xmlns:cx7="http://schemas.microsoft.com/office/drawing/2016/5/13/chartex" xmlns:cx8="http://schemas.microsoft.com/office/drawing/2016/5/14/chartex" xmlns:mc="http://schemas.openxmlformats.org/markup-compatibility/2006" xmlns:aink="http://schemas.microsoft.com/office/drawing/2016/ink" xmlns:am3d="http://schemas.microsoft.com/office/drawing/2017/model3d" xmlns:o="urn:schemas-microsoft-com:office:office" xmlns:r="http://schemas.openxmlformats.org/officeDocument/2006/relationships" xmlns:m="http://schemas.openxmlformats.org/officeDocument/2006/math" xmlns:v="urn:schemas-microsoft-com:vml" xmlns:wp14="http://schemas.microsoft.com/office/word/2010/wordprocessingDrawing" xmlns:wp="http://schemas.openxmlformats.org/drawingml/2006/wordprocessingDrawing" xmlns:w10="urn:schemas-microsoft-com:office:word" xmlns:w="http://schemas.openxmlformats.org/wordprocessingml/2006/main" xmlns:w14="http://schemas.microsoft.com/office/word/2010/wordml" xmlns:w15="http://schemas.microsoft.com/office/word/2012/wordml" xmlns:w16cex="http://schemas.microsoft.com/office/word/2018/wordml/cex" xmlns:w16cid="http://schemas.microsoft.com/office/word/2016/wordml/cid" xmlns:w16="http://schemas.microsoft.com/office/word/2018/wordml" xmlns:w16sdtdh="http://schemas.microsoft.com/office/word/2020/wordml/sdtdatahash" xmlns:w16se="http://schemas.microsoft.com/office/word/2015/wordml/symex" xmlns:wpg="http://schemas.microsoft.com/office/word/2010/wordprocessingGroup" xmlns:wpi="http://schemas.microsoft.com/office/word/2010/wordprocessingInk" xmlns:wne="http://schemas.microsoft.com/office/word/2006/wordml" xmlns:wps="http://schemas.microsoft.com/office/word/2010/wordprocessingShape" mc:Ignorable="w14 w15 w16se w16cid w16 w16cex w16sdtdh wp14">
+<w:numbering xmlns:wpc="http://schemas.microsoft.com/office/word/2010/wordprocessingCanvas" xmlns:cx="http://schemas.microsoft.com/office/drawing/2014/chartex" xmlns:cx1="http://schemas.microsoft.com/office/drawing/2015/9/8/chartex" xmlns:cx2="http://schemas.microsoft.com/office/drawing/2015/10/21/chartex" xmlns:cx3="http://schemas.microsoft.com/office/drawing/2016/5/9/chartex" xmlns:cx4="http://schemas.microsoft.com/office/drawing/2016/5/10/chartex" xmlns:cx5="http://schemas.microsoft.com/office/drawing/2016/5/11/chartex" xmlns:cx6="http://schemas.microsoft.com/office/drawing/2016/5/12/chartex" xmlns:cx7="http://schemas.microsoft.com/office/drawing/2016/5/13/chartex" xmlns:cx8="http://schemas.microsoft.com/office/drawing/2016/5/14/chartex" xmlns:mc="http://schemas.openxmlformats.org/markup-compatibility/2006" xmlns:aink="http://schemas.microsoft.com/office/drawing/2016/ink" xmlns:am3d="http://schemas.microsoft.com/office/drawing/2017/model3d" xmlns:o="urn:schemas-microsoft-com:office:office" xmlns:oel="http://schemas.microsoft.com/office/2019/extlst" xmlns:r="http://schemas.openxmlformats.org/officeDocument/2006/relationships" xmlns:m="http://schemas.openxmlformats.org/officeDocument/2006/math" xmlns:v="urn:schemas-microsoft-com:vml" xmlns:wp14="http://schemas.microsoft.com/office/word/2010/wordprocessingDrawing" xmlns:wp="http://schemas.openxmlformats.org/drawingml/2006/wordprocessingDrawing" xmlns:w10="urn:schemas-microsoft-com:office:word" xmlns:w="http://schemas.openxmlformats.org/wordprocessingml/2006/main" xmlns:w14="http://schemas.microsoft.com/office/word/2010/wordml" xmlns:w15="http://schemas.microsoft.com/office/word/2012/wordml" xmlns:w16cex="http://schemas.microsoft.com/office/word/2018/wordml/cex" xmlns:w16cid="http://schemas.microsoft.com/office/word/2016/wordml/cid" xmlns:w16="http://schemas.microsoft.com/office/word/2018/wordml" xmlns:w16du="http://schemas.microsoft.com/office/word/2023/wordml/word16du" xmlns:w16sdtdh="http://schemas.microsoft.com/office/word/2020/wordml/sdtdatahash" xmlns:w16se="http://schemas.microsoft.com/office/word/2015/wordml/symex" xmlns:wpg="http://schemas.microsoft.com/office/word/2010/wordprocessingGroup" xmlns:wpi="http://schemas.microsoft.com/office/word/2010/wordprocessingInk" xmlns:wne="http://schemas.microsoft.com/office/word/2006/wordml" xmlns:wps="http://schemas.microsoft.com/office/word/2010/wordprocessingShape" mc:Ignorable="w14 w15 w16se w16cid w16 w16cex w16sdtdh w16du wp14">
   <w:abstractNum w:abstractNumId="0" w15:restartNumberingAfterBreak="0">
     <w:nsid w:val="25880F2C"/>
     <w:multiLevelType w:val="hybridMultilevel"/>
@@ -1112,14 +2595,14 @@
       </w:rPr>
     </w:lvl>
   </w:abstractNum>
-  <w:num w:numId="1">
+  <w:num w:numId="1" w16cid:durableId="803430521">
     <w:abstractNumId w:val="0"/>
   </w:num>
 </w:numbering>
 </file>
 
 <file path=word/styles.xml><?xml version="1.0" encoding="utf-8"?>
-<w:styles xmlns:mc="http://schemas.openxmlformats.org/markup-compatibility/2006" xmlns:r="http://schemas.openxmlformats.org/officeDocument/2006/relationships" xmlns:w="http://schemas.openxmlformats.org/wordprocessingml/2006/main" xmlns:w14="http://schemas.microsoft.com/office/word/2010/wordml" xmlns:w15="http://schemas.microsoft.com/office/word/2012/wordml" xmlns:w16cex="http://schemas.microsoft.com/office/word/2018/wordml/cex" xmlns:w16cid="http://schemas.microsoft.com/office/word/2016/wordml/cid" xmlns:w16="http://schemas.microsoft.com/office/word/2018/wordml" xmlns:w16sdtdh="http://schemas.microsoft.com/office/word/2020/wordml/sdtdatahash" xmlns:w16se="http://schemas.microsoft.com/office/word/2015/wordml/symex" mc:Ignorable="w14 w15 w16se w16cid w16 w16cex w16sdtdh">
+<w:styles xmlns:mc="http://schemas.openxmlformats.org/markup-compatibility/2006" xmlns:r="http://schemas.openxmlformats.org/officeDocument/2006/relationships" xmlns:w="http://schemas.openxmlformats.org/wordprocessingml/2006/main" xmlns:w14="http://schemas.microsoft.com/office/word/2010/wordml" xmlns:w15="http://schemas.microsoft.com/office/word/2012/wordml" xmlns:w16cex="http://schemas.microsoft.com/office/word/2018/wordml/cex" xmlns:w16cid="http://schemas.microsoft.com/office/word/2016/wordml/cid" xmlns:w16="http://schemas.microsoft.com/office/word/2018/wordml" xmlns:w16du="http://schemas.microsoft.com/office/word/2023/wordml/word16du" xmlns:w16sdtdh="http://schemas.microsoft.com/office/word/2020/wordml/sdtdatahash" xmlns:w16se="http://schemas.microsoft.com/office/word/2015/wordml/symex" mc:Ignorable="w14 w15 w16se w16cid w16 w16cex w16sdtdh w16du">
   <w:docDefaults>
     <w:rPrDefault>
       <w:rPr>
@@ -2027,6 +3510,195 @@
       <w:spacing w:val="5"/>
     </w:rPr>
   </w:style>
+  <w:style w:type="table" w:styleId="Grigliatabella">
+    <w:name w:val="Table Grid"/>
+    <w:basedOn w:val="Tabellanormale"/>
+    <w:uiPriority w:val="39"/>
+    <w:rsid w:val="0067414A"/>
+    <w:pPr>
+      <w:spacing w:after="0" w:line="240" w:lineRule="auto"/>
+    </w:pPr>
+    <w:tblPr>
+      <w:tblBorders>
+        <w:top w:val="single" w:sz="4" w:space="0" w:color="auto"/>
+        <w:left w:val="single" w:sz="4" w:space="0" w:color="auto"/>
+        <w:bottom w:val="single" w:sz="4" w:space="0" w:color="auto"/>
+        <w:right w:val="single" w:sz="4" w:space="0" w:color="auto"/>
+        <w:insideH w:val="single" w:sz="4" w:space="0" w:color="auto"/>
+        <w:insideV w:val="single" w:sz="4" w:space="0" w:color="auto"/>
+      </w:tblBorders>
+    </w:tblPr>
+  </w:style>
+  <w:style w:type="paragraph" w:styleId="Testonotaapidipagina">
+    <w:name w:val="footnote text"/>
+    <w:basedOn w:val="Normale"/>
+    <w:link w:val="TestonotaapidipaginaCarattere"/>
+    <w:uiPriority w:val="99"/>
+    <w:semiHidden/>
+    <w:unhideWhenUsed/>
+    <w:rsid w:val="0067414A"/>
+    <w:pPr>
+      <w:spacing w:after="0" w:line="240" w:lineRule="auto"/>
+    </w:pPr>
+    <w:rPr>
+      <w:sz w:val="20"/>
+      <w:szCs w:val="20"/>
+    </w:rPr>
+  </w:style>
+  <w:style w:type="character" w:customStyle="1" w:styleId="TestonotaapidipaginaCarattere">
+    <w:name w:val="Testo nota a piè di pagina Carattere"/>
+    <w:basedOn w:val="Carpredefinitoparagrafo"/>
+    <w:link w:val="Testonotaapidipagina"/>
+    <w:uiPriority w:val="99"/>
+    <w:semiHidden/>
+    <w:rsid w:val="0067414A"/>
+    <w:rPr>
+      <w:sz w:val="20"/>
+      <w:szCs w:val="20"/>
+    </w:rPr>
+  </w:style>
+  <w:style w:type="character" w:styleId="Rimandonotaapidipagina">
+    <w:name w:val="footnote reference"/>
+    <w:basedOn w:val="Carpredefinitoparagrafo"/>
+    <w:uiPriority w:val="99"/>
+    <w:semiHidden/>
+    <w:unhideWhenUsed/>
+    <w:rsid w:val="0067414A"/>
+    <w:rPr>
+      <w:vertAlign w:val="superscript"/>
+    </w:rPr>
+  </w:style>
+  <w:style w:type="paragraph" w:styleId="Didascalia">
+    <w:name w:val="caption"/>
+    <w:basedOn w:val="Normale"/>
+    <w:next w:val="Normale"/>
+    <w:uiPriority w:val="35"/>
+    <w:unhideWhenUsed/>
+    <w:qFormat/>
+    <w:rsid w:val="0067414A"/>
+    <w:pPr>
+      <w:spacing w:after="200" w:line="240" w:lineRule="auto"/>
+    </w:pPr>
+    <w:rPr>
+      <w:i/>
+      <w:iCs/>
+      <w:color w:val="0E2841" w:themeColor="text2"/>
+      <w:sz w:val="18"/>
+      <w:szCs w:val="18"/>
+    </w:rPr>
+  </w:style>
+  <w:style w:type="table" w:styleId="Grigliatabellachiara">
+    <w:name w:val="Grid Table Light"/>
+    <w:basedOn w:val="Tabellanormale"/>
+    <w:uiPriority w:val="40"/>
+    <w:rsid w:val="0067414A"/>
+    <w:pPr>
+      <w:spacing w:after="0" w:line="240" w:lineRule="auto"/>
+    </w:pPr>
+    <w:tblPr>
+      <w:tblBorders>
+        <w:top w:val="single" w:sz="4" w:space="0" w:color="BFBFBF" w:themeColor="background1" w:themeShade="BF"/>
+        <w:left w:val="single" w:sz="4" w:space="0" w:color="BFBFBF" w:themeColor="background1" w:themeShade="BF"/>
+        <w:bottom w:val="single" w:sz="4" w:space="0" w:color="BFBFBF" w:themeColor="background1" w:themeShade="BF"/>
+        <w:right w:val="single" w:sz="4" w:space="0" w:color="BFBFBF" w:themeColor="background1" w:themeShade="BF"/>
+        <w:insideH w:val="single" w:sz="4" w:space="0" w:color="BFBFBF" w:themeColor="background1" w:themeShade="BF"/>
+        <w:insideV w:val="single" w:sz="4" w:space="0" w:color="BFBFBF" w:themeColor="background1" w:themeShade="BF"/>
+      </w:tblBorders>
+    </w:tblPr>
+  </w:style>
+  <w:style w:type="paragraph" w:styleId="Intestazione">
+    <w:name w:val="header"/>
+    <w:basedOn w:val="Normale"/>
+    <w:link w:val="IntestazioneCarattere"/>
+    <w:uiPriority w:val="99"/>
+    <w:unhideWhenUsed/>
+    <w:rsid w:val="00CE70E5"/>
+    <w:pPr>
+      <w:tabs>
+        <w:tab w:val="center" w:pos="4819"/>
+        <w:tab w:val="right" w:pos="9638"/>
+      </w:tabs>
+      <w:spacing w:after="0" w:line="240" w:lineRule="auto"/>
+    </w:pPr>
+  </w:style>
+  <w:style w:type="character" w:customStyle="1" w:styleId="IntestazioneCarattere">
+    <w:name w:val="Intestazione Carattere"/>
+    <w:basedOn w:val="Carpredefinitoparagrafo"/>
+    <w:link w:val="Intestazione"/>
+    <w:uiPriority w:val="99"/>
+    <w:rsid w:val="00CE70E5"/>
+  </w:style>
+  <w:style w:type="paragraph" w:styleId="Pidipagina">
+    <w:name w:val="footer"/>
+    <w:basedOn w:val="Normale"/>
+    <w:link w:val="PidipaginaCarattere"/>
+    <w:uiPriority w:val="99"/>
+    <w:unhideWhenUsed/>
+    <w:rsid w:val="00CE70E5"/>
+    <w:pPr>
+      <w:tabs>
+        <w:tab w:val="center" w:pos="4819"/>
+        <w:tab w:val="right" w:pos="9638"/>
+      </w:tabs>
+      <w:spacing w:after="0" w:line="240" w:lineRule="auto"/>
+    </w:pPr>
+  </w:style>
+  <w:style w:type="character" w:customStyle="1" w:styleId="PidipaginaCarattere">
+    <w:name w:val="Piè di pagina Carattere"/>
+    <w:basedOn w:val="Carpredefinitoparagrafo"/>
+    <w:link w:val="Pidipagina"/>
+    <w:uiPriority w:val="99"/>
+    <w:rsid w:val="00CE70E5"/>
+  </w:style>
+  <w:style w:type="table" w:styleId="Tabellasemplice4">
+    <w:name w:val="Plain Table 4"/>
+    <w:basedOn w:val="Tabellanormale"/>
+    <w:uiPriority w:val="44"/>
+    <w:rsid w:val="00D72DDC"/>
+    <w:pPr>
+      <w:spacing w:after="0" w:line="240" w:lineRule="auto"/>
+    </w:pPr>
+    <w:tblPr>
+      <w:tblStyleRowBandSize w:val="1"/>
+      <w:tblStyleColBandSize w:val="1"/>
+    </w:tblPr>
+    <w:tblStylePr w:type="firstRow">
+      <w:rPr>
+        <w:b/>
+        <w:bCs/>
+      </w:rPr>
+    </w:tblStylePr>
+    <w:tblStylePr w:type="lastRow">
+      <w:rPr>
+        <w:b/>
+        <w:bCs/>
+      </w:rPr>
+    </w:tblStylePr>
+    <w:tblStylePr w:type="firstCol">
+      <w:rPr>
+        <w:b/>
+        <w:bCs/>
+      </w:rPr>
+    </w:tblStylePr>
+    <w:tblStylePr w:type="lastCol">
+      <w:rPr>
+        <w:b/>
+        <w:bCs/>
+      </w:rPr>
+    </w:tblStylePr>
+    <w:tblStylePr w:type="band1Vert">
+      <w:tblPr/>
+      <w:tcPr>
+        <w:shd w:val="clear" w:color="auto" w:fill="F2F2F2" w:themeFill="background1" w:themeFillShade="F2"/>
+      </w:tcPr>
+    </w:tblStylePr>
+    <w:tblStylePr w:type="band1Horz">
+      <w:tblPr/>
+      <w:tcPr>
+        <w:shd w:val="clear" w:color="auto" w:fill="F2F2F2" w:themeFill="background1" w:themeFillShade="F2"/>
+      </w:tcPr>
+    </w:tblStylePr>
+  </w:style>
 </w:styles>
 </file>
 

</xml_diff>

<commit_message>
Changing plots, introduced plot about power loss of 0-top_speed test. New table in file word about energy losses.
</commit_message>
<xml_diff>
--- a/Assignment 2.docx
+++ b/Assignment 2.docx
@@ -1,6 +1,6 @@
 
 <file path=word/document.xml><?xml version="1.0" encoding="utf-8"?>
-<w:document xmlns:wpc="http://schemas.microsoft.com/office/word/2010/wordprocessingCanvas" xmlns:cx="http://schemas.microsoft.com/office/drawing/2014/chartex" xmlns:cx1="http://schemas.microsoft.com/office/drawing/2015/9/8/chartex" xmlns:cx2="http://schemas.microsoft.com/office/drawing/2015/10/21/chartex" xmlns:cx3="http://schemas.microsoft.com/office/drawing/2016/5/9/chartex" xmlns:cx4="http://schemas.microsoft.com/office/drawing/2016/5/10/chartex" xmlns:cx5="http://schemas.microsoft.com/office/drawing/2016/5/11/chartex" xmlns:cx6="http://schemas.microsoft.com/office/drawing/2016/5/12/chartex" xmlns:cx7="http://schemas.microsoft.com/office/drawing/2016/5/13/chartex" xmlns:cx8="http://schemas.microsoft.com/office/drawing/2016/5/14/chartex" xmlns:mc="http://schemas.openxmlformats.org/markup-compatibility/2006" xmlns:aink="http://schemas.microsoft.com/office/drawing/2016/ink" xmlns:am3d="http://schemas.microsoft.com/office/drawing/2017/model3d" xmlns:o="urn:schemas-microsoft-com:office:office" xmlns:oel="http://schemas.microsoft.com/office/2019/extlst" xmlns:r="http://schemas.openxmlformats.org/officeDocument/2006/relationships" xmlns:m="http://schemas.openxmlformats.org/officeDocument/2006/math" xmlns:v="urn:schemas-microsoft-com:vml" xmlns:wp14="http://schemas.microsoft.com/office/word/2010/wordprocessingDrawing" xmlns:wp="http://schemas.openxmlformats.org/drawingml/2006/wordprocessingDrawing" xmlns:w10="urn:schemas-microsoft-com:office:word" xmlns:w="http://schemas.openxmlformats.org/wordprocessingml/2006/main" xmlns:w14="http://schemas.microsoft.com/office/word/2010/wordml" xmlns:w15="http://schemas.microsoft.com/office/word/2012/wordml" xmlns:w16cex="http://schemas.microsoft.com/office/word/2018/wordml/cex" xmlns:w16cid="http://schemas.microsoft.com/office/word/2016/wordml/cid" xmlns:w16="http://schemas.microsoft.com/office/word/2018/wordml" xmlns:w16du="http://schemas.microsoft.com/office/word/2023/wordml/word16du" xmlns:w16sdtdh="http://schemas.microsoft.com/office/word/2020/wordml/sdtdatahash" xmlns:w16se="http://schemas.microsoft.com/office/word/2015/wordml/symex" xmlns:wpg="http://schemas.microsoft.com/office/word/2010/wordprocessingGroup" xmlns:wpi="http://schemas.microsoft.com/office/word/2010/wordprocessingInk" xmlns:wne="http://schemas.microsoft.com/office/word/2006/wordml" xmlns:wps="http://schemas.microsoft.com/office/word/2010/wordprocessingShape" mc:Ignorable="w14 w15 w16se w16cid w16 w16cex w16sdtdh w16du wp14">
+<w:document xmlns:wpc="http://schemas.microsoft.com/office/word/2010/wordprocessingCanvas" xmlns:cx="http://schemas.microsoft.com/office/drawing/2014/chartex" xmlns:cx1="http://schemas.microsoft.com/office/drawing/2015/9/8/chartex" xmlns:cx2="http://schemas.microsoft.com/office/drawing/2015/10/21/chartex" xmlns:cx3="http://schemas.microsoft.com/office/drawing/2016/5/9/chartex" xmlns:cx4="http://schemas.microsoft.com/office/drawing/2016/5/10/chartex" xmlns:cx5="http://schemas.microsoft.com/office/drawing/2016/5/11/chartex" xmlns:cx6="http://schemas.microsoft.com/office/drawing/2016/5/12/chartex" xmlns:cx7="http://schemas.microsoft.com/office/drawing/2016/5/13/chartex" xmlns:cx8="http://schemas.microsoft.com/office/drawing/2016/5/14/chartex" xmlns:mc="http://schemas.openxmlformats.org/markup-compatibility/2006" xmlns:aink="http://schemas.microsoft.com/office/drawing/2016/ink" xmlns:am3d="http://schemas.microsoft.com/office/drawing/2017/model3d" xmlns:o="urn:schemas-microsoft-com:office:office" xmlns:r="http://schemas.openxmlformats.org/officeDocument/2006/relationships" xmlns:m="http://schemas.openxmlformats.org/officeDocument/2006/math" xmlns:v="urn:schemas-microsoft-com:vml" xmlns:wp14="http://schemas.microsoft.com/office/word/2010/wordprocessingDrawing" xmlns:wp="http://schemas.openxmlformats.org/drawingml/2006/wordprocessingDrawing" xmlns:w10="urn:schemas-microsoft-com:office:word" xmlns:w="http://schemas.openxmlformats.org/wordprocessingml/2006/main" xmlns:w14="http://schemas.microsoft.com/office/word/2010/wordml" xmlns:w15="http://schemas.microsoft.com/office/word/2012/wordml" xmlns:w16cex="http://schemas.microsoft.com/office/word/2018/wordml/cex" xmlns:w16cid="http://schemas.microsoft.com/office/word/2016/wordml/cid" xmlns:w16="http://schemas.microsoft.com/office/word/2018/wordml" xmlns:w16sdtdh="http://schemas.microsoft.com/office/word/2020/wordml/sdtdatahash" xmlns:w16se="http://schemas.microsoft.com/office/word/2015/wordml/symex" xmlns:wpg="http://schemas.microsoft.com/office/word/2010/wordprocessingGroup" xmlns:wpi="http://schemas.microsoft.com/office/word/2010/wordprocessingInk" xmlns:wne="http://schemas.microsoft.com/office/word/2006/wordml" xmlns:wps="http://schemas.microsoft.com/office/word/2010/wordprocessingShape" mc:Ignorable="w14 w15 w16se w16cid w16 w16cex w16sdtdh wp14">
   <w:body>
     <w:p>
       <w:pPr>
@@ -149,6 +149,7 @@
           <w:iCs/>
           <w:lang w:val="en-GB"/>
         </w:rPr>
+        <w:instrText xml:space="preserve"> \* MERGEFORMAT </w:instrText>
       </w:r>
       <w:r>
         <w:rPr>
@@ -156,7 +157,6 @@
           <w:iCs/>
           <w:lang w:val="en-GB"/>
         </w:rPr>
-        <w:instrText xml:space="preserve"> \* MERGEFORMAT </w:instrText>
       </w:r>
       <w:r>
         <w:rPr>
@@ -195,7 +195,21 @@
         <w:rPr>
           <w:lang w:val="en-GB"/>
         </w:rPr>
-        <w:t xml:space="preserve"> and, whenever required, reasonable assumptions were made in order to obtain a complete and consistent description of the vehicle.  </w:t>
+        <w:t xml:space="preserve"> and, whenever required, reasonable assumptions were made </w:t>
+      </w:r>
+      <w:proofErr w:type="gramStart"/>
+      <w:r>
+        <w:rPr>
+          <w:lang w:val="en-GB"/>
+        </w:rPr>
+        <w:t>in order to</w:t>
+      </w:r>
+      <w:proofErr w:type="gramEnd"/>
+      <w:r>
+        <w:rPr>
+          <w:lang w:val="en-GB"/>
+        </w:rPr>
+        <w:t xml:space="preserve"> obtain a complete and consistent description of the vehicle.  </w:t>
       </w:r>
     </w:p>
     <w:p>
@@ -212,24 +226,14 @@
       <w:r>
         <w:t xml:space="preserve"> </w:t>
       </w:r>
-      <w:r>
-        <w:fldChar w:fldCharType="begin"/>
-      </w:r>
-      <w:r>
-        <w:instrText xml:space="preserve"> SEQ Table \* ARABIC </w:instrText>
-      </w:r>
-      <w:r>
-        <w:fldChar w:fldCharType="separate"/>
-      </w:r>
-      <w:r>
-        <w:rPr>
-          <w:noProof/>
-        </w:rPr>
-        <w:t>1</w:t>
-      </w:r>
-      <w:r>
-        <w:fldChar w:fldCharType="end"/>
-      </w:r>
+      <w:fldSimple w:instr=" SEQ Table \* ARABIC ">
+        <w:r>
+          <w:rPr>
+            <w:noProof/>
+          </w:rPr>
+          <w:t>1</w:t>
+        </w:r>
+      </w:fldSimple>
       <w:bookmarkEnd w:id="0"/>
       <w:r>
         <w:t xml:space="preserve"> - </w:t>
@@ -953,12 +957,14 @@
         </w:rPr>
         <w:t xml:space="preserve">, regarding wheel dynamics, applies the moment balance equation, which considers torque given from the motor, friction brakes, rolling resistance and longitudinal force, </w:t>
       </w:r>
+      <w:proofErr w:type="gramStart"/>
       <w:r>
         <w:rPr>
           <w:lang w:val="en-GB"/>
         </w:rPr>
         <w:t>in order to</w:t>
       </w:r>
+      <w:proofErr w:type="gramEnd"/>
       <w:r>
         <w:rPr>
           <w:lang w:val="en-GB"/>
@@ -995,7 +1001,21 @@
         <w:rPr>
           <w:lang w:val="en-GB"/>
         </w:rPr>
-        <w:t xml:space="preserve">Tyre longitudinal slip is computed as a function of the vehicle speed and the obtained angular speed, it can fed either directly to the </w:t>
+        <w:t xml:space="preserve">Tyre longitudinal slip is computed as a function of the vehicle speed and the obtained angular speed, it can </w:t>
+      </w:r>
+      <w:proofErr w:type="gramStart"/>
+      <w:r>
+        <w:rPr>
+          <w:lang w:val="en-GB"/>
+        </w:rPr>
+        <w:t>fed</w:t>
+      </w:r>
+      <w:proofErr w:type="gramEnd"/>
+      <w:r>
+        <w:rPr>
+          <w:lang w:val="en-GB"/>
+        </w:rPr>
+        <w:t xml:space="preserve"> either directly to the </w:t>
       </w:r>
       <w:proofErr w:type="spellStart"/>
       <w:r>
@@ -1147,7 +1167,21 @@
         <w:rPr>
           <w:lang w:val="en-GB"/>
         </w:rPr>
-        <w:t>, transmission and longitudinal slip.</w:t>
+        <w:t xml:space="preserve">, </w:t>
+      </w:r>
+      <w:proofErr w:type="gramStart"/>
+      <w:r>
+        <w:rPr>
+          <w:lang w:val="en-GB"/>
+        </w:rPr>
+        <w:t>transmission</w:t>
+      </w:r>
+      <w:proofErr w:type="gramEnd"/>
+      <w:r>
+        <w:rPr>
+          <w:lang w:val="en-GB"/>
+        </w:rPr>
+        <w:t xml:space="preserve"> and longitudinal slip.</w:t>
       </w:r>
     </w:p>
     <w:p>
@@ -1190,8 +1224,16 @@
         <w:rPr>
           <w:lang w:val="en-GB"/>
         </w:rPr>
-        <w:t xml:space="preserve"> for each wheel takes into account</w:t>
-      </w:r>
+        <w:t xml:space="preserve"> for each wheel </w:t>
+      </w:r>
+      <w:proofErr w:type="gramStart"/>
+      <w:r>
+        <w:rPr>
+          <w:lang w:val="en-GB"/>
+        </w:rPr>
+        <w:t>takes into account</w:t>
+      </w:r>
+      <w:proofErr w:type="gramEnd"/>
       <w:r>
         <w:rPr>
           <w:lang w:val="en-GB"/>
@@ -1217,7 +1259,6 @@
         <w:rPr>
           <w:lang w:val="en-GB"/>
         </w:rPr>
-        <w:lastRenderedPageBreak/>
         <w:t>Fzf</w:t>
       </w:r>
       <w:proofErr w:type="spellEnd"/>
@@ -1239,6 +1280,7 @@
         <w:rPr>
           <w:lang w:val="en-GB"/>
         </w:rPr>
+        <w:lastRenderedPageBreak/>
         <w:t>Electric machine</w:t>
       </w:r>
     </w:p>
@@ -1301,7 +1343,21 @@
         <w:rPr>
           <w:lang w:val="en-GB"/>
         </w:rPr>
-        <w:t>Furthermore, a transfer function was added in order to model a realistic motor with a given torque generation time constant.</w:t>
+        <w:t xml:space="preserve">Furthermore, a transfer function was added </w:t>
+      </w:r>
+      <w:proofErr w:type="gramStart"/>
+      <w:r>
+        <w:rPr>
+          <w:lang w:val="en-GB"/>
+        </w:rPr>
+        <w:t>in order to</w:t>
+      </w:r>
+      <w:proofErr w:type="gramEnd"/>
+      <w:r>
+        <w:rPr>
+          <w:lang w:val="en-GB"/>
+        </w:rPr>
+        <w:t xml:space="preserve"> model a realistic motor with a given torque generation time constant.</w:t>
       </w:r>
     </w:p>
     <w:p>
@@ -1334,7 +1390,35 @@
         <w:rPr>
           <w:lang w:val="en-GB"/>
         </w:rPr>
-        <w:t xml:space="preserve"> The available energy from the battery is computed starting from an initial State of Charge (SoC) and the nominal capacity. It is then modified during the simulations based on the energy requested or given from the Electric Motor, after taking into account the efficiency of motor and inverter. It has to be noticed that </w:t>
+        <w:t xml:space="preserve"> The available energy from the battery is computed starting from an initial State of Charge (SoC) and the nominal capacity. It is then modified during the simulations based on the energy requested or given from the Electric Motor, after </w:t>
+      </w:r>
+      <w:proofErr w:type="gramStart"/>
+      <w:r>
+        <w:rPr>
+          <w:lang w:val="en-GB"/>
+        </w:rPr>
+        <w:t>taking into account</w:t>
+      </w:r>
+      <w:proofErr w:type="gramEnd"/>
+      <w:r>
+        <w:rPr>
+          <w:lang w:val="en-GB"/>
+        </w:rPr>
+        <w:t xml:space="preserve"> the efficiency of motor and inverter. It </w:t>
+      </w:r>
+      <w:proofErr w:type="gramStart"/>
+      <w:r>
+        <w:rPr>
+          <w:lang w:val="en-GB"/>
+        </w:rPr>
+        <w:t>has to</w:t>
+      </w:r>
+      <w:proofErr w:type="gramEnd"/>
+      <w:r>
+        <w:rPr>
+          <w:lang w:val="en-GB"/>
+        </w:rPr>
+        <w:t xml:space="preserve"> be noticed that </w:t>
       </w:r>
       <w:r>
         <w:rPr>
@@ -1386,13 +1470,27 @@
         <w:rPr>
           <w:lang w:val="en-GB"/>
         </w:rPr>
-        <w:t xml:space="preserve"> first compute the force for the front wheels by taking </w:t>
-      </w:r>
-      <w:r>
-        <w:rPr>
-          <w:lang w:val="en-GB"/>
-        </w:rPr>
-        <w:t xml:space="preserve">into account </w:t>
+        <w:t xml:space="preserve"> first compute the force for the front wheels by </w:t>
+      </w:r>
+      <w:proofErr w:type="gramStart"/>
+      <w:r>
+        <w:rPr>
+          <w:lang w:val="en-GB"/>
+        </w:rPr>
+        <w:t xml:space="preserve">taking </w:t>
+      </w:r>
+      <w:r>
+        <w:rPr>
+          <w:lang w:val="en-GB"/>
+        </w:rPr>
+        <w:t>into account</w:t>
+      </w:r>
+      <w:proofErr w:type="gramEnd"/>
+      <w:r>
+        <w:rPr>
+          <w:lang w:val="en-GB"/>
+        </w:rPr>
+        <w:t xml:space="preserve"> </w:t>
       </w:r>
       <w:r>
         <w:rPr>
@@ -1497,7 +1595,21 @@
         <w:rPr>
           <w:lang w:val="en-GB"/>
         </w:rPr>
-        <w:t xml:space="preserve"> transfer function, also in this case, was added in order to simulate a realistic behaviour of the braking system.</w:t>
+        <w:t xml:space="preserve"> transfer function, also in this case, was added </w:t>
+      </w:r>
+      <w:proofErr w:type="gramStart"/>
+      <w:r>
+        <w:rPr>
+          <w:lang w:val="en-GB"/>
+        </w:rPr>
+        <w:t>in order to</w:t>
+      </w:r>
+      <w:proofErr w:type="gramEnd"/>
+      <w:r>
+        <w:rPr>
+          <w:lang w:val="en-GB"/>
+        </w:rPr>
+        <w:t xml:space="preserve"> simulate a realistic behaviour of the braking system.</w:t>
       </w:r>
     </w:p>
     <w:p>
@@ -2066,12 +2178,21 @@
         </w:rPr>
         <w:t xml:space="preserve">aerodynamic drag, which can be seen in </w:t>
       </w:r>
+      <w:proofErr w:type="gramStart"/>
       <w:r>
         <w:rPr>
           <w:highlight w:val="yellow"/>
           <w:lang w:val="en-GB"/>
         </w:rPr>
-        <w:t>Fig  1b and 1d</w:t>
+        <w:t>Fig  1</w:t>
+      </w:r>
+      <w:proofErr w:type="gramEnd"/>
+      <w:r>
+        <w:rPr>
+          <w:highlight w:val="yellow"/>
+          <w:lang w:val="en-GB"/>
+        </w:rPr>
+        <w:t>b and 1d</w:t>
       </w:r>
       <w:r>
         <w:rPr>
@@ -2193,7 +2314,6 @@
           </w:tcPr>
           <w:p>
             <w:pPr>
-              <w:jc w:val="center"/>
               <w:rPr>
                 <w:lang w:val="en-GB"/>
               </w:rPr>
@@ -2212,7 +2332,6 @@
           </w:tcPr>
           <w:p>
             <w:pPr>
-              <w:jc w:val="center"/>
               <w:cnfStyle w:val="000000100000" w:firstRow="0" w:lastRow="0" w:firstColumn="0" w:lastColumn="0" w:oddVBand="0" w:evenVBand="0" w:oddHBand="1" w:evenHBand="0" w:firstRowFirstColumn="0" w:firstRowLastColumn="0" w:lastRowFirstColumn="0" w:lastRowLastColumn="0"/>
               <w:rPr>
                 <w:lang w:val="en-GB"/>
@@ -2235,7 +2354,6 @@
           </w:tcPr>
           <w:p>
             <w:pPr>
-              <w:jc w:val="center"/>
               <w:rPr>
                 <w:lang w:val="en-GB"/>
               </w:rPr>
@@ -2254,7 +2372,6 @@
           </w:tcPr>
           <w:p>
             <w:pPr>
-              <w:jc w:val="center"/>
               <w:cnfStyle w:val="000000000000" w:firstRow="0" w:lastRow="0" w:firstColumn="0" w:lastColumn="0" w:oddVBand="0" w:evenVBand="0" w:oddHBand="0" w:evenHBand="0" w:firstRowFirstColumn="0" w:firstRowLastColumn="0" w:lastRowFirstColumn="0" w:lastRowLastColumn="0"/>
               <w:rPr>
                 <w:lang w:val="en-GB"/>
@@ -2280,7 +2397,6 @@
           </w:tcPr>
           <w:p>
             <w:pPr>
-              <w:jc w:val="center"/>
               <w:rPr>
                 <w:lang w:val="en-GB"/>
               </w:rPr>
@@ -2299,7 +2415,6 @@
           </w:tcPr>
           <w:p>
             <w:pPr>
-              <w:jc w:val="center"/>
               <w:cnfStyle w:val="000000100000" w:firstRow="0" w:lastRow="0" w:firstColumn="0" w:lastColumn="0" w:oddVBand="0" w:evenVBand="0" w:oddHBand="1" w:evenHBand="0" w:firstRowFirstColumn="0" w:firstRowLastColumn="0" w:lastRowFirstColumn="0" w:lastRowLastColumn="0"/>
               <w:rPr>
                 <w:lang w:val="en-GB"/>
@@ -2322,7 +2437,6 @@
           </w:tcPr>
           <w:p>
             <w:pPr>
-              <w:jc w:val="center"/>
               <w:rPr>
                 <w:lang w:val="en-GB"/>
               </w:rPr>
@@ -2341,7 +2455,6 @@
           </w:tcPr>
           <w:p>
             <w:pPr>
-              <w:jc w:val="center"/>
               <w:cnfStyle w:val="000000000000" w:firstRow="0" w:lastRow="0" w:firstColumn="0" w:lastColumn="0" w:oddVBand="0" w:evenVBand="0" w:oddHBand="0" w:evenHBand="0" w:firstRowFirstColumn="0" w:firstRowLastColumn="0" w:lastRowFirstColumn="0" w:lastRowLastColumn="0"/>
               <w:rPr>
                 <w:lang w:val="en-GB"/>
@@ -2364,6 +2477,942 @@
         </w:rPr>
       </w:pPr>
     </w:p>
+    <w:p>
+      <w:pPr>
+        <w:pStyle w:val="Didascalia"/>
+        <w:keepNext/>
+        <w:rPr>
+          <w:lang w:val="en-GB"/>
+        </w:rPr>
+      </w:pPr>
+      <w:r>
+        <w:rPr>
+          <w:lang w:val="en-GB"/>
+        </w:rPr>
+        <w:t xml:space="preserve">Table </w:t>
+      </w:r>
+      <w:r>
+        <w:t>3</w:t>
+      </w:r>
+      <w:r>
+        <w:rPr>
+          <w:lang w:val="en-GB"/>
+        </w:rPr>
+        <w:t xml:space="preserve"> </w:t>
+      </w:r>
+      <w:r>
+        <w:rPr>
+          <w:lang w:val="en-GB"/>
+        </w:rPr>
+        <w:t>–</w:t>
+      </w:r>
+      <w:r>
+        <w:rPr>
+          <w:lang w:val="en-GB"/>
+        </w:rPr>
+        <w:t xml:space="preserve"> </w:t>
+      </w:r>
+      <w:r>
+        <w:rPr>
+          <w:lang w:val="en-GB"/>
+        </w:rPr>
+        <w:t>Energy</w:t>
+      </w:r>
+      <w:r>
+        <w:rPr>
+          <w:lang w:val="en-GB"/>
+        </w:rPr>
+        <w:t xml:space="preserve"> Losses</w:t>
+      </w:r>
+    </w:p>
+    <w:tbl>
+      <w:tblPr>
+        <w:tblStyle w:val="Tabellasemplice4"/>
+        <w:tblW w:w="0" w:type="auto"/>
+        <w:tblInd w:w="-856" w:type="dxa"/>
+        <w:tblBorders>
+          <w:top w:val="single" w:sz="4" w:space="0" w:color="auto"/>
+          <w:left w:val="single" w:sz="4" w:space="0" w:color="auto"/>
+          <w:bottom w:val="single" w:sz="4" w:space="0" w:color="auto"/>
+          <w:right w:val="single" w:sz="4" w:space="0" w:color="auto"/>
+          <w:insideH w:val="single" w:sz="4" w:space="0" w:color="auto"/>
+          <w:insideV w:val="single" w:sz="4" w:space="0" w:color="auto"/>
+        </w:tblBorders>
+        <w:tblLook w:val="04A0" w:firstRow="1" w:lastRow="0" w:firstColumn="1" w:lastColumn="0" w:noHBand="0" w:noVBand="1"/>
+      </w:tblPr>
+      <w:tblGrid>
+        <w:gridCol w:w="35"/>
+        <w:gridCol w:w="1187"/>
+        <w:gridCol w:w="830"/>
+        <w:gridCol w:w="718"/>
+        <w:gridCol w:w="830"/>
+        <w:gridCol w:w="830"/>
+        <w:gridCol w:w="881"/>
+      </w:tblGrid>
+      <w:tr>
+        <w:trPr>
+          <w:cnfStyle w:val="100000000000" w:firstRow="1" w:lastRow="0" w:firstColumn="0" w:lastColumn="0" w:oddVBand="0" w:evenVBand="0" w:oddHBand="0" w:evenHBand="0" w:firstRowFirstColumn="0" w:firstRowLastColumn="0" w:lastRowFirstColumn="0" w:lastRowLastColumn="0"/>
+          <w:trHeight w:val="799"/>
+        </w:trPr>
+        <w:tc>
+          <w:tcPr>
+            <w:cnfStyle w:val="001000000000" w:firstRow="0" w:lastRow="0" w:firstColumn="1" w:lastColumn="0" w:oddVBand="0" w:evenVBand="0" w:oddHBand="0" w:evenHBand="0" w:firstRowFirstColumn="0" w:firstRowLastColumn="0" w:lastRowFirstColumn="0" w:lastRowLastColumn="0"/>
+            <w:tcW w:w="1397" w:type="dxa"/>
+            <w:gridSpan w:val="2"/>
+            <w:tcBorders>
+              <w:tl2br w:val="single" w:sz="4" w:space="0" w:color="auto"/>
+            </w:tcBorders>
+          </w:tcPr>
+          <w:p>
+            <w:pPr>
+              <w:rPr>
+                <w:b w:val="0"/>
+                <w:bCs w:val="0"/>
+                <w:lang w:val="en-GB"/>
+              </w:rPr>
+            </w:pPr>
+            <w:r>
+              <w:rPr>
+                <w:lang w:val="en-GB"/>
+              </w:rPr>
+              <w:t xml:space="preserve">    </w:t>
+            </w:r>
+            <w:r>
+              <w:rPr>
+                <w:lang w:val="en-GB"/>
+              </w:rPr>
+              <w:t xml:space="preserve">   </w:t>
+            </w:r>
+            <w:r>
+              <w:rPr>
+                <w:lang w:val="en-GB"/>
+              </w:rPr>
+              <w:t xml:space="preserve">  </w:t>
+            </w:r>
+            <w:r>
+              <w:rPr>
+                <w:lang w:val="en-GB"/>
+              </w:rPr>
+              <w:t>E</w:t>
+            </w:r>
+            <w:r>
+              <w:rPr>
+                <w:lang w:val="en-GB"/>
+              </w:rPr>
+              <w:t xml:space="preserve"> </w:t>
+            </w:r>
+            <w:r>
+              <w:rPr>
+                <w:lang w:val="en-GB"/>
+              </w:rPr>
+              <w:t xml:space="preserve">loss    </w:t>
+            </w:r>
+          </w:p>
+          <w:p>
+            <w:pPr>
+              <w:rPr>
+                <w:b w:val="0"/>
+                <w:bCs w:val="0"/>
+                <w:lang w:val="en-GB"/>
+              </w:rPr>
+            </w:pPr>
+            <w:r>
+              <w:rPr>
+                <w:lang w:val="en-GB"/>
+              </w:rPr>
+              <w:t xml:space="preserve">  </w:t>
+            </w:r>
+            <w:r>
+              <w:rPr>
+                <w:lang w:val="en-GB"/>
+              </w:rPr>
+              <w:t xml:space="preserve"> </w:t>
+            </w:r>
+            <w:r>
+              <w:rPr>
+                <w:lang w:val="en-GB"/>
+              </w:rPr>
+              <w:t xml:space="preserve"> </w:t>
+            </w:r>
+            <w:r>
+              <w:rPr>
+                <w:lang w:val="en-GB"/>
+              </w:rPr>
+              <w:t xml:space="preserve">      </w:t>
+            </w:r>
+            <w:r>
+              <w:rPr>
+                <w:lang w:val="en-GB"/>
+              </w:rPr>
+              <w:t>[</w:t>
+            </w:r>
+            <w:proofErr w:type="spellStart"/>
+            <w:r>
+              <w:rPr>
+                <w:lang w:val="en-GB"/>
+              </w:rPr>
+              <w:t>Wh</w:t>
+            </w:r>
+            <w:proofErr w:type="spellEnd"/>
+            <w:r>
+              <w:rPr>
+                <w:lang w:val="en-GB"/>
+              </w:rPr>
+              <w:t>]</w:t>
+            </w:r>
+            <w:r>
+              <w:rPr>
+                <w:lang w:val="en-GB"/>
+              </w:rPr>
+              <w:br/>
+              <w:t>Test</w:t>
+            </w:r>
+            <w:r>
+              <w:rPr>
+                <w:lang w:val="en-GB"/>
+              </w:rPr>
+              <w:t xml:space="preserve"> [km/h]</w:t>
+            </w:r>
+          </w:p>
+        </w:tc>
+        <w:tc>
+          <w:tcPr>
+            <w:tcW w:w="794" w:type="dxa"/>
+          </w:tcPr>
+          <w:p>
+            <w:pPr>
+              <w:cnfStyle w:val="100000000000" w:firstRow="1" w:lastRow="0" w:firstColumn="0" w:lastColumn="0" w:oddVBand="0" w:evenVBand="0" w:oddHBand="0" w:evenHBand="0" w:firstRowFirstColumn="0" w:firstRowLastColumn="0" w:lastRowFirstColumn="0" w:lastRowLastColumn="0"/>
+              <w:rPr>
+                <w:lang w:val="en-GB"/>
+              </w:rPr>
+            </w:pPr>
+            <w:r>
+              <w:rPr>
+                <w:lang w:val="en-GB"/>
+              </w:rPr>
+              <w:t>Aero</w:t>
+            </w:r>
+            <w:r>
+              <w:rPr>
+                <w:lang w:val="en-GB"/>
+              </w:rPr>
+              <w:br/>
+              <w:t>Drag</w:t>
+            </w:r>
+          </w:p>
+        </w:tc>
+        <w:tc>
+          <w:tcPr>
+            <w:tcW w:w="689" w:type="dxa"/>
+          </w:tcPr>
+          <w:p>
+            <w:pPr>
+              <w:cnfStyle w:val="100000000000" w:firstRow="1" w:lastRow="0" w:firstColumn="0" w:lastColumn="0" w:oddVBand="0" w:evenVBand="0" w:oddHBand="0" w:evenHBand="0" w:firstRowFirstColumn="0" w:firstRowLastColumn="0" w:lastRowFirstColumn="0" w:lastRowLastColumn="0"/>
+              <w:rPr>
+                <w:lang w:val="en-GB"/>
+              </w:rPr>
+            </w:pPr>
+            <w:r>
+              <w:rPr>
+                <w:lang w:val="en-GB"/>
+              </w:rPr>
+              <w:t>Long</w:t>
+            </w:r>
+            <w:r>
+              <w:rPr>
+                <w:lang w:val="en-GB"/>
+              </w:rPr>
+              <w:br/>
+              <w:t>Slip</w:t>
+            </w:r>
+          </w:p>
+        </w:tc>
+        <w:tc>
+          <w:tcPr>
+            <w:tcW w:w="0" w:type="auto"/>
+          </w:tcPr>
+          <w:p>
+            <w:pPr>
+              <w:cnfStyle w:val="100000000000" w:firstRow="1" w:lastRow="0" w:firstColumn="0" w:lastColumn="0" w:oddVBand="0" w:evenVBand="0" w:oddHBand="0" w:evenHBand="0" w:firstRowFirstColumn="0" w:firstRowLastColumn="0" w:lastRowFirstColumn="0" w:lastRowLastColumn="0"/>
+              <w:rPr>
+                <w:lang w:val="en-GB"/>
+              </w:rPr>
+            </w:pPr>
+            <w:proofErr w:type="spellStart"/>
+            <w:r>
+              <w:rPr>
+                <w:lang w:val="en-GB"/>
+              </w:rPr>
+              <w:t>Ptrain</w:t>
+            </w:r>
+            <w:proofErr w:type="spellEnd"/>
+          </w:p>
+        </w:tc>
+        <w:tc>
+          <w:tcPr>
+            <w:tcW w:w="0" w:type="auto"/>
+          </w:tcPr>
+          <w:p>
+            <w:pPr>
+              <w:cnfStyle w:val="100000000000" w:firstRow="1" w:lastRow="0" w:firstColumn="0" w:lastColumn="0" w:oddVBand="0" w:evenVBand="0" w:oddHBand="0" w:evenHBand="0" w:firstRowFirstColumn="0" w:firstRowLastColumn="0" w:lastRowFirstColumn="0" w:lastRowLastColumn="0"/>
+              <w:rPr>
+                <w:lang w:val="en-GB"/>
+              </w:rPr>
+            </w:pPr>
+            <w:r>
+              <w:rPr>
+                <w:lang w:val="en-GB"/>
+              </w:rPr>
+              <w:t>Roll</w:t>
+            </w:r>
+            <w:r>
+              <w:rPr>
+                <w:lang w:val="en-GB"/>
+              </w:rPr>
+              <w:br/>
+              <w:t>Res</w:t>
+            </w:r>
+          </w:p>
+        </w:tc>
+        <w:tc>
+          <w:tcPr>
+            <w:tcW w:w="0" w:type="auto"/>
+          </w:tcPr>
+          <w:p>
+            <w:pPr>
+              <w:cnfStyle w:val="100000000000" w:firstRow="1" w:lastRow="0" w:firstColumn="0" w:lastColumn="0" w:oddVBand="0" w:evenVBand="0" w:oddHBand="0" w:evenHBand="0" w:firstRowFirstColumn="0" w:firstRowLastColumn="0" w:lastRowFirstColumn="0" w:lastRowLastColumn="0"/>
+              <w:rPr>
+                <w:lang w:val="en-GB"/>
+              </w:rPr>
+            </w:pPr>
+            <w:proofErr w:type="spellStart"/>
+            <w:r>
+              <w:rPr>
+                <w:lang w:val="en-GB"/>
+              </w:rPr>
+              <w:t>Transm</w:t>
+            </w:r>
+            <w:proofErr w:type="spellEnd"/>
+          </w:p>
+        </w:tc>
+      </w:tr>
+      <w:tr>
+        <w:trPr>
+          <w:gridBefore w:val="1"/>
+          <w:cnfStyle w:val="000000100000" w:firstRow="0" w:lastRow="0" w:firstColumn="0" w:lastColumn="0" w:oddVBand="0" w:evenVBand="0" w:oddHBand="1" w:evenHBand="0" w:firstRowFirstColumn="0" w:firstRowLastColumn="0" w:lastRowFirstColumn="0" w:lastRowLastColumn="0"/>
+          <w:wBefore w:w="284" w:type="dxa"/>
+          <w:trHeight w:val="407"/>
+        </w:trPr>
+        <w:tc>
+          <w:tcPr>
+            <w:cnfStyle w:val="001000000000" w:firstRow="0" w:lastRow="0" w:firstColumn="1" w:lastColumn="0" w:oddVBand="0" w:evenVBand="0" w:oddHBand="0" w:evenHBand="0" w:firstRowFirstColumn="0" w:firstRowLastColumn="0" w:lastRowFirstColumn="0" w:lastRowLastColumn="0"/>
+            <w:tcW w:w="0" w:type="auto"/>
+          </w:tcPr>
+          <w:p>
+            <w:pPr>
+              <w:rPr>
+                <w:lang w:val="en-GB"/>
+              </w:rPr>
+            </w:pPr>
+            <w:r>
+              <w:rPr>
+                <w:lang w:val="en-GB"/>
+              </w:rPr>
+              <w:t>0-50</w:t>
+            </w:r>
+          </w:p>
+        </w:tc>
+        <w:tc>
+          <w:tcPr>
+            <w:tcW w:w="794" w:type="dxa"/>
+          </w:tcPr>
+          <w:p>
+            <w:pPr>
+              <w:cnfStyle w:val="000000100000" w:firstRow="0" w:lastRow="0" w:firstColumn="0" w:lastColumn="0" w:oddVBand="0" w:evenVBand="0" w:oddHBand="1" w:evenHBand="0" w:firstRowFirstColumn="0" w:firstRowLastColumn="0" w:lastRowFirstColumn="0" w:lastRowLastColumn="0"/>
+              <w:rPr>
+                <w:lang w:val="en-GB"/>
+              </w:rPr>
+            </w:pPr>
+            <w:r>
+              <w:rPr>
+                <w:lang w:val="en-GB"/>
+              </w:rPr>
+              <w:t>0.22</w:t>
+            </w:r>
+          </w:p>
+        </w:tc>
+        <w:tc>
+          <w:tcPr>
+            <w:tcW w:w="689" w:type="dxa"/>
+          </w:tcPr>
+          <w:p>
+            <w:pPr>
+              <w:cnfStyle w:val="000000100000" w:firstRow="0" w:lastRow="0" w:firstColumn="0" w:lastColumn="0" w:oddVBand="0" w:evenVBand="0" w:oddHBand="1" w:evenHBand="0" w:firstRowFirstColumn="0" w:firstRowLastColumn="0" w:lastRowFirstColumn="0" w:lastRowLastColumn="0"/>
+              <w:rPr>
+                <w:lang w:val="en-GB"/>
+              </w:rPr>
+            </w:pPr>
+            <w:r>
+              <w:rPr>
+                <w:lang w:val="en-GB"/>
+              </w:rPr>
+              <w:t>5.27</w:t>
+            </w:r>
+          </w:p>
+        </w:tc>
+        <w:tc>
+          <w:tcPr>
+            <w:tcW w:w="0" w:type="auto"/>
+          </w:tcPr>
+          <w:p>
+            <w:pPr>
+              <w:cnfStyle w:val="000000100000" w:firstRow="0" w:lastRow="0" w:firstColumn="0" w:lastColumn="0" w:oddVBand="0" w:evenVBand="0" w:oddHBand="1" w:evenHBand="0" w:firstRowFirstColumn="0" w:firstRowLastColumn="0" w:lastRowFirstColumn="0" w:lastRowLastColumn="0"/>
+              <w:rPr>
+                <w:lang w:val="en-GB"/>
+              </w:rPr>
+            </w:pPr>
+            <w:r>
+              <w:rPr>
+                <w:lang w:val="en-GB"/>
+              </w:rPr>
+              <w:t>6.00</w:t>
+            </w:r>
+          </w:p>
+        </w:tc>
+        <w:tc>
+          <w:tcPr>
+            <w:tcW w:w="0" w:type="auto"/>
+          </w:tcPr>
+          <w:p>
+            <w:pPr>
+              <w:cnfStyle w:val="000000100000" w:firstRow="0" w:lastRow="0" w:firstColumn="0" w:lastColumn="0" w:oddVBand="0" w:evenVBand="0" w:oddHBand="1" w:evenHBand="0" w:firstRowFirstColumn="0" w:firstRowLastColumn="0" w:lastRowFirstColumn="0" w:lastRowLastColumn="0"/>
+              <w:rPr>
+                <w:lang w:val="en-GB"/>
+              </w:rPr>
+            </w:pPr>
+            <w:r>
+              <w:rPr>
+                <w:lang w:val="en-GB"/>
+              </w:rPr>
+              <w:t>0.89</w:t>
+            </w:r>
+          </w:p>
+        </w:tc>
+        <w:tc>
+          <w:tcPr>
+            <w:tcW w:w="0" w:type="auto"/>
+          </w:tcPr>
+          <w:p>
+            <w:pPr>
+              <w:cnfStyle w:val="000000100000" w:firstRow="0" w:lastRow="0" w:firstColumn="0" w:lastColumn="0" w:oddVBand="0" w:evenVBand="0" w:oddHBand="1" w:evenHBand="0" w:firstRowFirstColumn="0" w:firstRowLastColumn="0" w:lastRowFirstColumn="0" w:lastRowLastColumn="0"/>
+              <w:rPr>
+                <w:lang w:val="en-GB"/>
+              </w:rPr>
+            </w:pPr>
+            <w:r>
+              <w:rPr>
+                <w:lang w:val="en-GB"/>
+              </w:rPr>
+              <w:t>2.70</w:t>
+            </w:r>
+          </w:p>
+        </w:tc>
+      </w:tr>
+      <w:tr>
+        <w:trPr>
+          <w:gridBefore w:val="1"/>
+          <w:wBefore w:w="284" w:type="dxa"/>
+          <w:trHeight w:val="391"/>
+        </w:trPr>
+        <w:tc>
+          <w:tcPr>
+            <w:cnfStyle w:val="001000000000" w:firstRow="0" w:lastRow="0" w:firstColumn="1" w:lastColumn="0" w:oddVBand="0" w:evenVBand="0" w:oddHBand="0" w:evenHBand="0" w:firstRowFirstColumn="0" w:firstRowLastColumn="0" w:lastRowFirstColumn="0" w:lastRowLastColumn="0"/>
+            <w:tcW w:w="0" w:type="auto"/>
+          </w:tcPr>
+          <w:p>
+            <w:pPr>
+              <w:rPr>
+                <w:lang w:val="en-GB"/>
+              </w:rPr>
+            </w:pPr>
+            <w:r>
+              <w:rPr>
+                <w:lang w:val="en-GB"/>
+              </w:rPr>
+              <w:t>0-100</w:t>
+            </w:r>
+          </w:p>
+        </w:tc>
+        <w:tc>
+          <w:tcPr>
+            <w:tcW w:w="794" w:type="dxa"/>
+          </w:tcPr>
+          <w:p>
+            <w:pPr>
+              <w:cnfStyle w:val="000000000000" w:firstRow="0" w:lastRow="0" w:firstColumn="0" w:lastColumn="0" w:oddVBand="0" w:evenVBand="0" w:oddHBand="0" w:evenHBand="0" w:firstRowFirstColumn="0" w:firstRowLastColumn="0" w:lastRowFirstColumn="0" w:lastRowLastColumn="0"/>
+              <w:rPr>
+                <w:lang w:val="en-GB"/>
+              </w:rPr>
+            </w:pPr>
+            <w:r>
+              <w:rPr>
+                <w:lang w:val="en-GB"/>
+              </w:rPr>
+              <w:t>5.16</w:t>
+            </w:r>
+          </w:p>
+        </w:tc>
+        <w:tc>
+          <w:tcPr>
+            <w:tcW w:w="689" w:type="dxa"/>
+          </w:tcPr>
+          <w:p>
+            <w:pPr>
+              <w:cnfStyle w:val="000000000000" w:firstRow="0" w:lastRow="0" w:firstColumn="0" w:lastColumn="0" w:oddVBand="0" w:evenVBand="0" w:oddHBand="0" w:evenHBand="0" w:firstRowFirstColumn="0" w:firstRowLastColumn="0" w:lastRowFirstColumn="0" w:lastRowLastColumn="0"/>
+              <w:rPr>
+                <w:lang w:val="en-GB"/>
+              </w:rPr>
+            </w:pPr>
+            <w:r>
+              <w:rPr>
+                <w:lang w:val="en-GB"/>
+              </w:rPr>
+              <w:t>14.24</w:t>
+            </w:r>
+          </w:p>
+        </w:tc>
+        <w:tc>
+          <w:tcPr>
+            <w:tcW w:w="0" w:type="auto"/>
+          </w:tcPr>
+          <w:p>
+            <w:pPr>
+              <w:cnfStyle w:val="000000000000" w:firstRow="0" w:lastRow="0" w:firstColumn="0" w:lastColumn="0" w:oddVBand="0" w:evenVBand="0" w:oddHBand="0" w:evenHBand="0" w:firstRowFirstColumn="0" w:firstRowLastColumn="0" w:lastRowFirstColumn="0" w:lastRowLastColumn="0"/>
+              <w:rPr>
+                <w:lang w:val="en-GB"/>
+              </w:rPr>
+            </w:pPr>
+            <w:r>
+              <w:rPr>
+                <w:lang w:val="en-GB"/>
+              </w:rPr>
+              <w:t>25.04</w:t>
+            </w:r>
+          </w:p>
+        </w:tc>
+        <w:tc>
+          <w:tcPr>
+            <w:tcW w:w="0" w:type="auto"/>
+          </w:tcPr>
+          <w:p>
+            <w:pPr>
+              <w:cnfStyle w:val="000000000000" w:firstRow="0" w:lastRow="0" w:firstColumn="0" w:lastColumn="0" w:oddVBand="0" w:evenVBand="0" w:oddHBand="0" w:evenHBand="0" w:firstRowFirstColumn="0" w:firstRowLastColumn="0" w:lastRowFirstColumn="0" w:lastRowLastColumn="0"/>
+              <w:rPr>
+                <w:lang w:val="en-GB"/>
+              </w:rPr>
+            </w:pPr>
+            <w:r>
+              <w:rPr>
+                <w:lang w:val="en-GB"/>
+              </w:rPr>
+              <w:t>5.77</w:t>
+            </w:r>
+          </w:p>
+        </w:tc>
+        <w:tc>
+          <w:tcPr>
+            <w:tcW w:w="0" w:type="auto"/>
+          </w:tcPr>
+          <w:p>
+            <w:pPr>
+              <w:cnfStyle w:val="000000000000" w:firstRow="0" w:lastRow="0" w:firstColumn="0" w:lastColumn="0" w:oddVBand="0" w:evenVBand="0" w:oddHBand="0" w:evenHBand="0" w:firstRowFirstColumn="0" w:firstRowLastColumn="0" w:lastRowFirstColumn="0" w:lastRowLastColumn="0"/>
+              <w:rPr>
+                <w:lang w:val="en-GB"/>
+              </w:rPr>
+            </w:pPr>
+            <w:r>
+              <w:rPr>
+                <w:lang w:val="en-GB"/>
+              </w:rPr>
+              <w:t>11.27</w:t>
+            </w:r>
+          </w:p>
+        </w:tc>
+      </w:tr>
+      <w:tr>
+        <w:trPr>
+          <w:gridBefore w:val="1"/>
+          <w:cnfStyle w:val="000000100000" w:firstRow="0" w:lastRow="0" w:firstColumn="0" w:lastColumn="0" w:oddVBand="0" w:evenVBand="0" w:oddHBand="1" w:evenHBand="0" w:firstRowFirstColumn="0" w:firstRowLastColumn="0" w:lastRowFirstColumn="0" w:lastRowLastColumn="0"/>
+          <w:wBefore w:w="284" w:type="dxa"/>
+          <w:trHeight w:val="407"/>
+        </w:trPr>
+        <w:tc>
+          <w:tcPr>
+            <w:cnfStyle w:val="001000000000" w:firstRow="0" w:lastRow="0" w:firstColumn="1" w:lastColumn="0" w:oddVBand="0" w:evenVBand="0" w:oddHBand="0" w:evenHBand="0" w:firstRowFirstColumn="0" w:firstRowLastColumn="0" w:lastRowFirstColumn="0" w:lastRowLastColumn="0"/>
+            <w:tcW w:w="0" w:type="auto"/>
+          </w:tcPr>
+          <w:p>
+            <w:pPr>
+              <w:rPr>
+                <w:lang w:val="en-GB"/>
+              </w:rPr>
+            </w:pPr>
+            <w:r>
+              <w:rPr>
+                <w:lang w:val="en-GB"/>
+              </w:rPr>
+              <w:t xml:space="preserve">40-70 </w:t>
+            </w:r>
+          </w:p>
+        </w:tc>
+        <w:tc>
+          <w:tcPr>
+            <w:tcW w:w="794" w:type="dxa"/>
+          </w:tcPr>
+          <w:p>
+            <w:pPr>
+              <w:cnfStyle w:val="000000100000" w:firstRow="0" w:lastRow="0" w:firstColumn="0" w:lastColumn="0" w:oddVBand="0" w:evenVBand="0" w:oddHBand="1" w:evenHBand="0" w:firstRowFirstColumn="0" w:firstRowLastColumn="0" w:lastRowFirstColumn="0" w:lastRowLastColumn="0"/>
+              <w:rPr>
+                <w:lang w:val="en-GB"/>
+              </w:rPr>
+            </w:pPr>
+            <w:r>
+              <w:rPr>
+                <w:lang w:val="en-GB"/>
+              </w:rPr>
+              <w:t>0.81</w:t>
+            </w:r>
+          </w:p>
+        </w:tc>
+        <w:tc>
+          <w:tcPr>
+            <w:tcW w:w="689" w:type="dxa"/>
+          </w:tcPr>
+          <w:p>
+            <w:pPr>
+              <w:cnfStyle w:val="000000100000" w:firstRow="0" w:lastRow="0" w:firstColumn="0" w:lastColumn="0" w:oddVBand="0" w:evenVBand="0" w:oddHBand="1" w:evenHBand="0" w:firstRowFirstColumn="0" w:firstRowLastColumn="0" w:lastRowFirstColumn="0" w:lastRowLastColumn="0"/>
+              <w:rPr>
+                <w:lang w:val="en-GB"/>
+              </w:rPr>
+            </w:pPr>
+            <w:r>
+              <w:rPr>
+                <w:lang w:val="en-GB"/>
+              </w:rPr>
+              <w:t>5.37</w:t>
+            </w:r>
+          </w:p>
+        </w:tc>
+        <w:tc>
+          <w:tcPr>
+            <w:tcW w:w="0" w:type="auto"/>
+          </w:tcPr>
+          <w:p>
+            <w:pPr>
+              <w:cnfStyle w:val="000000100000" w:firstRow="0" w:lastRow="0" w:firstColumn="0" w:lastColumn="0" w:oddVBand="0" w:evenVBand="0" w:oddHBand="1" w:evenHBand="0" w:firstRowFirstColumn="0" w:firstRowLastColumn="0" w:lastRowFirstColumn="0" w:lastRowLastColumn="0"/>
+              <w:rPr>
+                <w:lang w:val="en-GB"/>
+              </w:rPr>
+            </w:pPr>
+            <w:r>
+              <w:rPr>
+                <w:lang w:val="en-GB"/>
+              </w:rPr>
+              <w:t>8.04</w:t>
+            </w:r>
+          </w:p>
+        </w:tc>
+        <w:tc>
+          <w:tcPr>
+            <w:tcW w:w="0" w:type="auto"/>
+          </w:tcPr>
+          <w:p>
+            <w:pPr>
+              <w:cnfStyle w:val="000000100000" w:firstRow="0" w:lastRow="0" w:firstColumn="0" w:lastColumn="0" w:oddVBand="0" w:evenVBand="0" w:oddHBand="1" w:evenHBand="0" w:firstRowFirstColumn="0" w:firstRowLastColumn="0" w:lastRowFirstColumn="0" w:lastRowLastColumn="0"/>
+              <w:rPr>
+                <w:lang w:val="en-GB"/>
+              </w:rPr>
+            </w:pPr>
+            <w:r>
+              <w:rPr>
+                <w:lang w:val="en-GB"/>
+              </w:rPr>
+              <w:t>1.43</w:t>
+            </w:r>
+          </w:p>
+        </w:tc>
+        <w:tc>
+          <w:tcPr>
+            <w:tcW w:w="0" w:type="auto"/>
+          </w:tcPr>
+          <w:p>
+            <w:pPr>
+              <w:cnfStyle w:val="000000100000" w:firstRow="0" w:lastRow="0" w:firstColumn="0" w:lastColumn="0" w:oddVBand="0" w:evenVBand="0" w:oddHBand="1" w:evenHBand="0" w:firstRowFirstColumn="0" w:firstRowLastColumn="0" w:lastRowFirstColumn="0" w:lastRowLastColumn="0"/>
+              <w:rPr>
+                <w:lang w:val="en-GB"/>
+              </w:rPr>
+            </w:pPr>
+            <w:r>
+              <w:rPr>
+                <w:lang w:val="en-GB"/>
+              </w:rPr>
+              <w:t>3.62</w:t>
+            </w:r>
+          </w:p>
+        </w:tc>
+      </w:tr>
+      <w:tr>
+        <w:trPr>
+          <w:gridBefore w:val="1"/>
+          <w:wBefore w:w="284" w:type="dxa"/>
+          <w:trHeight w:val="407"/>
+        </w:trPr>
+        <w:tc>
+          <w:tcPr>
+            <w:cnfStyle w:val="001000000000" w:firstRow="0" w:lastRow="0" w:firstColumn="1" w:lastColumn="0" w:oddVBand="0" w:evenVBand="0" w:oddHBand="0" w:evenHBand="0" w:firstRowFirstColumn="0" w:firstRowLastColumn="0" w:lastRowFirstColumn="0" w:lastRowLastColumn="0"/>
+            <w:tcW w:w="0" w:type="auto"/>
+          </w:tcPr>
+          <w:p>
+            <w:pPr>
+              <w:rPr>
+                <w:lang w:val="en-GB"/>
+              </w:rPr>
+            </w:pPr>
+            <w:r>
+              <w:rPr>
+                <w:lang w:val="en-GB"/>
+              </w:rPr>
+              <w:t>80-120</w:t>
+            </w:r>
+          </w:p>
+        </w:tc>
+        <w:tc>
+          <w:tcPr>
+            <w:tcW w:w="794" w:type="dxa"/>
+          </w:tcPr>
+          <w:p>
+            <w:pPr>
+              <w:cnfStyle w:val="000000000000" w:firstRow="0" w:lastRow="0" w:firstColumn="0" w:lastColumn="0" w:oddVBand="0" w:evenVBand="0" w:oddHBand="0" w:evenHBand="0" w:firstRowFirstColumn="0" w:firstRowLastColumn="0" w:lastRowFirstColumn="0" w:lastRowLastColumn="0"/>
+              <w:rPr>
+                <w:lang w:val="en-GB"/>
+              </w:rPr>
+            </w:pPr>
+            <w:r>
+              <w:rPr>
+                <w:lang w:val="en-GB"/>
+              </w:rPr>
+              <w:t>11.88</w:t>
+            </w:r>
+          </w:p>
+        </w:tc>
+        <w:tc>
+          <w:tcPr>
+            <w:tcW w:w="689" w:type="dxa"/>
+          </w:tcPr>
+          <w:p>
+            <w:pPr>
+              <w:cnfStyle w:val="000000000000" w:firstRow="0" w:lastRow="0" w:firstColumn="0" w:lastColumn="0" w:oddVBand="0" w:evenVBand="0" w:oddHBand="0" w:evenHBand="0" w:firstRowFirstColumn="0" w:firstRowLastColumn="0" w:lastRowFirstColumn="0" w:lastRowLastColumn="0"/>
+              <w:rPr>
+                <w:lang w:val="en-GB"/>
+              </w:rPr>
+            </w:pPr>
+            <w:r>
+              <w:rPr>
+                <w:lang w:val="en-GB"/>
+              </w:rPr>
+              <w:t>5.62</w:t>
+            </w:r>
+          </w:p>
+        </w:tc>
+        <w:tc>
+          <w:tcPr>
+            <w:tcW w:w="0" w:type="auto"/>
+          </w:tcPr>
+          <w:p>
+            <w:pPr>
+              <w:cnfStyle w:val="000000000000" w:firstRow="0" w:lastRow="0" w:firstColumn="0" w:lastColumn="0" w:oddVBand="0" w:evenVBand="0" w:oddHBand="0" w:evenHBand="0" w:firstRowFirstColumn="0" w:firstRowLastColumn="0" w:lastRowFirstColumn="0" w:lastRowLastColumn="0"/>
+              <w:rPr>
+                <w:lang w:val="en-GB"/>
+              </w:rPr>
+            </w:pPr>
+            <w:r>
+              <w:rPr>
+                <w:lang w:val="en-GB"/>
+              </w:rPr>
+              <w:t>21.95</w:t>
+            </w:r>
+          </w:p>
+        </w:tc>
+        <w:tc>
+          <w:tcPr>
+            <w:tcW w:w="0" w:type="auto"/>
+          </w:tcPr>
+          <w:p>
+            <w:pPr>
+              <w:cnfStyle w:val="000000000000" w:firstRow="0" w:lastRow="0" w:firstColumn="0" w:lastColumn="0" w:oddVBand="0" w:evenVBand="0" w:oddHBand="0" w:evenHBand="0" w:firstRowFirstColumn="0" w:firstRowLastColumn="0" w:lastRowFirstColumn="0" w:lastRowLastColumn="0"/>
+              <w:rPr>
+                <w:lang w:val="en-GB"/>
+              </w:rPr>
+            </w:pPr>
+            <w:r>
+              <w:rPr>
+                <w:lang w:val="en-GB"/>
+              </w:rPr>
+              <w:t>8.88</w:t>
+            </w:r>
+          </w:p>
+        </w:tc>
+        <w:tc>
+          <w:tcPr>
+            <w:tcW w:w="0" w:type="auto"/>
+          </w:tcPr>
+          <w:p>
+            <w:pPr>
+              <w:cnfStyle w:val="000000000000" w:firstRow="0" w:lastRow="0" w:firstColumn="0" w:lastColumn="0" w:oddVBand="0" w:evenVBand="0" w:oddHBand="0" w:evenHBand="0" w:firstRowFirstColumn="0" w:firstRowLastColumn="0" w:lastRowFirstColumn="0" w:lastRowLastColumn="0"/>
+              <w:rPr>
+                <w:lang w:val="en-GB"/>
+              </w:rPr>
+            </w:pPr>
+            <w:r>
+              <w:rPr>
+                <w:lang w:val="en-GB"/>
+              </w:rPr>
+              <w:t>9.88</w:t>
+            </w:r>
+          </w:p>
+        </w:tc>
+      </w:tr>
+      <w:tr>
+        <w:trPr>
+          <w:gridBefore w:val="1"/>
+          <w:cnfStyle w:val="000000100000" w:firstRow="0" w:lastRow="0" w:firstColumn="0" w:lastColumn="0" w:oddVBand="0" w:evenVBand="0" w:oddHBand="1" w:evenHBand="0" w:firstRowFirstColumn="0" w:firstRowLastColumn="0" w:lastRowFirstColumn="0" w:lastRowLastColumn="0"/>
+          <w:wBefore w:w="284" w:type="dxa"/>
+          <w:trHeight w:val="407"/>
+        </w:trPr>
+        <w:tc>
+          <w:tcPr>
+            <w:cnfStyle w:val="001000000000" w:firstRow="0" w:lastRow="0" w:firstColumn="1" w:lastColumn="0" w:oddVBand="0" w:evenVBand="0" w:oddHBand="0" w:evenHBand="0" w:firstRowFirstColumn="0" w:firstRowLastColumn="0" w:lastRowFirstColumn="0" w:lastRowLastColumn="0"/>
+            <w:tcW w:w="0" w:type="auto"/>
+          </w:tcPr>
+          <w:p>
+            <w:pPr>
+              <w:rPr>
+                <w:lang w:val="en-GB"/>
+              </w:rPr>
+            </w:pPr>
+            <w:r>
+              <w:rPr>
+                <w:lang w:val="en-GB"/>
+              </w:rPr>
+              <w:t>0-</w:t>
+            </w:r>
+            <w:r>
+              <w:rPr>
+                <w:i/>
+                <w:iCs/>
+                <w:lang w:val="en-GB"/>
+              </w:rPr>
+              <w:t>top_speed</w:t>
+            </w:r>
+          </w:p>
+        </w:tc>
+        <w:tc>
+          <w:tcPr>
+            <w:tcW w:w="794" w:type="dxa"/>
+          </w:tcPr>
+          <w:p>
+            <w:pPr>
+              <w:cnfStyle w:val="000000100000" w:firstRow="0" w:lastRow="0" w:firstColumn="0" w:lastColumn="0" w:oddVBand="0" w:evenVBand="0" w:oddHBand="1" w:evenHBand="0" w:firstRowFirstColumn="0" w:firstRowLastColumn="0" w:lastRowFirstColumn="0" w:lastRowLastColumn="0"/>
+              <w:rPr>
+                <w:lang w:val="en-GB"/>
+              </w:rPr>
+            </w:pPr>
+            <w:r>
+              <w:rPr>
+                <w:lang w:val="en-GB"/>
+              </w:rPr>
+              <w:t>211.72</w:t>
+            </w:r>
+          </w:p>
+        </w:tc>
+        <w:tc>
+          <w:tcPr>
+            <w:tcW w:w="689" w:type="dxa"/>
+          </w:tcPr>
+          <w:p>
+            <w:pPr>
+              <w:cnfStyle w:val="000000100000" w:firstRow="0" w:lastRow="0" w:firstColumn="0" w:lastColumn="0" w:oddVBand="0" w:evenVBand="0" w:oddHBand="1" w:evenHBand="0" w:firstRowFirstColumn="0" w:firstRowLastColumn="0" w:lastRowFirstColumn="0" w:lastRowLastColumn="0"/>
+              <w:rPr>
+                <w:lang w:val="en-GB"/>
+              </w:rPr>
+            </w:pPr>
+            <w:r>
+              <w:rPr>
+                <w:lang w:val="en-GB"/>
+              </w:rPr>
+              <w:t>29.76</w:t>
+            </w:r>
+          </w:p>
+        </w:tc>
+        <w:tc>
+          <w:tcPr>
+            <w:tcW w:w="0" w:type="auto"/>
+          </w:tcPr>
+          <w:p>
+            <w:pPr>
+              <w:cnfStyle w:val="000000100000" w:firstRow="0" w:lastRow="0" w:firstColumn="0" w:lastColumn="0" w:oddVBand="0" w:evenVBand="0" w:oddHBand="1" w:evenHBand="0" w:firstRowFirstColumn="0" w:firstRowLastColumn="0" w:lastRowFirstColumn="0" w:lastRowLastColumn="0"/>
+              <w:rPr>
+                <w:lang w:val="en-GB"/>
+              </w:rPr>
+            </w:pPr>
+            <w:r>
+              <w:rPr>
+                <w:lang w:val="en-GB"/>
+              </w:rPr>
+              <w:t>130.40</w:t>
+            </w:r>
+          </w:p>
+        </w:tc>
+        <w:tc>
+          <w:tcPr>
+            <w:tcW w:w="0" w:type="auto"/>
+          </w:tcPr>
+          <w:p>
+            <w:pPr>
+              <w:cnfStyle w:val="000000100000" w:firstRow="0" w:lastRow="0" w:firstColumn="0" w:lastColumn="0" w:oddVBand="0" w:evenVBand="0" w:oddHBand="1" w:evenHBand="0" w:firstRowFirstColumn="0" w:firstRowLastColumn="0" w:lastRowFirstColumn="0" w:lastRowLastColumn="0"/>
+              <w:rPr>
+                <w:lang w:val="en-GB"/>
+              </w:rPr>
+            </w:pPr>
+            <w:r>
+              <w:rPr>
+                <w:lang w:val="en-GB"/>
+              </w:rPr>
+              <w:t>107.30</w:t>
+            </w:r>
+          </w:p>
+        </w:tc>
+        <w:tc>
+          <w:tcPr>
+            <w:tcW w:w="0" w:type="auto"/>
+          </w:tcPr>
+          <w:p>
+            <w:pPr>
+              <w:cnfStyle w:val="000000100000" w:firstRow="0" w:lastRow="0" w:firstColumn="0" w:lastColumn="0" w:oddVBand="0" w:evenVBand="0" w:oddHBand="1" w:evenHBand="0" w:firstRowFirstColumn="0" w:firstRowLastColumn="0" w:lastRowFirstColumn="0" w:lastRowLastColumn="0"/>
+              <w:rPr>
+                <w:lang w:val="en-GB"/>
+              </w:rPr>
+            </w:pPr>
+            <w:r>
+              <w:rPr>
+                <w:lang w:val="en-GB"/>
+              </w:rPr>
+              <w:t>58.68</w:t>
+            </w:r>
+          </w:p>
+        </w:tc>
+      </w:tr>
+    </w:tbl>
     <w:p>
       <w:pPr>
         <w:rPr>
@@ -2390,7 +3439,7 @@
 </file>
 
 <file path=word/endnotes.xml><?xml version="1.0" encoding="utf-8"?>
-<w:endnotes xmlns:wpc="http://schemas.microsoft.com/office/word/2010/wordprocessingCanvas" xmlns:cx="http://schemas.microsoft.com/office/drawing/2014/chartex" xmlns:cx1="http://schemas.microsoft.com/office/drawing/2015/9/8/chartex" xmlns:cx2="http://schemas.microsoft.com/office/drawing/2015/10/21/chartex" xmlns:cx3="http://schemas.microsoft.com/office/drawing/2016/5/9/chartex" xmlns:cx4="http://schemas.microsoft.com/office/drawing/2016/5/10/chartex" xmlns:cx5="http://schemas.microsoft.com/office/drawing/2016/5/11/chartex" xmlns:cx6="http://schemas.microsoft.com/office/drawing/2016/5/12/chartex" xmlns:cx7="http://schemas.microsoft.com/office/drawing/2016/5/13/chartex" xmlns:cx8="http://schemas.microsoft.com/office/drawing/2016/5/14/chartex" xmlns:mc="http://schemas.openxmlformats.org/markup-compatibility/2006" xmlns:aink="http://schemas.microsoft.com/office/drawing/2016/ink" xmlns:am3d="http://schemas.microsoft.com/office/drawing/2017/model3d" xmlns:o="urn:schemas-microsoft-com:office:office" xmlns:oel="http://schemas.microsoft.com/office/2019/extlst" xmlns:r="http://schemas.openxmlformats.org/officeDocument/2006/relationships" xmlns:m="http://schemas.openxmlformats.org/officeDocument/2006/math" xmlns:v="urn:schemas-microsoft-com:vml" xmlns:wp14="http://schemas.microsoft.com/office/word/2010/wordprocessingDrawing" xmlns:wp="http://schemas.openxmlformats.org/drawingml/2006/wordprocessingDrawing" xmlns:w10="urn:schemas-microsoft-com:office:word" xmlns:w="http://schemas.openxmlformats.org/wordprocessingml/2006/main" xmlns:w14="http://schemas.microsoft.com/office/word/2010/wordml" xmlns:w15="http://schemas.microsoft.com/office/word/2012/wordml" xmlns:w16cex="http://schemas.microsoft.com/office/word/2018/wordml/cex" xmlns:w16cid="http://schemas.microsoft.com/office/word/2016/wordml/cid" xmlns:w16="http://schemas.microsoft.com/office/word/2018/wordml" xmlns:w16du="http://schemas.microsoft.com/office/word/2023/wordml/word16du" xmlns:w16sdtdh="http://schemas.microsoft.com/office/word/2020/wordml/sdtdatahash" xmlns:w16se="http://schemas.microsoft.com/office/word/2015/wordml/symex" xmlns:wpg="http://schemas.microsoft.com/office/word/2010/wordprocessingGroup" xmlns:wpi="http://schemas.microsoft.com/office/word/2010/wordprocessingInk" xmlns:wne="http://schemas.microsoft.com/office/word/2006/wordml" xmlns:wps="http://schemas.microsoft.com/office/word/2010/wordprocessingShape" mc:Ignorable="w14 w15 w16se w16cid w16 w16cex w16sdtdh w16du wp14">
+<w:endnotes xmlns:wpc="http://schemas.microsoft.com/office/word/2010/wordprocessingCanvas" xmlns:cx="http://schemas.microsoft.com/office/drawing/2014/chartex" xmlns:cx1="http://schemas.microsoft.com/office/drawing/2015/9/8/chartex" xmlns:cx2="http://schemas.microsoft.com/office/drawing/2015/10/21/chartex" xmlns:cx3="http://schemas.microsoft.com/office/drawing/2016/5/9/chartex" xmlns:cx4="http://schemas.microsoft.com/office/drawing/2016/5/10/chartex" xmlns:cx5="http://schemas.microsoft.com/office/drawing/2016/5/11/chartex" xmlns:cx6="http://schemas.microsoft.com/office/drawing/2016/5/12/chartex" xmlns:cx7="http://schemas.microsoft.com/office/drawing/2016/5/13/chartex" xmlns:cx8="http://schemas.microsoft.com/office/drawing/2016/5/14/chartex" xmlns:mc="http://schemas.openxmlformats.org/markup-compatibility/2006" xmlns:aink="http://schemas.microsoft.com/office/drawing/2016/ink" xmlns:am3d="http://schemas.microsoft.com/office/drawing/2017/model3d" xmlns:o="urn:schemas-microsoft-com:office:office" xmlns:r="http://schemas.openxmlformats.org/officeDocument/2006/relationships" xmlns:m="http://schemas.openxmlformats.org/officeDocument/2006/math" xmlns:v="urn:schemas-microsoft-com:vml" xmlns:wp14="http://schemas.microsoft.com/office/word/2010/wordprocessingDrawing" xmlns:wp="http://schemas.openxmlformats.org/drawingml/2006/wordprocessingDrawing" xmlns:w10="urn:schemas-microsoft-com:office:word" xmlns:w="http://schemas.openxmlformats.org/wordprocessingml/2006/main" xmlns:w14="http://schemas.microsoft.com/office/word/2010/wordml" xmlns:w15="http://schemas.microsoft.com/office/word/2012/wordml" xmlns:w16cex="http://schemas.microsoft.com/office/word/2018/wordml/cex" xmlns:w16cid="http://schemas.microsoft.com/office/word/2016/wordml/cid" xmlns:w16="http://schemas.microsoft.com/office/word/2018/wordml" xmlns:w16sdtdh="http://schemas.microsoft.com/office/word/2020/wordml/sdtdatahash" xmlns:w16se="http://schemas.microsoft.com/office/word/2015/wordml/symex" xmlns:wpg="http://schemas.microsoft.com/office/word/2010/wordprocessingGroup" xmlns:wpi="http://schemas.microsoft.com/office/word/2010/wordprocessingInk" xmlns:wne="http://schemas.microsoft.com/office/word/2006/wordml" xmlns:wps="http://schemas.microsoft.com/office/word/2010/wordprocessingShape" mc:Ignorable="w14 w15 w16se w16cid w16 w16cex w16sdtdh wp14">
   <w:endnote w:type="separator" w:id="-1">
     <w:p>
       <w:pPr>
@@ -2415,7 +3464,7 @@
 </file>
 
 <file path=word/footnotes.xml><?xml version="1.0" encoding="utf-8"?>
-<w:footnotes xmlns:wpc="http://schemas.microsoft.com/office/word/2010/wordprocessingCanvas" xmlns:cx="http://schemas.microsoft.com/office/drawing/2014/chartex" xmlns:cx1="http://schemas.microsoft.com/office/drawing/2015/9/8/chartex" xmlns:cx2="http://schemas.microsoft.com/office/drawing/2015/10/21/chartex" xmlns:cx3="http://schemas.microsoft.com/office/drawing/2016/5/9/chartex" xmlns:cx4="http://schemas.microsoft.com/office/drawing/2016/5/10/chartex" xmlns:cx5="http://schemas.microsoft.com/office/drawing/2016/5/11/chartex" xmlns:cx6="http://schemas.microsoft.com/office/drawing/2016/5/12/chartex" xmlns:cx7="http://schemas.microsoft.com/office/drawing/2016/5/13/chartex" xmlns:cx8="http://schemas.microsoft.com/office/drawing/2016/5/14/chartex" xmlns:mc="http://schemas.openxmlformats.org/markup-compatibility/2006" xmlns:aink="http://schemas.microsoft.com/office/drawing/2016/ink" xmlns:am3d="http://schemas.microsoft.com/office/drawing/2017/model3d" xmlns:o="urn:schemas-microsoft-com:office:office" xmlns:oel="http://schemas.microsoft.com/office/2019/extlst" xmlns:r="http://schemas.openxmlformats.org/officeDocument/2006/relationships" xmlns:m="http://schemas.openxmlformats.org/officeDocument/2006/math" xmlns:v="urn:schemas-microsoft-com:vml" xmlns:wp14="http://schemas.microsoft.com/office/word/2010/wordprocessingDrawing" xmlns:wp="http://schemas.openxmlformats.org/drawingml/2006/wordprocessingDrawing" xmlns:w10="urn:schemas-microsoft-com:office:word" xmlns:w="http://schemas.openxmlformats.org/wordprocessingml/2006/main" xmlns:w14="http://schemas.microsoft.com/office/word/2010/wordml" xmlns:w15="http://schemas.microsoft.com/office/word/2012/wordml" xmlns:w16cex="http://schemas.microsoft.com/office/word/2018/wordml/cex" xmlns:w16cid="http://schemas.microsoft.com/office/word/2016/wordml/cid" xmlns:w16="http://schemas.microsoft.com/office/word/2018/wordml" xmlns:w16du="http://schemas.microsoft.com/office/word/2023/wordml/word16du" xmlns:w16sdtdh="http://schemas.microsoft.com/office/word/2020/wordml/sdtdatahash" xmlns:w16se="http://schemas.microsoft.com/office/word/2015/wordml/symex" xmlns:wpg="http://schemas.microsoft.com/office/word/2010/wordprocessingGroup" xmlns:wpi="http://schemas.microsoft.com/office/word/2010/wordprocessingInk" xmlns:wne="http://schemas.microsoft.com/office/word/2006/wordml" xmlns:wps="http://schemas.microsoft.com/office/word/2010/wordprocessingShape" mc:Ignorable="w14 w15 w16se w16cid w16 w16cex w16sdtdh w16du wp14">
+<w:footnotes xmlns:wpc="http://schemas.microsoft.com/office/word/2010/wordprocessingCanvas" xmlns:cx="http://schemas.microsoft.com/office/drawing/2014/chartex" xmlns:cx1="http://schemas.microsoft.com/office/drawing/2015/9/8/chartex" xmlns:cx2="http://schemas.microsoft.com/office/drawing/2015/10/21/chartex" xmlns:cx3="http://schemas.microsoft.com/office/drawing/2016/5/9/chartex" xmlns:cx4="http://schemas.microsoft.com/office/drawing/2016/5/10/chartex" xmlns:cx5="http://schemas.microsoft.com/office/drawing/2016/5/11/chartex" xmlns:cx6="http://schemas.microsoft.com/office/drawing/2016/5/12/chartex" xmlns:cx7="http://schemas.microsoft.com/office/drawing/2016/5/13/chartex" xmlns:cx8="http://schemas.microsoft.com/office/drawing/2016/5/14/chartex" xmlns:mc="http://schemas.openxmlformats.org/markup-compatibility/2006" xmlns:aink="http://schemas.microsoft.com/office/drawing/2016/ink" xmlns:am3d="http://schemas.microsoft.com/office/drawing/2017/model3d" xmlns:o="urn:schemas-microsoft-com:office:office" xmlns:r="http://schemas.openxmlformats.org/officeDocument/2006/relationships" xmlns:m="http://schemas.openxmlformats.org/officeDocument/2006/math" xmlns:v="urn:schemas-microsoft-com:vml" xmlns:wp14="http://schemas.microsoft.com/office/word/2010/wordprocessingDrawing" xmlns:wp="http://schemas.openxmlformats.org/drawingml/2006/wordprocessingDrawing" xmlns:w10="urn:schemas-microsoft-com:office:word" xmlns:w="http://schemas.openxmlformats.org/wordprocessingml/2006/main" xmlns:w14="http://schemas.microsoft.com/office/word/2010/wordml" xmlns:w15="http://schemas.microsoft.com/office/word/2012/wordml" xmlns:w16cex="http://schemas.microsoft.com/office/word/2018/wordml/cex" xmlns:w16cid="http://schemas.microsoft.com/office/word/2016/wordml/cid" xmlns:w16="http://schemas.microsoft.com/office/word/2018/wordml" xmlns:w16sdtdh="http://schemas.microsoft.com/office/word/2020/wordml/sdtdatahash" xmlns:w16se="http://schemas.microsoft.com/office/word/2015/wordml/symex" xmlns:wpg="http://schemas.microsoft.com/office/word/2010/wordprocessingGroup" xmlns:wpi="http://schemas.microsoft.com/office/word/2010/wordprocessingInk" xmlns:wne="http://schemas.microsoft.com/office/word/2006/wordml" xmlns:wps="http://schemas.microsoft.com/office/word/2010/wordprocessingShape" mc:Ignorable="w14 w15 w16se w16cid w16 w16cex w16sdtdh wp14">
   <w:footnote w:type="separator" w:id="-1">
     <w:p>
       <w:pPr>
@@ -2440,7 +3489,7 @@
 </file>
 
 <file path=word/header1.xml><?xml version="1.0" encoding="utf-8"?>
-<w:hdr xmlns:wpc="http://schemas.microsoft.com/office/word/2010/wordprocessingCanvas" xmlns:cx="http://schemas.microsoft.com/office/drawing/2014/chartex" xmlns:cx1="http://schemas.microsoft.com/office/drawing/2015/9/8/chartex" xmlns:cx2="http://schemas.microsoft.com/office/drawing/2015/10/21/chartex" xmlns:cx3="http://schemas.microsoft.com/office/drawing/2016/5/9/chartex" xmlns:cx4="http://schemas.microsoft.com/office/drawing/2016/5/10/chartex" xmlns:cx5="http://schemas.microsoft.com/office/drawing/2016/5/11/chartex" xmlns:cx6="http://schemas.microsoft.com/office/drawing/2016/5/12/chartex" xmlns:cx7="http://schemas.microsoft.com/office/drawing/2016/5/13/chartex" xmlns:cx8="http://schemas.microsoft.com/office/drawing/2016/5/14/chartex" xmlns:mc="http://schemas.openxmlformats.org/markup-compatibility/2006" xmlns:aink="http://schemas.microsoft.com/office/drawing/2016/ink" xmlns:am3d="http://schemas.microsoft.com/office/drawing/2017/model3d" xmlns:o="urn:schemas-microsoft-com:office:office" xmlns:oel="http://schemas.microsoft.com/office/2019/extlst" xmlns:r="http://schemas.openxmlformats.org/officeDocument/2006/relationships" xmlns:m="http://schemas.openxmlformats.org/officeDocument/2006/math" xmlns:v="urn:schemas-microsoft-com:vml" xmlns:wp14="http://schemas.microsoft.com/office/word/2010/wordprocessingDrawing" xmlns:wp="http://schemas.openxmlformats.org/drawingml/2006/wordprocessingDrawing" xmlns:w10="urn:schemas-microsoft-com:office:word" xmlns:w="http://schemas.openxmlformats.org/wordprocessingml/2006/main" xmlns:w14="http://schemas.microsoft.com/office/word/2010/wordml" xmlns:w15="http://schemas.microsoft.com/office/word/2012/wordml" xmlns:w16cex="http://schemas.microsoft.com/office/word/2018/wordml/cex" xmlns:w16cid="http://schemas.microsoft.com/office/word/2016/wordml/cid" xmlns:w16="http://schemas.microsoft.com/office/word/2018/wordml" xmlns:w16du="http://schemas.microsoft.com/office/word/2023/wordml/word16du" xmlns:w16sdtdh="http://schemas.microsoft.com/office/word/2020/wordml/sdtdatahash" xmlns:w16se="http://schemas.microsoft.com/office/word/2015/wordml/symex" xmlns:wpg="http://schemas.microsoft.com/office/word/2010/wordprocessingGroup" xmlns:wpi="http://schemas.microsoft.com/office/word/2010/wordprocessingInk" xmlns:wne="http://schemas.microsoft.com/office/word/2006/wordml" xmlns:wps="http://schemas.microsoft.com/office/word/2010/wordprocessingShape" mc:Ignorable="w14 w15 w16se w16cid w16 w16cex w16sdtdh w16du wp14">
+<w:hdr xmlns:wpc="http://schemas.microsoft.com/office/word/2010/wordprocessingCanvas" xmlns:cx="http://schemas.microsoft.com/office/drawing/2014/chartex" xmlns:cx1="http://schemas.microsoft.com/office/drawing/2015/9/8/chartex" xmlns:cx2="http://schemas.microsoft.com/office/drawing/2015/10/21/chartex" xmlns:cx3="http://schemas.microsoft.com/office/drawing/2016/5/9/chartex" xmlns:cx4="http://schemas.microsoft.com/office/drawing/2016/5/10/chartex" xmlns:cx5="http://schemas.microsoft.com/office/drawing/2016/5/11/chartex" xmlns:cx6="http://schemas.microsoft.com/office/drawing/2016/5/12/chartex" xmlns:cx7="http://schemas.microsoft.com/office/drawing/2016/5/13/chartex" xmlns:cx8="http://schemas.microsoft.com/office/drawing/2016/5/14/chartex" xmlns:mc="http://schemas.openxmlformats.org/markup-compatibility/2006" xmlns:aink="http://schemas.microsoft.com/office/drawing/2016/ink" xmlns:am3d="http://schemas.microsoft.com/office/drawing/2017/model3d" xmlns:o="urn:schemas-microsoft-com:office:office" xmlns:r="http://schemas.openxmlformats.org/officeDocument/2006/relationships" xmlns:m="http://schemas.openxmlformats.org/officeDocument/2006/math" xmlns:v="urn:schemas-microsoft-com:vml" xmlns:wp14="http://schemas.microsoft.com/office/word/2010/wordprocessingDrawing" xmlns:wp="http://schemas.openxmlformats.org/drawingml/2006/wordprocessingDrawing" xmlns:w10="urn:schemas-microsoft-com:office:word" xmlns:w="http://schemas.openxmlformats.org/wordprocessingml/2006/main" xmlns:w14="http://schemas.microsoft.com/office/word/2010/wordml" xmlns:w15="http://schemas.microsoft.com/office/word/2012/wordml" xmlns:w16cex="http://schemas.microsoft.com/office/word/2018/wordml/cex" xmlns:w16cid="http://schemas.microsoft.com/office/word/2016/wordml/cid" xmlns:w16="http://schemas.microsoft.com/office/word/2018/wordml" xmlns:w16sdtdh="http://schemas.microsoft.com/office/word/2020/wordml/sdtdatahash" xmlns:w16se="http://schemas.microsoft.com/office/word/2015/wordml/symex" xmlns:wpg="http://schemas.microsoft.com/office/word/2010/wordprocessingGroup" xmlns:wpi="http://schemas.microsoft.com/office/word/2010/wordprocessingInk" xmlns:wne="http://schemas.microsoft.com/office/word/2006/wordml" xmlns:wps="http://schemas.microsoft.com/office/word/2010/wordprocessingShape" mc:Ignorable="w14 w15 w16se w16cid w16 w16cex w16sdtdh wp14">
   <w:sdt>
     <w:sdtPr>
       <w:id w:val="2038464099"/>
@@ -2449,6 +3498,7 @@
         <w:docPartUnique/>
       </w:docPartObj>
     </w:sdtPr>
+    <w:sdtEndPr/>
     <w:sdtContent>
       <w:p>
         <w:pPr>
@@ -2482,7 +3532,7 @@
 </file>
 
 <file path=word/numbering.xml><?xml version="1.0" encoding="utf-8"?>
-<w:numbering xmlns:wpc="http://schemas.microsoft.com/office/word/2010/wordprocessingCanvas" xmlns:cx="http://schemas.microsoft.com/office/drawing/2014/chartex" xmlns:cx1="http://schemas.microsoft.com/office/drawing/2015/9/8/chartex" xmlns:cx2="http://schemas.microsoft.com/office/drawing/2015/10/21/chartex" xmlns:cx3="http://schemas.microsoft.com/office/drawing/2016/5/9/chartex" xmlns:cx4="http://schemas.microsoft.com/office/drawing/2016/5/10/chartex" xmlns:cx5="http://schemas.microsoft.com/office/drawing/2016/5/11/chartex" xmlns:cx6="http://schemas.microsoft.com/office/drawing/2016/5/12/chartex" xmlns:cx7="http://schemas.microsoft.com/office/drawing/2016/5/13/chartex" xmlns:cx8="http://schemas.microsoft.com/office/drawing/2016/5/14/chartex" xmlns:mc="http://schemas.openxmlformats.org/markup-compatibility/2006" xmlns:aink="http://schemas.microsoft.com/office/drawing/2016/ink" xmlns:am3d="http://schemas.microsoft.com/office/drawing/2017/model3d" xmlns:o="urn:schemas-microsoft-com:office:office" xmlns:oel="http://schemas.microsoft.com/office/2019/extlst" xmlns:r="http://schemas.openxmlformats.org/officeDocument/2006/relationships" xmlns:m="http://schemas.openxmlformats.org/officeDocument/2006/math" xmlns:v="urn:schemas-microsoft-com:vml" xmlns:wp14="http://schemas.microsoft.com/office/word/2010/wordprocessingDrawing" xmlns:wp="http://schemas.openxmlformats.org/drawingml/2006/wordprocessingDrawing" xmlns:w10="urn:schemas-microsoft-com:office:word" xmlns:w="http://schemas.openxmlformats.org/wordprocessingml/2006/main" xmlns:w14="http://schemas.microsoft.com/office/word/2010/wordml" xmlns:w15="http://schemas.microsoft.com/office/word/2012/wordml" xmlns:w16cex="http://schemas.microsoft.com/office/word/2018/wordml/cex" xmlns:w16cid="http://schemas.microsoft.com/office/word/2016/wordml/cid" xmlns:w16="http://schemas.microsoft.com/office/word/2018/wordml" xmlns:w16du="http://schemas.microsoft.com/office/word/2023/wordml/word16du" xmlns:w16sdtdh="http://schemas.microsoft.com/office/word/2020/wordml/sdtdatahash" xmlns:w16se="http://schemas.microsoft.com/office/word/2015/wordml/symex" xmlns:wpg="http://schemas.microsoft.com/office/word/2010/wordprocessingGroup" xmlns:wpi="http://schemas.microsoft.com/office/word/2010/wordprocessingInk" xmlns:wne="http://schemas.microsoft.com/office/word/2006/wordml" xmlns:wps="http://schemas.microsoft.com/office/word/2010/wordprocessingShape" mc:Ignorable="w14 w15 w16se w16cid w16 w16cex w16sdtdh w16du wp14">
+<w:numbering xmlns:wpc="http://schemas.microsoft.com/office/word/2010/wordprocessingCanvas" xmlns:cx="http://schemas.microsoft.com/office/drawing/2014/chartex" xmlns:cx1="http://schemas.microsoft.com/office/drawing/2015/9/8/chartex" xmlns:cx2="http://schemas.microsoft.com/office/drawing/2015/10/21/chartex" xmlns:cx3="http://schemas.microsoft.com/office/drawing/2016/5/9/chartex" xmlns:cx4="http://schemas.microsoft.com/office/drawing/2016/5/10/chartex" xmlns:cx5="http://schemas.microsoft.com/office/drawing/2016/5/11/chartex" xmlns:cx6="http://schemas.microsoft.com/office/drawing/2016/5/12/chartex" xmlns:cx7="http://schemas.microsoft.com/office/drawing/2016/5/13/chartex" xmlns:cx8="http://schemas.microsoft.com/office/drawing/2016/5/14/chartex" xmlns:mc="http://schemas.openxmlformats.org/markup-compatibility/2006" xmlns:aink="http://schemas.microsoft.com/office/drawing/2016/ink" xmlns:am3d="http://schemas.microsoft.com/office/drawing/2017/model3d" xmlns:o="urn:schemas-microsoft-com:office:office" xmlns:r="http://schemas.openxmlformats.org/officeDocument/2006/relationships" xmlns:m="http://schemas.openxmlformats.org/officeDocument/2006/math" xmlns:v="urn:schemas-microsoft-com:vml" xmlns:wp14="http://schemas.microsoft.com/office/word/2010/wordprocessingDrawing" xmlns:wp="http://schemas.openxmlformats.org/drawingml/2006/wordprocessingDrawing" xmlns:w10="urn:schemas-microsoft-com:office:word" xmlns:w="http://schemas.openxmlformats.org/wordprocessingml/2006/main" xmlns:w14="http://schemas.microsoft.com/office/word/2010/wordml" xmlns:w15="http://schemas.microsoft.com/office/word/2012/wordml" xmlns:w16cex="http://schemas.microsoft.com/office/word/2018/wordml/cex" xmlns:w16cid="http://schemas.microsoft.com/office/word/2016/wordml/cid" xmlns:w16="http://schemas.microsoft.com/office/word/2018/wordml" xmlns:w16sdtdh="http://schemas.microsoft.com/office/word/2020/wordml/sdtdatahash" xmlns:w16se="http://schemas.microsoft.com/office/word/2015/wordml/symex" xmlns:wpg="http://schemas.microsoft.com/office/word/2010/wordprocessingGroup" xmlns:wpi="http://schemas.microsoft.com/office/word/2010/wordprocessingInk" xmlns:wne="http://schemas.microsoft.com/office/word/2006/wordml" xmlns:wps="http://schemas.microsoft.com/office/word/2010/wordprocessingShape" mc:Ignorable="w14 w15 w16se w16cid w16 w16cex w16sdtdh wp14">
   <w:abstractNum w:abstractNumId="0" w15:restartNumberingAfterBreak="0">
     <w:nsid w:val="25880F2C"/>
     <w:multiLevelType w:val="hybridMultilevel"/>
@@ -2595,14 +3645,14 @@
       </w:rPr>
     </w:lvl>
   </w:abstractNum>
-  <w:num w:numId="1" w16cid:durableId="803430521">
+  <w:num w:numId="1">
     <w:abstractNumId w:val="0"/>
   </w:num>
 </w:numbering>
 </file>
 
 <file path=word/styles.xml><?xml version="1.0" encoding="utf-8"?>
-<w:styles xmlns:mc="http://schemas.openxmlformats.org/markup-compatibility/2006" xmlns:r="http://schemas.openxmlformats.org/officeDocument/2006/relationships" xmlns:w="http://schemas.openxmlformats.org/wordprocessingml/2006/main" xmlns:w14="http://schemas.microsoft.com/office/word/2010/wordml" xmlns:w15="http://schemas.microsoft.com/office/word/2012/wordml" xmlns:w16cex="http://schemas.microsoft.com/office/word/2018/wordml/cex" xmlns:w16cid="http://schemas.microsoft.com/office/word/2016/wordml/cid" xmlns:w16="http://schemas.microsoft.com/office/word/2018/wordml" xmlns:w16du="http://schemas.microsoft.com/office/word/2023/wordml/word16du" xmlns:w16sdtdh="http://schemas.microsoft.com/office/word/2020/wordml/sdtdatahash" xmlns:w16se="http://schemas.microsoft.com/office/word/2015/wordml/symex" mc:Ignorable="w14 w15 w16se w16cid w16 w16cex w16sdtdh w16du">
+<w:styles xmlns:mc="http://schemas.openxmlformats.org/markup-compatibility/2006" xmlns:r="http://schemas.openxmlformats.org/officeDocument/2006/relationships" xmlns:w="http://schemas.openxmlformats.org/wordprocessingml/2006/main" xmlns:w14="http://schemas.microsoft.com/office/word/2010/wordml" xmlns:w15="http://schemas.microsoft.com/office/word/2012/wordml" xmlns:w16cex="http://schemas.microsoft.com/office/word/2018/wordml/cex" xmlns:w16cid="http://schemas.microsoft.com/office/word/2016/wordml/cid" xmlns:w16="http://schemas.microsoft.com/office/word/2018/wordml" xmlns:w16sdtdh="http://schemas.microsoft.com/office/word/2020/wordml/sdtdatahash" xmlns:w16se="http://schemas.microsoft.com/office/word/2015/wordml/symex" mc:Ignorable="w14 w15 w16se w16cid w16 w16cex w16sdtdh">
   <w:docDefaults>
     <w:rPrDefault>
       <w:rPr>

</xml_diff>

<commit_message>
Writing about energy consumption test on the word file. Small changes to the MATLAB code in order to obtain graphs and plots.
</commit_message>
<xml_diff>
--- a/Assignment 2.docx
+++ b/Assignment 2.docx
@@ -195,21 +195,7 @@
         <w:rPr>
           <w:lang w:val="en-GB"/>
         </w:rPr>
-        <w:t xml:space="preserve"> and, whenever required, reasonable assumptions were made </w:t>
-      </w:r>
-      <w:proofErr w:type="gramStart"/>
-      <w:r>
-        <w:rPr>
-          <w:lang w:val="en-GB"/>
-        </w:rPr>
-        <w:t>in order to</w:t>
-      </w:r>
-      <w:proofErr w:type="gramEnd"/>
-      <w:r>
-        <w:rPr>
-          <w:lang w:val="en-GB"/>
-        </w:rPr>
-        <w:t xml:space="preserve"> obtain a complete and consistent description of the vehicle.  </w:t>
+        <w:t xml:space="preserve"> and, whenever required, reasonable assumptions were made in order to obtain a complete and consistent description of the vehicle.  </w:t>
       </w:r>
     </w:p>
     <w:p>
@@ -226,14 +212,27 @@
       <w:r>
         <w:t xml:space="preserve"> </w:t>
       </w:r>
-      <w:fldSimple w:instr=" SEQ Table \* ARABIC ">
-        <w:r>
-          <w:rPr>
-            <w:noProof/>
-          </w:rPr>
-          <w:t>1</w:t>
-        </w:r>
-      </w:fldSimple>
+      <w:r>
+        <w:fldChar w:fldCharType="begin"/>
+      </w:r>
+      <w:r>
+        <w:instrText xml:space="preserve"> SEQ Table \* ARABIC </w:instrText>
+      </w:r>
+      <w:r>
+        <w:fldChar w:fldCharType="separate"/>
+      </w:r>
+      <w:r>
+        <w:rPr>
+          <w:noProof/>
+        </w:rPr>
+        <w:t>1</w:t>
+      </w:r>
+      <w:r>
+        <w:rPr>
+          <w:noProof/>
+        </w:rPr>
+        <w:fldChar w:fldCharType="end"/>
+      </w:r>
       <w:bookmarkEnd w:id="0"/>
       <w:r>
         <w:t xml:space="preserve"> - </w:t>
@@ -957,14 +956,12 @@
         </w:rPr>
         <w:t xml:space="preserve">, regarding wheel dynamics, applies the moment balance equation, which considers torque given from the motor, friction brakes, rolling resistance and longitudinal force, </w:t>
       </w:r>
-      <w:proofErr w:type="gramStart"/>
       <w:r>
         <w:rPr>
           <w:lang w:val="en-GB"/>
         </w:rPr>
         <w:t>in order to</w:t>
       </w:r>
-      <w:proofErr w:type="gramEnd"/>
       <w:r>
         <w:rPr>
           <w:lang w:val="en-GB"/>
@@ -1001,21 +998,7 @@
         <w:rPr>
           <w:lang w:val="en-GB"/>
         </w:rPr>
-        <w:t xml:space="preserve">Tyre longitudinal slip is computed as a function of the vehicle speed and the obtained angular speed, it can </w:t>
-      </w:r>
-      <w:proofErr w:type="gramStart"/>
-      <w:r>
-        <w:rPr>
-          <w:lang w:val="en-GB"/>
-        </w:rPr>
-        <w:t>fed</w:t>
-      </w:r>
-      <w:proofErr w:type="gramEnd"/>
-      <w:r>
-        <w:rPr>
-          <w:lang w:val="en-GB"/>
-        </w:rPr>
-        <w:t xml:space="preserve"> either directly to the </w:t>
+        <w:t xml:space="preserve">Tyre longitudinal slip is computed as a function of the vehicle speed and the obtained angular speed, it can fed either directly to the </w:t>
       </w:r>
       <w:proofErr w:type="spellStart"/>
       <w:r>
@@ -1167,21 +1150,7 @@
         <w:rPr>
           <w:lang w:val="en-GB"/>
         </w:rPr>
-        <w:t xml:space="preserve">, </w:t>
-      </w:r>
-      <w:proofErr w:type="gramStart"/>
-      <w:r>
-        <w:rPr>
-          <w:lang w:val="en-GB"/>
-        </w:rPr>
-        <w:t>transmission</w:t>
-      </w:r>
-      <w:proofErr w:type="gramEnd"/>
-      <w:r>
-        <w:rPr>
-          <w:lang w:val="en-GB"/>
-        </w:rPr>
-        <w:t xml:space="preserve"> and longitudinal slip.</w:t>
+        <w:t>, transmission and longitudinal slip.</w:t>
       </w:r>
     </w:p>
     <w:p>
@@ -1224,16 +1193,8 @@
         <w:rPr>
           <w:lang w:val="en-GB"/>
         </w:rPr>
-        <w:t xml:space="preserve"> for each wheel </w:t>
-      </w:r>
-      <w:proofErr w:type="gramStart"/>
-      <w:r>
-        <w:rPr>
-          <w:lang w:val="en-GB"/>
-        </w:rPr>
-        <w:t>takes into account</w:t>
-      </w:r>
-      <w:proofErr w:type="gramEnd"/>
+        <w:t xml:space="preserve"> for each wheel takes into account</w:t>
+      </w:r>
       <w:r>
         <w:rPr>
           <w:lang w:val="en-GB"/>
@@ -1343,21 +1304,7 @@
         <w:rPr>
           <w:lang w:val="en-GB"/>
         </w:rPr>
-        <w:t xml:space="preserve">Furthermore, a transfer function was added </w:t>
-      </w:r>
-      <w:proofErr w:type="gramStart"/>
-      <w:r>
-        <w:rPr>
-          <w:lang w:val="en-GB"/>
-        </w:rPr>
-        <w:t>in order to</w:t>
-      </w:r>
-      <w:proofErr w:type="gramEnd"/>
-      <w:r>
-        <w:rPr>
-          <w:lang w:val="en-GB"/>
-        </w:rPr>
-        <w:t xml:space="preserve"> model a realistic motor with a given torque generation time constant.</w:t>
+        <w:t>Furthermore, a transfer function was added in order to model a realistic motor with a given torque generation time constant.</w:t>
       </w:r>
     </w:p>
     <w:p>
@@ -1390,35 +1337,7 @@
         <w:rPr>
           <w:lang w:val="en-GB"/>
         </w:rPr>
-        <w:t xml:space="preserve"> The available energy from the battery is computed starting from an initial State of Charge (SoC) and the nominal capacity. It is then modified during the simulations based on the energy requested or given from the Electric Motor, after </w:t>
-      </w:r>
-      <w:proofErr w:type="gramStart"/>
-      <w:r>
-        <w:rPr>
-          <w:lang w:val="en-GB"/>
-        </w:rPr>
-        <w:t>taking into account</w:t>
-      </w:r>
-      <w:proofErr w:type="gramEnd"/>
-      <w:r>
-        <w:rPr>
-          <w:lang w:val="en-GB"/>
-        </w:rPr>
-        <w:t xml:space="preserve"> the efficiency of motor and inverter. It </w:t>
-      </w:r>
-      <w:proofErr w:type="gramStart"/>
-      <w:r>
-        <w:rPr>
-          <w:lang w:val="en-GB"/>
-        </w:rPr>
-        <w:t>has to</w:t>
-      </w:r>
-      <w:proofErr w:type="gramEnd"/>
-      <w:r>
-        <w:rPr>
-          <w:lang w:val="en-GB"/>
-        </w:rPr>
-        <w:t xml:space="preserve"> be noticed that </w:t>
+        <w:t xml:space="preserve"> The available energy from the battery is computed starting from an initial State of Charge (SoC) and the nominal capacity. It is then modified during the simulations based on the energy requested or given from the Electric Motor, after taking into account the efficiency of motor and inverter. It has to be noticed that </w:t>
       </w:r>
       <w:r>
         <w:rPr>
@@ -1470,22 +1389,76 @@
         <w:rPr>
           <w:lang w:val="en-GB"/>
         </w:rPr>
-        <w:t xml:space="preserve"> first compute the force for the front wheels by </w:t>
-      </w:r>
-      <w:proofErr w:type="gramStart"/>
-      <w:r>
-        <w:rPr>
-          <w:lang w:val="en-GB"/>
-        </w:rPr>
-        <w:t xml:space="preserve">taking </w:t>
-      </w:r>
-      <w:r>
-        <w:rPr>
-          <w:lang w:val="en-GB"/>
-        </w:rPr>
-        <w:t>into account</w:t>
-      </w:r>
-      <w:proofErr w:type="gramEnd"/>
+        <w:t xml:space="preserve"> first compute the force for the front wheels by taking </w:t>
+      </w:r>
+      <w:r>
+        <w:rPr>
+          <w:lang w:val="en-GB"/>
+        </w:rPr>
+        <w:t xml:space="preserve">into account </w:t>
+      </w:r>
+      <w:r>
+        <w:rPr>
+          <w:lang w:val="en-GB"/>
+        </w:rPr>
+        <w:t xml:space="preserve">the </w:t>
+      </w:r>
+      <w:r>
+        <w:rPr>
+          <w:lang w:val="en-GB"/>
+        </w:rPr>
+        <w:t xml:space="preserve">vertical force of the front </w:t>
+      </w:r>
+      <w:proofErr w:type="spellStart"/>
+      <w:r>
+        <w:rPr>
+          <w:lang w:val="en-GB"/>
+        </w:rPr>
+        <w:t>Fzf</w:t>
+      </w:r>
+      <w:proofErr w:type="spellEnd"/>
+      <w:r>
+        <w:rPr>
+          <w:lang w:val="en-GB"/>
+        </w:rPr>
+        <w:t xml:space="preserve">, a specific friction coefficient </w:t>
+      </w:r>
+      <w:r>
+        <w:rPr>
+          <w:lang w:val="en-GB"/>
+        </w:rPr>
+        <w:t>μ</w:t>
+      </w:r>
+      <w:r>
+        <w:rPr>
+          <w:lang w:val="en-GB"/>
+        </w:rPr>
+        <w:t xml:space="preserve"> and the </w:t>
+      </w:r>
+      <w:r>
+        <w:rPr>
+          <w:lang w:val="en-GB"/>
+        </w:rPr>
+        <w:t xml:space="preserve">current </w:t>
+      </w:r>
+      <w:r>
+        <w:rPr>
+          <w:lang w:val="en-GB"/>
+        </w:rPr>
+        <w:t>position of the brake pedal, that we normalized in [0;1] interval.</w:t>
+      </w:r>
+      <w:r>
+        <w:rPr>
+          <w:lang w:val="en-GB"/>
+        </w:rPr>
+        <w:t xml:space="preserve"> The rear braking force is then </w:t>
+      </w:r>
+      <w:r>
+        <w:rPr>
+          <w:lang w:val="en-GB"/>
+        </w:rPr>
+        <w:t>derived from</w:t>
+      </w:r>
       <w:r>
         <w:rPr>
           <w:lang w:val="en-GB"/>
@@ -1496,74 +1469,6 @@
         <w:rPr>
           <w:lang w:val="en-GB"/>
         </w:rPr>
-        <w:t xml:space="preserve">the </w:t>
-      </w:r>
-      <w:r>
-        <w:rPr>
-          <w:lang w:val="en-GB"/>
-        </w:rPr>
-        <w:t xml:space="preserve">vertical force of the front </w:t>
-      </w:r>
-      <w:proofErr w:type="spellStart"/>
-      <w:r>
-        <w:rPr>
-          <w:lang w:val="en-GB"/>
-        </w:rPr>
-        <w:t>Fzf</w:t>
-      </w:r>
-      <w:proofErr w:type="spellEnd"/>
-      <w:r>
-        <w:rPr>
-          <w:lang w:val="en-GB"/>
-        </w:rPr>
-        <w:t xml:space="preserve">, a specific friction coefficient </w:t>
-      </w:r>
-      <w:r>
-        <w:rPr>
-          <w:lang w:val="en-GB"/>
-        </w:rPr>
-        <w:t>μ</w:t>
-      </w:r>
-      <w:r>
-        <w:rPr>
-          <w:lang w:val="en-GB"/>
-        </w:rPr>
-        <w:t xml:space="preserve"> and the </w:t>
-      </w:r>
-      <w:r>
-        <w:rPr>
-          <w:lang w:val="en-GB"/>
-        </w:rPr>
-        <w:t xml:space="preserve">current </w:t>
-      </w:r>
-      <w:r>
-        <w:rPr>
-          <w:lang w:val="en-GB"/>
-        </w:rPr>
-        <w:t>position of the brake pedal, that we normalized in [0;1] interval.</w:t>
-      </w:r>
-      <w:r>
-        <w:rPr>
-          <w:lang w:val="en-GB"/>
-        </w:rPr>
-        <w:t xml:space="preserve"> The rear braking force is then </w:t>
-      </w:r>
-      <w:r>
-        <w:rPr>
-          <w:lang w:val="en-GB"/>
-        </w:rPr>
-        <w:t>derived from</w:t>
-      </w:r>
-      <w:r>
-        <w:rPr>
-          <w:lang w:val="en-GB"/>
-        </w:rPr>
-        <w:t xml:space="preserve"> </w:t>
-      </w:r>
-      <w:r>
-        <w:rPr>
-          <w:lang w:val="en-GB"/>
-        </w:rPr>
         <w:t xml:space="preserve">the front one and </w:t>
       </w:r>
       <w:r>
@@ -1595,21 +1500,7 @@
         <w:rPr>
           <w:lang w:val="en-GB"/>
         </w:rPr>
-        <w:t xml:space="preserve"> transfer function, also in this case, was added </w:t>
-      </w:r>
-      <w:proofErr w:type="gramStart"/>
-      <w:r>
-        <w:rPr>
-          <w:lang w:val="en-GB"/>
-        </w:rPr>
-        <w:t>in order to</w:t>
-      </w:r>
-      <w:proofErr w:type="gramEnd"/>
-      <w:r>
-        <w:rPr>
-          <w:lang w:val="en-GB"/>
-        </w:rPr>
-        <w:t xml:space="preserve"> simulate a realistic behaviour of the braking system.</w:t>
+        <w:t xml:space="preserve"> transfer function, also in this case, was added in order to simulate a realistic behaviour of the braking system.</w:t>
       </w:r>
     </w:p>
     <w:p>
@@ -1643,11 +1534,13 @@
       <w:pPr>
         <w:pStyle w:val="Titolo4"/>
         <w:rPr>
-          <w:lang w:val="en-GB"/>
-        </w:rPr>
-      </w:pPr>
-      <w:r>
-        <w:rPr>
+          <w:u w:val="single"/>
+          <w:lang w:val="en-GB"/>
+        </w:rPr>
+      </w:pPr>
+      <w:r>
+        <w:rPr>
+          <w:u w:val="single"/>
           <w:lang w:val="en-GB"/>
         </w:rPr>
         <w:t>Longitudinal acceleration test</w:t>
@@ -2075,6 +1968,822 @@
         </w:sectPr>
       </w:pPr>
     </w:p>
+    <w:tbl>
+      <w:tblPr>
+        <w:tblStyle w:val="Tabellasemplice4"/>
+        <w:tblpPr w:leftFromText="141" w:rightFromText="141" w:vertAnchor="text" w:horzAnchor="page" w:tblpX="6164" w:tblpY="403"/>
+        <w:tblW w:w="5311" w:type="dxa"/>
+        <w:tblBorders>
+          <w:top w:val="single" w:sz="4" w:space="0" w:color="auto"/>
+          <w:left w:val="single" w:sz="4" w:space="0" w:color="auto"/>
+          <w:bottom w:val="single" w:sz="4" w:space="0" w:color="auto"/>
+          <w:right w:val="single" w:sz="4" w:space="0" w:color="auto"/>
+          <w:insideH w:val="single" w:sz="4" w:space="0" w:color="auto"/>
+          <w:insideV w:val="single" w:sz="4" w:space="0" w:color="auto"/>
+        </w:tblBorders>
+        <w:tblLook w:val="04A0" w:firstRow="1" w:lastRow="0" w:firstColumn="1" w:lastColumn="0" w:noHBand="0" w:noVBand="1"/>
+      </w:tblPr>
+      <w:tblGrid>
+        <w:gridCol w:w="1222"/>
+        <w:gridCol w:w="830"/>
+        <w:gridCol w:w="718"/>
+        <w:gridCol w:w="830"/>
+        <w:gridCol w:w="830"/>
+        <w:gridCol w:w="881"/>
+      </w:tblGrid>
+      <w:tr>
+        <w:trPr>
+          <w:cnfStyle w:val="100000000000" w:firstRow="1" w:lastRow="0" w:firstColumn="0" w:lastColumn="0" w:oddVBand="0" w:evenVBand="0" w:oddHBand="0" w:evenHBand="0" w:firstRowFirstColumn="0" w:firstRowLastColumn="0" w:lastRowFirstColumn="0" w:lastRowLastColumn="0"/>
+          <w:trHeight w:val="799"/>
+        </w:trPr>
+        <w:tc>
+          <w:tcPr>
+            <w:cnfStyle w:val="001000000000" w:firstRow="0" w:lastRow="0" w:firstColumn="1" w:lastColumn="0" w:oddVBand="0" w:evenVBand="0" w:oddHBand="0" w:evenHBand="0" w:firstRowFirstColumn="0" w:firstRowLastColumn="0" w:lastRowFirstColumn="0" w:lastRowLastColumn="0"/>
+            <w:tcW w:w="1222" w:type="dxa"/>
+            <w:tcBorders>
+              <w:tl2br w:val="single" w:sz="4" w:space="0" w:color="auto"/>
+            </w:tcBorders>
+          </w:tcPr>
+          <w:p>
+            <w:pPr>
+              <w:rPr>
+                <w:b w:val="0"/>
+                <w:bCs w:val="0"/>
+                <w:lang w:val="en-GB"/>
+              </w:rPr>
+            </w:pPr>
+            <w:r>
+              <w:rPr>
+                <w:lang w:val="en-GB"/>
+              </w:rPr>
+              <w:t xml:space="preserve">         E loss    </w:t>
+            </w:r>
+          </w:p>
+          <w:p>
+            <w:pPr>
+              <w:rPr>
+                <w:b w:val="0"/>
+                <w:bCs w:val="0"/>
+                <w:lang w:val="en-GB"/>
+              </w:rPr>
+            </w:pPr>
+            <w:r>
+              <w:rPr>
+                <w:lang w:val="en-GB"/>
+              </w:rPr>
+              <w:t xml:space="preserve">          [</w:t>
+            </w:r>
+            <w:proofErr w:type="spellStart"/>
+            <w:r>
+              <w:rPr>
+                <w:lang w:val="en-GB"/>
+              </w:rPr>
+              <w:t>Wh</w:t>
+            </w:r>
+            <w:proofErr w:type="spellEnd"/>
+            <w:r>
+              <w:rPr>
+                <w:lang w:val="en-GB"/>
+              </w:rPr>
+              <w:t>]</w:t>
+            </w:r>
+            <w:r>
+              <w:rPr>
+                <w:lang w:val="en-GB"/>
+              </w:rPr>
+              <w:br/>
+              <w:t>Test [km/h]</w:t>
+            </w:r>
+          </w:p>
+        </w:tc>
+        <w:tc>
+          <w:tcPr>
+            <w:tcW w:w="830" w:type="dxa"/>
+          </w:tcPr>
+          <w:p>
+            <w:pPr>
+              <w:cnfStyle w:val="100000000000" w:firstRow="1" w:lastRow="0" w:firstColumn="0" w:lastColumn="0" w:oddVBand="0" w:evenVBand="0" w:oddHBand="0" w:evenHBand="0" w:firstRowFirstColumn="0" w:firstRowLastColumn="0" w:lastRowFirstColumn="0" w:lastRowLastColumn="0"/>
+              <w:rPr>
+                <w:lang w:val="en-GB"/>
+              </w:rPr>
+            </w:pPr>
+            <w:r>
+              <w:rPr>
+                <w:lang w:val="en-GB"/>
+              </w:rPr>
+              <w:t>Aero</w:t>
+            </w:r>
+            <w:r>
+              <w:rPr>
+                <w:lang w:val="en-GB"/>
+              </w:rPr>
+              <w:br/>
+              <w:t>Drag</w:t>
+            </w:r>
+          </w:p>
+        </w:tc>
+        <w:tc>
+          <w:tcPr>
+            <w:tcW w:w="718" w:type="dxa"/>
+          </w:tcPr>
+          <w:p>
+            <w:pPr>
+              <w:cnfStyle w:val="100000000000" w:firstRow="1" w:lastRow="0" w:firstColumn="0" w:lastColumn="0" w:oddVBand="0" w:evenVBand="0" w:oddHBand="0" w:evenHBand="0" w:firstRowFirstColumn="0" w:firstRowLastColumn="0" w:lastRowFirstColumn="0" w:lastRowLastColumn="0"/>
+              <w:rPr>
+                <w:lang w:val="en-GB"/>
+              </w:rPr>
+            </w:pPr>
+            <w:r>
+              <w:rPr>
+                <w:lang w:val="en-GB"/>
+              </w:rPr>
+              <w:t>Long</w:t>
+            </w:r>
+            <w:r>
+              <w:rPr>
+                <w:lang w:val="en-GB"/>
+              </w:rPr>
+              <w:br/>
+              <w:t>Slip</w:t>
+            </w:r>
+          </w:p>
+        </w:tc>
+        <w:tc>
+          <w:tcPr>
+            <w:tcW w:w="0" w:type="auto"/>
+          </w:tcPr>
+          <w:p>
+            <w:pPr>
+              <w:cnfStyle w:val="100000000000" w:firstRow="1" w:lastRow="0" w:firstColumn="0" w:lastColumn="0" w:oddVBand="0" w:evenVBand="0" w:oddHBand="0" w:evenHBand="0" w:firstRowFirstColumn="0" w:firstRowLastColumn="0" w:lastRowFirstColumn="0" w:lastRowLastColumn="0"/>
+              <w:rPr>
+                <w:lang w:val="en-GB"/>
+              </w:rPr>
+            </w:pPr>
+            <w:proofErr w:type="spellStart"/>
+            <w:r>
+              <w:rPr>
+                <w:lang w:val="en-GB"/>
+              </w:rPr>
+              <w:t>Ptrain</w:t>
+            </w:r>
+            <w:proofErr w:type="spellEnd"/>
+          </w:p>
+        </w:tc>
+        <w:tc>
+          <w:tcPr>
+            <w:tcW w:w="0" w:type="auto"/>
+          </w:tcPr>
+          <w:p>
+            <w:pPr>
+              <w:cnfStyle w:val="100000000000" w:firstRow="1" w:lastRow="0" w:firstColumn="0" w:lastColumn="0" w:oddVBand="0" w:evenVBand="0" w:oddHBand="0" w:evenHBand="0" w:firstRowFirstColumn="0" w:firstRowLastColumn="0" w:lastRowFirstColumn="0" w:lastRowLastColumn="0"/>
+              <w:rPr>
+                <w:lang w:val="en-GB"/>
+              </w:rPr>
+            </w:pPr>
+            <w:r>
+              <w:rPr>
+                <w:lang w:val="en-GB"/>
+              </w:rPr>
+              <w:t>Roll</w:t>
+            </w:r>
+            <w:r>
+              <w:rPr>
+                <w:lang w:val="en-GB"/>
+              </w:rPr>
+              <w:br/>
+              <w:t>Res</w:t>
+            </w:r>
+          </w:p>
+        </w:tc>
+        <w:tc>
+          <w:tcPr>
+            <w:tcW w:w="0" w:type="auto"/>
+          </w:tcPr>
+          <w:p>
+            <w:pPr>
+              <w:cnfStyle w:val="100000000000" w:firstRow="1" w:lastRow="0" w:firstColumn="0" w:lastColumn="0" w:oddVBand="0" w:evenVBand="0" w:oddHBand="0" w:evenHBand="0" w:firstRowFirstColumn="0" w:firstRowLastColumn="0" w:lastRowFirstColumn="0" w:lastRowLastColumn="0"/>
+              <w:rPr>
+                <w:lang w:val="en-GB"/>
+              </w:rPr>
+            </w:pPr>
+            <w:proofErr w:type="spellStart"/>
+            <w:r>
+              <w:rPr>
+                <w:lang w:val="en-GB"/>
+              </w:rPr>
+              <w:t>Transm</w:t>
+            </w:r>
+            <w:proofErr w:type="spellEnd"/>
+          </w:p>
+        </w:tc>
+      </w:tr>
+      <w:tr>
+        <w:trPr>
+          <w:cnfStyle w:val="000000100000" w:firstRow="0" w:lastRow="0" w:firstColumn="0" w:lastColumn="0" w:oddVBand="0" w:evenVBand="0" w:oddHBand="1" w:evenHBand="0" w:firstRowFirstColumn="0" w:firstRowLastColumn="0" w:lastRowFirstColumn="0" w:lastRowLastColumn="0"/>
+          <w:trHeight w:val="407"/>
+        </w:trPr>
+        <w:tc>
+          <w:tcPr>
+            <w:cnfStyle w:val="001000000000" w:firstRow="0" w:lastRow="0" w:firstColumn="1" w:lastColumn="0" w:oddVBand="0" w:evenVBand="0" w:oddHBand="0" w:evenHBand="0" w:firstRowFirstColumn="0" w:firstRowLastColumn="0" w:lastRowFirstColumn="0" w:lastRowLastColumn="0"/>
+            <w:tcW w:w="0" w:type="auto"/>
+          </w:tcPr>
+          <w:p>
+            <w:pPr>
+              <w:rPr>
+                <w:lang w:val="en-GB"/>
+              </w:rPr>
+            </w:pPr>
+            <w:r>
+              <w:rPr>
+                <w:lang w:val="en-GB"/>
+              </w:rPr>
+              <w:t>0-50</w:t>
+            </w:r>
+          </w:p>
+        </w:tc>
+        <w:tc>
+          <w:tcPr>
+            <w:tcW w:w="830" w:type="dxa"/>
+          </w:tcPr>
+          <w:p>
+            <w:pPr>
+              <w:cnfStyle w:val="000000100000" w:firstRow="0" w:lastRow="0" w:firstColumn="0" w:lastColumn="0" w:oddVBand="0" w:evenVBand="0" w:oddHBand="1" w:evenHBand="0" w:firstRowFirstColumn="0" w:firstRowLastColumn="0" w:lastRowFirstColumn="0" w:lastRowLastColumn="0"/>
+              <w:rPr>
+                <w:lang w:val="en-GB"/>
+              </w:rPr>
+            </w:pPr>
+            <w:r>
+              <w:rPr>
+                <w:lang w:val="en-GB"/>
+              </w:rPr>
+              <w:t>0.22</w:t>
+            </w:r>
+          </w:p>
+        </w:tc>
+        <w:tc>
+          <w:tcPr>
+            <w:tcW w:w="718" w:type="dxa"/>
+          </w:tcPr>
+          <w:p>
+            <w:pPr>
+              <w:cnfStyle w:val="000000100000" w:firstRow="0" w:lastRow="0" w:firstColumn="0" w:lastColumn="0" w:oddVBand="0" w:evenVBand="0" w:oddHBand="1" w:evenHBand="0" w:firstRowFirstColumn="0" w:firstRowLastColumn="0" w:lastRowFirstColumn="0" w:lastRowLastColumn="0"/>
+              <w:rPr>
+                <w:lang w:val="en-GB"/>
+              </w:rPr>
+            </w:pPr>
+            <w:r>
+              <w:rPr>
+                <w:lang w:val="en-GB"/>
+              </w:rPr>
+              <w:t>5.27</w:t>
+            </w:r>
+          </w:p>
+        </w:tc>
+        <w:tc>
+          <w:tcPr>
+            <w:tcW w:w="0" w:type="auto"/>
+          </w:tcPr>
+          <w:p>
+            <w:pPr>
+              <w:cnfStyle w:val="000000100000" w:firstRow="0" w:lastRow="0" w:firstColumn="0" w:lastColumn="0" w:oddVBand="0" w:evenVBand="0" w:oddHBand="1" w:evenHBand="0" w:firstRowFirstColumn="0" w:firstRowLastColumn="0" w:lastRowFirstColumn="0" w:lastRowLastColumn="0"/>
+              <w:rPr>
+                <w:lang w:val="en-GB"/>
+              </w:rPr>
+            </w:pPr>
+            <w:r>
+              <w:rPr>
+                <w:lang w:val="en-GB"/>
+              </w:rPr>
+              <w:t>6.00</w:t>
+            </w:r>
+          </w:p>
+        </w:tc>
+        <w:tc>
+          <w:tcPr>
+            <w:tcW w:w="0" w:type="auto"/>
+          </w:tcPr>
+          <w:p>
+            <w:pPr>
+              <w:cnfStyle w:val="000000100000" w:firstRow="0" w:lastRow="0" w:firstColumn="0" w:lastColumn="0" w:oddVBand="0" w:evenVBand="0" w:oddHBand="1" w:evenHBand="0" w:firstRowFirstColumn="0" w:firstRowLastColumn="0" w:lastRowFirstColumn="0" w:lastRowLastColumn="0"/>
+              <w:rPr>
+                <w:lang w:val="en-GB"/>
+              </w:rPr>
+            </w:pPr>
+            <w:r>
+              <w:rPr>
+                <w:lang w:val="en-GB"/>
+              </w:rPr>
+              <w:t>0.89</w:t>
+            </w:r>
+          </w:p>
+        </w:tc>
+        <w:tc>
+          <w:tcPr>
+            <w:tcW w:w="0" w:type="auto"/>
+          </w:tcPr>
+          <w:p>
+            <w:pPr>
+              <w:cnfStyle w:val="000000100000" w:firstRow="0" w:lastRow="0" w:firstColumn="0" w:lastColumn="0" w:oddVBand="0" w:evenVBand="0" w:oddHBand="1" w:evenHBand="0" w:firstRowFirstColumn="0" w:firstRowLastColumn="0" w:lastRowFirstColumn="0" w:lastRowLastColumn="0"/>
+              <w:rPr>
+                <w:lang w:val="en-GB"/>
+              </w:rPr>
+            </w:pPr>
+            <w:r>
+              <w:rPr>
+                <w:lang w:val="en-GB"/>
+              </w:rPr>
+              <w:t>2.70</w:t>
+            </w:r>
+          </w:p>
+        </w:tc>
+      </w:tr>
+      <w:tr>
+        <w:trPr>
+          <w:trHeight w:val="391"/>
+        </w:trPr>
+        <w:tc>
+          <w:tcPr>
+            <w:cnfStyle w:val="001000000000" w:firstRow="0" w:lastRow="0" w:firstColumn="1" w:lastColumn="0" w:oddVBand="0" w:evenVBand="0" w:oddHBand="0" w:evenHBand="0" w:firstRowFirstColumn="0" w:firstRowLastColumn="0" w:lastRowFirstColumn="0" w:lastRowLastColumn="0"/>
+            <w:tcW w:w="0" w:type="auto"/>
+          </w:tcPr>
+          <w:p>
+            <w:pPr>
+              <w:rPr>
+                <w:lang w:val="en-GB"/>
+              </w:rPr>
+            </w:pPr>
+            <w:r>
+              <w:rPr>
+                <w:lang w:val="en-GB"/>
+              </w:rPr>
+              <w:t>0-100</w:t>
+            </w:r>
+          </w:p>
+        </w:tc>
+        <w:tc>
+          <w:tcPr>
+            <w:tcW w:w="830" w:type="dxa"/>
+          </w:tcPr>
+          <w:p>
+            <w:pPr>
+              <w:cnfStyle w:val="000000000000" w:firstRow="0" w:lastRow="0" w:firstColumn="0" w:lastColumn="0" w:oddVBand="0" w:evenVBand="0" w:oddHBand="0" w:evenHBand="0" w:firstRowFirstColumn="0" w:firstRowLastColumn="0" w:lastRowFirstColumn="0" w:lastRowLastColumn="0"/>
+              <w:rPr>
+                <w:lang w:val="en-GB"/>
+              </w:rPr>
+            </w:pPr>
+            <w:r>
+              <w:rPr>
+                <w:lang w:val="en-GB"/>
+              </w:rPr>
+              <w:t>5.16</w:t>
+            </w:r>
+          </w:p>
+        </w:tc>
+        <w:tc>
+          <w:tcPr>
+            <w:tcW w:w="718" w:type="dxa"/>
+          </w:tcPr>
+          <w:p>
+            <w:pPr>
+              <w:cnfStyle w:val="000000000000" w:firstRow="0" w:lastRow="0" w:firstColumn="0" w:lastColumn="0" w:oddVBand="0" w:evenVBand="0" w:oddHBand="0" w:evenHBand="0" w:firstRowFirstColumn="0" w:firstRowLastColumn="0" w:lastRowFirstColumn="0" w:lastRowLastColumn="0"/>
+              <w:rPr>
+                <w:lang w:val="en-GB"/>
+              </w:rPr>
+            </w:pPr>
+            <w:r>
+              <w:rPr>
+                <w:lang w:val="en-GB"/>
+              </w:rPr>
+              <w:t>14.24</w:t>
+            </w:r>
+          </w:p>
+        </w:tc>
+        <w:tc>
+          <w:tcPr>
+            <w:tcW w:w="0" w:type="auto"/>
+          </w:tcPr>
+          <w:p>
+            <w:pPr>
+              <w:cnfStyle w:val="000000000000" w:firstRow="0" w:lastRow="0" w:firstColumn="0" w:lastColumn="0" w:oddVBand="0" w:evenVBand="0" w:oddHBand="0" w:evenHBand="0" w:firstRowFirstColumn="0" w:firstRowLastColumn="0" w:lastRowFirstColumn="0" w:lastRowLastColumn="0"/>
+              <w:rPr>
+                <w:lang w:val="en-GB"/>
+              </w:rPr>
+            </w:pPr>
+            <w:r>
+              <w:rPr>
+                <w:lang w:val="en-GB"/>
+              </w:rPr>
+              <w:t>25.04</w:t>
+            </w:r>
+          </w:p>
+        </w:tc>
+        <w:tc>
+          <w:tcPr>
+            <w:tcW w:w="0" w:type="auto"/>
+          </w:tcPr>
+          <w:p>
+            <w:pPr>
+              <w:cnfStyle w:val="000000000000" w:firstRow="0" w:lastRow="0" w:firstColumn="0" w:lastColumn="0" w:oddVBand="0" w:evenVBand="0" w:oddHBand="0" w:evenHBand="0" w:firstRowFirstColumn="0" w:firstRowLastColumn="0" w:lastRowFirstColumn="0" w:lastRowLastColumn="0"/>
+              <w:rPr>
+                <w:lang w:val="en-GB"/>
+              </w:rPr>
+            </w:pPr>
+            <w:r>
+              <w:rPr>
+                <w:lang w:val="en-GB"/>
+              </w:rPr>
+              <w:t>5.77</w:t>
+            </w:r>
+          </w:p>
+        </w:tc>
+        <w:tc>
+          <w:tcPr>
+            <w:tcW w:w="0" w:type="auto"/>
+          </w:tcPr>
+          <w:p>
+            <w:pPr>
+              <w:cnfStyle w:val="000000000000" w:firstRow="0" w:lastRow="0" w:firstColumn="0" w:lastColumn="0" w:oddVBand="0" w:evenVBand="0" w:oddHBand="0" w:evenHBand="0" w:firstRowFirstColumn="0" w:firstRowLastColumn="0" w:lastRowFirstColumn="0" w:lastRowLastColumn="0"/>
+              <w:rPr>
+                <w:lang w:val="en-GB"/>
+              </w:rPr>
+            </w:pPr>
+            <w:r>
+              <w:rPr>
+                <w:lang w:val="en-GB"/>
+              </w:rPr>
+              <w:t>11.27</w:t>
+            </w:r>
+          </w:p>
+        </w:tc>
+      </w:tr>
+      <w:tr>
+        <w:trPr>
+          <w:cnfStyle w:val="000000100000" w:firstRow="0" w:lastRow="0" w:firstColumn="0" w:lastColumn="0" w:oddVBand="0" w:evenVBand="0" w:oddHBand="1" w:evenHBand="0" w:firstRowFirstColumn="0" w:firstRowLastColumn="0" w:lastRowFirstColumn="0" w:lastRowLastColumn="0"/>
+          <w:trHeight w:val="407"/>
+        </w:trPr>
+        <w:tc>
+          <w:tcPr>
+            <w:cnfStyle w:val="001000000000" w:firstRow="0" w:lastRow="0" w:firstColumn="1" w:lastColumn="0" w:oddVBand="0" w:evenVBand="0" w:oddHBand="0" w:evenHBand="0" w:firstRowFirstColumn="0" w:firstRowLastColumn="0" w:lastRowFirstColumn="0" w:lastRowLastColumn="0"/>
+            <w:tcW w:w="0" w:type="auto"/>
+          </w:tcPr>
+          <w:p>
+            <w:pPr>
+              <w:rPr>
+                <w:lang w:val="en-GB"/>
+              </w:rPr>
+            </w:pPr>
+            <w:r>
+              <w:rPr>
+                <w:lang w:val="en-GB"/>
+              </w:rPr>
+              <w:t xml:space="preserve">40-70 </w:t>
+            </w:r>
+          </w:p>
+        </w:tc>
+        <w:tc>
+          <w:tcPr>
+            <w:tcW w:w="830" w:type="dxa"/>
+          </w:tcPr>
+          <w:p>
+            <w:pPr>
+              <w:cnfStyle w:val="000000100000" w:firstRow="0" w:lastRow="0" w:firstColumn="0" w:lastColumn="0" w:oddVBand="0" w:evenVBand="0" w:oddHBand="1" w:evenHBand="0" w:firstRowFirstColumn="0" w:firstRowLastColumn="0" w:lastRowFirstColumn="0" w:lastRowLastColumn="0"/>
+              <w:rPr>
+                <w:lang w:val="en-GB"/>
+              </w:rPr>
+            </w:pPr>
+            <w:r>
+              <w:rPr>
+                <w:lang w:val="en-GB"/>
+              </w:rPr>
+              <w:t>0.81</w:t>
+            </w:r>
+          </w:p>
+        </w:tc>
+        <w:tc>
+          <w:tcPr>
+            <w:tcW w:w="718" w:type="dxa"/>
+          </w:tcPr>
+          <w:p>
+            <w:pPr>
+              <w:cnfStyle w:val="000000100000" w:firstRow="0" w:lastRow="0" w:firstColumn="0" w:lastColumn="0" w:oddVBand="0" w:evenVBand="0" w:oddHBand="1" w:evenHBand="0" w:firstRowFirstColumn="0" w:firstRowLastColumn="0" w:lastRowFirstColumn="0" w:lastRowLastColumn="0"/>
+              <w:rPr>
+                <w:lang w:val="en-GB"/>
+              </w:rPr>
+            </w:pPr>
+            <w:r>
+              <w:rPr>
+                <w:lang w:val="en-GB"/>
+              </w:rPr>
+              <w:t>5.37</w:t>
+            </w:r>
+          </w:p>
+        </w:tc>
+        <w:tc>
+          <w:tcPr>
+            <w:tcW w:w="0" w:type="auto"/>
+          </w:tcPr>
+          <w:p>
+            <w:pPr>
+              <w:cnfStyle w:val="000000100000" w:firstRow="0" w:lastRow="0" w:firstColumn="0" w:lastColumn="0" w:oddVBand="0" w:evenVBand="0" w:oddHBand="1" w:evenHBand="0" w:firstRowFirstColumn="0" w:firstRowLastColumn="0" w:lastRowFirstColumn="0" w:lastRowLastColumn="0"/>
+              <w:rPr>
+                <w:lang w:val="en-GB"/>
+              </w:rPr>
+            </w:pPr>
+            <w:r>
+              <w:rPr>
+                <w:lang w:val="en-GB"/>
+              </w:rPr>
+              <w:t>8.04</w:t>
+            </w:r>
+          </w:p>
+        </w:tc>
+        <w:tc>
+          <w:tcPr>
+            <w:tcW w:w="0" w:type="auto"/>
+          </w:tcPr>
+          <w:p>
+            <w:pPr>
+              <w:cnfStyle w:val="000000100000" w:firstRow="0" w:lastRow="0" w:firstColumn="0" w:lastColumn="0" w:oddVBand="0" w:evenVBand="0" w:oddHBand="1" w:evenHBand="0" w:firstRowFirstColumn="0" w:firstRowLastColumn="0" w:lastRowFirstColumn="0" w:lastRowLastColumn="0"/>
+              <w:rPr>
+                <w:lang w:val="en-GB"/>
+              </w:rPr>
+            </w:pPr>
+            <w:r>
+              <w:rPr>
+                <w:lang w:val="en-GB"/>
+              </w:rPr>
+              <w:t>1.43</w:t>
+            </w:r>
+          </w:p>
+        </w:tc>
+        <w:tc>
+          <w:tcPr>
+            <w:tcW w:w="0" w:type="auto"/>
+          </w:tcPr>
+          <w:p>
+            <w:pPr>
+              <w:cnfStyle w:val="000000100000" w:firstRow="0" w:lastRow="0" w:firstColumn="0" w:lastColumn="0" w:oddVBand="0" w:evenVBand="0" w:oddHBand="1" w:evenHBand="0" w:firstRowFirstColumn="0" w:firstRowLastColumn="0" w:lastRowFirstColumn="0" w:lastRowLastColumn="0"/>
+              <w:rPr>
+                <w:lang w:val="en-GB"/>
+              </w:rPr>
+            </w:pPr>
+            <w:r>
+              <w:rPr>
+                <w:lang w:val="en-GB"/>
+              </w:rPr>
+              <w:t>3.62</w:t>
+            </w:r>
+          </w:p>
+        </w:tc>
+      </w:tr>
+      <w:tr>
+        <w:trPr>
+          <w:trHeight w:val="407"/>
+        </w:trPr>
+        <w:tc>
+          <w:tcPr>
+            <w:cnfStyle w:val="001000000000" w:firstRow="0" w:lastRow="0" w:firstColumn="1" w:lastColumn="0" w:oddVBand="0" w:evenVBand="0" w:oddHBand="0" w:evenHBand="0" w:firstRowFirstColumn="0" w:firstRowLastColumn="0" w:lastRowFirstColumn="0" w:lastRowLastColumn="0"/>
+            <w:tcW w:w="0" w:type="auto"/>
+          </w:tcPr>
+          <w:p>
+            <w:pPr>
+              <w:rPr>
+                <w:lang w:val="en-GB"/>
+              </w:rPr>
+            </w:pPr>
+            <w:r>
+              <w:rPr>
+                <w:lang w:val="en-GB"/>
+              </w:rPr>
+              <w:t>80-120</w:t>
+            </w:r>
+          </w:p>
+        </w:tc>
+        <w:tc>
+          <w:tcPr>
+            <w:tcW w:w="830" w:type="dxa"/>
+          </w:tcPr>
+          <w:p>
+            <w:pPr>
+              <w:cnfStyle w:val="000000000000" w:firstRow="0" w:lastRow="0" w:firstColumn="0" w:lastColumn="0" w:oddVBand="0" w:evenVBand="0" w:oddHBand="0" w:evenHBand="0" w:firstRowFirstColumn="0" w:firstRowLastColumn="0" w:lastRowFirstColumn="0" w:lastRowLastColumn="0"/>
+              <w:rPr>
+                <w:lang w:val="en-GB"/>
+              </w:rPr>
+            </w:pPr>
+            <w:r>
+              <w:rPr>
+                <w:lang w:val="en-GB"/>
+              </w:rPr>
+              <w:t>11.88</w:t>
+            </w:r>
+          </w:p>
+        </w:tc>
+        <w:tc>
+          <w:tcPr>
+            <w:tcW w:w="718" w:type="dxa"/>
+          </w:tcPr>
+          <w:p>
+            <w:pPr>
+              <w:cnfStyle w:val="000000000000" w:firstRow="0" w:lastRow="0" w:firstColumn="0" w:lastColumn="0" w:oddVBand="0" w:evenVBand="0" w:oddHBand="0" w:evenHBand="0" w:firstRowFirstColumn="0" w:firstRowLastColumn="0" w:lastRowFirstColumn="0" w:lastRowLastColumn="0"/>
+              <w:rPr>
+                <w:lang w:val="en-GB"/>
+              </w:rPr>
+            </w:pPr>
+            <w:r>
+              <w:rPr>
+                <w:lang w:val="en-GB"/>
+              </w:rPr>
+              <w:t>5.62</w:t>
+            </w:r>
+          </w:p>
+        </w:tc>
+        <w:tc>
+          <w:tcPr>
+            <w:tcW w:w="0" w:type="auto"/>
+          </w:tcPr>
+          <w:p>
+            <w:pPr>
+              <w:cnfStyle w:val="000000000000" w:firstRow="0" w:lastRow="0" w:firstColumn="0" w:lastColumn="0" w:oddVBand="0" w:evenVBand="0" w:oddHBand="0" w:evenHBand="0" w:firstRowFirstColumn="0" w:firstRowLastColumn="0" w:lastRowFirstColumn="0" w:lastRowLastColumn="0"/>
+              <w:rPr>
+                <w:lang w:val="en-GB"/>
+              </w:rPr>
+            </w:pPr>
+            <w:r>
+              <w:rPr>
+                <w:lang w:val="en-GB"/>
+              </w:rPr>
+              <w:t>21.95</w:t>
+            </w:r>
+          </w:p>
+        </w:tc>
+        <w:tc>
+          <w:tcPr>
+            <w:tcW w:w="0" w:type="auto"/>
+          </w:tcPr>
+          <w:p>
+            <w:pPr>
+              <w:cnfStyle w:val="000000000000" w:firstRow="0" w:lastRow="0" w:firstColumn="0" w:lastColumn="0" w:oddVBand="0" w:evenVBand="0" w:oddHBand="0" w:evenHBand="0" w:firstRowFirstColumn="0" w:firstRowLastColumn="0" w:lastRowFirstColumn="0" w:lastRowLastColumn="0"/>
+              <w:rPr>
+                <w:lang w:val="en-GB"/>
+              </w:rPr>
+            </w:pPr>
+            <w:r>
+              <w:rPr>
+                <w:lang w:val="en-GB"/>
+              </w:rPr>
+              <w:t>8.88</w:t>
+            </w:r>
+          </w:p>
+        </w:tc>
+        <w:tc>
+          <w:tcPr>
+            <w:tcW w:w="0" w:type="auto"/>
+          </w:tcPr>
+          <w:p>
+            <w:pPr>
+              <w:cnfStyle w:val="000000000000" w:firstRow="0" w:lastRow="0" w:firstColumn="0" w:lastColumn="0" w:oddVBand="0" w:evenVBand="0" w:oddHBand="0" w:evenHBand="0" w:firstRowFirstColumn="0" w:firstRowLastColumn="0" w:lastRowFirstColumn="0" w:lastRowLastColumn="0"/>
+              <w:rPr>
+                <w:lang w:val="en-GB"/>
+              </w:rPr>
+            </w:pPr>
+            <w:r>
+              <w:rPr>
+                <w:lang w:val="en-GB"/>
+              </w:rPr>
+              <w:t>9.88</w:t>
+            </w:r>
+          </w:p>
+        </w:tc>
+      </w:tr>
+      <w:tr>
+        <w:trPr>
+          <w:cnfStyle w:val="000000100000" w:firstRow="0" w:lastRow="0" w:firstColumn="0" w:lastColumn="0" w:oddVBand="0" w:evenVBand="0" w:oddHBand="1" w:evenHBand="0" w:firstRowFirstColumn="0" w:firstRowLastColumn="0" w:lastRowFirstColumn="0" w:lastRowLastColumn="0"/>
+          <w:trHeight w:val="407"/>
+        </w:trPr>
+        <w:tc>
+          <w:tcPr>
+            <w:cnfStyle w:val="001000000000" w:firstRow="0" w:lastRow="0" w:firstColumn="1" w:lastColumn="0" w:oddVBand="0" w:evenVBand="0" w:oddHBand="0" w:evenHBand="0" w:firstRowFirstColumn="0" w:firstRowLastColumn="0" w:lastRowFirstColumn="0" w:lastRowLastColumn="0"/>
+            <w:tcW w:w="0" w:type="auto"/>
+          </w:tcPr>
+          <w:p>
+            <w:pPr>
+              <w:rPr>
+                <w:lang w:val="en-GB"/>
+              </w:rPr>
+            </w:pPr>
+            <w:r>
+              <w:rPr>
+                <w:lang w:val="en-GB"/>
+              </w:rPr>
+              <w:t>0-</w:t>
+            </w:r>
+            <w:r>
+              <w:rPr>
+                <w:i/>
+                <w:iCs/>
+                <w:lang w:val="en-GB"/>
+              </w:rPr>
+              <w:t>top_speed</w:t>
+            </w:r>
+          </w:p>
+        </w:tc>
+        <w:tc>
+          <w:tcPr>
+            <w:tcW w:w="830" w:type="dxa"/>
+          </w:tcPr>
+          <w:p>
+            <w:pPr>
+              <w:cnfStyle w:val="000000100000" w:firstRow="0" w:lastRow="0" w:firstColumn="0" w:lastColumn="0" w:oddVBand="0" w:evenVBand="0" w:oddHBand="1" w:evenHBand="0" w:firstRowFirstColumn="0" w:firstRowLastColumn="0" w:lastRowFirstColumn="0" w:lastRowLastColumn="0"/>
+              <w:rPr>
+                <w:lang w:val="en-GB"/>
+              </w:rPr>
+            </w:pPr>
+            <w:r>
+              <w:rPr>
+                <w:lang w:val="en-GB"/>
+              </w:rPr>
+              <w:t>211.72</w:t>
+            </w:r>
+          </w:p>
+        </w:tc>
+        <w:tc>
+          <w:tcPr>
+            <w:tcW w:w="718" w:type="dxa"/>
+          </w:tcPr>
+          <w:p>
+            <w:pPr>
+              <w:cnfStyle w:val="000000100000" w:firstRow="0" w:lastRow="0" w:firstColumn="0" w:lastColumn="0" w:oddVBand="0" w:evenVBand="0" w:oddHBand="1" w:evenHBand="0" w:firstRowFirstColumn="0" w:firstRowLastColumn="0" w:lastRowFirstColumn="0" w:lastRowLastColumn="0"/>
+              <w:rPr>
+                <w:lang w:val="en-GB"/>
+              </w:rPr>
+            </w:pPr>
+            <w:r>
+              <w:rPr>
+                <w:lang w:val="en-GB"/>
+              </w:rPr>
+              <w:t>29.76</w:t>
+            </w:r>
+          </w:p>
+        </w:tc>
+        <w:tc>
+          <w:tcPr>
+            <w:tcW w:w="0" w:type="auto"/>
+          </w:tcPr>
+          <w:p>
+            <w:pPr>
+              <w:cnfStyle w:val="000000100000" w:firstRow="0" w:lastRow="0" w:firstColumn="0" w:lastColumn="0" w:oddVBand="0" w:evenVBand="0" w:oddHBand="1" w:evenHBand="0" w:firstRowFirstColumn="0" w:firstRowLastColumn="0" w:lastRowFirstColumn="0" w:lastRowLastColumn="0"/>
+              <w:rPr>
+                <w:lang w:val="en-GB"/>
+              </w:rPr>
+            </w:pPr>
+            <w:r>
+              <w:rPr>
+                <w:lang w:val="en-GB"/>
+              </w:rPr>
+              <w:t>130.40</w:t>
+            </w:r>
+          </w:p>
+        </w:tc>
+        <w:tc>
+          <w:tcPr>
+            <w:tcW w:w="0" w:type="auto"/>
+          </w:tcPr>
+          <w:p>
+            <w:pPr>
+              <w:cnfStyle w:val="000000100000" w:firstRow="0" w:lastRow="0" w:firstColumn="0" w:lastColumn="0" w:oddVBand="0" w:evenVBand="0" w:oddHBand="1" w:evenHBand="0" w:firstRowFirstColumn="0" w:firstRowLastColumn="0" w:lastRowFirstColumn="0" w:lastRowLastColumn="0"/>
+              <w:rPr>
+                <w:lang w:val="en-GB"/>
+              </w:rPr>
+            </w:pPr>
+            <w:r>
+              <w:rPr>
+                <w:lang w:val="en-GB"/>
+              </w:rPr>
+              <w:t>107.30</w:t>
+            </w:r>
+          </w:p>
+        </w:tc>
+        <w:tc>
+          <w:tcPr>
+            <w:tcW w:w="0" w:type="auto"/>
+          </w:tcPr>
+          <w:p>
+            <w:pPr>
+              <w:cnfStyle w:val="000000100000" w:firstRow="0" w:lastRow="0" w:firstColumn="0" w:lastColumn="0" w:oddVBand="0" w:evenVBand="0" w:oddHBand="1" w:evenHBand="0" w:firstRowFirstColumn="0" w:firstRowLastColumn="0" w:lastRowFirstColumn="0" w:lastRowLastColumn="0"/>
+              <w:rPr>
+                <w:lang w:val="en-GB"/>
+              </w:rPr>
+            </w:pPr>
+            <w:r>
+              <w:rPr>
+                <w:lang w:val="en-GB"/>
+              </w:rPr>
+              <w:t>58.68</w:t>
+            </w:r>
+          </w:p>
+        </w:tc>
+      </w:tr>
+    </w:tbl>
     <w:p>
       <w:pPr>
         <w:rPr>
@@ -2178,21 +2887,12 @@
         </w:rPr>
         <w:t xml:space="preserve">aerodynamic drag, which can be seen in </w:t>
       </w:r>
-      <w:proofErr w:type="gramStart"/>
       <w:r>
         <w:rPr>
           <w:highlight w:val="yellow"/>
           <w:lang w:val="en-GB"/>
         </w:rPr>
-        <w:t>Fig  1</w:t>
-      </w:r>
-      <w:proofErr w:type="gramEnd"/>
-      <w:r>
-        <w:rPr>
-          <w:highlight w:val="yellow"/>
-          <w:lang w:val="en-GB"/>
-        </w:rPr>
-        <w:t>b and 1d</w:t>
+        <w:t>Fig  1b and 1d</w:t>
       </w:r>
       <w:r>
         <w:rPr>
@@ -2479,6 +3179,64 @@
     </w:p>
     <w:p>
       <w:pPr>
+        <w:rPr>
+          <w:lang w:val="en-GB"/>
+        </w:rPr>
+      </w:pPr>
+      <w:r>
+        <w:rPr>
+          <w:lang w:val="en-GB"/>
+        </w:rPr>
+        <w:t xml:space="preserve">One of the aspects we considered is the energy loss accumulated during our tests. For each test, we calculated some of the main power losses associated with aerodynamic drag, longitudinal </w:t>
+      </w:r>
+      <w:r>
+        <w:rPr>
+          <w:lang w:val="en-GB"/>
+        </w:rPr>
+        <w:t xml:space="preserve">tyre </w:t>
+      </w:r>
+      <w:r>
+        <w:rPr>
+          <w:lang w:val="en-GB"/>
+        </w:rPr>
+        <w:t>slip, powertrain, rolling resistance, and transmission. Our results are presented in Table 3</w:t>
+      </w:r>
+      <w:r>
+        <w:rPr>
+          <w:lang w:val="en-GB"/>
+        </w:rPr>
+        <w:t>.</w:t>
+      </w:r>
+    </w:p>
+    <w:p>
+      <w:pPr>
+        <w:rPr>
+          <w:lang w:val="en-GB"/>
+        </w:rPr>
+      </w:pPr>
+      <w:r>
+        <w:rPr>
+          <w:lang w:val="en-GB"/>
+        </w:rPr>
+        <w:t>As we expected, in tests in which the vehicle reaches high speed, the contribution of the aerodynamic drag increases, in particular in “0-</w:t>
+      </w:r>
+      <w:r>
+        <w:rPr>
+          <w:i/>
+          <w:iCs/>
+          <w:lang w:val="en-GB"/>
+        </w:rPr>
+        <w:t>top_speed</w:t>
+      </w:r>
+      <w:r>
+        <w:rPr>
+          <w:lang w:val="en-GB"/>
+        </w:rPr>
+        <w:t xml:space="preserve">” test case where it has the highest value. Furthermore, in the same instances, its </w:t>
+      </w:r>
+    </w:p>
+    <w:p>
+      <w:pPr>
         <w:pStyle w:val="Didascalia"/>
         <w:keepNext/>
         <w:rPr>
@@ -2516,909 +3274,360 @@
         <w:rPr>
           <w:lang w:val="en-GB"/>
         </w:rPr>
-        <w:t>Energy</w:t>
-      </w:r>
-      <w:r>
-        <w:rPr>
-          <w:lang w:val="en-GB"/>
-        </w:rPr>
-        <w:t xml:space="preserve"> Losses</w:t>
-      </w:r>
-    </w:p>
-    <w:tbl>
-      <w:tblPr>
-        <w:tblStyle w:val="Tabellasemplice4"/>
-        <w:tblW w:w="0" w:type="auto"/>
-        <w:tblInd w:w="-856" w:type="dxa"/>
-        <w:tblBorders>
-          <w:top w:val="single" w:sz="4" w:space="0" w:color="auto"/>
-          <w:left w:val="single" w:sz="4" w:space="0" w:color="auto"/>
-          <w:bottom w:val="single" w:sz="4" w:space="0" w:color="auto"/>
-          <w:right w:val="single" w:sz="4" w:space="0" w:color="auto"/>
-          <w:insideH w:val="single" w:sz="4" w:space="0" w:color="auto"/>
-          <w:insideV w:val="single" w:sz="4" w:space="0" w:color="auto"/>
-        </w:tblBorders>
-        <w:tblLook w:val="04A0" w:firstRow="1" w:lastRow="0" w:firstColumn="1" w:lastColumn="0" w:noHBand="0" w:noVBand="1"/>
-      </w:tblPr>
-      <w:tblGrid>
-        <w:gridCol w:w="35"/>
-        <w:gridCol w:w="1187"/>
-        <w:gridCol w:w="830"/>
-        <w:gridCol w:w="718"/>
-        <w:gridCol w:w="830"/>
-        <w:gridCol w:w="830"/>
-        <w:gridCol w:w="881"/>
-      </w:tblGrid>
-      <w:tr>
-        <w:trPr>
-          <w:cnfStyle w:val="100000000000" w:firstRow="1" w:lastRow="0" w:firstColumn="0" w:lastColumn="0" w:oddVBand="0" w:evenVBand="0" w:oddHBand="0" w:evenHBand="0" w:firstRowFirstColumn="0" w:firstRowLastColumn="0" w:lastRowFirstColumn="0" w:lastRowLastColumn="0"/>
-          <w:trHeight w:val="799"/>
-        </w:trPr>
-        <w:tc>
-          <w:tcPr>
-            <w:cnfStyle w:val="001000000000" w:firstRow="0" w:lastRow="0" w:firstColumn="1" w:lastColumn="0" w:oddVBand="0" w:evenVBand="0" w:oddHBand="0" w:evenHBand="0" w:firstRowFirstColumn="0" w:firstRowLastColumn="0" w:lastRowFirstColumn="0" w:lastRowLastColumn="0"/>
-            <w:tcW w:w="1397" w:type="dxa"/>
-            <w:gridSpan w:val="2"/>
-            <w:tcBorders>
-              <w:tl2br w:val="single" w:sz="4" w:space="0" w:color="auto"/>
-            </w:tcBorders>
-          </w:tcPr>
-          <w:p>
-            <w:pPr>
-              <w:rPr>
-                <w:b w:val="0"/>
-                <w:bCs w:val="0"/>
-                <w:lang w:val="en-GB"/>
-              </w:rPr>
-            </w:pPr>
-            <w:r>
-              <w:rPr>
-                <w:lang w:val="en-GB"/>
-              </w:rPr>
-              <w:t xml:space="preserve">    </w:t>
-            </w:r>
-            <w:r>
-              <w:rPr>
-                <w:lang w:val="en-GB"/>
-              </w:rPr>
-              <w:t xml:space="preserve">   </w:t>
-            </w:r>
-            <w:r>
-              <w:rPr>
-                <w:lang w:val="en-GB"/>
-              </w:rPr>
-              <w:t xml:space="preserve">  </w:t>
-            </w:r>
-            <w:r>
-              <w:rPr>
-                <w:lang w:val="en-GB"/>
-              </w:rPr>
-              <w:t>E</w:t>
-            </w:r>
-            <w:r>
-              <w:rPr>
-                <w:lang w:val="en-GB"/>
-              </w:rPr>
-              <w:t xml:space="preserve"> </w:t>
-            </w:r>
-            <w:r>
-              <w:rPr>
-                <w:lang w:val="en-GB"/>
-              </w:rPr>
-              <w:t xml:space="preserve">loss    </w:t>
-            </w:r>
-          </w:p>
-          <w:p>
-            <w:pPr>
-              <w:rPr>
-                <w:b w:val="0"/>
-                <w:bCs w:val="0"/>
-                <w:lang w:val="en-GB"/>
-              </w:rPr>
-            </w:pPr>
-            <w:r>
-              <w:rPr>
-                <w:lang w:val="en-GB"/>
-              </w:rPr>
-              <w:t xml:space="preserve">  </w:t>
-            </w:r>
-            <w:r>
-              <w:rPr>
-                <w:lang w:val="en-GB"/>
-              </w:rPr>
-              <w:t xml:space="preserve"> </w:t>
-            </w:r>
-            <w:r>
-              <w:rPr>
-                <w:lang w:val="en-GB"/>
-              </w:rPr>
-              <w:t xml:space="preserve"> </w:t>
-            </w:r>
-            <w:r>
-              <w:rPr>
-                <w:lang w:val="en-GB"/>
-              </w:rPr>
-              <w:t xml:space="preserve">      </w:t>
-            </w:r>
-            <w:r>
-              <w:rPr>
-                <w:lang w:val="en-GB"/>
-              </w:rPr>
-              <w:t>[</w:t>
-            </w:r>
-            <w:proofErr w:type="spellStart"/>
-            <w:r>
-              <w:rPr>
-                <w:lang w:val="en-GB"/>
-              </w:rPr>
-              <w:t>Wh</w:t>
-            </w:r>
-            <w:proofErr w:type="spellEnd"/>
-            <w:r>
-              <w:rPr>
-                <w:lang w:val="en-GB"/>
-              </w:rPr>
-              <w:t>]</w:t>
-            </w:r>
-            <w:r>
-              <w:rPr>
-                <w:lang w:val="en-GB"/>
-              </w:rPr>
-              <w:br/>
-              <w:t>Test</w:t>
-            </w:r>
-            <w:r>
-              <w:rPr>
-                <w:lang w:val="en-GB"/>
-              </w:rPr>
-              <w:t xml:space="preserve"> [km/h]</w:t>
-            </w:r>
-          </w:p>
-        </w:tc>
-        <w:tc>
-          <w:tcPr>
-            <w:tcW w:w="794" w:type="dxa"/>
-          </w:tcPr>
-          <w:p>
-            <w:pPr>
-              <w:cnfStyle w:val="100000000000" w:firstRow="1" w:lastRow="0" w:firstColumn="0" w:lastColumn="0" w:oddVBand="0" w:evenVBand="0" w:oddHBand="0" w:evenHBand="0" w:firstRowFirstColumn="0" w:firstRowLastColumn="0" w:lastRowFirstColumn="0" w:lastRowLastColumn="0"/>
-              <w:rPr>
-                <w:lang w:val="en-GB"/>
-              </w:rPr>
-            </w:pPr>
-            <w:r>
-              <w:rPr>
-                <w:lang w:val="en-GB"/>
-              </w:rPr>
-              <w:t>Aero</w:t>
-            </w:r>
-            <w:r>
-              <w:rPr>
-                <w:lang w:val="en-GB"/>
-              </w:rPr>
-              <w:br/>
-              <w:t>Drag</w:t>
-            </w:r>
-          </w:p>
-        </w:tc>
-        <w:tc>
-          <w:tcPr>
-            <w:tcW w:w="689" w:type="dxa"/>
-          </w:tcPr>
-          <w:p>
-            <w:pPr>
-              <w:cnfStyle w:val="100000000000" w:firstRow="1" w:lastRow="0" w:firstColumn="0" w:lastColumn="0" w:oddVBand="0" w:evenVBand="0" w:oddHBand="0" w:evenHBand="0" w:firstRowFirstColumn="0" w:firstRowLastColumn="0" w:lastRowFirstColumn="0" w:lastRowLastColumn="0"/>
-              <w:rPr>
-                <w:lang w:val="en-GB"/>
-              </w:rPr>
-            </w:pPr>
-            <w:r>
-              <w:rPr>
-                <w:lang w:val="en-GB"/>
-              </w:rPr>
-              <w:t>Long</w:t>
-            </w:r>
-            <w:r>
-              <w:rPr>
-                <w:lang w:val="en-GB"/>
-              </w:rPr>
-              <w:br/>
-              <w:t>Slip</w:t>
-            </w:r>
-          </w:p>
-        </w:tc>
-        <w:tc>
-          <w:tcPr>
-            <w:tcW w:w="0" w:type="auto"/>
-          </w:tcPr>
-          <w:p>
-            <w:pPr>
-              <w:cnfStyle w:val="100000000000" w:firstRow="1" w:lastRow="0" w:firstColumn="0" w:lastColumn="0" w:oddVBand="0" w:evenVBand="0" w:oddHBand="0" w:evenHBand="0" w:firstRowFirstColumn="0" w:firstRowLastColumn="0" w:lastRowFirstColumn="0" w:lastRowLastColumn="0"/>
-              <w:rPr>
-                <w:lang w:val="en-GB"/>
-              </w:rPr>
-            </w:pPr>
-            <w:proofErr w:type="spellStart"/>
-            <w:r>
-              <w:rPr>
-                <w:lang w:val="en-GB"/>
-              </w:rPr>
-              <w:t>Ptrain</w:t>
-            </w:r>
-            <w:proofErr w:type="spellEnd"/>
-          </w:p>
-        </w:tc>
-        <w:tc>
-          <w:tcPr>
-            <w:tcW w:w="0" w:type="auto"/>
-          </w:tcPr>
-          <w:p>
-            <w:pPr>
-              <w:cnfStyle w:val="100000000000" w:firstRow="1" w:lastRow="0" w:firstColumn="0" w:lastColumn="0" w:oddVBand="0" w:evenVBand="0" w:oddHBand="0" w:evenHBand="0" w:firstRowFirstColumn="0" w:firstRowLastColumn="0" w:lastRowFirstColumn="0" w:lastRowLastColumn="0"/>
-              <w:rPr>
-                <w:lang w:val="en-GB"/>
-              </w:rPr>
-            </w:pPr>
-            <w:r>
-              <w:rPr>
-                <w:lang w:val="en-GB"/>
-              </w:rPr>
-              <w:t>Roll</w:t>
-            </w:r>
-            <w:r>
-              <w:rPr>
-                <w:lang w:val="en-GB"/>
-              </w:rPr>
-              <w:br/>
-              <w:t>Res</w:t>
-            </w:r>
-          </w:p>
-        </w:tc>
-        <w:tc>
-          <w:tcPr>
-            <w:tcW w:w="0" w:type="auto"/>
-          </w:tcPr>
-          <w:p>
-            <w:pPr>
-              <w:cnfStyle w:val="100000000000" w:firstRow="1" w:lastRow="0" w:firstColumn="0" w:lastColumn="0" w:oddVBand="0" w:evenVBand="0" w:oddHBand="0" w:evenHBand="0" w:firstRowFirstColumn="0" w:firstRowLastColumn="0" w:lastRowFirstColumn="0" w:lastRowLastColumn="0"/>
-              <w:rPr>
-                <w:lang w:val="en-GB"/>
-              </w:rPr>
-            </w:pPr>
-            <w:proofErr w:type="spellStart"/>
-            <w:r>
-              <w:rPr>
-                <w:lang w:val="en-GB"/>
-              </w:rPr>
-              <w:t>Transm</w:t>
-            </w:r>
-            <w:proofErr w:type="spellEnd"/>
-          </w:p>
-        </w:tc>
-      </w:tr>
-      <w:tr>
-        <w:trPr>
-          <w:gridBefore w:val="1"/>
-          <w:cnfStyle w:val="000000100000" w:firstRow="0" w:lastRow="0" w:firstColumn="0" w:lastColumn="0" w:oddVBand="0" w:evenVBand="0" w:oddHBand="1" w:evenHBand="0" w:firstRowFirstColumn="0" w:firstRowLastColumn="0" w:lastRowFirstColumn="0" w:lastRowLastColumn="0"/>
-          <w:wBefore w:w="284" w:type="dxa"/>
-          <w:trHeight w:val="407"/>
-        </w:trPr>
-        <w:tc>
-          <w:tcPr>
-            <w:cnfStyle w:val="001000000000" w:firstRow="0" w:lastRow="0" w:firstColumn="1" w:lastColumn="0" w:oddVBand="0" w:evenVBand="0" w:oddHBand="0" w:evenHBand="0" w:firstRowFirstColumn="0" w:firstRowLastColumn="0" w:lastRowFirstColumn="0" w:lastRowLastColumn="0"/>
-            <w:tcW w:w="0" w:type="auto"/>
-          </w:tcPr>
-          <w:p>
-            <w:pPr>
-              <w:rPr>
-                <w:lang w:val="en-GB"/>
-              </w:rPr>
-            </w:pPr>
-            <w:r>
-              <w:rPr>
-                <w:lang w:val="en-GB"/>
-              </w:rPr>
-              <w:t>0-50</w:t>
-            </w:r>
-          </w:p>
-        </w:tc>
-        <w:tc>
-          <w:tcPr>
-            <w:tcW w:w="794" w:type="dxa"/>
-          </w:tcPr>
-          <w:p>
-            <w:pPr>
-              <w:cnfStyle w:val="000000100000" w:firstRow="0" w:lastRow="0" w:firstColumn="0" w:lastColumn="0" w:oddVBand="0" w:evenVBand="0" w:oddHBand="1" w:evenHBand="0" w:firstRowFirstColumn="0" w:firstRowLastColumn="0" w:lastRowFirstColumn="0" w:lastRowLastColumn="0"/>
-              <w:rPr>
-                <w:lang w:val="en-GB"/>
-              </w:rPr>
-            </w:pPr>
-            <w:r>
-              <w:rPr>
-                <w:lang w:val="en-GB"/>
-              </w:rPr>
-              <w:t>0.22</w:t>
-            </w:r>
-          </w:p>
-        </w:tc>
-        <w:tc>
-          <w:tcPr>
-            <w:tcW w:w="689" w:type="dxa"/>
-          </w:tcPr>
-          <w:p>
-            <w:pPr>
-              <w:cnfStyle w:val="000000100000" w:firstRow="0" w:lastRow="0" w:firstColumn="0" w:lastColumn="0" w:oddVBand="0" w:evenVBand="0" w:oddHBand="1" w:evenHBand="0" w:firstRowFirstColumn="0" w:firstRowLastColumn="0" w:lastRowFirstColumn="0" w:lastRowLastColumn="0"/>
-              <w:rPr>
-                <w:lang w:val="en-GB"/>
-              </w:rPr>
-            </w:pPr>
-            <w:r>
-              <w:rPr>
-                <w:lang w:val="en-GB"/>
-              </w:rPr>
-              <w:t>5.27</w:t>
-            </w:r>
-          </w:p>
-        </w:tc>
-        <w:tc>
-          <w:tcPr>
-            <w:tcW w:w="0" w:type="auto"/>
-          </w:tcPr>
-          <w:p>
-            <w:pPr>
-              <w:cnfStyle w:val="000000100000" w:firstRow="0" w:lastRow="0" w:firstColumn="0" w:lastColumn="0" w:oddVBand="0" w:evenVBand="0" w:oddHBand="1" w:evenHBand="0" w:firstRowFirstColumn="0" w:firstRowLastColumn="0" w:lastRowFirstColumn="0" w:lastRowLastColumn="0"/>
-              <w:rPr>
-                <w:lang w:val="en-GB"/>
-              </w:rPr>
-            </w:pPr>
-            <w:r>
-              <w:rPr>
-                <w:lang w:val="en-GB"/>
-              </w:rPr>
-              <w:t>6.00</w:t>
-            </w:r>
-          </w:p>
-        </w:tc>
-        <w:tc>
-          <w:tcPr>
-            <w:tcW w:w="0" w:type="auto"/>
-          </w:tcPr>
-          <w:p>
-            <w:pPr>
-              <w:cnfStyle w:val="000000100000" w:firstRow="0" w:lastRow="0" w:firstColumn="0" w:lastColumn="0" w:oddVBand="0" w:evenVBand="0" w:oddHBand="1" w:evenHBand="0" w:firstRowFirstColumn="0" w:firstRowLastColumn="0" w:lastRowFirstColumn="0" w:lastRowLastColumn="0"/>
-              <w:rPr>
-                <w:lang w:val="en-GB"/>
-              </w:rPr>
-            </w:pPr>
-            <w:r>
-              <w:rPr>
-                <w:lang w:val="en-GB"/>
-              </w:rPr>
-              <w:t>0.89</w:t>
-            </w:r>
-          </w:p>
-        </w:tc>
-        <w:tc>
-          <w:tcPr>
-            <w:tcW w:w="0" w:type="auto"/>
-          </w:tcPr>
-          <w:p>
-            <w:pPr>
-              <w:cnfStyle w:val="000000100000" w:firstRow="0" w:lastRow="0" w:firstColumn="0" w:lastColumn="0" w:oddVBand="0" w:evenVBand="0" w:oddHBand="1" w:evenHBand="0" w:firstRowFirstColumn="0" w:firstRowLastColumn="0" w:lastRowFirstColumn="0" w:lastRowLastColumn="0"/>
-              <w:rPr>
-                <w:lang w:val="en-GB"/>
-              </w:rPr>
-            </w:pPr>
-            <w:r>
-              <w:rPr>
-                <w:lang w:val="en-GB"/>
-              </w:rPr>
-              <w:t>2.70</w:t>
-            </w:r>
-          </w:p>
-        </w:tc>
-      </w:tr>
-      <w:tr>
-        <w:trPr>
-          <w:gridBefore w:val="1"/>
-          <w:wBefore w:w="284" w:type="dxa"/>
-          <w:trHeight w:val="391"/>
-        </w:trPr>
-        <w:tc>
-          <w:tcPr>
-            <w:cnfStyle w:val="001000000000" w:firstRow="0" w:lastRow="0" w:firstColumn="1" w:lastColumn="0" w:oddVBand="0" w:evenVBand="0" w:oddHBand="0" w:evenHBand="0" w:firstRowFirstColumn="0" w:firstRowLastColumn="0" w:lastRowFirstColumn="0" w:lastRowLastColumn="0"/>
-            <w:tcW w:w="0" w:type="auto"/>
-          </w:tcPr>
-          <w:p>
-            <w:pPr>
-              <w:rPr>
-                <w:lang w:val="en-GB"/>
-              </w:rPr>
-            </w:pPr>
-            <w:r>
-              <w:rPr>
-                <w:lang w:val="en-GB"/>
-              </w:rPr>
-              <w:t>0-100</w:t>
-            </w:r>
-          </w:p>
-        </w:tc>
-        <w:tc>
-          <w:tcPr>
-            <w:tcW w:w="794" w:type="dxa"/>
-          </w:tcPr>
-          <w:p>
-            <w:pPr>
-              <w:cnfStyle w:val="000000000000" w:firstRow="0" w:lastRow="0" w:firstColumn="0" w:lastColumn="0" w:oddVBand="0" w:evenVBand="0" w:oddHBand="0" w:evenHBand="0" w:firstRowFirstColumn="0" w:firstRowLastColumn="0" w:lastRowFirstColumn="0" w:lastRowLastColumn="0"/>
-              <w:rPr>
-                <w:lang w:val="en-GB"/>
-              </w:rPr>
-            </w:pPr>
-            <w:r>
-              <w:rPr>
-                <w:lang w:val="en-GB"/>
-              </w:rPr>
-              <w:t>5.16</w:t>
-            </w:r>
-          </w:p>
-        </w:tc>
-        <w:tc>
-          <w:tcPr>
-            <w:tcW w:w="689" w:type="dxa"/>
-          </w:tcPr>
-          <w:p>
-            <w:pPr>
-              <w:cnfStyle w:val="000000000000" w:firstRow="0" w:lastRow="0" w:firstColumn="0" w:lastColumn="0" w:oddVBand="0" w:evenVBand="0" w:oddHBand="0" w:evenHBand="0" w:firstRowFirstColumn="0" w:firstRowLastColumn="0" w:lastRowFirstColumn="0" w:lastRowLastColumn="0"/>
-              <w:rPr>
-                <w:lang w:val="en-GB"/>
-              </w:rPr>
-            </w:pPr>
-            <w:r>
-              <w:rPr>
-                <w:lang w:val="en-GB"/>
-              </w:rPr>
-              <w:t>14.24</w:t>
-            </w:r>
-          </w:p>
-        </w:tc>
-        <w:tc>
-          <w:tcPr>
-            <w:tcW w:w="0" w:type="auto"/>
-          </w:tcPr>
-          <w:p>
-            <w:pPr>
-              <w:cnfStyle w:val="000000000000" w:firstRow="0" w:lastRow="0" w:firstColumn="0" w:lastColumn="0" w:oddVBand="0" w:evenVBand="0" w:oddHBand="0" w:evenHBand="0" w:firstRowFirstColumn="0" w:firstRowLastColumn="0" w:lastRowFirstColumn="0" w:lastRowLastColumn="0"/>
-              <w:rPr>
-                <w:lang w:val="en-GB"/>
-              </w:rPr>
-            </w:pPr>
-            <w:r>
-              <w:rPr>
-                <w:lang w:val="en-GB"/>
-              </w:rPr>
-              <w:t>25.04</w:t>
-            </w:r>
-          </w:p>
-        </w:tc>
-        <w:tc>
-          <w:tcPr>
-            <w:tcW w:w="0" w:type="auto"/>
-          </w:tcPr>
-          <w:p>
-            <w:pPr>
-              <w:cnfStyle w:val="000000000000" w:firstRow="0" w:lastRow="0" w:firstColumn="0" w:lastColumn="0" w:oddVBand="0" w:evenVBand="0" w:oddHBand="0" w:evenHBand="0" w:firstRowFirstColumn="0" w:firstRowLastColumn="0" w:lastRowFirstColumn="0" w:lastRowLastColumn="0"/>
-              <w:rPr>
-                <w:lang w:val="en-GB"/>
-              </w:rPr>
-            </w:pPr>
-            <w:r>
-              <w:rPr>
-                <w:lang w:val="en-GB"/>
-              </w:rPr>
-              <w:t>5.77</w:t>
-            </w:r>
-          </w:p>
-        </w:tc>
-        <w:tc>
-          <w:tcPr>
-            <w:tcW w:w="0" w:type="auto"/>
-          </w:tcPr>
-          <w:p>
-            <w:pPr>
-              <w:cnfStyle w:val="000000000000" w:firstRow="0" w:lastRow="0" w:firstColumn="0" w:lastColumn="0" w:oddVBand="0" w:evenVBand="0" w:oddHBand="0" w:evenHBand="0" w:firstRowFirstColumn="0" w:firstRowLastColumn="0" w:lastRowFirstColumn="0" w:lastRowLastColumn="0"/>
-              <w:rPr>
-                <w:lang w:val="en-GB"/>
-              </w:rPr>
-            </w:pPr>
-            <w:r>
-              <w:rPr>
-                <w:lang w:val="en-GB"/>
-              </w:rPr>
-              <w:t>11.27</w:t>
-            </w:r>
-          </w:p>
-        </w:tc>
-      </w:tr>
-      <w:tr>
-        <w:trPr>
-          <w:gridBefore w:val="1"/>
-          <w:cnfStyle w:val="000000100000" w:firstRow="0" w:lastRow="0" w:firstColumn="0" w:lastColumn="0" w:oddVBand="0" w:evenVBand="0" w:oddHBand="1" w:evenHBand="0" w:firstRowFirstColumn="0" w:firstRowLastColumn="0" w:lastRowFirstColumn="0" w:lastRowLastColumn="0"/>
-          <w:wBefore w:w="284" w:type="dxa"/>
-          <w:trHeight w:val="407"/>
-        </w:trPr>
-        <w:tc>
-          <w:tcPr>
-            <w:cnfStyle w:val="001000000000" w:firstRow="0" w:lastRow="0" w:firstColumn="1" w:lastColumn="0" w:oddVBand="0" w:evenVBand="0" w:oddHBand="0" w:evenHBand="0" w:firstRowFirstColumn="0" w:firstRowLastColumn="0" w:lastRowFirstColumn="0" w:lastRowLastColumn="0"/>
-            <w:tcW w:w="0" w:type="auto"/>
-          </w:tcPr>
-          <w:p>
-            <w:pPr>
-              <w:rPr>
-                <w:lang w:val="en-GB"/>
-              </w:rPr>
-            </w:pPr>
-            <w:r>
-              <w:rPr>
-                <w:lang w:val="en-GB"/>
-              </w:rPr>
-              <w:t xml:space="preserve">40-70 </w:t>
-            </w:r>
-          </w:p>
-        </w:tc>
-        <w:tc>
-          <w:tcPr>
-            <w:tcW w:w="794" w:type="dxa"/>
-          </w:tcPr>
-          <w:p>
-            <w:pPr>
-              <w:cnfStyle w:val="000000100000" w:firstRow="0" w:lastRow="0" w:firstColumn="0" w:lastColumn="0" w:oddVBand="0" w:evenVBand="0" w:oddHBand="1" w:evenHBand="0" w:firstRowFirstColumn="0" w:firstRowLastColumn="0" w:lastRowFirstColumn="0" w:lastRowLastColumn="0"/>
-              <w:rPr>
-                <w:lang w:val="en-GB"/>
-              </w:rPr>
-            </w:pPr>
-            <w:r>
-              <w:rPr>
-                <w:lang w:val="en-GB"/>
-              </w:rPr>
-              <w:t>0.81</w:t>
-            </w:r>
-          </w:p>
-        </w:tc>
-        <w:tc>
-          <w:tcPr>
-            <w:tcW w:w="689" w:type="dxa"/>
-          </w:tcPr>
-          <w:p>
-            <w:pPr>
-              <w:cnfStyle w:val="000000100000" w:firstRow="0" w:lastRow="0" w:firstColumn="0" w:lastColumn="0" w:oddVBand="0" w:evenVBand="0" w:oddHBand="1" w:evenHBand="0" w:firstRowFirstColumn="0" w:firstRowLastColumn="0" w:lastRowFirstColumn="0" w:lastRowLastColumn="0"/>
-              <w:rPr>
-                <w:lang w:val="en-GB"/>
-              </w:rPr>
-            </w:pPr>
-            <w:r>
-              <w:rPr>
-                <w:lang w:val="en-GB"/>
-              </w:rPr>
-              <w:t>5.37</w:t>
-            </w:r>
-          </w:p>
-        </w:tc>
-        <w:tc>
-          <w:tcPr>
-            <w:tcW w:w="0" w:type="auto"/>
-          </w:tcPr>
-          <w:p>
-            <w:pPr>
-              <w:cnfStyle w:val="000000100000" w:firstRow="0" w:lastRow="0" w:firstColumn="0" w:lastColumn="0" w:oddVBand="0" w:evenVBand="0" w:oddHBand="1" w:evenHBand="0" w:firstRowFirstColumn="0" w:firstRowLastColumn="0" w:lastRowFirstColumn="0" w:lastRowLastColumn="0"/>
-              <w:rPr>
-                <w:lang w:val="en-GB"/>
-              </w:rPr>
-            </w:pPr>
-            <w:r>
-              <w:rPr>
-                <w:lang w:val="en-GB"/>
-              </w:rPr>
-              <w:t>8.04</w:t>
-            </w:r>
-          </w:p>
-        </w:tc>
-        <w:tc>
-          <w:tcPr>
-            <w:tcW w:w="0" w:type="auto"/>
-          </w:tcPr>
-          <w:p>
-            <w:pPr>
-              <w:cnfStyle w:val="000000100000" w:firstRow="0" w:lastRow="0" w:firstColumn="0" w:lastColumn="0" w:oddVBand="0" w:evenVBand="0" w:oddHBand="1" w:evenHBand="0" w:firstRowFirstColumn="0" w:firstRowLastColumn="0" w:lastRowFirstColumn="0" w:lastRowLastColumn="0"/>
-              <w:rPr>
-                <w:lang w:val="en-GB"/>
-              </w:rPr>
-            </w:pPr>
-            <w:r>
-              <w:rPr>
-                <w:lang w:val="en-GB"/>
-              </w:rPr>
-              <w:t>1.43</w:t>
-            </w:r>
-          </w:p>
-        </w:tc>
-        <w:tc>
-          <w:tcPr>
-            <w:tcW w:w="0" w:type="auto"/>
-          </w:tcPr>
-          <w:p>
-            <w:pPr>
-              <w:cnfStyle w:val="000000100000" w:firstRow="0" w:lastRow="0" w:firstColumn="0" w:lastColumn="0" w:oddVBand="0" w:evenVBand="0" w:oddHBand="1" w:evenHBand="0" w:firstRowFirstColumn="0" w:firstRowLastColumn="0" w:lastRowFirstColumn="0" w:lastRowLastColumn="0"/>
-              <w:rPr>
-                <w:lang w:val="en-GB"/>
-              </w:rPr>
-            </w:pPr>
-            <w:r>
-              <w:rPr>
-                <w:lang w:val="en-GB"/>
-              </w:rPr>
-              <w:t>3.62</w:t>
-            </w:r>
-          </w:p>
-        </w:tc>
-      </w:tr>
-      <w:tr>
-        <w:trPr>
-          <w:gridBefore w:val="1"/>
-          <w:wBefore w:w="284" w:type="dxa"/>
-          <w:trHeight w:val="407"/>
-        </w:trPr>
-        <w:tc>
-          <w:tcPr>
-            <w:cnfStyle w:val="001000000000" w:firstRow="0" w:lastRow="0" w:firstColumn="1" w:lastColumn="0" w:oddVBand="0" w:evenVBand="0" w:oddHBand="0" w:evenHBand="0" w:firstRowFirstColumn="0" w:firstRowLastColumn="0" w:lastRowFirstColumn="0" w:lastRowLastColumn="0"/>
-            <w:tcW w:w="0" w:type="auto"/>
-          </w:tcPr>
-          <w:p>
-            <w:pPr>
-              <w:rPr>
-                <w:lang w:val="en-GB"/>
-              </w:rPr>
-            </w:pPr>
-            <w:r>
-              <w:rPr>
-                <w:lang w:val="en-GB"/>
-              </w:rPr>
-              <w:t>80-120</w:t>
-            </w:r>
-          </w:p>
-        </w:tc>
-        <w:tc>
-          <w:tcPr>
-            <w:tcW w:w="794" w:type="dxa"/>
-          </w:tcPr>
-          <w:p>
-            <w:pPr>
-              <w:cnfStyle w:val="000000000000" w:firstRow="0" w:lastRow="0" w:firstColumn="0" w:lastColumn="0" w:oddVBand="0" w:evenVBand="0" w:oddHBand="0" w:evenHBand="0" w:firstRowFirstColumn="0" w:firstRowLastColumn="0" w:lastRowFirstColumn="0" w:lastRowLastColumn="0"/>
-              <w:rPr>
-                <w:lang w:val="en-GB"/>
-              </w:rPr>
-            </w:pPr>
-            <w:r>
-              <w:rPr>
-                <w:lang w:val="en-GB"/>
-              </w:rPr>
-              <w:t>11.88</w:t>
-            </w:r>
-          </w:p>
-        </w:tc>
-        <w:tc>
-          <w:tcPr>
-            <w:tcW w:w="689" w:type="dxa"/>
-          </w:tcPr>
-          <w:p>
-            <w:pPr>
-              <w:cnfStyle w:val="000000000000" w:firstRow="0" w:lastRow="0" w:firstColumn="0" w:lastColumn="0" w:oddVBand="0" w:evenVBand="0" w:oddHBand="0" w:evenHBand="0" w:firstRowFirstColumn="0" w:firstRowLastColumn="0" w:lastRowFirstColumn="0" w:lastRowLastColumn="0"/>
-              <w:rPr>
-                <w:lang w:val="en-GB"/>
-              </w:rPr>
-            </w:pPr>
-            <w:r>
-              <w:rPr>
-                <w:lang w:val="en-GB"/>
-              </w:rPr>
-              <w:t>5.62</w:t>
-            </w:r>
-          </w:p>
-        </w:tc>
-        <w:tc>
-          <w:tcPr>
-            <w:tcW w:w="0" w:type="auto"/>
-          </w:tcPr>
-          <w:p>
-            <w:pPr>
-              <w:cnfStyle w:val="000000000000" w:firstRow="0" w:lastRow="0" w:firstColumn="0" w:lastColumn="0" w:oddVBand="0" w:evenVBand="0" w:oddHBand="0" w:evenHBand="0" w:firstRowFirstColumn="0" w:firstRowLastColumn="0" w:lastRowFirstColumn="0" w:lastRowLastColumn="0"/>
-              <w:rPr>
-                <w:lang w:val="en-GB"/>
-              </w:rPr>
-            </w:pPr>
-            <w:r>
-              <w:rPr>
-                <w:lang w:val="en-GB"/>
-              </w:rPr>
-              <w:t>21.95</w:t>
-            </w:r>
-          </w:p>
-        </w:tc>
-        <w:tc>
-          <w:tcPr>
-            <w:tcW w:w="0" w:type="auto"/>
-          </w:tcPr>
-          <w:p>
-            <w:pPr>
-              <w:cnfStyle w:val="000000000000" w:firstRow="0" w:lastRow="0" w:firstColumn="0" w:lastColumn="0" w:oddVBand="0" w:evenVBand="0" w:oddHBand="0" w:evenHBand="0" w:firstRowFirstColumn="0" w:firstRowLastColumn="0" w:lastRowFirstColumn="0" w:lastRowLastColumn="0"/>
-              <w:rPr>
-                <w:lang w:val="en-GB"/>
-              </w:rPr>
-            </w:pPr>
-            <w:r>
-              <w:rPr>
-                <w:lang w:val="en-GB"/>
-              </w:rPr>
-              <w:t>8.88</w:t>
-            </w:r>
-          </w:p>
-        </w:tc>
-        <w:tc>
-          <w:tcPr>
-            <w:tcW w:w="0" w:type="auto"/>
-          </w:tcPr>
-          <w:p>
-            <w:pPr>
-              <w:cnfStyle w:val="000000000000" w:firstRow="0" w:lastRow="0" w:firstColumn="0" w:lastColumn="0" w:oddVBand="0" w:evenVBand="0" w:oddHBand="0" w:evenHBand="0" w:firstRowFirstColumn="0" w:firstRowLastColumn="0" w:lastRowFirstColumn="0" w:lastRowLastColumn="0"/>
-              <w:rPr>
-                <w:lang w:val="en-GB"/>
-              </w:rPr>
-            </w:pPr>
-            <w:r>
-              <w:rPr>
-                <w:lang w:val="en-GB"/>
-              </w:rPr>
-              <w:t>9.88</w:t>
-            </w:r>
-          </w:p>
-        </w:tc>
-      </w:tr>
-      <w:tr>
-        <w:trPr>
-          <w:gridBefore w:val="1"/>
-          <w:cnfStyle w:val="000000100000" w:firstRow="0" w:lastRow="0" w:firstColumn="0" w:lastColumn="0" w:oddVBand="0" w:evenVBand="0" w:oddHBand="1" w:evenHBand="0" w:firstRowFirstColumn="0" w:firstRowLastColumn="0" w:lastRowFirstColumn="0" w:lastRowLastColumn="0"/>
-          <w:wBefore w:w="284" w:type="dxa"/>
-          <w:trHeight w:val="407"/>
-        </w:trPr>
-        <w:tc>
-          <w:tcPr>
-            <w:cnfStyle w:val="001000000000" w:firstRow="0" w:lastRow="0" w:firstColumn="1" w:lastColumn="0" w:oddVBand="0" w:evenVBand="0" w:oddHBand="0" w:evenHBand="0" w:firstRowFirstColumn="0" w:firstRowLastColumn="0" w:lastRowFirstColumn="0" w:lastRowLastColumn="0"/>
-            <w:tcW w:w="0" w:type="auto"/>
-          </w:tcPr>
-          <w:p>
-            <w:pPr>
-              <w:rPr>
-                <w:lang w:val="en-GB"/>
-              </w:rPr>
-            </w:pPr>
-            <w:r>
-              <w:rPr>
-                <w:lang w:val="en-GB"/>
-              </w:rPr>
-              <w:t>0-</w:t>
-            </w:r>
-            <w:r>
-              <w:rPr>
-                <w:i/>
-                <w:iCs/>
-                <w:lang w:val="en-GB"/>
-              </w:rPr>
-              <w:t>top_speed</w:t>
-            </w:r>
-          </w:p>
-        </w:tc>
-        <w:tc>
-          <w:tcPr>
-            <w:tcW w:w="794" w:type="dxa"/>
-          </w:tcPr>
-          <w:p>
-            <w:pPr>
-              <w:cnfStyle w:val="000000100000" w:firstRow="0" w:lastRow="0" w:firstColumn="0" w:lastColumn="0" w:oddVBand="0" w:evenVBand="0" w:oddHBand="1" w:evenHBand="0" w:firstRowFirstColumn="0" w:firstRowLastColumn="0" w:lastRowFirstColumn="0" w:lastRowLastColumn="0"/>
-              <w:rPr>
-                <w:lang w:val="en-GB"/>
-              </w:rPr>
-            </w:pPr>
-            <w:r>
-              <w:rPr>
-                <w:lang w:val="en-GB"/>
-              </w:rPr>
-              <w:t>211.72</w:t>
-            </w:r>
-          </w:p>
-        </w:tc>
-        <w:tc>
-          <w:tcPr>
-            <w:tcW w:w="689" w:type="dxa"/>
-          </w:tcPr>
-          <w:p>
-            <w:pPr>
-              <w:cnfStyle w:val="000000100000" w:firstRow="0" w:lastRow="0" w:firstColumn="0" w:lastColumn="0" w:oddVBand="0" w:evenVBand="0" w:oddHBand="1" w:evenHBand="0" w:firstRowFirstColumn="0" w:firstRowLastColumn="0" w:lastRowFirstColumn="0" w:lastRowLastColumn="0"/>
-              <w:rPr>
-                <w:lang w:val="en-GB"/>
-              </w:rPr>
-            </w:pPr>
-            <w:r>
-              <w:rPr>
-                <w:lang w:val="en-GB"/>
-              </w:rPr>
-              <w:t>29.76</w:t>
-            </w:r>
-          </w:p>
-        </w:tc>
-        <w:tc>
-          <w:tcPr>
-            <w:tcW w:w="0" w:type="auto"/>
-          </w:tcPr>
-          <w:p>
-            <w:pPr>
-              <w:cnfStyle w:val="000000100000" w:firstRow="0" w:lastRow="0" w:firstColumn="0" w:lastColumn="0" w:oddVBand="0" w:evenVBand="0" w:oddHBand="1" w:evenHBand="0" w:firstRowFirstColumn="0" w:firstRowLastColumn="0" w:lastRowFirstColumn="0" w:lastRowLastColumn="0"/>
-              <w:rPr>
-                <w:lang w:val="en-GB"/>
-              </w:rPr>
-            </w:pPr>
-            <w:r>
-              <w:rPr>
-                <w:lang w:val="en-GB"/>
-              </w:rPr>
-              <w:t>130.40</w:t>
-            </w:r>
-          </w:p>
-        </w:tc>
-        <w:tc>
-          <w:tcPr>
-            <w:tcW w:w="0" w:type="auto"/>
-          </w:tcPr>
-          <w:p>
-            <w:pPr>
-              <w:cnfStyle w:val="000000100000" w:firstRow="0" w:lastRow="0" w:firstColumn="0" w:lastColumn="0" w:oddVBand="0" w:evenVBand="0" w:oddHBand="1" w:evenHBand="0" w:firstRowFirstColumn="0" w:firstRowLastColumn="0" w:lastRowFirstColumn="0" w:lastRowLastColumn="0"/>
-              <w:rPr>
-                <w:lang w:val="en-GB"/>
-              </w:rPr>
-            </w:pPr>
-            <w:r>
-              <w:rPr>
-                <w:lang w:val="en-GB"/>
-              </w:rPr>
-              <w:t>107.30</w:t>
-            </w:r>
-          </w:p>
-        </w:tc>
-        <w:tc>
-          <w:tcPr>
-            <w:tcW w:w="0" w:type="auto"/>
-          </w:tcPr>
-          <w:p>
-            <w:pPr>
-              <w:cnfStyle w:val="000000100000" w:firstRow="0" w:lastRow="0" w:firstColumn="0" w:lastColumn="0" w:oddVBand="0" w:evenVBand="0" w:oddHBand="1" w:evenHBand="0" w:firstRowFirstColumn="0" w:firstRowLastColumn="0" w:lastRowFirstColumn="0" w:lastRowLastColumn="0"/>
-              <w:rPr>
-                <w:lang w:val="en-GB"/>
-              </w:rPr>
-            </w:pPr>
-            <w:r>
-              <w:rPr>
-                <w:lang w:val="en-GB"/>
-              </w:rPr>
-              <w:t>58.68</w:t>
-            </w:r>
-          </w:p>
-        </w:tc>
-      </w:tr>
-    </w:tbl>
-    <w:p>
-      <w:pPr>
-        <w:rPr>
-          <w:lang w:val="en-GB"/>
-        </w:rPr>
-      </w:pPr>
+        <w:t>Energy Losses</w:t>
+      </w:r>
+    </w:p>
+    <w:p>
+      <w:pPr>
+        <w:rPr>
+          <w:lang w:val="en-GB"/>
+        </w:rPr>
+      </w:pPr>
+    </w:p>
+    <w:p>
+      <w:pPr>
+        <w:rPr>
+          <w:lang w:val="en-GB"/>
+        </w:rPr>
+      </w:pPr>
+      <w:r>
+        <w:rPr>
+          <w:lang w:val="en-GB"/>
+        </w:rPr>
+        <w:t xml:space="preserve">contribution quickly exceeds the one given from rolling resistance. </w:t>
+      </w:r>
+      <w:r>
+        <w:rPr>
+          <w:lang w:val="en-GB"/>
+        </w:rPr>
+        <w:t>Additionally,</w:t>
+      </w:r>
+      <w:r>
+        <w:rPr>
+          <w:lang w:val="en-GB"/>
+        </w:rPr>
+        <w:t xml:space="preserve"> the powertrain</w:t>
+      </w:r>
+      <w:r>
+        <w:rPr>
+          <w:lang w:val="en-GB"/>
+        </w:rPr>
+        <w:t xml:space="preserve"> power</w:t>
+      </w:r>
+      <w:r>
+        <w:rPr>
+          <w:lang w:val="en-GB"/>
+        </w:rPr>
+        <w:t xml:space="preserve"> loss is a relevant element to the overall consumption of the vehicle. In particular, it depends linearly on the power provided by the electric motor </w:t>
+      </w:r>
+      <w:r>
+        <w:rPr>
+          <w:lang w:val="en-GB"/>
+        </w:rPr>
+        <w:t>when the requested torque is at its maximum, up to the point</w:t>
+      </w:r>
+      <w:r>
+        <w:rPr>
+          <w:lang w:val="en-GB"/>
+        </w:rPr>
+        <w:t xml:space="preserve"> in which </w:t>
+      </w:r>
+      <w:r>
+        <w:rPr>
+          <w:lang w:val="en-GB"/>
+        </w:rPr>
+        <w:t xml:space="preserve">the peak power is reached. </w:t>
+      </w:r>
+      <w:r>
+        <w:rPr>
+          <w:lang w:val="en-GB"/>
+        </w:rPr>
+        <w:t xml:space="preserve">Once the power reaches its peak, the powertrain power loss no longer increases linearly but </w:t>
+      </w:r>
+      <w:r>
+        <w:rPr>
+          <w:lang w:val="en-GB"/>
+        </w:rPr>
+        <w:t>it remains at the same value for every following time step</w:t>
+      </w:r>
+      <w:r>
+        <w:rPr>
+          <w:lang w:val="en-GB"/>
+        </w:rPr>
+        <w:t xml:space="preserve">. </w:t>
+      </w:r>
+      <w:r>
+        <w:rPr>
+          <w:lang w:val="en-GB"/>
+        </w:rPr>
+        <w:t>In addition, we can notice a similar behaviour for the transmission power loss, but with a minor contribution.</w:t>
+      </w:r>
+    </w:p>
+    <w:p>
+      <w:pPr>
+        <w:rPr>
+          <w:lang w:val="en-GB"/>
+        </w:rPr>
+      </w:pPr>
+      <w:r>
+        <w:rPr>
+          <w:lang w:val="en-GB"/>
+        </w:rPr>
+        <w:t>An instance of power losses behaviour is shown in Figure 2.</w:t>
+      </w:r>
+    </w:p>
+    <w:p>
+      <w:pPr>
+        <w:rPr>
+          <w:lang w:val="en-GB"/>
+        </w:rPr>
+      </w:pPr>
+    </w:p>
+    <w:p>
+      <w:pPr>
+        <w:keepNext/>
+      </w:pPr>
+      <w:r>
+        <w:rPr>
+          <w:noProof/>
+          <w:lang w:val="en-GB"/>
+        </w:rPr>
+        <w:lastRenderedPageBreak/>
+        <w:drawing>
+          <wp:inline distT="0" distB="0" distL="0" distR="0" wp14:anchorId="4EB32440" wp14:editId="78DD1CAF">
+            <wp:extent cx="2760133" cy="2074594"/>
+            <wp:effectExtent l="0" t="0" r="2540" b="1905"/>
+            <wp:docPr id="1" name="Immagine 1"/>
+            <wp:cNvGraphicFramePr>
+              <a:graphicFrameLocks xmlns:a="http://schemas.openxmlformats.org/drawingml/2006/main" noChangeAspect="1"/>
+            </wp:cNvGraphicFramePr>
+            <a:graphic xmlns:a="http://schemas.openxmlformats.org/drawingml/2006/main">
+              <a:graphicData uri="http://schemas.openxmlformats.org/drawingml/2006/picture">
+                <pic:pic xmlns:pic="http://schemas.openxmlformats.org/drawingml/2006/picture">
+                  <pic:nvPicPr>
+                    <pic:cNvPr id="0" name="Picture 1"/>
+                    <pic:cNvPicPr>
+                      <a:picLocks noChangeAspect="1" noChangeArrowheads="1"/>
+                    </pic:cNvPicPr>
+                  </pic:nvPicPr>
+                  <pic:blipFill>
+                    <a:blip r:embed="rId13" cstate="print">
+                      <a:extLst>
+                        <a:ext uri="{28A0092B-C50C-407E-A947-70E740481C1C}">
+                          <a14:useLocalDpi xmlns:a14="http://schemas.microsoft.com/office/drawing/2010/main" val="0"/>
+                        </a:ext>
+                      </a:extLst>
+                    </a:blip>
+                    <a:srcRect/>
+                    <a:stretch>
+                      <a:fillRect/>
+                    </a:stretch>
+                  </pic:blipFill>
+                  <pic:spPr bwMode="auto">
+                    <a:xfrm>
+                      <a:off x="0" y="0"/>
+                      <a:ext cx="2779026" cy="2088794"/>
+                    </a:xfrm>
+                    <a:prstGeom prst="rect">
+                      <a:avLst/>
+                    </a:prstGeom>
+                    <a:noFill/>
+                    <a:ln>
+                      <a:noFill/>
+                    </a:ln>
+                  </pic:spPr>
+                </pic:pic>
+              </a:graphicData>
+            </a:graphic>
+          </wp:inline>
+        </w:drawing>
+      </w:r>
+    </w:p>
+    <w:p>
+      <w:pPr>
+        <w:pStyle w:val="Didascalia"/>
+        <w:jc w:val="center"/>
+        <w:rPr>
+          <w:lang w:val="en-GB"/>
+        </w:rPr>
+      </w:pPr>
+      <w:r>
+        <w:t xml:space="preserve">Figure 2 – Power </w:t>
+      </w:r>
+      <w:proofErr w:type="spellStart"/>
+      <w:r>
+        <w:t>losses</w:t>
+      </w:r>
+      <w:proofErr w:type="spellEnd"/>
+      <w:r>
+        <w:t xml:space="preserve"> in 0-top_speed test</w:t>
+      </w:r>
+    </w:p>
+    <w:p>
+      <w:pPr>
+        <w:pStyle w:val="Titolo4"/>
+        <w:rPr>
+          <w:u w:val="single"/>
+          <w:lang w:val="en-GB"/>
+        </w:rPr>
+      </w:pPr>
+      <w:r>
+        <w:rPr>
+          <w:u w:val="single"/>
+          <w:lang w:val="en-GB"/>
+        </w:rPr>
+        <w:t>Energy consumption and achievable range at different constant speeds</w:t>
+      </w:r>
+    </w:p>
+    <w:p>
+      <w:pPr>
+        <w:rPr>
+          <w:lang w:val="en-GB"/>
+        </w:rPr>
+      </w:pPr>
+      <w:r>
+        <w:rPr>
+          <w:lang w:val="en-GB"/>
+        </w:rPr>
+        <w:t>In the following test case, we tracked the energy consumption and achievable range during vehicle motion at different constant speed (low, medium and high).</w:t>
+      </w:r>
+    </w:p>
+    <w:p>
+      <w:pPr>
+        <w:rPr>
+          <w:lang w:val="en-GB"/>
+        </w:rPr>
+      </w:pPr>
+      <w:r>
+        <w:rPr>
+          <w:lang w:val="en-GB"/>
+        </w:rPr>
+        <w:t>// Figure of consumptions in diff cases</w:t>
+      </w:r>
+    </w:p>
+    <w:p>
+      <w:pPr>
+        <w:rPr>
+          <w:lang w:val="en-GB"/>
+        </w:rPr>
+      </w:pPr>
+      <w:r>
+        <w:rPr>
+          <w:lang w:val="en-GB"/>
+        </w:rPr>
+        <w:t xml:space="preserve">Analysing the rolling resistance loss in different cases, </w:t>
+      </w:r>
+      <w:r>
+        <w:rPr>
+          <w:lang w:val="en-GB"/>
+        </w:rPr>
+        <w:t>we can notice that it is progressively reduced when the vehicle is at constant high speed. Anyway, it always gives a significant contribution to the overall energy consumption.</w:t>
+      </w:r>
+      <w:r>
+        <w:rPr>
+          <w:lang w:val="en-GB"/>
+        </w:rPr>
+        <w:br/>
+        <w:t xml:space="preserve">In low speed constant test cases, the loss is higher because of the major </w:t>
+      </w:r>
+      <w:r>
+        <w:rPr>
+          <w:lang w:val="en-GB"/>
+        </w:rPr>
+        <w:t xml:space="preserve">covered </w:t>
+      </w:r>
+      <w:r>
+        <w:rPr>
+          <w:lang w:val="en-GB"/>
+        </w:rPr>
+        <w:t>distance</w:t>
+      </w:r>
+      <w:r>
+        <w:rPr>
+          <w:lang w:val="en-GB"/>
+        </w:rPr>
+        <w:t>.</w:t>
+      </w:r>
+    </w:p>
+    <w:p>
+      <w:pPr>
+        <w:rPr>
+          <w:lang w:val="en-GB"/>
+        </w:rPr>
+      </w:pPr>
+      <w:r>
+        <w:rPr>
+          <w:lang w:val="en-GB"/>
+        </w:rPr>
+        <w:t>On the other hand, aerodynamic drag loss increases significantly at higher vehicle speeds and becomes the most substantial cause of energy loss.</w:t>
+      </w:r>
+      <w:r>
+        <w:rPr>
+          <w:lang w:val="en-GB"/>
+        </w:rPr>
+        <w:t xml:space="preserve"> The longitudinal tyre slip loss, in a similar way, increases in relation with the vehicle speed.</w:t>
+      </w:r>
+    </w:p>
+    <w:p>
+      <w:pPr>
+        <w:rPr>
+          <w:lang w:val="en-GB"/>
+        </w:rPr>
+      </w:pPr>
+      <w:r>
+        <w:rPr>
+          <w:highlight w:val="yellow"/>
+          <w:lang w:val="en-GB"/>
+        </w:rPr>
+        <w:t>We can also notice that the electric powertrain and transmission losses remain constant in every test case due to the motor engine which provides the same power that does not change in time at same speed.</w:t>
+      </w:r>
+    </w:p>
+    <w:p>
+      <w:pPr>
+        <w:rPr>
+          <w:lang w:val="en-GB"/>
+        </w:rPr>
+      </w:pPr>
+      <w:r>
+        <w:rPr>
+          <w:lang w:val="en-GB"/>
+        </w:rPr>
+        <w:t xml:space="preserve">At the end of all tests, we can </w:t>
+      </w:r>
+      <w:r>
+        <w:rPr>
+          <w:lang w:val="en-GB"/>
+        </w:rPr>
+        <w:t>ascertain</w:t>
+      </w:r>
+      <w:r>
+        <w:rPr>
+          <w:lang w:val="en-GB"/>
+        </w:rPr>
+        <w:t xml:space="preserve"> that the overall energy consumption is more efficient when the vehicle is at low/medium speed. However, </w:t>
+      </w:r>
+      <w:r>
+        <w:rPr>
+          <w:lang w:val="en-GB"/>
+        </w:rPr>
+        <w:t>in high speed conditions, the efficiency drastically decreases due to the exponential increase of the rolling resistance contribution.</w:t>
+      </w:r>
+    </w:p>
+    <w:p>
+      <w:pPr>
+        <w:pStyle w:val="Titolo4"/>
+        <w:rPr>
+          <w:u w:val="single"/>
+          <w:lang w:val="en-GB"/>
+        </w:rPr>
+      </w:pPr>
+      <w:r>
+        <w:rPr>
+          <w:u w:val="single"/>
+          <w:lang w:val="en-GB"/>
+        </w:rPr>
+        <w:t>Tip-in and tip-off tests</w:t>
+      </w:r>
     </w:p>
     <w:p>
       <w:pPr>

</xml_diff>

<commit_message>
Further description in report, no major model changes
</commit_message>
<xml_diff>
--- a/Assignment 2.docx
+++ b/Assignment 2.docx
@@ -86,7 +86,6 @@
       </w:r>
       <w:r>
         <w:rPr>
-          <w:highlight w:val="yellow"/>
           <w:lang w:val="en-GB"/>
         </w:rPr>
         <w:t>longitudinal</w:t>
@@ -280,13 +279,13 @@
         <w:tblLook w:val="04A0" w:firstRow="1" w:lastRow="0" w:firstColumn="1" w:lastColumn="0" w:noHBand="0" w:noVBand="1"/>
       </w:tblPr>
       <w:tblGrid>
-        <w:gridCol w:w="3397"/>
-        <w:gridCol w:w="1058"/>
+        <w:gridCol w:w="2972"/>
+        <w:gridCol w:w="1483"/>
       </w:tblGrid>
       <w:tr>
         <w:tc>
           <w:tcPr>
-            <w:tcW w:w="3813" w:type="pct"/>
+            <w:tcW w:w="3336" w:type="pct"/>
           </w:tcPr>
           <w:p>
             <w:pPr>
@@ -308,7 +307,7 @@
         </w:tc>
         <w:tc>
           <w:tcPr>
-            <w:tcW w:w="1187" w:type="pct"/>
+            <w:tcW w:w="1664" w:type="pct"/>
           </w:tcPr>
           <w:p>
             <w:pPr>
@@ -332,7 +331,7 @@
       <w:tr>
         <w:tc>
           <w:tcPr>
-            <w:tcW w:w="3813" w:type="pct"/>
+            <w:tcW w:w="3336" w:type="pct"/>
           </w:tcPr>
           <w:p>
             <w:pPr>
@@ -354,7 +353,7 @@
         </w:tc>
         <w:tc>
           <w:tcPr>
-            <w:tcW w:w="1187" w:type="pct"/>
+            <w:tcW w:w="1664" w:type="pct"/>
           </w:tcPr>
           <w:p>
             <w:pPr>
@@ -378,7 +377,7 @@
       <w:tr>
         <w:tc>
           <w:tcPr>
-            <w:tcW w:w="3813" w:type="pct"/>
+            <w:tcW w:w="3336" w:type="pct"/>
           </w:tcPr>
           <w:p>
             <w:pPr>
@@ -400,7 +399,7 @@
         </w:tc>
         <w:tc>
           <w:tcPr>
-            <w:tcW w:w="1187" w:type="pct"/>
+            <w:tcW w:w="1664" w:type="pct"/>
           </w:tcPr>
           <w:p>
             <w:pPr>
@@ -424,7 +423,7 @@
       <w:tr>
         <w:tc>
           <w:tcPr>
-            <w:tcW w:w="3813" w:type="pct"/>
+            <w:tcW w:w="3336" w:type="pct"/>
           </w:tcPr>
           <w:p>
             <w:pPr>
@@ -446,7 +445,7 @@
         </w:tc>
         <w:tc>
           <w:tcPr>
-            <w:tcW w:w="1187" w:type="pct"/>
+            <w:tcW w:w="1664" w:type="pct"/>
           </w:tcPr>
           <w:p>
             <w:pPr>
@@ -470,7 +469,7 @@
       <w:tr>
         <w:tc>
           <w:tcPr>
-            <w:tcW w:w="3813" w:type="pct"/>
+            <w:tcW w:w="3336" w:type="pct"/>
           </w:tcPr>
           <w:p>
             <w:pPr>
@@ -492,7 +491,7 @@
         </w:tc>
         <w:tc>
           <w:tcPr>
-            <w:tcW w:w="1187" w:type="pct"/>
+            <w:tcW w:w="1664" w:type="pct"/>
           </w:tcPr>
           <w:p>
             <w:pPr>
@@ -516,7 +515,7 @@
       <w:tr>
         <w:tc>
           <w:tcPr>
-            <w:tcW w:w="3813" w:type="pct"/>
+            <w:tcW w:w="3336" w:type="pct"/>
           </w:tcPr>
           <w:p>
             <w:pPr>
@@ -538,7 +537,7 @@
         </w:tc>
         <w:tc>
           <w:tcPr>
-            <w:tcW w:w="1187" w:type="pct"/>
+            <w:tcW w:w="1664" w:type="pct"/>
           </w:tcPr>
           <w:p>
             <w:pPr>
@@ -562,7 +561,7 @@
       <w:tr>
         <w:tc>
           <w:tcPr>
-            <w:tcW w:w="3813" w:type="pct"/>
+            <w:tcW w:w="3336" w:type="pct"/>
           </w:tcPr>
           <w:p>
             <w:pPr>
@@ -584,7 +583,7 @@
         </w:tc>
         <w:tc>
           <w:tcPr>
-            <w:tcW w:w="1187" w:type="pct"/>
+            <w:tcW w:w="1664" w:type="pct"/>
           </w:tcPr>
           <w:p>
             <w:pPr>
@@ -608,7 +607,7 @@
       <w:tr>
         <w:tc>
           <w:tcPr>
-            <w:tcW w:w="3813" w:type="pct"/>
+            <w:tcW w:w="3336" w:type="pct"/>
           </w:tcPr>
           <w:p>
             <w:pPr>
@@ -630,7 +629,7 @@
         </w:tc>
         <w:tc>
           <w:tcPr>
-            <w:tcW w:w="1187" w:type="pct"/>
+            <w:tcW w:w="1664" w:type="pct"/>
           </w:tcPr>
           <w:p>
             <w:pPr>
@@ -670,7 +669,7 @@
       <w:tr>
         <w:tc>
           <w:tcPr>
-            <w:tcW w:w="3813" w:type="pct"/>
+            <w:tcW w:w="3336" w:type="pct"/>
           </w:tcPr>
           <w:p>
             <w:pPr>
@@ -692,7 +691,7 @@
         </w:tc>
         <w:tc>
           <w:tcPr>
-            <w:tcW w:w="1187" w:type="pct"/>
+            <w:tcW w:w="1664" w:type="pct"/>
           </w:tcPr>
           <w:p>
             <w:pPr>
@@ -716,7 +715,7 @@
       <w:tr>
         <w:tc>
           <w:tcPr>
-            <w:tcW w:w="3813" w:type="pct"/>
+            <w:tcW w:w="3336" w:type="pct"/>
           </w:tcPr>
           <w:p>
             <w:pPr>
@@ -738,7 +737,7 @@
         </w:tc>
         <w:tc>
           <w:tcPr>
-            <w:tcW w:w="1187" w:type="pct"/>
+            <w:tcW w:w="1664" w:type="pct"/>
           </w:tcPr>
           <w:p>
             <w:pPr>
@@ -762,7 +761,7 @@
       <w:tr>
         <w:tc>
           <w:tcPr>
-            <w:tcW w:w="3813" w:type="pct"/>
+            <w:tcW w:w="3336" w:type="pct"/>
           </w:tcPr>
           <w:p>
             <w:pPr>
@@ -784,7 +783,7 @@
         </w:tc>
         <w:tc>
           <w:tcPr>
-            <w:tcW w:w="1187" w:type="pct"/>
+            <w:tcW w:w="1664" w:type="pct"/>
           </w:tcPr>
           <w:p>
             <w:pPr>
@@ -959,7 +958,6 @@
       </w:r>
       <w:r>
         <w:rPr>
-          <w:highlight w:val="yellow"/>
           <w:lang w:val="en-GB"/>
         </w:rPr>
         <w:t>acceleration</w:t>
@@ -1023,20 +1021,6 @@
     </w:p>
     <w:p>
       <w:pPr>
-        <w:rPr>
-          <w:lang w:val="en-GB"/>
-        </w:rPr>
-      </w:pPr>
-      <w:r>
-        <w:rPr>
-          <w:highlight w:val="yellow"/>
-          <w:lang w:val="en-GB"/>
-        </w:rPr>
-        <w:t>ABS??</w:t>
-      </w:r>
-    </w:p>
-    <w:p>
-      <w:pPr>
         <w:pStyle w:val="Titolo4"/>
         <w:rPr>
           <w:lang w:val="en-GB"/>
@@ -1098,7 +1082,6 @@
       </w:r>
       <w:r>
         <w:rPr>
-          <w:highlight w:val="yellow"/>
           <w:lang w:val="en-GB"/>
         </w:rPr>
         <w:t>formulas</w:t>
@@ -1223,14 +1206,14 @@
         <w:rPr>
           <w:lang w:val="en-GB"/>
         </w:rPr>
-        <w:t xml:space="preserve"> also load transfers due to aerodynamic drag and non-zero </w:t>
+        <w:t xml:space="preserve"> also load transfers due to aerodynamic drag and non-zero acceleration while it neglects the aerodynamic downforce and the rolling resistance parameter </w:t>
       </w:r>
       <w:r>
         <w:rPr>
           <w:lang w:val="en-GB"/>
         </w:rPr>
         <w:lastRenderedPageBreak/>
-        <w:t xml:space="preserve">acceleration while it neglects the aerodynamic downforce and the rolling resistance parameter Dx which shifts the application point of </w:t>
+        <w:t xml:space="preserve">Dx which shifts the application point of </w:t>
       </w:r>
       <w:proofErr w:type="spellStart"/>
       <w:r>
@@ -2068,31 +2051,7 @@
         <w:rPr>
           <w:lang w:val="en-GB"/>
         </w:rPr>
-        <w:t xml:space="preserve"> and </w:t>
-      </w:r>
-      <w:r>
-        <w:rPr>
-          <w:lang w:val="en-GB"/>
-        </w:rPr>
-        <w:t>80</w:t>
-      </w:r>
-      <w:r>
-        <w:rPr>
-          <w:lang w:val="en-GB"/>
-        </w:rPr>
-        <w:t>-1</w:t>
-      </w:r>
-      <w:r>
-        <w:rPr>
-          <w:lang w:val="en-GB"/>
-        </w:rPr>
-        <w:t>2</w:t>
-      </w:r>
-      <w:r>
-        <w:rPr>
-          <w:lang w:val="en-GB"/>
-        </w:rPr>
-        <w:t>0 Km/h</w:t>
+        <w:t xml:space="preserve"> and 80-120 Km/h</w:t>
       </w:r>
     </w:p>
     <w:p>
@@ -2195,12 +2154,101 @@
           <w:highlight w:val="yellow"/>
           <w:lang w:val="en-GB"/>
         </w:rPr>
+        <w:instrText xml:space="preserve"> \* MERGEFORMAT </w:instrText>
       </w:r>
       <w:r>
         <w:rPr>
           <w:highlight w:val="yellow"/>
           <w:lang w:val="en-GB"/>
         </w:rPr>
+      </w:r>
+      <w:r>
+        <w:rPr>
+          <w:highlight w:val="yellow"/>
+          <w:lang w:val="en-GB"/>
+        </w:rPr>
+        <w:fldChar w:fldCharType="separate"/>
+      </w:r>
+      <w:r>
+        <w:rPr>
+          <w:lang w:val="en-GB"/>
+        </w:rPr>
+        <w:t>Figure 1</w:t>
+      </w:r>
+      <w:r>
+        <w:rPr>
+          <w:lang w:val="en-GB"/>
+        </w:rPr>
+        <w:noBreakHyphen/>
+      </w:r>
+      <w:r>
+        <w:rPr>
+          <w:noProof/>
+          <w:lang w:val="en-GB"/>
+        </w:rPr>
+        <w:t>a</w:t>
+      </w:r>
+      <w:r>
+        <w:rPr>
+          <w:highlight w:val="yellow"/>
+          <w:lang w:val="en-GB"/>
+        </w:rPr>
+        <w:fldChar w:fldCharType="end"/>
+      </w:r>
+      <w:r>
+        <w:rPr>
+          <w:lang w:val="en-GB"/>
+        </w:rPr>
+        <w:t xml:space="preserve"> or 1-c</w:t>
+      </w:r>
+      <w:r>
+        <w:rPr>
+          <w:lang w:val="en-GB"/>
+        </w:rPr>
+        <w:t>, and becomes more complex as the speed</w:t>
+      </w:r>
+      <w:r>
+        <w:rPr>
+          <w:lang w:val="en-GB"/>
+        </w:rPr>
+        <w:t xml:space="preserve"> increases</w:t>
+      </w:r>
+      <w:r>
+        <w:rPr>
+          <w:lang w:val="en-GB"/>
+        </w:rPr>
+        <w:t xml:space="preserve">, </w:t>
+      </w:r>
+      <w:r>
+        <w:rPr>
+          <w:lang w:val="en-GB"/>
+        </w:rPr>
+        <w:t xml:space="preserve">along with </w:t>
+      </w:r>
+      <w:r>
+        <w:rPr>
+          <w:lang w:val="en-GB"/>
+        </w:rPr>
+        <w:t xml:space="preserve">aerodynamic drag, which can be seen in </w:t>
+      </w:r>
+      <w:r>
+        <w:rPr>
+          <w:highlight w:val="yellow"/>
+          <w:lang w:val="en-GB"/>
+        </w:rPr>
+        <w:fldChar w:fldCharType="begin"/>
+      </w:r>
+      <w:r>
+        <w:rPr>
+          <w:lang w:val="en-GB"/>
+        </w:rPr>
+        <w:instrText xml:space="preserve"> REF _Ref168223420 \h </w:instrText>
+      </w:r>
+      <w:r>
+        <w:rPr>
+          <w:highlight w:val="yellow"/>
+          <w:lang w:val="en-GB"/>
+        </w:rPr>
         <w:instrText xml:space="preserve"> \* MERGEFORMAT </w:instrText>
       </w:r>
       <w:r>
@@ -2208,6 +2256,12 @@
           <w:highlight w:val="yellow"/>
           <w:lang w:val="en-GB"/>
         </w:rPr>
+      </w:r>
+      <w:r>
+        <w:rPr>
+          <w:highlight w:val="yellow"/>
+          <w:lang w:val="en-GB"/>
+        </w:rPr>
         <w:fldChar w:fldCharType="separate"/>
       </w:r>
       <w:r>
@@ -2224,13 +2278,6 @@
       </w:r>
       <w:r>
         <w:rPr>
-          <w:noProof/>
-          <w:lang w:val="en-GB"/>
-        </w:rPr>
-        <w:t>a</w:t>
-      </w:r>
-      <w:r>
-        <w:rPr>
           <w:highlight w:val="yellow"/>
           <w:lang w:val="en-GB"/>
         </w:rPr>
@@ -2240,107 +2287,7 @@
         <w:rPr>
           <w:lang w:val="en-GB"/>
         </w:rPr>
-        <w:t xml:space="preserve"> or 1-c</w:t>
-      </w:r>
-      <w:r>
-        <w:rPr>
-          <w:lang w:val="en-GB"/>
-        </w:rPr>
-        <w:t>, and becomes more complex as the speed</w:t>
-      </w:r>
-      <w:r>
-        <w:rPr>
-          <w:lang w:val="en-GB"/>
-        </w:rPr>
-        <w:t xml:space="preserve"> increases</w:t>
-      </w:r>
-      <w:r>
-        <w:rPr>
-          <w:lang w:val="en-GB"/>
-        </w:rPr>
-        <w:t xml:space="preserve">, </w:t>
-      </w:r>
-      <w:r>
-        <w:rPr>
-          <w:lang w:val="en-GB"/>
-        </w:rPr>
-        <w:t xml:space="preserve">along with </w:t>
-      </w:r>
-      <w:r>
-        <w:rPr>
-          <w:lang w:val="en-GB"/>
-        </w:rPr>
-        <w:t xml:space="preserve">aerodynamic drag, which can be seen in </w:t>
-      </w:r>
-      <w:r>
-        <w:rPr>
-          <w:highlight w:val="yellow"/>
-          <w:lang w:val="en-GB"/>
-        </w:rPr>
-        <w:fldChar w:fldCharType="begin"/>
-      </w:r>
-      <w:r>
-        <w:rPr>
-          <w:lang w:val="en-GB"/>
-        </w:rPr>
-        <w:instrText xml:space="preserve"> REF _Ref168223420 \h </w:instrText>
-      </w:r>
-      <w:r>
-        <w:rPr>
-          <w:highlight w:val="yellow"/>
-          <w:lang w:val="en-GB"/>
-        </w:rPr>
-      </w:r>
-      <w:r>
-        <w:rPr>
-          <w:highlight w:val="yellow"/>
-          <w:lang w:val="en-GB"/>
-        </w:rPr>
-        <w:instrText xml:space="preserve"> \* MERGEFORMAT </w:instrText>
-      </w:r>
-      <w:r>
-        <w:rPr>
-          <w:highlight w:val="yellow"/>
-          <w:lang w:val="en-GB"/>
-        </w:rPr>
-        <w:fldChar w:fldCharType="separate"/>
-      </w:r>
-      <w:r>
-        <w:rPr>
-          <w:lang w:val="en-GB"/>
-        </w:rPr>
-        <w:t>Figure 1</w:t>
-      </w:r>
-      <w:r>
-        <w:rPr>
-          <w:lang w:val="en-GB"/>
-        </w:rPr>
-        <w:noBreakHyphen/>
-      </w:r>
-      <w:r>
-        <w:rPr>
-          <w:highlight w:val="yellow"/>
-          <w:lang w:val="en-GB"/>
-        </w:rPr>
-        <w:fldChar w:fldCharType="end"/>
-      </w:r>
-      <w:r>
-        <w:rPr>
-          <w:lang w:val="en-GB"/>
-        </w:rPr>
-        <w:t>b</w:t>
-      </w:r>
-      <w:r>
-        <w:rPr>
-          <w:lang w:val="en-GB"/>
-        </w:rPr>
-        <w:t xml:space="preserve"> or 1-</w:t>
-      </w:r>
-      <w:r>
-        <w:rPr>
-          <w:lang w:val="en-GB"/>
-        </w:rPr>
-        <w:t>d</w:t>
+        <w:t>b or 1-d</w:t>
       </w:r>
       <w:r>
         <w:rPr>
@@ -2720,12 +2667,12 @@
         <w:rPr>
           <w:lang w:val="en-GB"/>
         </w:rPr>
-      </w:r>
-      <w:r>
-        <w:rPr>
-          <w:lang w:val="en-GB"/>
-        </w:rPr>
         <w:instrText xml:space="preserve"> \* MERGEFORMAT </w:instrText>
+      </w:r>
+      <w:r>
+        <w:rPr>
+          <w:lang w:val="en-GB"/>
+        </w:rPr>
       </w:r>
       <w:r>
         <w:rPr>
@@ -4037,7 +3984,7 @@
           <w:lang w:val="en-GB"/>
         </w:rPr>
         <w:drawing>
-          <wp:inline distT="0" distB="0" distL="0" distR="0" wp14:anchorId="49C8EA63" wp14:editId="348C0BC9">
+          <wp:inline distT="0" distB="0" distL="0" distR="0" wp14:anchorId="49C8EA63" wp14:editId="1542B31B">
             <wp:extent cx="2940900" cy="2210463"/>
             <wp:effectExtent l="0" t="0" r="0" b="0"/>
             <wp:docPr id="1" name="Immagine 1" descr="Immagine che contiene testo, linea, Diagramma, diagramma&#10;&#10;Descrizione generata automaticamente"/>
@@ -4117,7 +4064,7 @@
           <w:noProof/>
           <w:lang w:val="en-GB"/>
         </w:rPr>
-        <w:t>2</w:t>
+        <w:t>1</w:t>
       </w:r>
       <w:r>
         <w:fldChar w:fldCharType="end"/>
@@ -4522,15 +4469,7 @@
                 <w:szCs w:val="20"/>
                 <w:lang w:val="en-GB"/>
               </w:rPr>
-              <w:t>3.6</w:t>
-            </w:r>
-            <w:r>
-              <w:rPr>
-                <w:sz w:val="20"/>
-                <w:szCs w:val="20"/>
-                <w:lang w:val="en-GB"/>
-              </w:rPr>
-              <w:t>3</w:t>
+              <w:t>3.63</w:t>
             </w:r>
           </w:p>
         </w:tc>
@@ -4963,15 +4902,7 @@
                 <w:szCs w:val="20"/>
                 <w:lang w:val="en-GB"/>
               </w:rPr>
-              <w:t>20.</w:t>
-            </w:r>
-            <w:r>
-              <w:rPr>
-                <w:sz w:val="20"/>
-                <w:szCs w:val="20"/>
-                <w:lang w:val="en-GB"/>
-              </w:rPr>
-              <w:t>8</w:t>
+              <w:t>20.8</w:t>
             </w:r>
           </w:p>
         </w:tc>
@@ -5511,20 +5442,12 @@
           <w:lang w:val="en-GB"/>
         </w:rPr>
       </w:pPr>
-      <w:proofErr w:type="spellStart"/>
-      <w:r>
-        <w:rPr>
-          <w:lang w:val="en-GB"/>
-        </w:rPr>
-        <w:t>D</w:t>
-      </w:r>
-      <w:r>
-        <w:rPr>
-          <w:lang w:val="en-GB"/>
-        </w:rPr>
-        <w:t>asdsadsa</w:t>
-      </w:r>
-      <w:proofErr w:type="spellEnd"/>
+      <w:r>
+        <w:rPr>
+          <w:lang w:val="en-GB"/>
+        </w:rPr>
+        <w:t>These two tests, normally used to evaluate vehicle drivability, were combined in a singular simulation, in which the torque request is a rectangular windows signal.</w:t>
+      </w:r>
     </w:p>
     <w:p>
       <w:pPr>
@@ -5533,6 +5456,200 @@
           <w:lang w:val="en-GB"/>
         </w:rPr>
       </w:pPr>
+      <w:r>
+        <w:rPr>
+          <w:lang w:val="en-GB"/>
+        </w:rPr>
+        <w:t xml:space="preserve">However, as expected, the simulation </w:t>
+      </w:r>
+      <w:r>
+        <w:rPr>
+          <w:lang w:val="en-GB"/>
+        </w:rPr>
+        <w:t xml:space="preserve">results show a response that is very close to an ideal one, as the model does not </w:t>
+      </w:r>
+      <w:proofErr w:type="gramStart"/>
+      <w:r>
+        <w:rPr>
+          <w:lang w:val="en-GB"/>
+        </w:rPr>
+        <w:t>take into account</w:t>
+      </w:r>
+      <w:proofErr w:type="gramEnd"/>
+      <w:r>
+        <w:rPr>
+          <w:lang w:val="en-GB"/>
+        </w:rPr>
+        <w:t xml:space="preserve"> the effects of the limited torsional stiffness of the half-shafts.</w:t>
+      </w:r>
+    </w:p>
+    <w:p>
+      <w:pPr>
+        <w:keepNext/>
+        <w:jc w:val="both"/>
+      </w:pPr>
+      <w:r>
+        <w:rPr>
+          <w:noProof/>
+          <w:lang w:val="en-GB"/>
+        </w:rPr>
+        <w:drawing>
+          <wp:inline distT="0" distB="0" distL="0" distR="0" wp14:anchorId="0C633D70" wp14:editId="2DEF0B9C">
+            <wp:extent cx="2835275" cy="2125980"/>
+            <wp:effectExtent l="0" t="0" r="3175" b="7620"/>
+            <wp:docPr id="160351433" name="Immagine 2" descr="Immagine che contiene testo, linea, diagramma, Diagramma&#10;&#10;Descrizione generata automaticamente"/>
+            <wp:cNvGraphicFramePr>
+              <a:graphicFrameLocks xmlns:a="http://schemas.openxmlformats.org/drawingml/2006/main" noChangeAspect="1"/>
+            </wp:cNvGraphicFramePr>
+            <a:graphic xmlns:a="http://schemas.openxmlformats.org/drawingml/2006/main">
+              <a:graphicData uri="http://schemas.openxmlformats.org/drawingml/2006/picture">
+                <pic:pic xmlns:pic="http://schemas.openxmlformats.org/drawingml/2006/picture">
+                  <pic:nvPicPr>
+                    <pic:cNvPr id="160351433" name="Immagine 2" descr="Immagine che contiene testo, linea, diagramma, Diagramma&#10;&#10;Descrizione generata automaticamente"/>
+                    <pic:cNvPicPr/>
+                  </pic:nvPicPr>
+                  <pic:blipFill>
+                    <a:blip r:embed="rId14" cstate="print">
+                      <a:extLst>
+                        <a:ext uri="{28A0092B-C50C-407E-A947-70E740481C1C}">
+                          <a14:useLocalDpi xmlns:a14="http://schemas.microsoft.com/office/drawing/2010/main" val="0"/>
+                        </a:ext>
+                      </a:extLst>
+                    </a:blip>
+                    <a:stretch>
+                      <a:fillRect/>
+                    </a:stretch>
+                  </pic:blipFill>
+                  <pic:spPr>
+                    <a:xfrm>
+                      <a:off x="0" y="0"/>
+                      <a:ext cx="2835275" cy="2125980"/>
+                    </a:xfrm>
+                    <a:prstGeom prst="rect">
+                      <a:avLst/>
+                    </a:prstGeom>
+                  </pic:spPr>
+                </pic:pic>
+              </a:graphicData>
+            </a:graphic>
+          </wp:inline>
+        </w:drawing>
+      </w:r>
+    </w:p>
+    <w:p>
+      <w:pPr>
+        <w:pStyle w:val="Didascalia"/>
+        <w:jc w:val="both"/>
+        <w:rPr>
+          <w:lang w:val="en-GB"/>
+        </w:rPr>
+      </w:pPr>
+      <w:r>
+        <w:rPr>
+          <w:lang w:val="en-GB"/>
+        </w:rPr>
+        <w:t xml:space="preserve">Figure 3 – Longitudinal </w:t>
+      </w:r>
+      <w:r>
+        <w:rPr>
+          <w:lang w:val="en-GB"/>
+        </w:rPr>
+        <w:t>a</w:t>
+      </w:r>
+      <w:r>
+        <w:rPr>
+          <w:lang w:val="en-GB"/>
+        </w:rPr>
+        <w:t xml:space="preserve">cceleration </w:t>
+      </w:r>
+      <w:r>
+        <w:rPr>
+          <w:lang w:val="en-GB"/>
+        </w:rPr>
+        <w:t>in tip-in and tip-out</w:t>
+      </w:r>
+    </w:p>
+    <w:p>
+      <w:pPr>
+        <w:rPr>
+          <w:lang w:val="en-GB"/>
+        </w:rPr>
+      </w:pPr>
+      <w:r>
+        <w:rPr>
+          <w:lang w:val="en-GB"/>
+        </w:rPr>
+        <w:t>By observing Figure 3, it is evident that there are no oscillations both in the first part</w:t>
+      </w:r>
+      <w:r>
+        <w:rPr>
+          <w:lang w:val="en-GB"/>
+        </w:rPr>
+        <w:t xml:space="preserve"> of the test</w:t>
+      </w:r>
+      <w:r>
+        <w:rPr>
+          <w:lang w:val="en-GB"/>
+        </w:rPr>
+        <w:t>, the tip-in, and the second part, regarded as tip-out</w:t>
+      </w:r>
+      <w:r>
+        <w:rPr>
+          <w:lang w:val="en-GB"/>
+        </w:rPr>
+        <w:t xml:space="preserve">, as the acceleration </w:t>
+      </w:r>
+      <w:proofErr w:type="gramStart"/>
+      <w:r>
+        <w:rPr>
+          <w:lang w:val="en-GB"/>
+        </w:rPr>
+        <w:t>is able to</w:t>
+      </w:r>
+      <w:proofErr w:type="gramEnd"/>
+      <w:r>
+        <w:rPr>
+          <w:lang w:val="en-GB"/>
+        </w:rPr>
+        <w:t xml:space="preserve"> match the profile of the torque request.</w:t>
+      </w:r>
+    </w:p>
+    <w:p>
+      <w:pPr>
+        <w:rPr>
+          <w:lang w:val="en-GB"/>
+        </w:rPr>
+      </w:pPr>
+      <w:r>
+        <w:rPr>
+          <w:lang w:val="en-GB"/>
+        </w:rPr>
+        <w:t xml:space="preserve">These </w:t>
+      </w:r>
+      <w:r>
+        <w:rPr>
+          <w:lang w:val="en-GB"/>
+        </w:rPr>
+        <w:t>constitute</w:t>
+      </w:r>
+      <w:r>
+        <w:rPr>
+          <w:lang w:val="en-GB"/>
+        </w:rPr>
+        <w:t xml:space="preserve"> a relevant aspect of the </w:t>
+      </w:r>
+      <w:r>
+        <w:rPr>
+          <w:lang w:val="en-GB"/>
+        </w:rPr>
+        <w:t>behaviour,</w:t>
+      </w:r>
+      <w:r>
+        <w:rPr>
+          <w:lang w:val="en-GB"/>
+        </w:rPr>
+        <w:t xml:space="preserve"> and further developments of the model would consider the rotation of the half-shafts, presumably as a first or second order differential equation.</w:t>
+      </w:r>
     </w:p>
     <w:p>
       <w:pPr>
@@ -5581,6 +5698,7 @@
         <w:rPr>
           <w:lang w:val="en-GB"/>
         </w:rPr>
+        <w:lastRenderedPageBreak/>
         <w:t xml:space="preserve">Three simulations were carried out: in the first test, we start from 30 Km/h and decelerate to come to a stop, and we </w:t>
       </w:r>
       <w:proofErr w:type="gramStart"/>
@@ -5968,7 +6086,6 @@
           <w:noProof/>
           <w:lang w:val="en-GB"/>
         </w:rPr>
-        <w:lastRenderedPageBreak/>
         <w:drawing>
           <wp:inline distT="0" distB="0" distL="0" distR="0" wp14:anchorId="6122E830" wp14:editId="6DDB61AD">
             <wp:extent cx="2400359" cy="1800000"/>
@@ -5987,7 +6104,7 @@
                     </pic:cNvPicPr>
                   </pic:nvPicPr>
                   <pic:blipFill>
-                    <a:blip r:embed="rId14" cstate="print">
+                    <a:blip r:embed="rId15" cstate="print">
                       <a:extLst>
                         <a:ext uri="{28A0092B-C50C-407E-A947-70E740481C1C}">
                           <a14:useLocalDpi xmlns:a14="http://schemas.microsoft.com/office/drawing/2010/main" val="0"/>
@@ -6034,114 +6151,167 @@
         <w:t xml:space="preserve">Figure </w:t>
       </w:r>
       <w:r>
+        <w:rPr>
+          <w:lang w:val="en-GB"/>
+        </w:rPr>
+        <w:t>4</w:t>
+      </w:r>
+      <w:bookmarkEnd w:id="3"/>
+      <w:r>
+        <w:rPr>
+          <w:lang w:val="en-GB"/>
+        </w:rPr>
+        <w:t xml:space="preserve"> - SoC variation under acceleration and regen</w:t>
+      </w:r>
+    </w:p>
+    <w:p>
+      <w:pPr>
+        <w:rPr>
+          <w:lang w:val="en-GB"/>
+        </w:rPr>
+      </w:pPr>
+    </w:p>
+    <w:p>
+      <w:pPr>
+        <w:pStyle w:val="Titolo4"/>
+        <w:rPr>
+          <w:u w:val="single"/>
+          <w:lang w:val="en-GB"/>
+        </w:rPr>
+      </w:pPr>
+      <w:r>
+        <w:rPr>
+          <w:u w:val="single"/>
+          <w:lang w:val="en-GB"/>
+        </w:rPr>
+        <w:t>Emergency braking test</w:t>
+      </w:r>
+    </w:p>
+    <w:p>
+      <w:pPr>
+        <w:jc w:val="both"/>
+        <w:rPr>
+          <w:lang w:val="en-GB"/>
+        </w:rPr>
+      </w:pPr>
+      <w:r>
+        <w:rPr>
+          <w:lang w:val="en-GB"/>
+        </w:rPr>
+        <w:t xml:space="preserve">Simulations were conducted both in high-friction and low-friction conditions </w:t>
+      </w:r>
+      <w:proofErr w:type="gramStart"/>
+      <w:r>
+        <w:rPr>
+          <w:lang w:val="en-GB"/>
+        </w:rPr>
+        <w:t>in order to</w:t>
+      </w:r>
+      <w:proofErr w:type="gramEnd"/>
+      <w:r>
+        <w:rPr>
+          <w:lang w:val="en-GB"/>
+        </w:rPr>
+        <w:t xml:space="preserve"> assess the operation of the dissipative braking system. Although the results differ from those of vehicles with similar properties, the overall behaviour follows the expected one: the stopping distance in good conditions, reported in </w:t>
+      </w:r>
+      <w:r>
+        <w:rPr>
+          <w:lang w:val="en-GB"/>
+        </w:rPr>
         <w:fldChar w:fldCharType="begin"/>
       </w:r>
       <w:r>
         <w:rPr>
           <w:lang w:val="en-GB"/>
         </w:rPr>
-        <w:instrText xml:space="preserve"> SEQ Figure \* ARABIC </w:instrText>
-      </w:r>
-      <w:r>
+        <w:instrText xml:space="preserve"> REF _Ref168249546 \h </w:instrText>
+      </w:r>
+      <w:r>
+        <w:rPr>
+          <w:lang w:val="en-GB"/>
+        </w:rPr>
+      </w:r>
+      <w:r>
+        <w:rPr>
+          <w:lang w:val="en-GB"/>
+        </w:rPr>
         <w:fldChar w:fldCharType="separate"/>
       </w:r>
       <w:r>
         <w:rPr>
+          <w:lang w:val="en-GB"/>
+        </w:rPr>
+        <w:t xml:space="preserve">Table </w:t>
+      </w:r>
+      <w:r>
+        <w:rPr>
           <w:noProof/>
           <w:lang w:val="en-GB"/>
         </w:rPr>
-        <w:t>3</w:t>
-      </w:r>
-      <w:r>
+        <w:t>6</w:t>
+      </w:r>
+      <w:r>
+        <w:rPr>
+          <w:lang w:val="en-GB"/>
+        </w:rPr>
         <w:fldChar w:fldCharType="end"/>
       </w:r>
-      <w:bookmarkEnd w:id="3"/>
-      <w:r>
-        <w:rPr>
-          <w:lang w:val="en-GB"/>
-        </w:rPr>
-        <w:t xml:space="preserve"> - SoC variation under acceleration and regen</w:t>
-      </w:r>
-    </w:p>
-    <w:p>
-      <w:pPr>
-        <w:jc w:val="both"/>
-        <w:rPr>
-          <w:lang w:val="en-GB"/>
-        </w:rPr>
-      </w:pPr>
-      <w:proofErr w:type="spellStart"/>
-      <w:r>
-        <w:rPr>
-          <w:lang w:val="en-GB"/>
-        </w:rPr>
-        <w:t>D</w:t>
-      </w:r>
-      <w:r>
-        <w:rPr>
-          <w:lang w:val="en-GB"/>
-        </w:rPr>
-        <w:t>sadada</w:t>
-      </w:r>
-      <w:proofErr w:type="spellEnd"/>
-    </w:p>
-    <w:p>
-      <w:pPr>
-        <w:pStyle w:val="Titolo4"/>
-        <w:rPr>
-          <w:u w:val="single"/>
-          <w:lang w:val="en-GB"/>
-        </w:rPr>
-      </w:pPr>
-      <w:r>
-        <w:rPr>
-          <w:u w:val="single"/>
-          <w:lang w:val="en-GB"/>
-        </w:rPr>
-        <w:t>Emergency braking test</w:t>
-      </w:r>
-    </w:p>
-    <w:p>
-      <w:pPr>
-        <w:jc w:val="both"/>
-        <w:rPr>
-          <w:lang w:val="en-GB"/>
-        </w:rPr>
-      </w:pPr>
-      <w:r>
-        <w:rPr>
-          <w:lang w:val="en-GB"/>
-        </w:rPr>
-        <w:t xml:space="preserve">Simulations were conducted both in high-friction and low-friction conditions </w:t>
-      </w:r>
-      <w:proofErr w:type="gramStart"/>
-      <w:r>
-        <w:rPr>
-          <w:lang w:val="en-GB"/>
-        </w:rPr>
-        <w:t>in order to</w:t>
-      </w:r>
-      <w:proofErr w:type="gramEnd"/>
-      <w:r>
-        <w:rPr>
-          <w:lang w:val="en-GB"/>
-        </w:rPr>
-        <w:t xml:space="preserve"> assess the operation of the dissipative braking system. Although the results differ from those of vehicles with similar properties, the overall behaviour follows the expected one: the stopping distance in good conditions, reported in </w:t>
-      </w:r>
-      <w:proofErr w:type="spellStart"/>
-      <w:r>
-        <w:rPr>
-          <w:highlight w:val="yellow"/>
-          <w:lang w:val="en-GB"/>
-        </w:rPr>
-        <w:t>sdad</w:t>
-      </w:r>
-      <w:proofErr w:type="spellEnd"/>
-      <w:r>
-        <w:rPr>
-          <w:lang w:val="en-GB"/>
-        </w:rPr>
-        <w:t xml:space="preserve"> along with those in different conditions, satisfy the EU regulations regarding stopping distance.</w:t>
+      <w:r>
+        <w:rPr>
+          <w:lang w:val="en-GB"/>
+        </w:rPr>
+        <w:t xml:space="preserve"> </w:t>
+      </w:r>
+      <w:r>
+        <w:rPr>
+          <w:lang w:val="en-GB"/>
+        </w:rPr>
+        <w:t>along with those in different conditions, satisfy the EU regulations regarding stopping distance.</w:t>
+      </w:r>
+    </w:p>
+    <w:p>
+      <w:pPr>
+        <w:pStyle w:val="Didascalia"/>
+        <w:keepNext/>
+        <w:rPr>
+          <w:lang w:val="en-GB"/>
+        </w:rPr>
+      </w:pPr>
+      <w:bookmarkStart w:id="4" w:name="_Ref168249546"/>
+      <w:r>
+        <w:rPr>
+          <w:lang w:val="en-GB"/>
+        </w:rPr>
+        <w:t xml:space="preserve">Table </w:t>
+      </w:r>
+      <w:r>
+        <w:fldChar w:fldCharType="begin"/>
+      </w:r>
+      <w:r>
+        <w:rPr>
+          <w:lang w:val="en-GB"/>
+        </w:rPr>
+        <w:instrText xml:space="preserve"> SEQ Table \* ARABIC </w:instrText>
+      </w:r>
+      <w:r>
+        <w:fldChar w:fldCharType="separate"/>
+      </w:r>
+      <w:r>
+        <w:rPr>
+          <w:noProof/>
+          <w:lang w:val="en-GB"/>
+        </w:rPr>
+        <w:t>6</w:t>
+      </w:r>
+      <w:r>
+        <w:fldChar w:fldCharType="end"/>
+      </w:r>
+      <w:bookmarkEnd w:id="4"/>
+      <w:r>
+        <w:rPr>
+          <w:lang w:val="en-GB"/>
+        </w:rPr>
+        <w:t xml:space="preserve"> - Stopping distances in emergency braking</w:t>
       </w:r>
     </w:p>
     <w:tbl>
@@ -6151,16 +6321,16 @@
         <w:tblLook w:val="04A0" w:firstRow="1" w:lastRow="0" w:firstColumn="1" w:lastColumn="0" w:noHBand="0" w:noVBand="1"/>
       </w:tblPr>
       <w:tblGrid>
-        <w:gridCol w:w="1027"/>
-        <w:gridCol w:w="943"/>
-        <w:gridCol w:w="818"/>
-        <w:gridCol w:w="824"/>
-        <w:gridCol w:w="843"/>
+        <w:gridCol w:w="1335"/>
+        <w:gridCol w:w="821"/>
+        <w:gridCol w:w="745"/>
+        <w:gridCol w:w="748"/>
+        <w:gridCol w:w="806"/>
       </w:tblGrid>
       <w:tr>
         <w:tc>
           <w:tcPr>
-            <w:tcW w:w="846" w:type="dxa"/>
+            <w:tcW w:w="1335" w:type="dxa"/>
             <w:shd w:val="clear" w:color="auto" w:fill="D9D9D9" w:themeFill="background1" w:themeFillShade="D9"/>
           </w:tcPr>
           <w:p>
@@ -6174,7 +6344,7 @@
         </w:tc>
         <w:tc>
           <w:tcPr>
-            <w:tcW w:w="1876" w:type="dxa"/>
+            <w:tcW w:w="1566" w:type="dxa"/>
             <w:gridSpan w:val="2"/>
             <w:shd w:val="clear" w:color="auto" w:fill="D9D9D9" w:themeFill="background1" w:themeFillShade="D9"/>
           </w:tcPr>
@@ -6222,7 +6392,7 @@
         </w:tc>
         <w:tc>
           <w:tcPr>
-            <w:tcW w:w="1733" w:type="dxa"/>
+            <w:tcW w:w="1554" w:type="dxa"/>
             <w:gridSpan w:val="2"/>
             <w:shd w:val="clear" w:color="auto" w:fill="D9D9D9" w:themeFill="background1" w:themeFillShade="D9"/>
           </w:tcPr>
@@ -6244,9 +6414,20 @@
                 <w:szCs w:val="20"/>
                 <w:lang w:val="en-GB"/>
               </w:rPr>
-              <w:t xml:space="preserve">µ = </w:t>
-            </w:r>
-            <w:r>
+              <w:t>µ = 0.4 (wet road)</w:t>
+            </w:r>
+          </w:p>
+        </w:tc>
+      </w:tr>
+      <w:tr>
+        <w:tc>
+          <w:tcPr>
+            <w:tcW w:w="1335" w:type="dxa"/>
+            <w:shd w:val="clear" w:color="auto" w:fill="D9D9D9" w:themeFill="background1" w:themeFillShade="D9"/>
+          </w:tcPr>
+          <w:p>
+            <w:pPr>
+              <w:jc w:val="both"/>
               <w:rPr>
                 <w:b/>
                 <w:bCs/>
@@ -6254,7 +6435,132 @@
                 <w:szCs w:val="20"/>
                 <w:lang w:val="en-GB"/>
               </w:rPr>
-              <w:t>0.4 (wet road)</w:t>
+            </w:pPr>
+            <w:proofErr w:type="spellStart"/>
+            <w:r>
+              <w:rPr>
+                <w:b/>
+                <w:bCs/>
+                <w:sz w:val="20"/>
+                <w:szCs w:val="20"/>
+                <w:lang w:val="en-GB"/>
+              </w:rPr>
+              <w:t>Velstart</w:t>
+            </w:r>
+            <w:proofErr w:type="spellEnd"/>
+          </w:p>
+          <w:p>
+            <w:pPr>
+              <w:jc w:val="both"/>
+              <w:rPr>
+                <w:b/>
+                <w:bCs/>
+                <w:sz w:val="20"/>
+                <w:szCs w:val="20"/>
+                <w:lang w:val="en-GB"/>
+              </w:rPr>
+            </w:pPr>
+            <w:r>
+              <w:rPr>
+                <w:b/>
+                <w:bCs/>
+                <w:sz w:val="20"/>
+                <w:szCs w:val="20"/>
+                <w:lang w:val="en-GB"/>
+              </w:rPr>
+              <w:t>[Km/h]</w:t>
+            </w:r>
+          </w:p>
+        </w:tc>
+        <w:tc>
+          <w:tcPr>
+            <w:tcW w:w="821" w:type="dxa"/>
+            <w:shd w:val="clear" w:color="auto" w:fill="D9D9D9" w:themeFill="background1" w:themeFillShade="D9"/>
+          </w:tcPr>
+          <w:p>
+            <w:pPr>
+              <w:rPr>
+                <w:b/>
+                <w:bCs/>
+                <w:lang w:val="en-GB"/>
+              </w:rPr>
+            </w:pPr>
+            <w:r>
+              <w:rPr>
+                <w:b/>
+                <w:bCs/>
+                <w:lang w:val="en-GB"/>
+              </w:rPr>
+              <w:t>50</w:t>
+            </w:r>
+          </w:p>
+        </w:tc>
+        <w:tc>
+          <w:tcPr>
+            <w:tcW w:w="745" w:type="dxa"/>
+            <w:shd w:val="clear" w:color="auto" w:fill="D9D9D9" w:themeFill="background1" w:themeFillShade="D9"/>
+          </w:tcPr>
+          <w:p>
+            <w:pPr>
+              <w:rPr>
+                <w:b/>
+                <w:bCs/>
+                <w:lang w:val="en-GB"/>
+              </w:rPr>
+            </w:pPr>
+            <w:r>
+              <w:rPr>
+                <w:b/>
+                <w:bCs/>
+                <w:lang w:val="en-GB"/>
+              </w:rPr>
+              <w:t>100</w:t>
+            </w:r>
+          </w:p>
+        </w:tc>
+        <w:tc>
+          <w:tcPr>
+            <w:tcW w:w="748" w:type="dxa"/>
+            <w:shd w:val="clear" w:color="auto" w:fill="D9D9D9" w:themeFill="background1" w:themeFillShade="D9"/>
+          </w:tcPr>
+          <w:p>
+            <w:pPr>
+              <w:rPr>
+                <w:b/>
+                <w:bCs/>
+                <w:lang w:val="en-GB"/>
+              </w:rPr>
+            </w:pPr>
+            <w:r>
+              <w:rPr>
+                <w:b/>
+                <w:bCs/>
+                <w:lang w:val="en-GB"/>
+              </w:rPr>
+              <w:t>50</w:t>
+            </w:r>
+          </w:p>
+        </w:tc>
+        <w:tc>
+          <w:tcPr>
+            <w:tcW w:w="806" w:type="dxa"/>
+            <w:shd w:val="clear" w:color="auto" w:fill="D9D9D9" w:themeFill="background1" w:themeFillShade="D9"/>
+          </w:tcPr>
+          <w:p>
+            <w:pPr>
+              <w:rPr>
+                <w:b/>
+                <w:bCs/>
+                <w:lang w:val="en-GB"/>
+              </w:rPr>
+            </w:pPr>
+            <w:r>
+              <w:rPr>
+                <w:b/>
+                <w:bCs/>
+                <w:lang w:val="en-GB"/>
+              </w:rPr>
+              <w:t>100</w:t>
             </w:r>
           </w:p>
         </w:tc>
@@ -6262,7 +6568,7 @@
       <w:tr>
         <w:tc>
           <w:tcPr>
-            <w:tcW w:w="846" w:type="dxa"/>
+            <w:tcW w:w="1335" w:type="dxa"/>
             <w:shd w:val="clear" w:color="auto" w:fill="D9D9D9" w:themeFill="background1" w:themeFillShade="D9"/>
           </w:tcPr>
           <w:p>
@@ -6276,7 +6582,6 @@
                 <w:lang w:val="en-GB"/>
               </w:rPr>
             </w:pPr>
-            <w:proofErr w:type="spellStart"/>
             <w:r>
               <w:rPr>
                 <w:b/>
@@ -6285,158 +6590,13 @@
                 <w:szCs w:val="20"/>
                 <w:lang w:val="en-GB"/>
               </w:rPr>
-              <w:t>Velstart</w:t>
-            </w:r>
-            <w:proofErr w:type="spellEnd"/>
-          </w:p>
-          <w:p>
-            <w:pPr>
-              <w:jc w:val="both"/>
-              <w:rPr>
-                <w:b/>
-                <w:bCs/>
-                <w:sz w:val="20"/>
-                <w:szCs w:val="20"/>
-                <w:lang w:val="en-GB"/>
-              </w:rPr>
-            </w:pPr>
-            <w:r>
-              <w:rPr>
-                <w:b/>
-                <w:bCs/>
-                <w:sz w:val="20"/>
-                <w:szCs w:val="20"/>
-                <w:lang w:val="en-GB"/>
-              </w:rPr>
-              <w:t>[Km/h]</w:t>
-            </w:r>
-          </w:p>
-        </w:tc>
-        <w:tc>
-          <w:tcPr>
-            <w:tcW w:w="1015" w:type="dxa"/>
-            <w:shd w:val="clear" w:color="auto" w:fill="D9D9D9" w:themeFill="background1" w:themeFillShade="D9"/>
-          </w:tcPr>
-          <w:p>
-            <w:pPr>
-              <w:rPr>
-                <w:b/>
-                <w:bCs/>
-                <w:lang w:val="en-GB"/>
-              </w:rPr>
-            </w:pPr>
-            <w:r>
-              <w:rPr>
-                <w:b/>
-                <w:bCs/>
-                <w:lang w:val="en-GB"/>
-              </w:rPr>
-              <w:t>50</w:t>
-            </w:r>
-          </w:p>
-        </w:tc>
-        <w:tc>
-          <w:tcPr>
-            <w:tcW w:w="861" w:type="dxa"/>
-            <w:shd w:val="clear" w:color="auto" w:fill="D9D9D9" w:themeFill="background1" w:themeFillShade="D9"/>
-          </w:tcPr>
-          <w:p>
-            <w:pPr>
-              <w:rPr>
-                <w:b/>
-                <w:bCs/>
-                <w:lang w:val="en-GB"/>
-              </w:rPr>
-            </w:pPr>
-            <w:r>
-              <w:rPr>
-                <w:b/>
-                <w:bCs/>
-                <w:lang w:val="en-GB"/>
-              </w:rPr>
-              <w:t>100</w:t>
-            </w:r>
-          </w:p>
-        </w:tc>
-        <w:tc>
-          <w:tcPr>
-            <w:tcW w:w="868" w:type="dxa"/>
-            <w:shd w:val="clear" w:color="auto" w:fill="D9D9D9" w:themeFill="background1" w:themeFillShade="D9"/>
-          </w:tcPr>
-          <w:p>
-            <w:pPr>
-              <w:rPr>
-                <w:b/>
-                <w:bCs/>
-                <w:lang w:val="en-GB"/>
-              </w:rPr>
-            </w:pPr>
-            <w:r>
-              <w:rPr>
-                <w:b/>
-                <w:bCs/>
-                <w:lang w:val="en-GB"/>
-              </w:rPr>
-              <w:t>50</w:t>
-            </w:r>
-          </w:p>
-        </w:tc>
-        <w:tc>
-          <w:tcPr>
-            <w:tcW w:w="865" w:type="dxa"/>
-            <w:shd w:val="clear" w:color="auto" w:fill="D9D9D9" w:themeFill="background1" w:themeFillShade="D9"/>
-          </w:tcPr>
-          <w:p>
-            <w:pPr>
-              <w:rPr>
-                <w:b/>
-                <w:bCs/>
-                <w:lang w:val="en-GB"/>
-              </w:rPr>
-            </w:pPr>
-            <w:r>
-              <w:rPr>
-                <w:b/>
-                <w:bCs/>
-                <w:lang w:val="en-GB"/>
-              </w:rPr>
-              <w:t>100</w:t>
-            </w:r>
-          </w:p>
-        </w:tc>
-      </w:tr>
-      <w:tr>
-        <w:tc>
-          <w:tcPr>
-            <w:tcW w:w="846" w:type="dxa"/>
-            <w:shd w:val="clear" w:color="auto" w:fill="D9D9D9" w:themeFill="background1" w:themeFillShade="D9"/>
-          </w:tcPr>
-          <w:p>
-            <w:pPr>
-              <w:jc w:val="both"/>
-              <w:rPr>
-                <w:b/>
-                <w:bCs/>
-                <w:sz w:val="20"/>
-                <w:szCs w:val="20"/>
-                <w:lang w:val="en-GB"/>
-              </w:rPr>
-            </w:pPr>
-            <w:r>
-              <w:rPr>
-                <w:b/>
-                <w:bCs/>
-                <w:sz w:val="20"/>
-                <w:szCs w:val="20"/>
-                <w:lang w:val="en-GB"/>
-              </w:rPr>
               <w:t>Stopping distance [m]</w:t>
             </w:r>
           </w:p>
         </w:tc>
         <w:tc>
           <w:tcPr>
-            <w:tcW w:w="1015" w:type="dxa"/>
+            <w:tcW w:w="821" w:type="dxa"/>
           </w:tcPr>
           <w:p>
             <w:pPr>
@@ -6454,7 +6614,7 @@
         </w:tc>
         <w:tc>
           <w:tcPr>
-            <w:tcW w:w="861" w:type="dxa"/>
+            <w:tcW w:w="745" w:type="dxa"/>
           </w:tcPr>
           <w:p>
             <w:pPr>
@@ -6472,7 +6632,7 @@
         </w:tc>
         <w:tc>
           <w:tcPr>
-            <w:tcW w:w="868" w:type="dxa"/>
+            <w:tcW w:w="748" w:type="dxa"/>
           </w:tcPr>
           <w:p>
             <w:pPr>
@@ -6490,7 +6650,7 @@
         </w:tc>
         <w:tc>
           <w:tcPr>
-            <w:tcW w:w="865" w:type="dxa"/>
+            <w:tcW w:w="806" w:type="dxa"/>
           </w:tcPr>
           <w:p>
             <w:pPr>
@@ -6511,46 +6671,70 @@
     <w:p>
       <w:pPr>
         <w:spacing w:before="120"/>
+        <w:rPr>
+          <w:lang w:val="en-GB"/>
+        </w:rPr>
+      </w:pPr>
+      <w:r>
+        <w:rPr>
+          <w:highlight w:val="yellow"/>
+          <w:lang w:val="en-GB"/>
+        </w:rPr>
+        <w:t>The dissipative braking system that was implemented computes the braking force on the front axle, and thus the torque at each wheel, based on the friction coefficient</w:t>
+      </w:r>
+    </w:p>
+    <w:p>
+      <w:pPr>
+        <w:pStyle w:val="Titolo3"/>
+        <w:rPr>
+          <w:lang w:val="en-GB"/>
+        </w:rPr>
+      </w:pPr>
+      <w:r>
+        <w:rPr>
+          <w:lang w:val="en-GB"/>
+        </w:rPr>
+        <w:t>Conclusion</w:t>
+      </w:r>
+    </w:p>
+    <w:p>
+      <w:pPr>
         <w:jc w:val="both"/>
         <w:rPr>
           <w:lang w:val="en-GB"/>
         </w:rPr>
       </w:pPr>
-    </w:p>
-    <w:p>
-      <w:pPr>
-        <w:jc w:val="both"/>
-        <w:rPr>
-          <w:lang w:val="en-GB"/>
-        </w:rPr>
-      </w:pPr>
-    </w:p>
-    <w:p>
-      <w:pPr>
-        <w:pStyle w:val="Titolo3"/>
-        <w:rPr>
-          <w:lang w:val="en-GB"/>
-        </w:rPr>
-      </w:pPr>
-      <w:r>
-        <w:rPr>
-          <w:lang w:val="en-GB"/>
-        </w:rPr>
-        <w:t>Conclusion</w:t>
-      </w:r>
-    </w:p>
-    <w:p>
-      <w:pPr>
-        <w:jc w:val="both"/>
-        <w:rPr>
-          <w:lang w:val="en-GB"/>
-        </w:rPr>
-      </w:pPr>
-      <w:r>
-        <w:rPr>
-          <w:lang w:val="en-GB"/>
-        </w:rPr>
-        <w:t xml:space="preserve">The model the team built captures multiple elements that characterize the longitudinal behaviour of passenger cars and, in specific aspects, electric cars. It is noteworthy that, despite many simplifications, the process required the comprehension of the items, both in the ideal and real case, and the proper interaction among them. </w:t>
+      <w:r>
+        <w:rPr>
+          <w:lang w:val="en-GB"/>
+        </w:rPr>
+        <w:t xml:space="preserve">The </w:t>
+      </w:r>
+      <w:bookmarkStart w:id="5" w:name="_Hlk168250259"/>
+      <w:r>
+        <w:rPr>
+          <w:lang w:val="en-GB"/>
+        </w:rPr>
+        <w:t xml:space="preserve">model </w:t>
+      </w:r>
+      <w:bookmarkEnd w:id="5"/>
+      <w:r>
+        <w:rPr>
+          <w:lang w:val="en-GB"/>
+        </w:rPr>
+        <w:t xml:space="preserve">the team built captures multiple elements that characterize the longitudinal behaviour of passenger cars and, in specific aspects, </w:t>
+      </w:r>
+      <w:r>
+        <w:rPr>
+          <w:lang w:val="en-GB"/>
+        </w:rPr>
+        <w:t>elect</w:t>
+      </w:r>
+      <w:r>
+        <w:rPr>
+          <w:lang w:val="en-GB"/>
+        </w:rPr>
+        <w:t xml:space="preserve">ric cars. It is noteworthy that, despite many simplifications, the process required the comprehension of the items, both in the ideal and real case, and the proper interaction among them. </w:t>
       </w:r>
     </w:p>
     <w:sectPr>
@@ -7375,7 +7559,6 @@
   <w:style w:type="character" w:default="1" w:styleId="Carpredefinitoparagrafo">
     <w:name w:val="Default Paragraph Font"/>
     <w:uiPriority w:val="1"/>
-    <w:semiHidden/>
     <w:unhideWhenUsed/>
   </w:style>
   <w:style w:type="table" w:default="1" w:styleId="Tabellanormale">

</xml_diff>